<commit_message>
Início característica da solução
Início característica da solução
</commit_message>
<xml_diff>
--- a/TCC_ParteComum/Monografia Comum Psystem.docx
+++ b/TCC_ParteComum/Monografia Comum Psystem.docx
@@ -1,6 +1,6 @@
 
 <file path=word/document.xml><?xml version="1.0" encoding="utf-8"?>
-<w:document xmlns:wpc="http://schemas.microsoft.com/office/word/2010/wordprocessingCanvas" xmlns:cx="http://schemas.microsoft.com/office/drawing/2014/chartex" xmlns:cx1="http://schemas.microsoft.com/office/drawing/2015/9/8/chartex" xmlns:cx2="http://schemas.microsoft.com/office/drawing/2015/10/21/chartex" xmlns:cx3="http://schemas.microsoft.com/office/drawing/2016/5/9/chartex" xmlns:cx4="http://schemas.microsoft.com/office/drawing/2016/5/10/chartex" xmlns:cx5="http://schemas.microsoft.com/office/drawing/2016/5/11/chartex" xmlns:cx6="http://schemas.microsoft.com/office/drawing/2016/5/12/chartex" xmlns:cx7="http://schemas.microsoft.com/office/drawing/2016/5/13/chartex" xmlns:cx8="http://schemas.microsoft.com/office/drawing/2016/5/14/chartex" xmlns:mc="http://schemas.openxmlformats.org/markup-compatibility/2006" xmlns:aink="http://schemas.microsoft.com/office/drawing/2016/ink" xmlns:am3d="http://schemas.microsoft.com/office/drawing/2017/model3d" xmlns:o="urn:schemas-microsoft-com:office:office" xmlns:r="http://schemas.openxmlformats.org/officeDocument/2006/relationships" xmlns:m="http://schemas.openxmlformats.org/officeDocument/2006/math" xmlns:v="urn:schemas-microsoft-com:vml" xmlns:wp14="http://schemas.microsoft.com/office/word/2010/wordprocessingDrawing" xmlns:wp="http://schemas.openxmlformats.org/drawingml/2006/wordprocessingDrawing" xmlns:w10="urn:schemas-microsoft-com:office:word" xmlns:w="http://schemas.openxmlformats.org/wordprocessingml/2006/main" xmlns:w14="http://schemas.microsoft.com/office/word/2010/wordml" xmlns:w15="http://schemas.microsoft.com/office/word/2012/wordml" xmlns:w16cid="http://schemas.microsoft.com/office/word/2016/wordml/cid" xmlns:w16se="http://schemas.microsoft.com/office/word/2015/wordml/symex" xmlns:wpg="http://schemas.microsoft.com/office/word/2010/wordprocessingGroup" xmlns:wpi="http://schemas.microsoft.com/office/word/2010/wordprocessingInk" xmlns:wne="http://schemas.microsoft.com/office/word/2006/wordml" xmlns:wps="http://schemas.microsoft.com/office/word/2010/wordprocessingShape" mc:Ignorable="w14 w15 w16se w16cid wp14">
+<w:document xmlns:ve="http://schemas.openxmlformats.org/markup-compatibility/2006" xmlns:o="urn:schemas-microsoft-com:office:office" xmlns:r="http://schemas.openxmlformats.org/officeDocument/2006/relationships" xmlns:m="http://schemas.openxmlformats.org/officeDocument/2006/math" xmlns:v="urn:schemas-microsoft-com:vml" xmlns:wp="http://schemas.openxmlformats.org/drawingml/2006/wordprocessingDrawing" xmlns:w10="urn:schemas-microsoft-com:office:word" xmlns:w="http://schemas.openxmlformats.org/wordprocessingml/2006/main" xmlns:wne="http://schemas.microsoft.com/office/word/2006/wordml">
   <w:body>
     <w:p>
       <w:pPr>
@@ -1196,7 +1196,7 @@
               <w:txbxContent>
                 <w:p>
                   <w:pPr>
-                    <w:pStyle w:val="BodyTextIndent"/>
+                    <w:pStyle w:val="Recuodecorpodetexto"/>
                     <w:tabs>
                       <w:tab w:val="left" w:pos="6516"/>
                     </w:tabs>
@@ -1210,7 +1210,7 @@
                 </w:p>
                 <w:p>
                   <w:pPr>
-                    <w:pStyle w:val="BodyTextIndent"/>
+                    <w:pStyle w:val="Recuodecorpodetexto"/>
                     <w:tabs>
                       <w:tab w:val="left" w:pos="6516"/>
                     </w:tabs>
@@ -1245,7 +1245,7 @@
                 </w:p>
                 <w:p>
                   <w:pPr>
-                    <w:pStyle w:val="BodyTextIndent"/>
+                    <w:pStyle w:val="Recuodecorpodetexto"/>
                     <w:tabs>
                       <w:tab w:val="left" w:pos="6516"/>
                     </w:tabs>
@@ -1343,7 +1343,7 @@
                 </w:p>
                 <w:p>
                   <w:pPr>
-                    <w:pStyle w:val="BodyTextIndent2"/>
+                    <w:pStyle w:val="Recuodecorpodetexto2"/>
                     <w:tabs>
                       <w:tab w:val="left" w:pos="905"/>
                       <w:tab w:val="left" w:pos="6516"/>
@@ -1359,7 +1359,7 @@
                 </w:p>
                 <w:p>
                   <w:pPr>
-                    <w:pStyle w:val="BodyTextIndent2"/>
+                    <w:pStyle w:val="Recuodecorpodetexto2"/>
                     <w:tabs>
                       <w:tab w:val="left" w:pos="905"/>
                       <w:tab w:val="left" w:pos="6516"/>
@@ -1478,7 +1478,7 @@
                 </w:p>
                 <w:p>
                   <w:pPr>
-                    <w:pStyle w:val="BodyTextIndent2"/>
+                    <w:pStyle w:val="Recuodecorpodetexto2"/>
                     <w:tabs>
                       <w:tab w:val="left" w:pos="905"/>
                       <w:tab w:val="left" w:pos="5954"/>
@@ -1775,7 +1775,7 @@
                 </w:p>
                 <w:p>
                   <w:pPr>
-                    <w:pStyle w:val="BodyTextIndent2"/>
+                    <w:pStyle w:val="Recuodecorpodetexto2"/>
                     <w:tabs>
                       <w:tab w:val="left" w:pos="905"/>
                       <w:tab w:val="left" w:pos="6516"/>
@@ -4232,7 +4232,7 @@
     </w:p>
     <w:p>
       <w:pPr>
-        <w:pStyle w:val="TOC1"/>
+        <w:pStyle w:val="Sumrio1"/>
         <w:rPr>
           <w:rFonts w:asciiTheme="minorHAnsi" w:eastAsiaTheme="minorEastAsia" w:hAnsiTheme="minorHAnsi" w:cstheme="minorBidi"/>
           <w:noProof/>
@@ -4332,7 +4332,7 @@
     </w:p>
     <w:p>
       <w:pPr>
-        <w:pStyle w:val="TOC2"/>
+        <w:pStyle w:val="Sumrio2"/>
         <w:tabs>
           <w:tab w:val="left" w:pos="660"/>
           <w:tab w:val="right" w:leader="dot" w:pos="9062"/>
@@ -4420,7 +4420,7 @@
     </w:p>
     <w:p>
       <w:pPr>
-        <w:pStyle w:val="TOC3"/>
+        <w:pStyle w:val="Sumrio3"/>
         <w:tabs>
           <w:tab w:val="left" w:pos="880"/>
           <w:tab w:val="right" w:leader="dot" w:pos="9062"/>
@@ -4506,7 +4506,7 @@
     </w:p>
     <w:p>
       <w:pPr>
-        <w:pStyle w:val="TOC3"/>
+        <w:pStyle w:val="Sumrio3"/>
         <w:tabs>
           <w:tab w:val="left" w:pos="880"/>
           <w:tab w:val="right" w:leader="dot" w:pos="9062"/>
@@ -4592,7 +4592,7 @@
     </w:p>
     <w:p>
       <w:pPr>
-        <w:pStyle w:val="TOC2"/>
+        <w:pStyle w:val="Sumrio2"/>
         <w:tabs>
           <w:tab w:val="left" w:pos="660"/>
           <w:tab w:val="right" w:leader="dot" w:pos="9062"/>
@@ -4680,7 +4680,7 @@
     </w:p>
     <w:p>
       <w:pPr>
-        <w:pStyle w:val="TOC2"/>
+        <w:pStyle w:val="Sumrio2"/>
         <w:tabs>
           <w:tab w:val="left" w:pos="660"/>
           <w:tab w:val="right" w:leader="dot" w:pos="9062"/>
@@ -4768,7 +4768,7 @@
     </w:p>
     <w:p>
       <w:pPr>
-        <w:pStyle w:val="TOC1"/>
+        <w:pStyle w:val="Sumrio1"/>
         <w:rPr>
           <w:rFonts w:asciiTheme="minorHAnsi" w:eastAsiaTheme="minorEastAsia" w:hAnsiTheme="minorHAnsi" w:cstheme="minorBidi"/>
           <w:noProof/>
@@ -4850,7 +4850,7 @@
     </w:p>
     <w:p>
       <w:pPr>
-        <w:pStyle w:val="TOC2"/>
+        <w:pStyle w:val="Sumrio2"/>
         <w:tabs>
           <w:tab w:val="left" w:pos="660"/>
           <w:tab w:val="right" w:leader="dot" w:pos="9062"/>
@@ -4938,7 +4938,7 @@
     </w:p>
     <w:p>
       <w:pPr>
-        <w:pStyle w:val="TOC2"/>
+        <w:pStyle w:val="Sumrio2"/>
         <w:tabs>
           <w:tab w:val="left" w:pos="660"/>
           <w:tab w:val="right" w:leader="dot" w:pos="9062"/>
@@ -5026,7 +5026,7 @@
     </w:p>
     <w:p>
       <w:pPr>
-        <w:pStyle w:val="TOC2"/>
+        <w:pStyle w:val="Sumrio2"/>
         <w:tabs>
           <w:tab w:val="left" w:pos="660"/>
           <w:tab w:val="right" w:leader="dot" w:pos="9062"/>
@@ -5114,7 +5114,7 @@
     </w:p>
     <w:p>
       <w:pPr>
-        <w:pStyle w:val="TOC2"/>
+        <w:pStyle w:val="Sumrio2"/>
         <w:tabs>
           <w:tab w:val="left" w:pos="660"/>
           <w:tab w:val="right" w:leader="dot" w:pos="9062"/>
@@ -5202,7 +5202,7 @@
     </w:p>
     <w:p>
       <w:pPr>
-        <w:pStyle w:val="TOC2"/>
+        <w:pStyle w:val="Sumrio2"/>
         <w:tabs>
           <w:tab w:val="left" w:pos="660"/>
           <w:tab w:val="right" w:leader="dot" w:pos="9062"/>
@@ -5290,7 +5290,7 @@
     </w:p>
     <w:p>
       <w:pPr>
-        <w:pStyle w:val="TOC1"/>
+        <w:pStyle w:val="Sumrio1"/>
         <w:rPr>
           <w:rFonts w:asciiTheme="minorHAnsi" w:eastAsiaTheme="minorEastAsia" w:hAnsiTheme="minorHAnsi" w:cstheme="minorBidi"/>
           <w:noProof/>
@@ -5372,7 +5372,7 @@
     </w:p>
     <w:p>
       <w:pPr>
-        <w:pStyle w:val="TOC2"/>
+        <w:pStyle w:val="Sumrio2"/>
         <w:tabs>
           <w:tab w:val="left" w:pos="660"/>
           <w:tab w:val="right" w:leader="dot" w:pos="9062"/>
@@ -5460,7 +5460,7 @@
     </w:p>
     <w:p>
       <w:pPr>
-        <w:pStyle w:val="TOC2"/>
+        <w:pStyle w:val="Sumrio2"/>
         <w:tabs>
           <w:tab w:val="left" w:pos="660"/>
           <w:tab w:val="right" w:leader="dot" w:pos="9062"/>
@@ -5548,7 +5548,7 @@
     </w:p>
     <w:p>
       <w:pPr>
-        <w:pStyle w:val="TOC2"/>
+        <w:pStyle w:val="Sumrio2"/>
         <w:tabs>
           <w:tab w:val="left" w:pos="660"/>
           <w:tab w:val="right" w:leader="dot" w:pos="9062"/>
@@ -5636,7 +5636,7 @@
     </w:p>
     <w:p>
       <w:pPr>
-        <w:pStyle w:val="TOC2"/>
+        <w:pStyle w:val="Sumrio2"/>
         <w:tabs>
           <w:tab w:val="left" w:pos="660"/>
           <w:tab w:val="right" w:leader="dot" w:pos="9062"/>
@@ -5724,7 +5724,7 @@
     </w:p>
     <w:p>
       <w:pPr>
-        <w:pStyle w:val="TOC1"/>
+        <w:pStyle w:val="Sumrio1"/>
         <w:rPr>
           <w:rFonts w:asciiTheme="minorHAnsi" w:eastAsiaTheme="minorEastAsia" w:hAnsiTheme="minorHAnsi" w:cstheme="minorBidi"/>
           <w:noProof/>
@@ -5806,7 +5806,7 @@
     </w:p>
     <w:p>
       <w:pPr>
-        <w:pStyle w:val="TOC2"/>
+        <w:pStyle w:val="Sumrio2"/>
         <w:tabs>
           <w:tab w:val="left" w:pos="660"/>
           <w:tab w:val="right" w:leader="dot" w:pos="9062"/>
@@ -5894,7 +5894,7 @@
     </w:p>
     <w:p>
       <w:pPr>
-        <w:pStyle w:val="TOC2"/>
+        <w:pStyle w:val="Sumrio2"/>
         <w:tabs>
           <w:tab w:val="left" w:pos="660"/>
           <w:tab w:val="right" w:leader="dot" w:pos="9062"/>
@@ -5982,7 +5982,7 @@
     </w:p>
     <w:p>
       <w:pPr>
-        <w:pStyle w:val="TOC2"/>
+        <w:pStyle w:val="Sumrio2"/>
         <w:tabs>
           <w:tab w:val="left" w:pos="660"/>
           <w:tab w:val="right" w:leader="dot" w:pos="9062"/>
@@ -6070,7 +6070,7 @@
     </w:p>
     <w:p>
       <w:pPr>
-        <w:pStyle w:val="TOC2"/>
+        <w:pStyle w:val="Sumrio2"/>
         <w:tabs>
           <w:tab w:val="left" w:pos="660"/>
           <w:tab w:val="right" w:leader="dot" w:pos="9062"/>
@@ -6158,7 +6158,7 @@
     </w:p>
     <w:p>
       <w:pPr>
-        <w:pStyle w:val="TOC2"/>
+        <w:pStyle w:val="Sumrio2"/>
         <w:tabs>
           <w:tab w:val="left" w:pos="660"/>
           <w:tab w:val="right" w:leader="dot" w:pos="9062"/>
@@ -6246,7 +6246,7 @@
     </w:p>
     <w:p>
       <w:pPr>
-        <w:pStyle w:val="TOC1"/>
+        <w:pStyle w:val="Sumrio1"/>
         <w:rPr>
           <w:rFonts w:asciiTheme="minorHAnsi" w:eastAsiaTheme="minorEastAsia" w:hAnsiTheme="minorHAnsi" w:cstheme="minorBidi"/>
           <w:noProof/>
@@ -6328,7 +6328,7 @@
     </w:p>
     <w:p>
       <w:pPr>
-        <w:pStyle w:val="TOC2"/>
+        <w:pStyle w:val="Sumrio2"/>
         <w:tabs>
           <w:tab w:val="left" w:pos="660"/>
           <w:tab w:val="right" w:leader="dot" w:pos="9062"/>
@@ -6416,7 +6416,7 @@
     </w:p>
     <w:p>
       <w:pPr>
-        <w:pStyle w:val="TOC2"/>
+        <w:pStyle w:val="Sumrio2"/>
         <w:tabs>
           <w:tab w:val="left" w:pos="660"/>
           <w:tab w:val="right" w:leader="dot" w:pos="9062"/>
@@ -6504,7 +6504,7 @@
     </w:p>
     <w:p>
       <w:pPr>
-        <w:pStyle w:val="TOC2"/>
+        <w:pStyle w:val="Sumrio2"/>
         <w:tabs>
           <w:tab w:val="left" w:pos="660"/>
           <w:tab w:val="right" w:leader="dot" w:pos="9062"/>
@@ -6592,7 +6592,7 @@
     </w:p>
     <w:p>
       <w:pPr>
-        <w:pStyle w:val="TOC1"/>
+        <w:pStyle w:val="Sumrio1"/>
         <w:rPr>
           <w:rFonts w:asciiTheme="minorHAnsi" w:eastAsiaTheme="minorEastAsia" w:hAnsiTheme="minorHAnsi" w:cstheme="minorBidi"/>
           <w:noProof/>
@@ -6674,7 +6674,7 @@
     </w:p>
     <w:p>
       <w:pPr>
-        <w:pStyle w:val="TOC2"/>
+        <w:pStyle w:val="Sumrio2"/>
         <w:tabs>
           <w:tab w:val="left" w:pos="660"/>
           <w:tab w:val="right" w:leader="dot" w:pos="9062"/>
@@ -6762,7 +6762,7 @@
     </w:p>
     <w:p>
       <w:pPr>
-        <w:pStyle w:val="TOC2"/>
+        <w:pStyle w:val="Sumrio2"/>
         <w:tabs>
           <w:tab w:val="left" w:pos="660"/>
           <w:tab w:val="right" w:leader="dot" w:pos="9062"/>
@@ -6850,7 +6850,7 @@
     </w:p>
     <w:p>
       <w:pPr>
-        <w:pStyle w:val="TOC2"/>
+        <w:pStyle w:val="Sumrio2"/>
         <w:tabs>
           <w:tab w:val="left" w:pos="660"/>
           <w:tab w:val="right" w:leader="dot" w:pos="9062"/>
@@ -6938,7 +6938,7 @@
     </w:p>
     <w:p>
       <w:pPr>
-        <w:pStyle w:val="TOC2"/>
+        <w:pStyle w:val="Sumrio2"/>
         <w:tabs>
           <w:tab w:val="left" w:pos="660"/>
           <w:tab w:val="right" w:leader="dot" w:pos="9062"/>
@@ -7026,7 +7026,7 @@
     </w:p>
     <w:p>
       <w:pPr>
-        <w:pStyle w:val="TOC1"/>
+        <w:pStyle w:val="Sumrio1"/>
         <w:rPr>
           <w:rFonts w:asciiTheme="minorHAnsi" w:eastAsiaTheme="minorEastAsia" w:hAnsiTheme="minorHAnsi" w:cstheme="minorBidi"/>
           <w:noProof/>
@@ -7108,7 +7108,7 @@
     </w:p>
     <w:p>
       <w:pPr>
-        <w:pStyle w:val="TOC2"/>
+        <w:pStyle w:val="Sumrio2"/>
         <w:tabs>
           <w:tab w:val="left" w:pos="660"/>
           <w:tab w:val="right" w:leader="dot" w:pos="9062"/>
@@ -7196,7 +7196,7 @@
     </w:p>
     <w:p>
       <w:pPr>
-        <w:pStyle w:val="TOC2"/>
+        <w:pStyle w:val="Sumrio2"/>
         <w:tabs>
           <w:tab w:val="left" w:pos="660"/>
           <w:tab w:val="right" w:leader="dot" w:pos="9062"/>
@@ -7284,7 +7284,7 @@
     </w:p>
     <w:p>
       <w:pPr>
-        <w:pStyle w:val="TOC2"/>
+        <w:pStyle w:val="Sumrio2"/>
         <w:tabs>
           <w:tab w:val="left" w:pos="660"/>
           <w:tab w:val="right" w:leader="dot" w:pos="9062"/>
@@ -7372,7 +7372,7 @@
     </w:p>
     <w:p>
       <w:pPr>
-        <w:pStyle w:val="TOC1"/>
+        <w:pStyle w:val="Sumrio1"/>
         <w:rPr>
           <w:rFonts w:asciiTheme="minorHAnsi" w:eastAsiaTheme="minorEastAsia" w:hAnsiTheme="minorHAnsi" w:cstheme="minorBidi"/>
           <w:noProof/>
@@ -7454,7 +7454,7 @@
     </w:p>
     <w:p>
       <w:pPr>
-        <w:pStyle w:val="TOC2"/>
+        <w:pStyle w:val="Sumrio2"/>
         <w:tabs>
           <w:tab w:val="left" w:pos="660"/>
           <w:tab w:val="right" w:leader="dot" w:pos="9062"/>
@@ -7542,7 +7542,7 @@
     </w:p>
     <w:p>
       <w:pPr>
-        <w:pStyle w:val="TOC2"/>
+        <w:pStyle w:val="Sumrio2"/>
         <w:tabs>
           <w:tab w:val="left" w:pos="660"/>
           <w:tab w:val="right" w:leader="dot" w:pos="9062"/>
@@ -7630,7 +7630,7 @@
     </w:p>
     <w:p>
       <w:pPr>
-        <w:pStyle w:val="TOC2"/>
+        <w:pStyle w:val="Sumrio2"/>
         <w:tabs>
           <w:tab w:val="left" w:pos="660"/>
           <w:tab w:val="right" w:leader="dot" w:pos="9062"/>
@@ -7718,7 +7718,7 @@
     </w:p>
     <w:p>
       <w:pPr>
-        <w:pStyle w:val="TOC3"/>
+        <w:pStyle w:val="Sumrio3"/>
         <w:tabs>
           <w:tab w:val="left" w:pos="880"/>
           <w:tab w:val="right" w:leader="dot" w:pos="9062"/>
@@ -7804,7 +7804,7 @@
     </w:p>
     <w:p>
       <w:pPr>
-        <w:pStyle w:val="TOC3"/>
+        <w:pStyle w:val="Sumrio3"/>
         <w:tabs>
           <w:tab w:val="left" w:pos="880"/>
           <w:tab w:val="right" w:leader="dot" w:pos="9062"/>
@@ -7890,7 +7890,7 @@
     </w:p>
     <w:p>
       <w:pPr>
-        <w:pStyle w:val="TOC1"/>
+        <w:pStyle w:val="Sumrio1"/>
         <w:rPr>
           <w:rFonts w:asciiTheme="minorHAnsi" w:eastAsiaTheme="minorEastAsia" w:hAnsiTheme="minorHAnsi" w:cstheme="minorBidi"/>
           <w:noProof/>
@@ -7972,7 +7972,7 @@
     </w:p>
     <w:p>
       <w:pPr>
-        <w:pStyle w:val="TOC1"/>
+        <w:pStyle w:val="Sumrio1"/>
         <w:rPr>
           <w:rFonts w:asciiTheme="minorHAnsi" w:eastAsiaTheme="minorEastAsia" w:hAnsiTheme="minorHAnsi" w:cstheme="minorBidi"/>
           <w:noProof/>
@@ -8040,7 +8040,7 @@
     </w:p>
     <w:p>
       <w:pPr>
-        <w:pStyle w:val="TOC1"/>
+        <w:pStyle w:val="Sumrio1"/>
         <w:rPr>
           <w:rFonts w:asciiTheme="minorHAnsi" w:eastAsiaTheme="minorEastAsia" w:hAnsiTheme="minorHAnsi" w:cstheme="minorBidi"/>
           <w:noProof/>
@@ -8107,7 +8107,7 @@
     </w:p>
     <w:p>
       <w:pPr>
-        <w:pStyle w:val="TOC1"/>
+        <w:pStyle w:val="Sumrio1"/>
         <w:rPr>
           <w:rFonts w:asciiTheme="minorHAnsi" w:eastAsiaTheme="minorEastAsia" w:hAnsiTheme="minorHAnsi" w:cstheme="minorBidi"/>
           <w:noProof/>
@@ -8189,7 +8189,7 @@
     </w:p>
     <w:p>
       <w:pPr>
-        <w:pStyle w:val="TOC1"/>
+        <w:pStyle w:val="Sumrio1"/>
         <w:rPr>
           <w:rFonts w:asciiTheme="minorHAnsi" w:eastAsiaTheme="minorEastAsia" w:hAnsiTheme="minorHAnsi" w:cstheme="minorBidi"/>
           <w:noProof/>
@@ -8271,7 +8271,7 @@
     </w:p>
     <w:p>
       <w:pPr>
-        <w:pStyle w:val="TOC1"/>
+        <w:pStyle w:val="Sumrio1"/>
         <w:rPr>
           <w:rFonts w:asciiTheme="minorHAnsi" w:eastAsiaTheme="minorEastAsia" w:hAnsiTheme="minorHAnsi" w:cstheme="minorBidi"/>
           <w:noProof/>
@@ -8353,7 +8353,7 @@
     </w:p>
     <w:p>
       <w:pPr>
-        <w:pStyle w:val="TOC1"/>
+        <w:pStyle w:val="Sumrio1"/>
         <w:rPr>
           <w:rFonts w:asciiTheme="minorHAnsi" w:eastAsiaTheme="minorEastAsia" w:hAnsiTheme="minorHAnsi" w:cstheme="minorBidi"/>
           <w:noProof/>
@@ -8472,7 +8472,7 @@
     </w:p>
     <w:p>
       <w:pPr>
-        <w:pStyle w:val="Heading1"/>
+        <w:pStyle w:val="Ttulo1"/>
         <w:rPr>
           <w:sz w:val="24"/>
         </w:rPr>
@@ -8780,7 +8780,7 @@
     </w:p>
     <w:p>
       <w:pPr>
-        <w:pStyle w:val="Heading2"/>
+        <w:pStyle w:val="Ttulo2"/>
         <w:rPr>
           <w:sz w:val="22"/>
         </w:rPr>
@@ -8798,7 +8798,7 @@
     <w:p/>
     <w:p>
       <w:pPr>
-        <w:pStyle w:val="Heading3"/>
+        <w:pStyle w:val="Ttulo3"/>
         <w:rPr>
           <w:sz w:val="22"/>
         </w:rPr>
@@ -8956,7 +8956,7 @@
     </w:p>
     <w:p>
       <w:pPr>
-        <w:pStyle w:val="Heading3"/>
+        <w:pStyle w:val="Ttulo3"/>
         <w:rPr>
           <w:sz w:val="22"/>
         </w:rPr>
@@ -8987,7 +8987,7 @@
     </w:p>
     <w:p>
       <w:pPr>
-        <w:pStyle w:val="Heading2"/>
+        <w:pStyle w:val="Ttulo2"/>
         <w:rPr>
           <w:sz w:val="22"/>
         </w:rPr>
@@ -9105,7 +9105,7 @@
     </w:p>
     <w:p>
       <w:pPr>
-        <w:pStyle w:val="Heading2"/>
+        <w:pStyle w:val="Ttulo2"/>
         <w:rPr>
           <w:sz w:val="22"/>
         </w:rPr>
@@ -9736,7 +9736,7 @@
     </w:p>
     <w:p>
       <w:pPr>
-        <w:pStyle w:val="Heading1"/>
+        <w:pStyle w:val="Ttulo1"/>
         <w:rPr>
           <w:sz w:val="24"/>
         </w:rPr>
@@ -9753,7 +9753,7 @@
     </w:p>
     <w:p>
       <w:pPr>
-        <w:pStyle w:val="Heading2"/>
+        <w:pStyle w:val="Ttulo2"/>
         <w:rPr>
           <w:sz w:val="22"/>
         </w:rPr>
@@ -9769,7 +9769,7 @@
     </w:p>
     <w:p>
       <w:pPr>
-        <w:pStyle w:val="Heading2"/>
+        <w:pStyle w:val="Ttulo2"/>
         <w:rPr>
           <w:sz w:val="22"/>
         </w:rPr>
@@ -9785,7 +9785,7 @@
     </w:p>
     <w:p>
       <w:pPr>
-        <w:pStyle w:val="Heading2"/>
+        <w:pStyle w:val="Ttulo2"/>
         <w:rPr>
           <w:sz w:val="22"/>
         </w:rPr>
@@ -9801,7 +9801,7 @@
     </w:p>
     <w:p>
       <w:pPr>
-        <w:pStyle w:val="Heading2"/>
+        <w:pStyle w:val="Ttulo2"/>
         <w:rPr>
           <w:sz w:val="22"/>
         </w:rPr>
@@ -9817,7 +9817,7 @@
     </w:p>
     <w:p>
       <w:pPr>
-        <w:pStyle w:val="Heading2"/>
+        <w:pStyle w:val="Ttulo2"/>
         <w:rPr>
           <w:sz w:val="22"/>
         </w:rPr>
@@ -9833,23 +9833,141 @@
     </w:p>
     <w:p>
       <w:pPr>
-        <w:pStyle w:val="Heading1"/>
+        <w:rPr>
+          <w:rFonts w:ascii="Arial" w:hAnsi="Arial" w:cs="Arial"/>
+          <w:b/>
+          <w:bCs/>
+          <w:kern w:val="32"/>
+          <w:szCs w:val="32"/>
+        </w:rPr>
+      </w:pPr>
+      <w:bookmarkStart w:id="24" w:name="_Toc259998461"/>
+      <w:r>
+        <w:br w:type="page"/>
+      </w:r>
+    </w:p>
+    <w:p>
+      <w:pPr>
+        <w:pStyle w:val="Ttulo1"/>
         <w:rPr>
           <w:sz w:val="24"/>
         </w:rPr>
       </w:pPr>
-      <w:bookmarkStart w:id="24" w:name="_Toc259998461"/>
       <w:r>
         <w:rPr>
           <w:sz w:val="24"/>
         </w:rPr>
+        <w:lastRenderedPageBreak/>
         <w:t>CARACTERÍSTICAS DE SOLUÇÃO</w:t>
       </w:r>
       <w:bookmarkEnd w:id="24"/>
     </w:p>
-    <w:p>
-      <w:pPr>
-        <w:pStyle w:val="Heading2"/>
+    <w:p/>
+    <w:p>
+      <w:pPr>
+        <w:spacing w:line="360" w:lineRule="auto"/>
+        <w:ind w:firstLine="708"/>
+        <w:rPr>
+          <w:rFonts w:ascii="Arial" w:hAnsi="Arial" w:cs="Arial"/>
+        </w:rPr>
+      </w:pPr>
+      <w:r>
+        <w:rPr>
+          <w:rFonts w:ascii="Arial" w:hAnsi="Arial" w:cs="Arial"/>
+        </w:rPr>
+        <w:t xml:space="preserve">Características podem ser definidas como </w:t>
+      </w:r>
+      <w:r>
+        <w:rPr>
+          <w:rFonts w:ascii="Arial" w:hAnsi="Arial" w:cs="Arial"/>
+          <w:i/>
+        </w:rPr>
+        <w:t>um serviço que o sistema fornece para atender uma ou mais necessidades dos stakeholders.</w:t>
+      </w:r>
+      <w:r>
+        <w:rPr>
+          <w:rFonts w:ascii="Arial" w:hAnsi="Arial" w:cs="Arial"/>
+          <w:i/>
+        </w:rPr>
+        <w:t xml:space="preserve"> </w:t>
+      </w:r>
+      <w:r>
+        <w:rPr>
+          <w:rFonts w:ascii="Arial" w:hAnsi="Arial" w:cs="Arial"/>
+        </w:rPr>
+        <w:t>São formas uteis e convenientes de descrever funcionalidades de um novo sistema sem se atolar em detalhes (</w:t>
+      </w:r>
+      <w:proofErr w:type="spellStart"/>
+      <w:r>
+        <w:rPr>
+          <w:rFonts w:ascii="Arial" w:hAnsi="Arial" w:cs="Arial"/>
+        </w:rPr>
+        <w:t>Leffingwell</w:t>
+      </w:r>
+      <w:proofErr w:type="spellEnd"/>
+      <w:r>
+        <w:rPr>
+          <w:rFonts w:ascii="Arial" w:hAnsi="Arial" w:cs="Arial"/>
+        </w:rPr>
+        <w:t xml:space="preserve"> &amp; </w:t>
+      </w:r>
+      <w:proofErr w:type="spellStart"/>
+      <w:r>
+        <w:rPr>
+          <w:rFonts w:ascii="Arial" w:hAnsi="Arial" w:cs="Arial"/>
+        </w:rPr>
+        <w:t>Widrig</w:t>
+      </w:r>
+      <w:proofErr w:type="spellEnd"/>
+      <w:r>
+        <w:rPr>
+          <w:rFonts w:ascii="Arial" w:hAnsi="Arial" w:cs="Arial"/>
+        </w:rPr>
+        <w:t>, 2000).</w:t>
+      </w:r>
+    </w:p>
+    <w:p>
+      <w:pPr>
+        <w:spacing w:line="360" w:lineRule="auto"/>
+        <w:ind w:firstLine="708"/>
+        <w:rPr>
+          <w:rFonts w:ascii="Arial" w:hAnsi="Arial" w:cs="Arial"/>
+          <w:sz w:val="20"/>
+        </w:rPr>
+      </w:pPr>
+      <w:r>
+        <w:rPr>
+          <w:rFonts w:ascii="Arial" w:hAnsi="Arial" w:cs="Arial"/>
+        </w:rPr>
+        <w:t>As características são facilmente descritas em linguagem natural e consiste de uma frase curta, devem estar limitadas a 25-99</w:t>
+      </w:r>
+      <w:r>
+        <w:rPr>
+          <w:rFonts w:ascii="Arial" w:hAnsi="Arial" w:cs="Arial"/>
+        </w:rPr>
+        <w:t xml:space="preserve"> com menos de 50 preferivelmente convenientemente categorizadas e organizadas.</w:t>
+      </w:r>
+      <w:r>
+        <w:rPr>
+          <w:rFonts w:ascii="Arial" w:hAnsi="Arial" w:cs="Arial"/>
+        </w:rPr>
+        <w:t xml:space="preserve"> Página 71 continuar...</w:t>
+      </w:r>
+    </w:p>
+    <w:p>
+      <w:pPr>
+        <w:spacing w:line="360" w:lineRule="auto"/>
+        <w:ind w:firstLine="708"/>
+        <w:rPr>
+          <w:rFonts w:ascii="Arial" w:hAnsi="Arial" w:cs="Arial"/>
+          <w:sz w:val="20"/>
+        </w:rPr>
+      </w:pPr>
+    </w:p>
+    <w:p/>
+    <w:p>
+      <w:pPr>
+        <w:pStyle w:val="Ttulo2"/>
         <w:rPr>
           <w:sz w:val="22"/>
         </w:rPr>
@@ -9863,9 +9981,19 @@
       </w:r>
       <w:bookmarkEnd w:id="25"/>
     </w:p>
-    <w:p>
-      <w:pPr>
-        <w:pStyle w:val="Heading2"/>
+    <w:p/>
+    <w:p>
+      <w:pPr>
+        <w:spacing w:line="360" w:lineRule="auto"/>
+        <w:ind w:firstLine="708"/>
+        <w:rPr>
+          <w:rFonts w:ascii="Arial" w:hAnsi="Arial" w:cs="Arial"/>
+        </w:rPr>
+      </w:pPr>
+    </w:p>
+    <w:p>
+      <w:pPr>
+        <w:pStyle w:val="Ttulo2"/>
         <w:rPr>
           <w:sz w:val="22"/>
         </w:rPr>
@@ -9881,7 +10009,7 @@
     </w:p>
     <w:p>
       <w:pPr>
-        <w:pStyle w:val="Heading2"/>
+        <w:pStyle w:val="Ttulo2"/>
         <w:rPr>
           <w:sz w:val="22"/>
         </w:rPr>
@@ -9897,7 +10025,7 @@
     </w:p>
     <w:p>
       <w:pPr>
-        <w:pStyle w:val="Heading2"/>
+        <w:pStyle w:val="Ttulo2"/>
         <w:rPr>
           <w:sz w:val="22"/>
         </w:rPr>
@@ -9913,7 +10041,7 @@
     </w:p>
     <w:p>
       <w:pPr>
-        <w:pStyle w:val="Heading1"/>
+        <w:pStyle w:val="Ttulo1"/>
         <w:rPr>
           <w:sz w:val="24"/>
         </w:rPr>
@@ -9929,7 +10057,7 @@
     </w:p>
     <w:p>
       <w:pPr>
-        <w:pStyle w:val="Heading2"/>
+        <w:pStyle w:val="Ttulo2"/>
         <w:rPr>
           <w:sz w:val="22"/>
         </w:rPr>
@@ -9945,7 +10073,7 @@
     </w:p>
     <w:p>
       <w:pPr>
-        <w:pStyle w:val="Heading2"/>
+        <w:pStyle w:val="Ttulo2"/>
         <w:rPr>
           <w:sz w:val="22"/>
         </w:rPr>
@@ -9961,7 +10089,7 @@
     </w:p>
     <w:p>
       <w:pPr>
-        <w:pStyle w:val="Heading2"/>
+        <w:pStyle w:val="Ttulo2"/>
         <w:rPr>
           <w:sz w:val="22"/>
         </w:rPr>
@@ -9977,7 +10105,7 @@
     </w:p>
     <w:p>
       <w:pPr>
-        <w:pStyle w:val="Heading2"/>
+        <w:pStyle w:val="Ttulo2"/>
         <w:rPr>
           <w:sz w:val="22"/>
         </w:rPr>
@@ -9993,7 +10121,7 @@
     </w:p>
     <w:p>
       <w:pPr>
-        <w:pStyle w:val="Heading2"/>
+        <w:pStyle w:val="Ttulo2"/>
         <w:rPr>
           <w:sz w:val="22"/>
         </w:rPr>
@@ -10009,7 +10137,7 @@
     </w:p>
     <w:p>
       <w:pPr>
-        <w:pStyle w:val="Heading3"/>
+        <w:pStyle w:val="Ttulo3"/>
         <w:numPr>
           <w:ilvl w:val="0"/>
           <w:numId w:val="0"/>
@@ -10022,7 +10150,7 @@
     </w:p>
     <w:p>
       <w:pPr>
-        <w:pStyle w:val="Heading1"/>
+        <w:pStyle w:val="Ttulo1"/>
         <w:rPr>
           <w:sz w:val="24"/>
         </w:rPr>
@@ -10039,7 +10167,7 @@
     </w:p>
     <w:p>
       <w:pPr>
-        <w:pStyle w:val="Heading2"/>
+        <w:pStyle w:val="Ttulo2"/>
         <w:rPr>
           <w:sz w:val="22"/>
         </w:rPr>
@@ -10055,7 +10183,7 @@
     </w:p>
     <w:p>
       <w:pPr>
-        <w:pStyle w:val="Heading2"/>
+        <w:pStyle w:val="Ttulo2"/>
         <w:rPr>
           <w:sz w:val="22"/>
         </w:rPr>
@@ -10071,7 +10199,7 @@
     </w:p>
     <w:p>
       <w:pPr>
-        <w:pStyle w:val="Heading2"/>
+        <w:pStyle w:val="Ttulo2"/>
         <w:rPr>
           <w:sz w:val="22"/>
         </w:rPr>
@@ -10087,7 +10215,7 @@
     </w:p>
     <w:p>
       <w:pPr>
-        <w:pStyle w:val="Heading1"/>
+        <w:pStyle w:val="Ttulo1"/>
         <w:rPr>
           <w:sz w:val="24"/>
         </w:rPr>
@@ -10103,7 +10231,7 @@
     </w:p>
     <w:p>
       <w:pPr>
-        <w:pStyle w:val="Heading2"/>
+        <w:pStyle w:val="Ttulo2"/>
         <w:rPr>
           <w:sz w:val="22"/>
         </w:rPr>
@@ -10119,7 +10247,7 @@
     </w:p>
     <w:p>
       <w:pPr>
-        <w:pStyle w:val="Heading2"/>
+        <w:pStyle w:val="Ttulo2"/>
         <w:rPr>
           <w:sz w:val="22"/>
         </w:rPr>
@@ -10135,7 +10263,7 @@
     </w:p>
     <w:p>
       <w:pPr>
-        <w:pStyle w:val="Heading2"/>
+        <w:pStyle w:val="Ttulo2"/>
         <w:rPr>
           <w:sz w:val="22"/>
         </w:rPr>
@@ -10151,7 +10279,7 @@
     </w:p>
     <w:p>
       <w:pPr>
-        <w:pStyle w:val="Heading2"/>
+        <w:pStyle w:val="Ttulo2"/>
         <w:rPr>
           <w:sz w:val="22"/>
         </w:rPr>
@@ -10167,7 +10295,7 @@
     </w:p>
     <w:p>
       <w:pPr>
-        <w:pStyle w:val="Heading1"/>
+        <w:pStyle w:val="Ttulo1"/>
         <w:rPr>
           <w:sz w:val="24"/>
         </w:rPr>
@@ -10183,7 +10311,7 @@
     </w:p>
     <w:p>
       <w:pPr>
-        <w:pStyle w:val="Heading2"/>
+        <w:pStyle w:val="Ttulo2"/>
         <w:rPr>
           <w:sz w:val="22"/>
         </w:rPr>
@@ -10199,7 +10327,7 @@
     </w:p>
     <w:p>
       <w:pPr>
-        <w:pStyle w:val="Heading2"/>
+        <w:pStyle w:val="Ttulo2"/>
         <w:rPr>
           <w:sz w:val="22"/>
         </w:rPr>
@@ -10215,7 +10343,7 @@
     </w:p>
     <w:p>
       <w:pPr>
-        <w:pStyle w:val="Heading2"/>
+        <w:pStyle w:val="Ttulo2"/>
         <w:rPr>
           <w:sz w:val="22"/>
         </w:rPr>
@@ -10231,7 +10359,7 @@
     </w:p>
     <w:p>
       <w:pPr>
-        <w:pStyle w:val="Heading1"/>
+        <w:pStyle w:val="Ttulo1"/>
         <w:rPr>
           <w:sz w:val="24"/>
         </w:rPr>
@@ -10247,7 +10375,7 @@
     </w:p>
     <w:p>
       <w:pPr>
-        <w:pStyle w:val="Heading2"/>
+        <w:pStyle w:val="Ttulo2"/>
         <w:rPr>
           <w:sz w:val="22"/>
         </w:rPr>
@@ -10263,7 +10391,7 @@
     </w:p>
     <w:p>
       <w:pPr>
-        <w:pStyle w:val="Heading2"/>
+        <w:pStyle w:val="Ttulo2"/>
         <w:rPr>
           <w:sz w:val="22"/>
         </w:rPr>
@@ -10279,7 +10407,7 @@
     </w:p>
     <w:p>
       <w:pPr>
-        <w:pStyle w:val="Heading2"/>
+        <w:pStyle w:val="Ttulo2"/>
         <w:rPr>
           <w:sz w:val="22"/>
         </w:rPr>
@@ -10295,7 +10423,7 @@
     </w:p>
     <w:p>
       <w:pPr>
-        <w:pStyle w:val="Heading3"/>
+        <w:pStyle w:val="Ttulo3"/>
         <w:rPr>
           <w:sz w:val="22"/>
         </w:rPr>
@@ -10311,7 +10439,7 @@
     </w:p>
     <w:p>
       <w:pPr>
-        <w:pStyle w:val="Heading3"/>
+        <w:pStyle w:val="Ttulo3"/>
         <w:rPr>
           <w:sz w:val="22"/>
         </w:rPr>
@@ -10327,7 +10455,7 @@
     </w:p>
     <w:p>
       <w:pPr>
-        <w:pStyle w:val="Heading1"/>
+        <w:pStyle w:val="Ttulo1"/>
         <w:rPr>
           <w:sz w:val="24"/>
         </w:rPr>
@@ -10361,7 +10489,7 @@
     </w:p>
     <w:p>
       <w:pPr>
-        <w:pStyle w:val="Heading1"/>
+        <w:pStyle w:val="Ttulo1"/>
         <w:numPr>
           <w:ilvl w:val="0"/>
           <w:numId w:val="0"/>
@@ -10570,7 +10698,7 @@
     </w:p>
     <w:p>
       <w:pPr>
-        <w:pStyle w:val="Heading1"/>
+        <w:pStyle w:val="Ttulo1"/>
         <w:numPr>
           <w:ilvl w:val="0"/>
           <w:numId w:val="0"/>
@@ -10596,7 +10724,7 @@
     </w:p>
     <w:p>
       <w:pPr>
-        <w:pStyle w:val="Heading1"/>
+        <w:pStyle w:val="Ttulo1"/>
         <w:numPr>
           <w:ilvl w:val="0"/>
           <w:numId w:val="3"/>
@@ -10629,7 +10757,7 @@
     </w:p>
     <w:p>
       <w:pPr>
-        <w:pStyle w:val="Heading1"/>
+        <w:pStyle w:val="Ttulo1"/>
         <w:numPr>
           <w:ilvl w:val="0"/>
           <w:numId w:val="3"/>
@@ -10662,7 +10790,7 @@
     </w:p>
     <w:p>
       <w:pPr>
-        <w:pStyle w:val="Heading1"/>
+        <w:pStyle w:val="Ttulo1"/>
         <w:numPr>
           <w:ilvl w:val="0"/>
           <w:numId w:val="3"/>
@@ -10695,7 +10823,7 @@
     </w:p>
     <w:p>
       <w:pPr>
-        <w:pStyle w:val="Heading1"/>
+        <w:pStyle w:val="Ttulo1"/>
         <w:numPr>
           <w:ilvl w:val="0"/>
           <w:numId w:val="3"/>
@@ -10748,7 +10876,7 @@
 </file>
 
 <file path=word/endnotes.xml><?xml version="1.0" encoding="utf-8"?>
-<w:endnotes xmlns:wpc="http://schemas.microsoft.com/office/word/2010/wordprocessingCanvas" xmlns:cx="http://schemas.microsoft.com/office/drawing/2014/chartex" xmlns:cx1="http://schemas.microsoft.com/office/drawing/2015/9/8/chartex" xmlns:cx2="http://schemas.microsoft.com/office/drawing/2015/10/21/chartex" xmlns:cx3="http://schemas.microsoft.com/office/drawing/2016/5/9/chartex" xmlns:cx4="http://schemas.microsoft.com/office/drawing/2016/5/10/chartex" xmlns:cx5="http://schemas.microsoft.com/office/drawing/2016/5/11/chartex" xmlns:cx6="http://schemas.microsoft.com/office/drawing/2016/5/12/chartex" xmlns:cx7="http://schemas.microsoft.com/office/drawing/2016/5/13/chartex" xmlns:cx8="http://schemas.microsoft.com/office/drawing/2016/5/14/chartex" xmlns:mc="http://schemas.openxmlformats.org/markup-compatibility/2006" xmlns:aink="http://schemas.microsoft.com/office/drawing/2016/ink" xmlns:am3d="http://schemas.microsoft.com/office/drawing/2017/model3d" xmlns:o="urn:schemas-microsoft-com:office:office" xmlns:r="http://schemas.openxmlformats.org/officeDocument/2006/relationships" xmlns:m="http://schemas.openxmlformats.org/officeDocument/2006/math" xmlns:v="urn:schemas-microsoft-com:vml" xmlns:wp14="http://schemas.microsoft.com/office/word/2010/wordprocessingDrawing" xmlns:wp="http://schemas.openxmlformats.org/drawingml/2006/wordprocessingDrawing" xmlns:w10="urn:schemas-microsoft-com:office:word" xmlns:w="http://schemas.openxmlformats.org/wordprocessingml/2006/main" xmlns:w14="http://schemas.microsoft.com/office/word/2010/wordml" xmlns:w15="http://schemas.microsoft.com/office/word/2012/wordml" xmlns:w16cid="http://schemas.microsoft.com/office/word/2016/wordml/cid" xmlns:w16se="http://schemas.microsoft.com/office/word/2015/wordml/symex" xmlns:wpg="http://schemas.microsoft.com/office/word/2010/wordprocessingGroup" xmlns:wpi="http://schemas.microsoft.com/office/word/2010/wordprocessingInk" xmlns:wne="http://schemas.microsoft.com/office/word/2006/wordml" xmlns:wps="http://schemas.microsoft.com/office/word/2010/wordprocessingShape" mc:Ignorable="w14 w15 w16se w16cid wp14">
+<w:endnotes xmlns:ve="http://schemas.openxmlformats.org/markup-compatibility/2006" xmlns:o="urn:schemas-microsoft-com:office:office" xmlns:r="http://schemas.openxmlformats.org/officeDocument/2006/relationships" xmlns:m="http://schemas.openxmlformats.org/officeDocument/2006/math" xmlns:v="urn:schemas-microsoft-com:vml" xmlns:wp="http://schemas.openxmlformats.org/drawingml/2006/wordprocessingDrawing" xmlns:w10="urn:schemas-microsoft-com:office:word" xmlns:w="http://schemas.openxmlformats.org/wordprocessingml/2006/main" xmlns:wne="http://schemas.microsoft.com/office/word/2006/wordml">
   <w:endnote w:type="separator" w:id="-1">
     <w:p>
       <w:r>
@@ -10767,10 +10895,10 @@
 </file>
 
 <file path=word/footer1.xml><?xml version="1.0" encoding="utf-8"?>
-<w:ftr xmlns:wpc="http://schemas.microsoft.com/office/word/2010/wordprocessingCanvas" xmlns:cx="http://schemas.microsoft.com/office/drawing/2014/chartex" xmlns:cx1="http://schemas.microsoft.com/office/drawing/2015/9/8/chartex" xmlns:cx2="http://schemas.microsoft.com/office/drawing/2015/10/21/chartex" xmlns:cx3="http://schemas.microsoft.com/office/drawing/2016/5/9/chartex" xmlns:cx4="http://schemas.microsoft.com/office/drawing/2016/5/10/chartex" xmlns:cx5="http://schemas.microsoft.com/office/drawing/2016/5/11/chartex" xmlns:cx6="http://schemas.microsoft.com/office/drawing/2016/5/12/chartex" xmlns:cx7="http://schemas.microsoft.com/office/drawing/2016/5/13/chartex" xmlns:cx8="http://schemas.microsoft.com/office/drawing/2016/5/14/chartex" xmlns:mc="http://schemas.openxmlformats.org/markup-compatibility/2006" xmlns:aink="http://schemas.microsoft.com/office/drawing/2016/ink" xmlns:am3d="http://schemas.microsoft.com/office/drawing/2017/model3d" xmlns:o="urn:schemas-microsoft-com:office:office" xmlns:r="http://schemas.openxmlformats.org/officeDocument/2006/relationships" xmlns:m="http://schemas.openxmlformats.org/officeDocument/2006/math" xmlns:v="urn:schemas-microsoft-com:vml" xmlns:wp14="http://schemas.microsoft.com/office/word/2010/wordprocessingDrawing" xmlns:wp="http://schemas.openxmlformats.org/drawingml/2006/wordprocessingDrawing" xmlns:w10="urn:schemas-microsoft-com:office:word" xmlns:w="http://schemas.openxmlformats.org/wordprocessingml/2006/main" xmlns:w14="http://schemas.microsoft.com/office/word/2010/wordml" xmlns:w15="http://schemas.microsoft.com/office/word/2012/wordml" xmlns:w16cid="http://schemas.microsoft.com/office/word/2016/wordml/cid" xmlns:w16se="http://schemas.microsoft.com/office/word/2015/wordml/symex" xmlns:wpg="http://schemas.microsoft.com/office/word/2010/wordprocessingGroup" xmlns:wpi="http://schemas.microsoft.com/office/word/2010/wordprocessingInk" xmlns:wne="http://schemas.microsoft.com/office/word/2006/wordml" xmlns:wps="http://schemas.microsoft.com/office/word/2010/wordprocessingShape" mc:Ignorable="w14 w15 w16se w16cid wp14">
+<w:ftr xmlns:ve="http://schemas.openxmlformats.org/markup-compatibility/2006" xmlns:o="urn:schemas-microsoft-com:office:office" xmlns:r="http://schemas.openxmlformats.org/officeDocument/2006/relationships" xmlns:m="http://schemas.openxmlformats.org/officeDocument/2006/math" xmlns:v="urn:schemas-microsoft-com:vml" xmlns:wp="http://schemas.openxmlformats.org/drawingml/2006/wordprocessingDrawing" xmlns:w10="urn:schemas-microsoft-com:office:word" xmlns:w="http://schemas.openxmlformats.org/wordprocessingml/2006/main" xmlns:wne="http://schemas.microsoft.com/office/word/2006/wordml">
   <w:p>
     <w:pPr>
-      <w:pStyle w:val="Footer"/>
+      <w:pStyle w:val="Rodap"/>
       <w:pBdr>
         <w:top w:val="single" w:sz="4" w:space="1" w:color="auto"/>
       </w:pBdr>
@@ -10800,17 +10928,17 @@
   </w:p>
   <w:p>
     <w:pPr>
-      <w:pStyle w:val="Footer"/>
+      <w:pStyle w:val="Rodap"/>
     </w:pPr>
   </w:p>
 </w:ftr>
 </file>
 
 <file path=word/footer2.xml><?xml version="1.0" encoding="utf-8"?>
-<w:ftr xmlns:wpc="http://schemas.microsoft.com/office/word/2010/wordprocessingCanvas" xmlns:cx="http://schemas.microsoft.com/office/drawing/2014/chartex" xmlns:cx1="http://schemas.microsoft.com/office/drawing/2015/9/8/chartex" xmlns:cx2="http://schemas.microsoft.com/office/drawing/2015/10/21/chartex" xmlns:cx3="http://schemas.microsoft.com/office/drawing/2016/5/9/chartex" xmlns:cx4="http://schemas.microsoft.com/office/drawing/2016/5/10/chartex" xmlns:cx5="http://schemas.microsoft.com/office/drawing/2016/5/11/chartex" xmlns:cx6="http://schemas.microsoft.com/office/drawing/2016/5/12/chartex" xmlns:cx7="http://schemas.microsoft.com/office/drawing/2016/5/13/chartex" xmlns:cx8="http://schemas.microsoft.com/office/drawing/2016/5/14/chartex" xmlns:mc="http://schemas.openxmlformats.org/markup-compatibility/2006" xmlns:aink="http://schemas.microsoft.com/office/drawing/2016/ink" xmlns:am3d="http://schemas.microsoft.com/office/drawing/2017/model3d" xmlns:o="urn:schemas-microsoft-com:office:office" xmlns:r="http://schemas.openxmlformats.org/officeDocument/2006/relationships" xmlns:m="http://schemas.openxmlformats.org/officeDocument/2006/math" xmlns:v="urn:schemas-microsoft-com:vml" xmlns:wp14="http://schemas.microsoft.com/office/word/2010/wordprocessingDrawing" xmlns:wp="http://schemas.openxmlformats.org/drawingml/2006/wordprocessingDrawing" xmlns:w10="urn:schemas-microsoft-com:office:word" xmlns:w="http://schemas.openxmlformats.org/wordprocessingml/2006/main" xmlns:w14="http://schemas.microsoft.com/office/word/2010/wordml" xmlns:w15="http://schemas.microsoft.com/office/word/2012/wordml" xmlns:w16cid="http://schemas.microsoft.com/office/word/2016/wordml/cid" xmlns:w16se="http://schemas.microsoft.com/office/word/2015/wordml/symex" xmlns:wpg="http://schemas.microsoft.com/office/word/2010/wordprocessingGroup" xmlns:wpi="http://schemas.microsoft.com/office/word/2010/wordprocessingInk" xmlns:wne="http://schemas.microsoft.com/office/word/2006/wordml" xmlns:wps="http://schemas.microsoft.com/office/word/2010/wordprocessingShape" mc:Ignorable="w14 w15 w16se w16cid wp14">
+<w:ftr xmlns:ve="http://schemas.openxmlformats.org/markup-compatibility/2006" xmlns:o="urn:schemas-microsoft-com:office:office" xmlns:r="http://schemas.openxmlformats.org/officeDocument/2006/relationships" xmlns:m="http://schemas.openxmlformats.org/officeDocument/2006/math" xmlns:v="urn:schemas-microsoft-com:vml" xmlns:wp="http://schemas.openxmlformats.org/drawingml/2006/wordprocessingDrawing" xmlns:w10="urn:schemas-microsoft-com:office:word" xmlns:w="http://schemas.openxmlformats.org/wordprocessingml/2006/main" xmlns:wne="http://schemas.microsoft.com/office/word/2006/wordml">
   <w:p>
     <w:pPr>
-      <w:pStyle w:val="Footer"/>
+      <w:pStyle w:val="Rodap"/>
       <w:pBdr>
         <w:top w:val="single" w:sz="4" w:space="1" w:color="auto"/>
       </w:pBdr>
@@ -10829,7 +10957,7 @@
       <w:rPr>
         <w:noProof/>
       </w:rPr>
-      <w:t>9-4</w:t>
+      <w:t>4-5</w:t>
     </w:r>
     <w:r>
       <w:rPr>
@@ -10840,14 +10968,14 @@
   </w:p>
   <w:p>
     <w:pPr>
-      <w:pStyle w:val="Footer"/>
+      <w:pStyle w:val="Rodap"/>
     </w:pPr>
   </w:p>
 </w:ftr>
 </file>
 
 <file path=word/footnotes.xml><?xml version="1.0" encoding="utf-8"?>
-<w:footnotes xmlns:wpc="http://schemas.microsoft.com/office/word/2010/wordprocessingCanvas" xmlns:cx="http://schemas.microsoft.com/office/drawing/2014/chartex" xmlns:cx1="http://schemas.microsoft.com/office/drawing/2015/9/8/chartex" xmlns:cx2="http://schemas.microsoft.com/office/drawing/2015/10/21/chartex" xmlns:cx3="http://schemas.microsoft.com/office/drawing/2016/5/9/chartex" xmlns:cx4="http://schemas.microsoft.com/office/drawing/2016/5/10/chartex" xmlns:cx5="http://schemas.microsoft.com/office/drawing/2016/5/11/chartex" xmlns:cx6="http://schemas.microsoft.com/office/drawing/2016/5/12/chartex" xmlns:cx7="http://schemas.microsoft.com/office/drawing/2016/5/13/chartex" xmlns:cx8="http://schemas.microsoft.com/office/drawing/2016/5/14/chartex" xmlns:mc="http://schemas.openxmlformats.org/markup-compatibility/2006" xmlns:aink="http://schemas.microsoft.com/office/drawing/2016/ink" xmlns:am3d="http://schemas.microsoft.com/office/drawing/2017/model3d" xmlns:o="urn:schemas-microsoft-com:office:office" xmlns:r="http://schemas.openxmlformats.org/officeDocument/2006/relationships" xmlns:m="http://schemas.openxmlformats.org/officeDocument/2006/math" xmlns:v="urn:schemas-microsoft-com:vml" xmlns:wp14="http://schemas.microsoft.com/office/word/2010/wordprocessingDrawing" xmlns:wp="http://schemas.openxmlformats.org/drawingml/2006/wordprocessingDrawing" xmlns:w10="urn:schemas-microsoft-com:office:word" xmlns:w="http://schemas.openxmlformats.org/wordprocessingml/2006/main" xmlns:w14="http://schemas.microsoft.com/office/word/2010/wordml" xmlns:w15="http://schemas.microsoft.com/office/word/2012/wordml" xmlns:w16cid="http://schemas.microsoft.com/office/word/2016/wordml/cid" xmlns:w16se="http://schemas.microsoft.com/office/word/2015/wordml/symex" xmlns:wpg="http://schemas.microsoft.com/office/word/2010/wordprocessingGroup" xmlns:wpi="http://schemas.microsoft.com/office/word/2010/wordprocessingInk" xmlns:wne="http://schemas.microsoft.com/office/word/2006/wordml" xmlns:wps="http://schemas.microsoft.com/office/word/2010/wordprocessingShape" mc:Ignorable="w14 w15 w16se w16cid wp14">
+<w:footnotes xmlns:ve="http://schemas.openxmlformats.org/markup-compatibility/2006" xmlns:o="urn:schemas-microsoft-com:office:office" xmlns:r="http://schemas.openxmlformats.org/officeDocument/2006/relationships" xmlns:m="http://schemas.openxmlformats.org/officeDocument/2006/math" xmlns:v="urn:schemas-microsoft-com:vml" xmlns:wp="http://schemas.openxmlformats.org/drawingml/2006/wordprocessingDrawing" xmlns:w10="urn:schemas-microsoft-com:office:word" xmlns:w="http://schemas.openxmlformats.org/wordprocessingml/2006/main" xmlns:wne="http://schemas.microsoft.com/office/word/2006/wordml">
   <w:footnote w:type="separator" w:id="-1">
     <w:p>
       <w:r>
@@ -10866,8 +10994,8 @@
 </file>
 
 <file path=word/numbering.xml><?xml version="1.0" encoding="utf-8"?>
-<w:numbering xmlns:wpc="http://schemas.microsoft.com/office/word/2010/wordprocessingCanvas" xmlns:cx="http://schemas.microsoft.com/office/drawing/2014/chartex" xmlns:cx1="http://schemas.microsoft.com/office/drawing/2015/9/8/chartex" xmlns:cx2="http://schemas.microsoft.com/office/drawing/2015/10/21/chartex" xmlns:cx3="http://schemas.microsoft.com/office/drawing/2016/5/9/chartex" xmlns:cx4="http://schemas.microsoft.com/office/drawing/2016/5/10/chartex" xmlns:cx5="http://schemas.microsoft.com/office/drawing/2016/5/11/chartex" xmlns:cx6="http://schemas.microsoft.com/office/drawing/2016/5/12/chartex" xmlns:cx7="http://schemas.microsoft.com/office/drawing/2016/5/13/chartex" xmlns:cx8="http://schemas.microsoft.com/office/drawing/2016/5/14/chartex" xmlns:mc="http://schemas.openxmlformats.org/markup-compatibility/2006" xmlns:aink="http://schemas.microsoft.com/office/drawing/2016/ink" xmlns:am3d="http://schemas.microsoft.com/office/drawing/2017/model3d" xmlns:o="urn:schemas-microsoft-com:office:office" xmlns:r="http://schemas.openxmlformats.org/officeDocument/2006/relationships" xmlns:m="http://schemas.openxmlformats.org/officeDocument/2006/math" xmlns:v="urn:schemas-microsoft-com:vml" xmlns:wp14="http://schemas.microsoft.com/office/word/2010/wordprocessingDrawing" xmlns:wp="http://schemas.openxmlformats.org/drawingml/2006/wordprocessingDrawing" xmlns:w10="urn:schemas-microsoft-com:office:word" xmlns:w="http://schemas.openxmlformats.org/wordprocessingml/2006/main" xmlns:w14="http://schemas.microsoft.com/office/word/2010/wordml" xmlns:w15="http://schemas.microsoft.com/office/word/2012/wordml" xmlns:w16cid="http://schemas.microsoft.com/office/word/2016/wordml/cid" xmlns:w16se="http://schemas.microsoft.com/office/word/2015/wordml/symex" xmlns:wpg="http://schemas.microsoft.com/office/word/2010/wordprocessingGroup" xmlns:wpi="http://schemas.microsoft.com/office/word/2010/wordprocessingInk" xmlns:wne="http://schemas.microsoft.com/office/word/2006/wordml" xmlns:wps="http://schemas.microsoft.com/office/word/2010/wordprocessingShape" mc:Ignorable="w14 w15 w16se w16cid wp14">
-  <w:abstractNum w:abstractNumId="0" w15:restartNumberingAfterBreak="0">
+<w:numbering xmlns:ve="http://schemas.openxmlformats.org/markup-compatibility/2006" xmlns:o="urn:schemas-microsoft-com:office:office" xmlns:r="http://schemas.openxmlformats.org/officeDocument/2006/relationships" xmlns:m="http://schemas.openxmlformats.org/officeDocument/2006/math" xmlns:v="urn:schemas-microsoft-com:vml" xmlns:wp="http://schemas.openxmlformats.org/drawingml/2006/wordprocessingDrawing" xmlns:w10="urn:schemas-microsoft-com:office:word" xmlns:w="http://schemas.openxmlformats.org/wordprocessingml/2006/main" xmlns:wne="http://schemas.microsoft.com/office/word/2006/wordml">
+  <w:abstractNum w:abstractNumId="0">
     <w:nsid w:val="09245665"/>
     <w:multiLevelType w:val="multilevel"/>
     <w:tmpl w:val="14625F72"/>
@@ -11008,14 +11136,14 @@
       </w:rPr>
     </w:lvl>
   </w:abstractNum>
-  <w:abstractNum w:abstractNumId="1" w15:restartNumberingAfterBreak="0">
+  <w:abstractNum w:abstractNumId="1">
     <w:nsid w:val="0AC7206C"/>
     <w:multiLevelType w:val="multilevel"/>
     <w:tmpl w:val="04160025"/>
     <w:lvl w:ilvl="0">
       <w:start w:val="1"/>
       <w:numFmt w:val="decimal"/>
-      <w:pStyle w:val="Heading1"/>
+      <w:pStyle w:val="Ttulo1"/>
       <w:lvlText w:val="%1"/>
       <w:lvlJc w:val="left"/>
       <w:pPr>
@@ -11025,7 +11153,7 @@
     <w:lvl w:ilvl="1">
       <w:start w:val="1"/>
       <w:numFmt w:val="decimal"/>
-      <w:pStyle w:val="Heading2"/>
+      <w:pStyle w:val="Ttulo2"/>
       <w:lvlText w:val="%1.%2"/>
       <w:lvlJc w:val="left"/>
       <w:pPr>
@@ -11035,7 +11163,7 @@
     <w:lvl w:ilvl="2">
       <w:start w:val="1"/>
       <w:numFmt w:val="decimal"/>
-      <w:pStyle w:val="Heading3"/>
+      <w:pStyle w:val="Ttulo3"/>
       <w:lvlText w:val="%1.%2.%3"/>
       <w:lvlJc w:val="left"/>
       <w:pPr>
@@ -11045,7 +11173,7 @@
     <w:lvl w:ilvl="3">
       <w:start w:val="1"/>
       <w:numFmt w:val="decimal"/>
-      <w:pStyle w:val="Heading4"/>
+      <w:pStyle w:val="Ttulo4"/>
       <w:lvlText w:val="%1.%2.%3.%4"/>
       <w:lvlJc w:val="left"/>
       <w:pPr>
@@ -11055,7 +11183,7 @@
     <w:lvl w:ilvl="4">
       <w:start w:val="1"/>
       <w:numFmt w:val="decimal"/>
-      <w:pStyle w:val="Heading5"/>
+      <w:pStyle w:val="Ttulo5"/>
       <w:lvlText w:val="%1.%2.%3.%4.%5"/>
       <w:lvlJc w:val="left"/>
       <w:pPr>
@@ -11065,7 +11193,7 @@
     <w:lvl w:ilvl="5">
       <w:start w:val="1"/>
       <w:numFmt w:val="decimal"/>
-      <w:pStyle w:val="Heading6"/>
+      <w:pStyle w:val="Ttulo6"/>
       <w:lvlText w:val="%1.%2.%3.%4.%5.%6"/>
       <w:lvlJc w:val="left"/>
       <w:pPr>
@@ -11075,7 +11203,7 @@
     <w:lvl w:ilvl="6">
       <w:start w:val="1"/>
       <w:numFmt w:val="decimal"/>
-      <w:pStyle w:val="Heading7"/>
+      <w:pStyle w:val="Ttulo7"/>
       <w:lvlText w:val="%1.%2.%3.%4.%5.%6.%7"/>
       <w:lvlJc w:val="left"/>
       <w:pPr>
@@ -11085,7 +11213,7 @@
     <w:lvl w:ilvl="7">
       <w:start w:val="1"/>
       <w:numFmt w:val="decimal"/>
-      <w:pStyle w:val="Heading8"/>
+      <w:pStyle w:val="Ttulo8"/>
       <w:lvlText w:val="%1.%2.%3.%4.%5.%6.%7.%8"/>
       <w:lvlJc w:val="left"/>
       <w:pPr>
@@ -11095,7 +11223,7 @@
     <w:lvl w:ilvl="8">
       <w:start w:val="1"/>
       <w:numFmt w:val="decimal"/>
-      <w:pStyle w:val="Heading9"/>
+      <w:pStyle w:val="Ttulo9"/>
       <w:lvlText w:val="%1.%2.%3.%4.%5.%6.%7.%8.%9"/>
       <w:lvlJc w:val="left"/>
       <w:pPr>
@@ -11103,7 +11231,7 @@
       </w:pPr>
     </w:lvl>
   </w:abstractNum>
-  <w:abstractNum w:abstractNumId="2" w15:restartNumberingAfterBreak="0">
+  <w:abstractNum w:abstractNumId="2">
     <w:nsid w:val="29235B22"/>
     <w:multiLevelType w:val="multilevel"/>
     <w:tmpl w:val="04160025"/>
@@ -11189,7 +11317,7 @@
       </w:pPr>
     </w:lvl>
   </w:abstractNum>
-  <w:abstractNum w:abstractNumId="3" w15:restartNumberingAfterBreak="0">
+  <w:abstractNum w:abstractNumId="3">
     <w:nsid w:val="3DF65854"/>
     <w:multiLevelType w:val="multilevel"/>
     <w:tmpl w:val="90885DAE"/>
@@ -11329,13 +11457,13 @@
       </w:rPr>
     </w:lvl>
   </w:abstractNum>
-  <w:abstractNum w:abstractNumId="4" w15:restartNumberingAfterBreak="0">
+  <w:abstractNum w:abstractNumId="4">
     <w:nsid w:val="50FE7000"/>
     <w:multiLevelType w:val="multilevel"/>
     <w:tmpl w:val="14625F72"/>
     <w:numStyleLink w:val="A"/>
   </w:abstractNum>
-  <w:abstractNum w:abstractNumId="5" w15:restartNumberingAfterBreak="0">
+  <w:abstractNum w:abstractNumId="5">
     <w:nsid w:val="75FE570B"/>
     <w:multiLevelType w:val="multilevel"/>
     <w:tmpl w:val="04160025"/>
@@ -11504,7 +11632,7 @@
 </file>
 
 <file path=word/styles.xml><?xml version="1.0" encoding="utf-8"?>
-<w:styles xmlns:mc="http://schemas.openxmlformats.org/markup-compatibility/2006" xmlns:r="http://schemas.openxmlformats.org/officeDocument/2006/relationships" xmlns:w="http://schemas.openxmlformats.org/wordprocessingml/2006/main" xmlns:w14="http://schemas.microsoft.com/office/word/2010/wordml" xmlns:w15="http://schemas.microsoft.com/office/word/2012/wordml" xmlns:w16cid="http://schemas.microsoft.com/office/word/2016/wordml/cid" xmlns:w16se="http://schemas.microsoft.com/office/word/2015/wordml/symex" mc:Ignorable="w14 w15 w16se w16cid">
+<w:styles xmlns:r="http://schemas.openxmlformats.org/officeDocument/2006/relationships" xmlns:w="http://schemas.openxmlformats.org/wordprocessingml/2006/main">
   <w:docDefaults>
     <w:rPrDefault>
       <w:rPr>
@@ -11514,382 +11642,148 @@
     </w:rPrDefault>
     <w:pPrDefault/>
   </w:docDefaults>
-  <w:latentStyles w:defLockedState="0" w:defUIPriority="99" w:defSemiHidden="0" w:defUnhideWhenUsed="0" w:defQFormat="0" w:count="375">
-    <w:lsdException w:name="Normal" w:uiPriority="0" w:qFormat="1"/>
-    <w:lsdException w:name="heading 1" w:uiPriority="0" w:qFormat="1"/>
-    <w:lsdException w:name="heading 2" w:uiPriority="0" w:qFormat="1"/>
-    <w:lsdException w:name="heading 3" w:uiPriority="0" w:qFormat="1"/>
-    <w:lsdException w:name="heading 4" w:uiPriority="9" w:qFormat="1"/>
-    <w:lsdException w:name="heading 5" w:uiPriority="9" w:qFormat="1"/>
-    <w:lsdException w:name="heading 6" w:semiHidden="1" w:uiPriority="9" w:unhideWhenUsed="1" w:qFormat="1"/>
-    <w:lsdException w:name="heading 7" w:semiHidden="1" w:uiPriority="9" w:unhideWhenUsed="1" w:qFormat="1"/>
-    <w:lsdException w:name="heading 8" w:semiHidden="1" w:uiPriority="9" w:unhideWhenUsed="1" w:qFormat="1"/>
-    <w:lsdException w:name="heading 9" w:semiHidden="1" w:uiPriority="9" w:unhideWhenUsed="1" w:qFormat="1"/>
-    <w:lsdException w:name="index 1" w:semiHidden="1" w:unhideWhenUsed="1"/>
-    <w:lsdException w:name="index 2" w:semiHidden="1" w:unhideWhenUsed="1"/>
-    <w:lsdException w:name="index 3" w:semiHidden="1" w:unhideWhenUsed="1"/>
-    <w:lsdException w:name="index 4" w:semiHidden="1" w:unhideWhenUsed="1"/>
-    <w:lsdException w:name="index 5" w:semiHidden="1" w:unhideWhenUsed="1"/>
-    <w:lsdException w:name="index 6" w:semiHidden="1" w:unhideWhenUsed="1"/>
-    <w:lsdException w:name="index 7" w:semiHidden="1" w:unhideWhenUsed="1"/>
-    <w:lsdException w:name="index 8" w:semiHidden="1" w:unhideWhenUsed="1"/>
-    <w:lsdException w:name="index 9" w:semiHidden="1" w:unhideWhenUsed="1"/>
-    <w:lsdException w:name="toc 1" w:semiHidden="1" w:uiPriority="39" w:unhideWhenUsed="1" w:qFormat="1"/>
-    <w:lsdException w:name="toc 2" w:semiHidden="1" w:uiPriority="39" w:unhideWhenUsed="1" w:qFormat="1"/>
-    <w:lsdException w:name="toc 3" w:semiHidden="1" w:uiPriority="39" w:unhideWhenUsed="1" w:qFormat="1"/>
-    <w:lsdException w:name="toc 4" w:semiHidden="1" w:uiPriority="39" w:unhideWhenUsed="1"/>
-    <w:lsdException w:name="toc 5" w:semiHidden="1" w:uiPriority="39" w:unhideWhenUsed="1"/>
-    <w:lsdException w:name="toc 6" w:semiHidden="1" w:uiPriority="39" w:unhideWhenUsed="1"/>
-    <w:lsdException w:name="toc 7" w:semiHidden="1" w:uiPriority="39" w:unhideWhenUsed="1"/>
-    <w:lsdException w:name="toc 8" w:semiHidden="1" w:uiPriority="39" w:unhideWhenUsed="1"/>
-    <w:lsdException w:name="toc 9" w:semiHidden="1" w:uiPriority="39" w:unhideWhenUsed="1"/>
-    <w:lsdException w:name="Normal Indent" w:semiHidden="1" w:unhideWhenUsed="1"/>
-    <w:lsdException w:name="footnote text" w:semiHidden="1" w:unhideWhenUsed="1"/>
-    <w:lsdException w:name="annotation text" w:semiHidden="1" w:unhideWhenUsed="1"/>
-    <w:lsdException w:name="header" w:semiHidden="1" w:unhideWhenUsed="1"/>
-    <w:lsdException w:name="footer" w:semiHidden="1" w:unhideWhenUsed="1"/>
-    <w:lsdException w:name="index heading" w:semiHidden="1" w:unhideWhenUsed="1"/>
-    <w:lsdException w:name="caption" w:semiHidden="1" w:uiPriority="35" w:unhideWhenUsed="1" w:qFormat="1"/>
-    <w:lsdException w:name="table of figures" w:semiHidden="1" w:unhideWhenUsed="1"/>
-    <w:lsdException w:name="envelope address" w:semiHidden="1" w:unhideWhenUsed="1"/>
-    <w:lsdException w:name="envelope return" w:semiHidden="1" w:unhideWhenUsed="1"/>
-    <w:lsdException w:name="footnote reference" w:semiHidden="1" w:unhideWhenUsed="1"/>
-    <w:lsdException w:name="annotation reference" w:semiHidden="1" w:unhideWhenUsed="1"/>
-    <w:lsdException w:name="line number" w:semiHidden="1" w:unhideWhenUsed="1"/>
-    <w:lsdException w:name="page number" w:semiHidden="1" w:unhideWhenUsed="1"/>
-    <w:lsdException w:name="endnote reference" w:semiHidden="1" w:unhideWhenUsed="1"/>
-    <w:lsdException w:name="endnote text" w:semiHidden="1" w:unhideWhenUsed="1"/>
-    <w:lsdException w:name="table of authorities" w:semiHidden="1" w:unhideWhenUsed="1"/>
-    <w:lsdException w:name="macro" w:semiHidden="1" w:unhideWhenUsed="1"/>
-    <w:lsdException w:name="toa heading" w:semiHidden="1" w:unhideWhenUsed="1"/>
-    <w:lsdException w:name="List" w:semiHidden="1" w:unhideWhenUsed="1"/>
-    <w:lsdException w:name="List Bullet" w:semiHidden="1" w:unhideWhenUsed="1"/>
-    <w:lsdException w:name="List Number" w:semiHidden="1" w:unhideWhenUsed="1"/>
-    <w:lsdException w:name="List 2" w:semiHidden="1" w:unhideWhenUsed="1"/>
-    <w:lsdException w:name="List 3" w:semiHidden="1" w:unhideWhenUsed="1"/>
-    <w:lsdException w:name="List 4" w:semiHidden="1" w:unhideWhenUsed="1"/>
-    <w:lsdException w:name="List 5" w:semiHidden="1" w:unhideWhenUsed="1"/>
-    <w:lsdException w:name="List Bullet 2" w:semiHidden="1" w:unhideWhenUsed="1"/>
-    <w:lsdException w:name="List Bullet 3" w:semiHidden="1" w:unhideWhenUsed="1"/>
-    <w:lsdException w:name="List Bullet 4" w:semiHidden="1" w:unhideWhenUsed="1"/>
-    <w:lsdException w:name="List Bullet 5" w:semiHidden="1" w:unhideWhenUsed="1"/>
-    <w:lsdException w:name="List Number 2" w:semiHidden="1" w:unhideWhenUsed="1"/>
-    <w:lsdException w:name="List Number 3" w:semiHidden="1" w:unhideWhenUsed="1"/>
-    <w:lsdException w:name="List Number 4" w:semiHidden="1" w:unhideWhenUsed="1"/>
-    <w:lsdException w:name="List Number 5" w:semiHidden="1" w:unhideWhenUsed="1"/>
-    <w:lsdException w:name="Title" w:uiPriority="10" w:qFormat="1"/>
-    <w:lsdException w:name="Closing" w:semiHidden="1" w:unhideWhenUsed="1"/>
-    <w:lsdException w:name="Signature" w:semiHidden="1" w:unhideWhenUsed="1"/>
-    <w:lsdException w:name="Default Paragraph Font" w:semiHidden="1" w:uiPriority="1" w:unhideWhenUsed="1"/>
-    <w:lsdException w:name="Body Text" w:semiHidden="1" w:unhideWhenUsed="1"/>
-    <w:lsdException w:name="Body Text Indent" w:semiHidden="1" w:uiPriority="0" w:unhideWhenUsed="1"/>
-    <w:lsdException w:name="List Continue" w:semiHidden="1" w:unhideWhenUsed="1"/>
-    <w:lsdException w:name="List Continue 2" w:semiHidden="1" w:unhideWhenUsed="1"/>
-    <w:lsdException w:name="List Continue 3" w:semiHidden="1" w:unhideWhenUsed="1"/>
-    <w:lsdException w:name="List Continue 4" w:semiHidden="1" w:unhideWhenUsed="1"/>
-    <w:lsdException w:name="List Continue 5" w:semiHidden="1" w:unhideWhenUsed="1"/>
-    <w:lsdException w:name="Message Header" w:semiHidden="1" w:unhideWhenUsed="1"/>
-    <w:lsdException w:name="Subtitle" w:uiPriority="11" w:qFormat="1"/>
-    <w:lsdException w:name="Salutation" w:semiHidden="1" w:unhideWhenUsed="1"/>
-    <w:lsdException w:name="Date" w:semiHidden="1" w:unhideWhenUsed="1"/>
-    <w:lsdException w:name="Body Text First Indent" w:semiHidden="1" w:unhideWhenUsed="1"/>
-    <w:lsdException w:name="Body Text First Indent 2" w:semiHidden="1" w:unhideWhenUsed="1"/>
-    <w:lsdException w:name="Note Heading" w:semiHidden="1" w:unhideWhenUsed="1"/>
-    <w:lsdException w:name="Body Text 2" w:semiHidden="1" w:unhideWhenUsed="1"/>
-    <w:lsdException w:name="Body Text 3" w:semiHidden="1" w:unhideWhenUsed="1"/>
-    <w:lsdException w:name="Body Text Indent 2" w:semiHidden="1" w:uiPriority="0" w:unhideWhenUsed="1"/>
-    <w:lsdException w:name="Body Text Indent 3" w:semiHidden="1" w:unhideWhenUsed="1"/>
-    <w:lsdException w:name="Block Text" w:semiHidden="1" w:uiPriority="0" w:unhideWhenUsed="1"/>
-    <w:lsdException w:name="Hyperlink" w:semiHidden="1" w:unhideWhenUsed="1"/>
-    <w:lsdException w:name="FollowedHyperlink" w:semiHidden="1" w:unhideWhenUsed="1"/>
-    <w:lsdException w:name="Strong" w:uiPriority="22" w:qFormat="1"/>
-    <w:lsdException w:name="Emphasis" w:uiPriority="20" w:qFormat="1"/>
-    <w:lsdException w:name="Document Map" w:semiHidden="1" w:unhideWhenUsed="1"/>
-    <w:lsdException w:name="Plain Text" w:semiHidden="1" w:unhideWhenUsed="1"/>
-    <w:lsdException w:name="E-mail Signature" w:semiHidden="1" w:unhideWhenUsed="1"/>
-    <w:lsdException w:name="HTML Top of Form" w:semiHidden="1" w:unhideWhenUsed="1"/>
-    <w:lsdException w:name="HTML Bottom of Form" w:semiHidden="1" w:unhideWhenUsed="1"/>
-    <w:lsdException w:name="Normal (Web)" w:semiHidden="1" w:uiPriority="0" w:unhideWhenUsed="1"/>
-    <w:lsdException w:name="HTML Acronym" w:semiHidden="1" w:unhideWhenUsed="1"/>
-    <w:lsdException w:name="HTML Address" w:semiHidden="1" w:unhideWhenUsed="1"/>
-    <w:lsdException w:name="HTML Cite" w:semiHidden="1" w:unhideWhenUsed="1"/>
-    <w:lsdException w:name="HTML Code" w:semiHidden="1" w:unhideWhenUsed="1"/>
-    <w:lsdException w:name="HTML Definition" w:semiHidden="1" w:unhideWhenUsed="1"/>
-    <w:lsdException w:name="HTML Keyboard" w:semiHidden="1" w:unhideWhenUsed="1"/>
-    <w:lsdException w:name="HTML Preformatted" w:semiHidden="1" w:unhideWhenUsed="1"/>
-    <w:lsdException w:name="HTML Sample" w:semiHidden="1" w:unhideWhenUsed="1"/>
-    <w:lsdException w:name="HTML Typewriter" w:semiHidden="1" w:unhideWhenUsed="1"/>
-    <w:lsdException w:name="HTML Variable" w:semiHidden="1" w:unhideWhenUsed="1"/>
-    <w:lsdException w:name="Normal Table" w:semiHidden="1" w:unhideWhenUsed="1"/>
-    <w:lsdException w:name="annotation subject" w:semiHidden="1" w:unhideWhenUsed="1"/>
-    <w:lsdException w:name="No List" w:semiHidden="1" w:unhideWhenUsed="1"/>
-    <w:lsdException w:name="Outline List 1" w:semiHidden="1" w:unhideWhenUsed="1"/>
-    <w:lsdException w:name="Outline List 2" w:semiHidden="1" w:unhideWhenUsed="1"/>
-    <w:lsdException w:name="Outline List 3" w:semiHidden="1" w:unhideWhenUsed="1"/>
-    <w:lsdException w:name="Table Simple 1" w:semiHidden="1" w:unhideWhenUsed="1"/>
-    <w:lsdException w:name="Table Simple 2" w:semiHidden="1" w:unhideWhenUsed="1"/>
-    <w:lsdException w:name="Table Simple 3" w:semiHidden="1" w:unhideWhenUsed="1"/>
-    <w:lsdException w:name="Table Classic 1" w:semiHidden="1" w:unhideWhenUsed="1"/>
-    <w:lsdException w:name="Table Classic 2" w:semiHidden="1" w:unhideWhenUsed="1"/>
-    <w:lsdException w:name="Table Classic 3" w:semiHidden="1" w:unhideWhenUsed="1"/>
-    <w:lsdException w:name="Table Classic 4" w:semiHidden="1" w:unhideWhenUsed="1"/>
-    <w:lsdException w:name="Table Colorful 1" w:semiHidden="1" w:unhideWhenUsed="1"/>
-    <w:lsdException w:name="Table Colorful 2" w:semiHidden="1" w:unhideWhenUsed="1"/>
-    <w:lsdException w:name="Table Colorful 3" w:semiHidden="1" w:unhideWhenUsed="1"/>
-    <w:lsdException w:name="Table Columns 1" w:semiHidden="1" w:unhideWhenUsed="1"/>
-    <w:lsdException w:name="Table Columns 2" w:semiHidden="1" w:unhideWhenUsed="1"/>
-    <w:lsdException w:name="Table Columns 3" w:semiHidden="1" w:unhideWhenUsed="1"/>
-    <w:lsdException w:name="Table Columns 4" w:semiHidden="1" w:unhideWhenUsed="1"/>
-    <w:lsdException w:name="Table Columns 5" w:semiHidden="1" w:unhideWhenUsed="1"/>
-    <w:lsdException w:name="Table Grid 1" w:semiHidden="1" w:unhideWhenUsed="1"/>
-    <w:lsdException w:name="Table Grid 2" w:semiHidden="1" w:unhideWhenUsed="1"/>
-    <w:lsdException w:name="Table Grid 3" w:semiHidden="1" w:unhideWhenUsed="1"/>
-    <w:lsdException w:name="Table Grid 4" w:semiHidden="1" w:unhideWhenUsed="1"/>
-    <w:lsdException w:name="Table Grid 5" w:semiHidden="1" w:unhideWhenUsed="1"/>
-    <w:lsdException w:name="Table Grid 6" w:semiHidden="1" w:unhideWhenUsed="1"/>
-    <w:lsdException w:name="Table Grid 7" w:semiHidden="1" w:unhideWhenUsed="1"/>
-    <w:lsdException w:name="Table Grid 8" w:semiHidden="1" w:unhideWhenUsed="1"/>
-    <w:lsdException w:name="Table List 1" w:semiHidden="1" w:unhideWhenUsed="1"/>
-    <w:lsdException w:name="Table List 2" w:semiHidden="1" w:unhideWhenUsed="1"/>
-    <w:lsdException w:name="Table List 3" w:semiHidden="1" w:unhideWhenUsed="1"/>
-    <w:lsdException w:name="Table List 4" w:semiHidden="1" w:unhideWhenUsed="1"/>
-    <w:lsdException w:name="Table List 5" w:semiHidden="1" w:unhideWhenUsed="1"/>
-    <w:lsdException w:name="Table List 6" w:semiHidden="1" w:unhideWhenUsed="1"/>
-    <w:lsdException w:name="Table List 7" w:semiHidden="1" w:unhideWhenUsed="1"/>
-    <w:lsdException w:name="Table List 8" w:semiHidden="1" w:unhideWhenUsed="1"/>
-    <w:lsdException w:name="Table 3D effects 1" w:semiHidden="1" w:unhideWhenUsed="1"/>
-    <w:lsdException w:name="Table 3D effects 2" w:semiHidden="1" w:unhideWhenUsed="1"/>
-    <w:lsdException w:name="Table 3D effects 3" w:semiHidden="1" w:unhideWhenUsed="1"/>
-    <w:lsdException w:name="Table Contemporary" w:semiHidden="1" w:unhideWhenUsed="1"/>
-    <w:lsdException w:name="Table Elegant" w:semiHidden="1" w:unhideWhenUsed="1"/>
-    <w:lsdException w:name="Table Professional" w:semiHidden="1" w:unhideWhenUsed="1"/>
-    <w:lsdException w:name="Table Subtle 1" w:semiHidden="1" w:unhideWhenUsed="1"/>
-    <w:lsdException w:name="Table Subtle 2" w:semiHidden="1" w:unhideWhenUsed="1"/>
-    <w:lsdException w:name="Table Web 1" w:semiHidden="1" w:unhideWhenUsed="1"/>
-    <w:lsdException w:name="Table Web 2" w:semiHidden="1" w:unhideWhenUsed="1"/>
-    <w:lsdException w:name="Table Web 3" w:semiHidden="1" w:unhideWhenUsed="1"/>
-    <w:lsdException w:name="Balloon Text" w:semiHidden="1" w:unhideWhenUsed="1"/>
-    <w:lsdException w:name="Table Grid" w:uiPriority="59"/>
-    <w:lsdException w:name="Table Theme" w:semiHidden="1" w:unhideWhenUsed="1"/>
-    <w:lsdException w:name="Placeholder Text" w:semiHidden="1"/>
-    <w:lsdException w:name="No Spacing" w:uiPriority="1" w:qFormat="1"/>
-    <w:lsdException w:name="Light Shading" w:uiPriority="60"/>
-    <w:lsdException w:name="Light List" w:uiPriority="61"/>
-    <w:lsdException w:name="Light Grid" w:uiPriority="62"/>
-    <w:lsdException w:name="Medium Shading 1" w:uiPriority="63"/>
-    <w:lsdException w:name="Medium Shading 2" w:uiPriority="64"/>
-    <w:lsdException w:name="Medium List 1" w:uiPriority="65"/>
-    <w:lsdException w:name="Medium List 2" w:uiPriority="66"/>
-    <w:lsdException w:name="Medium Grid 1" w:uiPriority="67"/>
-    <w:lsdException w:name="Medium Grid 2" w:uiPriority="68"/>
-    <w:lsdException w:name="Medium Grid 3" w:uiPriority="69"/>
-    <w:lsdException w:name="Dark List" w:uiPriority="70"/>
-    <w:lsdException w:name="Colorful Shading" w:uiPriority="71"/>
-    <w:lsdException w:name="Colorful List" w:uiPriority="72"/>
-    <w:lsdException w:name="Colorful Grid" w:uiPriority="73"/>
-    <w:lsdException w:name="Light Shading Accent 1" w:uiPriority="60"/>
-    <w:lsdException w:name="Light List Accent 1" w:uiPriority="61"/>
-    <w:lsdException w:name="Light Grid Accent 1" w:uiPriority="62"/>
-    <w:lsdException w:name="Medium Shading 1 Accent 1" w:uiPriority="63"/>
-    <w:lsdException w:name="Medium Shading 2 Accent 1" w:uiPriority="64"/>
-    <w:lsdException w:name="Medium List 1 Accent 1" w:uiPriority="65"/>
-    <w:lsdException w:name="Revision" w:semiHidden="1"/>
-    <w:lsdException w:name="List Paragraph" w:uiPriority="34" w:qFormat="1"/>
-    <w:lsdException w:name="Quote" w:uiPriority="29" w:qFormat="1"/>
-    <w:lsdException w:name="Intense Quote" w:uiPriority="30" w:qFormat="1"/>
-    <w:lsdException w:name="Medium List 2 Accent 1" w:uiPriority="66"/>
-    <w:lsdException w:name="Medium Grid 1 Accent 1" w:uiPriority="67"/>
-    <w:lsdException w:name="Medium Grid 2 Accent 1" w:uiPriority="68"/>
-    <w:lsdException w:name="Medium Grid 3 Accent 1" w:uiPriority="69"/>
-    <w:lsdException w:name="Dark List Accent 1" w:uiPriority="70"/>
-    <w:lsdException w:name="Colorful Shading Accent 1" w:uiPriority="71"/>
-    <w:lsdException w:name="Colorful List Accent 1" w:uiPriority="72"/>
-    <w:lsdException w:name="Colorful Grid Accent 1" w:uiPriority="73"/>
-    <w:lsdException w:name="Light Shading Accent 2" w:uiPriority="60"/>
-    <w:lsdException w:name="Light List Accent 2" w:uiPriority="61"/>
-    <w:lsdException w:name="Light Grid Accent 2" w:uiPriority="62"/>
-    <w:lsdException w:name="Medium Shading 1 Accent 2" w:uiPriority="63"/>
-    <w:lsdException w:name="Medium Shading 2 Accent 2" w:uiPriority="64"/>
-    <w:lsdException w:name="Medium List 1 Accent 2" w:uiPriority="65"/>
-    <w:lsdException w:name="Medium List 2 Accent 2" w:uiPriority="66"/>
-    <w:lsdException w:name="Medium Grid 1 Accent 2" w:uiPriority="67"/>
-    <w:lsdException w:name="Medium Grid 2 Accent 2" w:uiPriority="68"/>
-    <w:lsdException w:name="Medium Grid 3 Accent 2" w:uiPriority="69"/>
-    <w:lsdException w:name="Dark List Accent 2" w:uiPriority="70"/>
-    <w:lsdException w:name="Colorful Shading Accent 2" w:uiPriority="71"/>
-    <w:lsdException w:name="Colorful List Accent 2" w:uiPriority="72"/>
-    <w:lsdException w:name="Colorful Grid Accent 2" w:uiPriority="73"/>
-    <w:lsdException w:name="Light Shading Accent 3" w:uiPriority="60"/>
-    <w:lsdException w:name="Light List Accent 3" w:uiPriority="61"/>
-    <w:lsdException w:name="Light Grid Accent 3" w:uiPriority="62"/>
-    <w:lsdException w:name="Medium Shading 1 Accent 3" w:uiPriority="63"/>
-    <w:lsdException w:name="Medium Shading 2 Accent 3" w:uiPriority="64"/>
-    <w:lsdException w:name="Medium List 1 Accent 3" w:uiPriority="65"/>
-    <w:lsdException w:name="Medium List 2 Accent 3" w:uiPriority="66"/>
-    <w:lsdException w:name="Medium Grid 1 Accent 3" w:uiPriority="67"/>
-    <w:lsdException w:name="Medium Grid 2 Accent 3" w:uiPriority="68"/>
-    <w:lsdException w:name="Medium Grid 3 Accent 3" w:uiPriority="69"/>
-    <w:lsdException w:name="Dark List Accent 3" w:uiPriority="70"/>
-    <w:lsdException w:name="Colorful Shading Accent 3" w:uiPriority="71"/>
-    <w:lsdException w:name="Colorful List Accent 3" w:uiPriority="72"/>
-    <w:lsdException w:name="Colorful Grid Accent 3" w:uiPriority="73"/>
-    <w:lsdException w:name="Light Shading Accent 4" w:uiPriority="60"/>
-    <w:lsdException w:name="Light List Accent 4" w:uiPriority="61"/>
-    <w:lsdException w:name="Light Grid Accent 4" w:uiPriority="62"/>
-    <w:lsdException w:name="Medium Shading 1 Accent 4" w:uiPriority="63"/>
-    <w:lsdException w:name="Medium Shading 2 Accent 4" w:uiPriority="64"/>
-    <w:lsdException w:name="Medium List 1 Accent 4" w:uiPriority="65"/>
-    <w:lsdException w:name="Medium List 2 Accent 4" w:uiPriority="66"/>
-    <w:lsdException w:name="Medium Grid 1 Accent 4" w:uiPriority="67"/>
-    <w:lsdException w:name="Medium Grid 2 Accent 4" w:uiPriority="68"/>
-    <w:lsdException w:name="Medium Grid 3 Accent 4" w:uiPriority="69"/>
-    <w:lsdException w:name="Dark List Accent 4" w:uiPriority="70"/>
-    <w:lsdException w:name="Colorful Shading Accent 4" w:uiPriority="71"/>
-    <w:lsdException w:name="Colorful List Accent 4" w:uiPriority="72"/>
-    <w:lsdException w:name="Colorful Grid Accent 4" w:uiPriority="73"/>
-    <w:lsdException w:name="Light Shading Accent 5" w:uiPriority="60"/>
-    <w:lsdException w:name="Light List Accent 5" w:uiPriority="61"/>
-    <w:lsdException w:name="Light Grid Accent 5" w:uiPriority="62"/>
-    <w:lsdException w:name="Medium Shading 1 Accent 5" w:uiPriority="63"/>
-    <w:lsdException w:name="Medium Shading 2 Accent 5" w:uiPriority="64"/>
-    <w:lsdException w:name="Medium List 1 Accent 5" w:uiPriority="65"/>
-    <w:lsdException w:name="Medium List 2 Accent 5" w:uiPriority="66"/>
-    <w:lsdException w:name="Medium Grid 1 Accent 5" w:uiPriority="67"/>
-    <w:lsdException w:name="Medium Grid 2 Accent 5" w:uiPriority="68"/>
-    <w:lsdException w:name="Medium Grid 3 Accent 5" w:uiPriority="69"/>
-    <w:lsdException w:name="Dark List Accent 5" w:uiPriority="70"/>
-    <w:lsdException w:name="Colorful Shading Accent 5" w:uiPriority="71"/>
-    <w:lsdException w:name="Colorful List Accent 5" w:uiPriority="72"/>
-    <w:lsdException w:name="Colorful Grid Accent 5" w:uiPriority="73"/>
-    <w:lsdException w:name="Light Shading Accent 6" w:uiPriority="60"/>
-    <w:lsdException w:name="Light List Accent 6" w:uiPriority="61"/>
-    <w:lsdException w:name="Light Grid Accent 6" w:uiPriority="62"/>
-    <w:lsdException w:name="Medium Shading 1 Accent 6" w:uiPriority="63"/>
-    <w:lsdException w:name="Medium Shading 2 Accent 6" w:uiPriority="64"/>
-    <w:lsdException w:name="Medium List 1 Accent 6" w:uiPriority="65"/>
-    <w:lsdException w:name="Medium List 2 Accent 6" w:uiPriority="66"/>
-    <w:lsdException w:name="Medium Grid 1 Accent 6" w:uiPriority="67"/>
-    <w:lsdException w:name="Medium Grid 2 Accent 6" w:uiPriority="68"/>
-    <w:lsdException w:name="Medium Grid 3 Accent 6" w:uiPriority="69"/>
-    <w:lsdException w:name="Dark List Accent 6" w:uiPriority="70"/>
-    <w:lsdException w:name="Colorful Shading Accent 6" w:uiPriority="71"/>
-    <w:lsdException w:name="Colorful List Accent 6" w:uiPriority="72"/>
-    <w:lsdException w:name="Colorful Grid Accent 6" w:uiPriority="73"/>
-    <w:lsdException w:name="Subtle Emphasis" w:uiPriority="19" w:qFormat="1"/>
-    <w:lsdException w:name="Intense Emphasis" w:uiPriority="21" w:qFormat="1"/>
-    <w:lsdException w:name="Subtle Reference" w:uiPriority="31" w:qFormat="1"/>
-    <w:lsdException w:name="Intense Reference" w:uiPriority="32" w:qFormat="1"/>
-    <w:lsdException w:name="Book Title" w:uiPriority="33" w:qFormat="1"/>
-    <w:lsdException w:name="Bibliography" w:semiHidden="1" w:uiPriority="37" w:unhideWhenUsed="1"/>
-    <w:lsdException w:name="TOC Heading" w:semiHidden="1" w:uiPriority="39" w:unhideWhenUsed="1" w:qFormat="1"/>
-    <w:lsdException w:name="Plain Table 1" w:uiPriority="41"/>
-    <w:lsdException w:name="Plain Table 2" w:uiPriority="42"/>
-    <w:lsdException w:name="Plain Table 3" w:uiPriority="43"/>
-    <w:lsdException w:name="Plain Table 4" w:uiPriority="44"/>
-    <w:lsdException w:name="Plain Table 5" w:uiPriority="45"/>
-    <w:lsdException w:name="Grid Table Light" w:uiPriority="40"/>
-    <w:lsdException w:name="Grid Table 1 Light" w:uiPriority="46"/>
-    <w:lsdException w:name="Grid Table 2" w:uiPriority="47"/>
-    <w:lsdException w:name="Grid Table 3" w:uiPriority="48"/>
-    <w:lsdException w:name="Grid Table 4" w:uiPriority="49"/>
-    <w:lsdException w:name="Grid Table 5 Dark" w:uiPriority="50"/>
-    <w:lsdException w:name="Grid Table 6 Colorful" w:uiPriority="51"/>
-    <w:lsdException w:name="Grid Table 7 Colorful" w:uiPriority="52"/>
-    <w:lsdException w:name="Grid Table 1 Light Accent 1" w:uiPriority="46"/>
-    <w:lsdException w:name="Grid Table 2 Accent 1" w:uiPriority="47"/>
-    <w:lsdException w:name="Grid Table 3 Accent 1" w:uiPriority="48"/>
-    <w:lsdException w:name="Grid Table 4 Accent 1" w:uiPriority="49"/>
-    <w:lsdException w:name="Grid Table 5 Dark Accent 1" w:uiPriority="50"/>
-    <w:lsdException w:name="Grid Table 6 Colorful Accent 1" w:uiPriority="51"/>
-    <w:lsdException w:name="Grid Table 7 Colorful Accent 1" w:uiPriority="52"/>
-    <w:lsdException w:name="Grid Table 1 Light Accent 2" w:uiPriority="46"/>
-    <w:lsdException w:name="Grid Table 2 Accent 2" w:uiPriority="47"/>
-    <w:lsdException w:name="Grid Table 3 Accent 2" w:uiPriority="48"/>
-    <w:lsdException w:name="Grid Table 4 Accent 2" w:uiPriority="49"/>
-    <w:lsdException w:name="Grid Table 5 Dark Accent 2" w:uiPriority="50"/>
-    <w:lsdException w:name="Grid Table 6 Colorful Accent 2" w:uiPriority="51"/>
-    <w:lsdException w:name="Grid Table 7 Colorful Accent 2" w:uiPriority="52"/>
-    <w:lsdException w:name="Grid Table 1 Light Accent 3" w:uiPriority="46"/>
-    <w:lsdException w:name="Grid Table 2 Accent 3" w:uiPriority="47"/>
-    <w:lsdException w:name="Grid Table 3 Accent 3" w:uiPriority="48"/>
-    <w:lsdException w:name="Grid Table 4 Accent 3" w:uiPriority="49"/>
-    <w:lsdException w:name="Grid Table 5 Dark Accent 3" w:uiPriority="50"/>
-    <w:lsdException w:name="Grid Table 6 Colorful Accent 3" w:uiPriority="51"/>
-    <w:lsdException w:name="Grid Table 7 Colorful Accent 3" w:uiPriority="52"/>
-    <w:lsdException w:name="Grid Table 1 Light Accent 4" w:uiPriority="46"/>
-    <w:lsdException w:name="Grid Table 2 Accent 4" w:uiPriority="47"/>
-    <w:lsdException w:name="Grid Table 3 Accent 4" w:uiPriority="48"/>
-    <w:lsdException w:name="Grid Table 4 Accent 4" w:uiPriority="49"/>
-    <w:lsdException w:name="Grid Table 5 Dark Accent 4" w:uiPriority="50"/>
-    <w:lsdException w:name="Grid Table 6 Colorful Accent 4" w:uiPriority="51"/>
-    <w:lsdException w:name="Grid Table 7 Colorful Accent 4" w:uiPriority="52"/>
-    <w:lsdException w:name="Grid Table 1 Light Accent 5" w:uiPriority="46"/>
-    <w:lsdException w:name="Grid Table 2 Accent 5" w:uiPriority="47"/>
-    <w:lsdException w:name="Grid Table 3 Accent 5" w:uiPriority="48"/>
-    <w:lsdException w:name="Grid Table 4 Accent 5" w:uiPriority="49"/>
-    <w:lsdException w:name="Grid Table 5 Dark Accent 5" w:uiPriority="50"/>
-    <w:lsdException w:name="Grid Table 6 Colorful Accent 5" w:uiPriority="51"/>
-    <w:lsdException w:name="Grid Table 7 Colorful Accent 5" w:uiPriority="52"/>
-    <w:lsdException w:name="Grid Table 1 Light Accent 6" w:uiPriority="46"/>
-    <w:lsdException w:name="Grid Table 2 Accent 6" w:uiPriority="47"/>
-    <w:lsdException w:name="Grid Table 3 Accent 6" w:uiPriority="48"/>
-    <w:lsdException w:name="Grid Table 4 Accent 6" w:uiPriority="49"/>
-    <w:lsdException w:name="Grid Table 5 Dark Accent 6" w:uiPriority="50"/>
-    <w:lsdException w:name="Grid Table 6 Colorful Accent 6" w:uiPriority="51"/>
-    <w:lsdException w:name="Grid Table 7 Colorful Accent 6" w:uiPriority="52"/>
-    <w:lsdException w:name="List Table 1 Light" w:uiPriority="46"/>
-    <w:lsdException w:name="List Table 2" w:uiPriority="47"/>
-    <w:lsdException w:name="List Table 3" w:uiPriority="48"/>
-    <w:lsdException w:name="List Table 4" w:uiPriority="49"/>
-    <w:lsdException w:name="List Table 5 Dark" w:uiPriority="50"/>
-    <w:lsdException w:name="List Table 6 Colorful" w:uiPriority="51"/>
-    <w:lsdException w:name="List Table 7 Colorful" w:uiPriority="52"/>
-    <w:lsdException w:name="List Table 1 Light Accent 1" w:uiPriority="46"/>
-    <w:lsdException w:name="List Table 2 Accent 1" w:uiPriority="47"/>
-    <w:lsdException w:name="List Table 3 Accent 1" w:uiPriority="48"/>
-    <w:lsdException w:name="List Table 4 Accent 1" w:uiPriority="49"/>
-    <w:lsdException w:name="List Table 5 Dark Accent 1" w:uiPriority="50"/>
-    <w:lsdException w:name="List Table 6 Colorful Accent 1" w:uiPriority="51"/>
-    <w:lsdException w:name="List Table 7 Colorful Accent 1" w:uiPriority="52"/>
-    <w:lsdException w:name="List Table 1 Light Accent 2" w:uiPriority="46"/>
-    <w:lsdException w:name="List Table 2 Accent 2" w:uiPriority="47"/>
-    <w:lsdException w:name="List Table 3 Accent 2" w:uiPriority="48"/>
-    <w:lsdException w:name="List Table 4 Accent 2" w:uiPriority="49"/>
-    <w:lsdException w:name="List Table 5 Dark Accent 2" w:uiPriority="50"/>
-    <w:lsdException w:name="List Table 6 Colorful Accent 2" w:uiPriority="51"/>
-    <w:lsdException w:name="List Table 7 Colorful Accent 2" w:uiPriority="52"/>
-    <w:lsdException w:name="List Table 1 Light Accent 3" w:uiPriority="46"/>
-    <w:lsdException w:name="List Table 2 Accent 3" w:uiPriority="47"/>
-    <w:lsdException w:name="List Table 3 Accent 3" w:uiPriority="48"/>
-    <w:lsdException w:name="List Table 4 Accent 3" w:uiPriority="49"/>
-    <w:lsdException w:name="List Table 5 Dark Accent 3" w:uiPriority="50"/>
-    <w:lsdException w:name="List Table 6 Colorful Accent 3" w:uiPriority="51"/>
-    <w:lsdException w:name="List Table 7 Colorful Accent 3" w:uiPriority="52"/>
-    <w:lsdException w:name="List Table 1 Light Accent 4" w:uiPriority="46"/>
-    <w:lsdException w:name="List Table 2 Accent 4" w:uiPriority="47"/>
-    <w:lsdException w:name="List Table 3 Accent 4" w:uiPriority="48"/>
-    <w:lsdException w:name="List Table 4 Accent 4" w:uiPriority="49"/>
-    <w:lsdException w:name="List Table 5 Dark Accent 4" w:uiPriority="50"/>
-    <w:lsdException w:name="List Table 6 Colorful Accent 4" w:uiPriority="51"/>
-    <w:lsdException w:name="List Table 7 Colorful Accent 4" w:uiPriority="52"/>
-    <w:lsdException w:name="List Table 1 Light Accent 5" w:uiPriority="46"/>
-    <w:lsdException w:name="List Table 2 Accent 5" w:uiPriority="47"/>
-    <w:lsdException w:name="List Table 3 Accent 5" w:uiPriority="48"/>
-    <w:lsdException w:name="List Table 4 Accent 5" w:uiPriority="49"/>
-    <w:lsdException w:name="List Table 5 Dark Accent 5" w:uiPriority="50"/>
-    <w:lsdException w:name="List Table 6 Colorful Accent 5" w:uiPriority="51"/>
-    <w:lsdException w:name="List Table 7 Colorful Accent 5" w:uiPriority="52"/>
-    <w:lsdException w:name="List Table 1 Light Accent 6" w:uiPriority="46"/>
-    <w:lsdException w:name="List Table 2 Accent 6" w:uiPriority="47"/>
-    <w:lsdException w:name="List Table 3 Accent 6" w:uiPriority="48"/>
-    <w:lsdException w:name="List Table 4 Accent 6" w:uiPriority="49"/>
-    <w:lsdException w:name="List Table 5 Dark Accent 6" w:uiPriority="50"/>
-    <w:lsdException w:name="List Table 6 Colorful Accent 6" w:uiPriority="51"/>
-    <w:lsdException w:name="List Table 7 Colorful Accent 6" w:uiPriority="52"/>
-    <w:lsdException w:name="Mention" w:semiHidden="1" w:unhideWhenUsed="1"/>
-    <w:lsdException w:name="Smart Hyperlink" w:semiHidden="1" w:unhideWhenUsed="1"/>
-    <w:lsdException w:name="Hashtag" w:semiHidden="1" w:unhideWhenUsed="1"/>
-    <w:lsdException w:name="Unresolved Mention" w:semiHidden="1" w:unhideWhenUsed="1"/>
+  <w:latentStyles w:defLockedState="0" w:defUIPriority="99" w:defSemiHidden="1" w:defUnhideWhenUsed="1" w:defQFormat="0" w:count="267">
+    <w:lsdException w:name="Normal" w:semiHidden="0" w:uiPriority="0" w:unhideWhenUsed="0" w:qFormat="1"/>
+    <w:lsdException w:name="heading 1" w:semiHidden="0" w:uiPriority="0" w:unhideWhenUsed="0" w:qFormat="1"/>
+    <w:lsdException w:name="heading 2" w:semiHidden="0" w:uiPriority="0" w:unhideWhenUsed="0" w:qFormat="1"/>
+    <w:lsdException w:name="heading 3" w:semiHidden="0" w:uiPriority="0" w:unhideWhenUsed="0" w:qFormat="1"/>
+    <w:lsdException w:name="heading 4" w:semiHidden="0" w:uiPriority="9" w:unhideWhenUsed="0" w:qFormat="1"/>
+    <w:lsdException w:name="heading 5" w:semiHidden="0" w:uiPriority="9" w:unhideWhenUsed="0" w:qFormat="1"/>
+    <w:lsdException w:name="heading 6" w:uiPriority="9" w:qFormat="1"/>
+    <w:lsdException w:name="heading 7" w:uiPriority="9" w:qFormat="1"/>
+    <w:lsdException w:name="heading 8" w:uiPriority="9" w:qFormat="1"/>
+    <w:lsdException w:name="heading 9" w:uiPriority="9" w:qFormat="1"/>
+    <w:lsdException w:name="toc 1" w:uiPriority="39" w:qFormat="1"/>
+    <w:lsdException w:name="toc 2" w:uiPriority="39" w:qFormat="1"/>
+    <w:lsdException w:name="toc 3" w:uiPriority="39" w:qFormat="1"/>
+    <w:lsdException w:name="toc 4" w:uiPriority="39"/>
+    <w:lsdException w:name="toc 5" w:uiPriority="39"/>
+    <w:lsdException w:name="toc 6" w:uiPriority="39"/>
+    <w:lsdException w:name="toc 7" w:uiPriority="39"/>
+    <w:lsdException w:name="toc 8" w:uiPriority="39"/>
+    <w:lsdException w:name="toc 9" w:uiPriority="39"/>
+    <w:lsdException w:name="caption" w:uiPriority="35" w:qFormat="1"/>
+    <w:lsdException w:name="Title" w:semiHidden="0" w:uiPriority="10" w:unhideWhenUsed="0" w:qFormat="1"/>
+    <w:lsdException w:name="Default Paragraph Font" w:uiPriority="1"/>
+    <w:lsdException w:name="Body Text Indent" w:uiPriority="0"/>
+    <w:lsdException w:name="Subtitle" w:semiHidden="0" w:uiPriority="11" w:unhideWhenUsed="0" w:qFormat="1"/>
+    <w:lsdException w:name="Body Text Indent 2" w:uiPriority="0"/>
+    <w:lsdException w:name="Block Text" w:uiPriority="0"/>
+    <w:lsdException w:name="Strong" w:semiHidden="0" w:uiPriority="22" w:unhideWhenUsed="0" w:qFormat="1"/>
+    <w:lsdException w:name="Emphasis" w:semiHidden="0" w:uiPriority="20" w:unhideWhenUsed="0" w:qFormat="1"/>
+    <w:lsdException w:name="Normal (Web)" w:uiPriority="0"/>
+    <w:lsdException w:name="Table Grid" w:semiHidden="0" w:uiPriority="59" w:unhideWhenUsed="0"/>
+    <w:lsdException w:name="Placeholder Text" w:unhideWhenUsed="0"/>
+    <w:lsdException w:name="No Spacing" w:semiHidden="0" w:uiPriority="1" w:unhideWhenUsed="0" w:qFormat="1"/>
+    <w:lsdException w:name="Light Shading" w:semiHidden="0" w:uiPriority="60" w:unhideWhenUsed="0"/>
+    <w:lsdException w:name="Light List" w:semiHidden="0" w:uiPriority="61" w:unhideWhenUsed="0"/>
+    <w:lsdException w:name="Light Grid" w:semiHidden="0" w:uiPriority="62" w:unhideWhenUsed="0"/>
+    <w:lsdException w:name="Medium Shading 1" w:semiHidden="0" w:uiPriority="63" w:unhideWhenUsed="0"/>
+    <w:lsdException w:name="Medium Shading 2" w:semiHidden="0" w:uiPriority="64" w:unhideWhenUsed="0"/>
+    <w:lsdException w:name="Medium List 1" w:semiHidden="0" w:uiPriority="65" w:unhideWhenUsed="0"/>
+    <w:lsdException w:name="Medium List 2" w:semiHidden="0" w:uiPriority="66" w:unhideWhenUsed="0"/>
+    <w:lsdException w:name="Medium Grid 1" w:semiHidden="0" w:uiPriority="67" w:unhideWhenUsed="0"/>
+    <w:lsdException w:name="Medium Grid 2" w:semiHidden="0" w:uiPriority="68" w:unhideWhenUsed="0"/>
+    <w:lsdException w:name="Medium Grid 3" w:semiHidden="0" w:uiPriority="69" w:unhideWhenUsed="0"/>
+    <w:lsdException w:name="Dark List" w:semiHidden="0" w:uiPriority="70" w:unhideWhenUsed="0"/>
+    <w:lsdException w:name="Colorful Shading" w:semiHidden="0" w:uiPriority="71" w:unhideWhenUsed="0"/>
+    <w:lsdException w:name="Colorful List" w:semiHidden="0" w:uiPriority="72" w:unhideWhenUsed="0"/>
+    <w:lsdException w:name="Colorful Grid" w:semiHidden="0" w:uiPriority="73" w:unhideWhenUsed="0"/>
+    <w:lsdException w:name="Light Shading Accent 1" w:semiHidden="0" w:uiPriority="60" w:unhideWhenUsed="0"/>
+    <w:lsdException w:name="Light List Accent 1" w:semiHidden="0" w:uiPriority="61" w:unhideWhenUsed="0"/>
+    <w:lsdException w:name="Light Grid Accent 1" w:semiHidden="0" w:uiPriority="62" w:unhideWhenUsed="0"/>
+    <w:lsdException w:name="Medium Shading 1 Accent 1" w:semiHidden="0" w:uiPriority="63" w:unhideWhenUsed="0"/>
+    <w:lsdException w:name="Medium Shading 2 Accent 1" w:semiHidden="0" w:uiPriority="64" w:unhideWhenUsed="0"/>
+    <w:lsdException w:name="Medium List 1 Accent 1" w:semiHidden="0" w:uiPriority="65" w:unhideWhenUsed="0"/>
+    <w:lsdException w:name="Revision" w:unhideWhenUsed="0"/>
+    <w:lsdException w:name="List Paragraph" w:semiHidden="0" w:uiPriority="34" w:unhideWhenUsed="0" w:qFormat="1"/>
+    <w:lsdException w:name="Quote" w:semiHidden="0" w:uiPriority="29" w:unhideWhenUsed="0" w:qFormat="1"/>
+    <w:lsdException w:name="Intense Quote" w:semiHidden="0" w:uiPriority="30" w:unhideWhenUsed="0" w:qFormat="1"/>
+    <w:lsdException w:name="Medium List 2 Accent 1" w:semiHidden="0" w:uiPriority="66" w:unhideWhenUsed="0"/>
+    <w:lsdException w:name="Medium Grid 1 Accent 1" w:semiHidden="0" w:uiPriority="67" w:unhideWhenUsed="0"/>
+    <w:lsdException w:name="Medium Grid 2 Accent 1" w:semiHidden="0" w:uiPriority="68" w:unhideWhenUsed="0"/>
+    <w:lsdException w:name="Medium Grid 3 Accent 1" w:semiHidden="0" w:uiPriority="69" w:unhideWhenUsed="0"/>
+    <w:lsdException w:name="Dark List Accent 1" w:semiHidden="0" w:uiPriority="70" w:unhideWhenUsed="0"/>
+    <w:lsdException w:name="Colorful Shading Accent 1" w:semiHidden="0" w:uiPriority="71" w:unhideWhenUsed="0"/>
+    <w:lsdException w:name="Colorful List Accent 1" w:semiHidden="0" w:uiPriority="72" w:unhideWhenUsed="0"/>
+    <w:lsdException w:name="Colorful Grid Accent 1" w:semiHidden="0" w:uiPriority="73" w:unhideWhenUsed="0"/>
+    <w:lsdException w:name="Light Shading Accent 2" w:semiHidden="0" w:uiPriority="60" w:unhideWhenUsed="0"/>
+    <w:lsdException w:name="Light List Accent 2" w:semiHidden="0" w:uiPriority="61" w:unhideWhenUsed="0"/>
+    <w:lsdException w:name="Light Grid Accent 2" w:semiHidden="0" w:uiPriority="62" w:unhideWhenUsed="0"/>
+    <w:lsdException w:name="Medium Shading 1 Accent 2" w:semiHidden="0" w:uiPriority="63" w:unhideWhenUsed="0"/>
+    <w:lsdException w:name="Medium Shading 2 Accent 2" w:semiHidden="0" w:uiPriority="64" w:unhideWhenUsed="0"/>
+    <w:lsdException w:name="Medium List 1 Accent 2" w:semiHidden="0" w:uiPriority="65" w:unhideWhenUsed="0"/>
+    <w:lsdException w:name="Medium List 2 Accent 2" w:semiHidden="0" w:uiPriority="66" w:unhideWhenUsed="0"/>
+    <w:lsdException w:name="Medium Grid 1 Accent 2" w:semiHidden="0" w:uiPriority="67" w:unhideWhenUsed="0"/>
+    <w:lsdException w:name="Medium Grid 2 Accent 2" w:semiHidden="0" w:uiPriority="68" w:unhideWhenUsed="0"/>
+    <w:lsdException w:name="Medium Grid 3 Accent 2" w:semiHidden="0" w:uiPriority="69" w:unhideWhenUsed="0"/>
+    <w:lsdException w:name="Dark List Accent 2" w:semiHidden="0" w:uiPriority="70" w:unhideWhenUsed="0"/>
+    <w:lsdException w:name="Colorful Shading Accent 2" w:semiHidden="0" w:uiPriority="71" w:unhideWhenUsed="0"/>
+    <w:lsdException w:name="Colorful List Accent 2" w:semiHidden="0" w:uiPriority="72" w:unhideWhenUsed="0"/>
+    <w:lsdException w:name="Colorful Grid Accent 2" w:semiHidden="0" w:uiPriority="73" w:unhideWhenUsed="0"/>
+    <w:lsdException w:name="Light Shading Accent 3" w:semiHidden="0" w:uiPriority="60" w:unhideWhenUsed="0"/>
+    <w:lsdException w:name="Light List Accent 3" w:semiHidden="0" w:uiPriority="61" w:unhideWhenUsed="0"/>
+    <w:lsdException w:name="Light Grid Accent 3" w:semiHidden="0" w:uiPriority="62" w:unhideWhenUsed="0"/>
+    <w:lsdException w:name="Medium Shading 1 Accent 3" w:semiHidden="0" w:uiPriority="63" w:unhideWhenUsed="0"/>
+    <w:lsdException w:name="Medium Shading 2 Accent 3" w:semiHidden="0" w:uiPriority="64" w:unhideWhenUsed="0"/>
+    <w:lsdException w:name="Medium List 1 Accent 3" w:semiHidden="0" w:uiPriority="65" w:unhideWhenUsed="0"/>
+    <w:lsdException w:name="Medium List 2 Accent 3" w:semiHidden="0" w:uiPriority="66" w:unhideWhenUsed="0"/>
+    <w:lsdException w:name="Medium Grid 1 Accent 3" w:semiHidden="0" w:uiPriority="67" w:unhideWhenUsed="0"/>
+    <w:lsdException w:name="Medium Grid 2 Accent 3" w:semiHidden="0" w:uiPriority="68" w:unhideWhenUsed="0"/>
+    <w:lsdException w:name="Medium Grid 3 Accent 3" w:semiHidden="0" w:uiPriority="69" w:unhideWhenUsed="0"/>
+    <w:lsdException w:name="Dark List Accent 3" w:semiHidden="0" w:uiPriority="70" w:unhideWhenUsed="0"/>
+    <w:lsdException w:name="Colorful Shading Accent 3" w:semiHidden="0" w:uiPriority="71" w:unhideWhenUsed="0"/>
+    <w:lsdException w:name="Colorful List Accent 3" w:semiHidden="0" w:uiPriority="72" w:unhideWhenUsed="0"/>
+    <w:lsdException w:name="Colorful Grid Accent 3" w:semiHidden="0" w:uiPriority="73" w:unhideWhenUsed="0"/>
+    <w:lsdException w:name="Light Shading Accent 4" w:semiHidden="0" w:uiPriority="60" w:unhideWhenUsed="0"/>
+    <w:lsdException w:name="Light List Accent 4" w:semiHidden="0" w:uiPriority="61" w:unhideWhenUsed="0"/>
+    <w:lsdException w:name="Light Grid Accent 4" w:semiHidden="0" w:uiPriority="62" w:unhideWhenUsed="0"/>
+    <w:lsdException w:name="Medium Shading 1 Accent 4" w:semiHidden="0" w:uiPriority="63" w:unhideWhenUsed="0"/>
+    <w:lsdException w:name="Medium Shading 2 Accent 4" w:semiHidden="0" w:uiPriority="64" w:unhideWhenUsed="0"/>
+    <w:lsdException w:name="Medium List 1 Accent 4" w:semiHidden="0" w:uiPriority="65" w:unhideWhenUsed="0"/>
+    <w:lsdException w:name="Medium List 2 Accent 4" w:semiHidden="0" w:uiPriority="66" w:unhideWhenUsed="0"/>
+    <w:lsdException w:name="Medium Grid 1 Accent 4" w:semiHidden="0" w:uiPriority="67" w:unhideWhenUsed="0"/>
+    <w:lsdException w:name="Medium Grid 2 Accent 4" w:semiHidden="0" w:uiPriority="68" w:unhideWhenUsed="0"/>
+    <w:lsdException w:name="Medium Grid 3 Accent 4" w:semiHidden="0" w:uiPriority="69" w:unhideWhenUsed="0"/>
+    <w:lsdException w:name="Dark List Accent 4" w:semiHidden="0" w:uiPriority="70" w:unhideWhenUsed="0"/>
+    <w:lsdException w:name="Colorful Shading Accent 4" w:semiHidden="0" w:uiPriority="71" w:unhideWhenUsed="0"/>
+    <w:lsdException w:name="Colorful List Accent 4" w:semiHidden="0" w:uiPriority="72" w:unhideWhenUsed="0"/>
+    <w:lsdException w:name="Colorful Grid Accent 4" w:semiHidden="0" w:uiPriority="73" w:unhideWhenUsed="0"/>
+    <w:lsdException w:name="Light Shading Accent 5" w:semiHidden="0" w:uiPriority="60" w:unhideWhenUsed="0"/>
+    <w:lsdException w:name="Light List Accent 5" w:semiHidden="0" w:uiPriority="61" w:unhideWhenUsed="0"/>
+    <w:lsdException w:name="Light Grid Accent 5" w:semiHidden="0" w:uiPriority="62" w:unhideWhenUsed="0"/>
+    <w:lsdException w:name="Medium Shading 1 Accent 5" w:semiHidden="0" w:uiPriority="63" w:unhideWhenUsed="0"/>
+    <w:lsdException w:name="Medium Shading 2 Accent 5" w:semiHidden="0" w:uiPriority="64" w:unhideWhenUsed="0"/>
+    <w:lsdException w:name="Medium List 1 Accent 5" w:semiHidden="0" w:uiPriority="65" w:unhideWhenUsed="0"/>
+    <w:lsdException w:name="Medium List 2 Accent 5" w:semiHidden="0" w:uiPriority="66" w:unhideWhenUsed="0"/>
+    <w:lsdException w:name="Medium Grid 1 Accent 5" w:semiHidden="0" w:uiPriority="67" w:unhideWhenUsed="0"/>
+    <w:lsdException w:name="Medium Grid 2 Accent 5" w:semiHidden="0" w:uiPriority="68" w:unhideWhenUsed="0"/>
+    <w:lsdException w:name="Medium Grid 3 Accent 5" w:semiHidden="0" w:uiPriority="69" w:unhideWhenUsed="0"/>
+    <w:lsdException w:name="Dark List Accent 5" w:semiHidden="0" w:uiPriority="70" w:unhideWhenUsed="0"/>
+    <w:lsdException w:name="Colorful Shading Accent 5" w:semiHidden="0" w:uiPriority="71" w:unhideWhenUsed="0"/>
+    <w:lsdException w:name="Colorful List Accent 5" w:semiHidden="0" w:uiPriority="72" w:unhideWhenUsed="0"/>
+    <w:lsdException w:name="Colorful Grid Accent 5" w:semiHidden="0" w:uiPriority="73" w:unhideWhenUsed="0"/>
+    <w:lsdException w:name="Light Shading Accent 6" w:semiHidden="0" w:uiPriority="60" w:unhideWhenUsed="0"/>
+    <w:lsdException w:name="Light List Accent 6" w:semiHidden="0" w:uiPriority="61" w:unhideWhenUsed="0"/>
+    <w:lsdException w:name="Light Grid Accent 6" w:semiHidden="0" w:uiPriority="62" w:unhideWhenUsed="0"/>
+    <w:lsdException w:name="Medium Shading 1 Accent 6" w:semiHidden="0" w:uiPriority="63" w:unhideWhenUsed="0"/>
+    <w:lsdException w:name="Medium Shading 2 Accent 6" w:semiHidden="0" w:uiPriority="64" w:unhideWhenUsed="0"/>
+    <w:lsdException w:name="Medium List 1 Accent 6" w:semiHidden="0" w:uiPriority="65" w:unhideWhenUsed="0"/>
+    <w:lsdException w:name="Medium List 2 Accent 6" w:semiHidden="0" w:uiPriority="66" w:unhideWhenUsed="0"/>
+    <w:lsdException w:name="Medium Grid 1 Accent 6" w:semiHidden="0" w:uiPriority="67" w:unhideWhenUsed="0"/>
+    <w:lsdException w:name="Medium Grid 2 Accent 6" w:semiHidden="0" w:uiPriority="68" w:unhideWhenUsed="0"/>
+    <w:lsdException w:name="Medium Grid 3 Accent 6" w:semiHidden="0" w:uiPriority="69" w:unhideWhenUsed="0"/>
+    <w:lsdException w:name="Dark List Accent 6" w:semiHidden="0" w:uiPriority="70" w:unhideWhenUsed="0"/>
+    <w:lsdException w:name="Colorful Shading Accent 6" w:semiHidden="0" w:uiPriority="71" w:unhideWhenUsed="0"/>
+    <w:lsdException w:name="Colorful List Accent 6" w:semiHidden="0" w:uiPriority="72" w:unhideWhenUsed="0"/>
+    <w:lsdException w:name="Colorful Grid Accent 6" w:semiHidden="0" w:uiPriority="73" w:unhideWhenUsed="0"/>
+    <w:lsdException w:name="Subtle Emphasis" w:semiHidden="0" w:uiPriority="19" w:unhideWhenUsed="0" w:qFormat="1"/>
+    <w:lsdException w:name="Intense Emphasis" w:semiHidden="0" w:uiPriority="21" w:unhideWhenUsed="0" w:qFormat="1"/>
+    <w:lsdException w:name="Subtle Reference" w:semiHidden="0" w:uiPriority="31" w:unhideWhenUsed="0" w:qFormat="1"/>
+    <w:lsdException w:name="Intense Reference" w:semiHidden="0" w:uiPriority="32" w:unhideWhenUsed="0" w:qFormat="1"/>
+    <w:lsdException w:name="Book Title" w:semiHidden="0" w:uiPriority="33" w:unhideWhenUsed="0" w:qFormat="1"/>
+    <w:lsdException w:name="Bibliography" w:uiPriority="37"/>
+    <w:lsdException w:name="TOC Heading" w:uiPriority="39" w:qFormat="1"/>
   </w:latentStyles>
   <w:style w:type="paragraph" w:default="1" w:styleId="Normal">
     <w:name w:val="Normal"/>
@@ -11900,7 +11794,7 @@
       <w:szCs w:val="24"/>
     </w:rPr>
   </w:style>
-  <w:style w:type="paragraph" w:styleId="Heading1">
+  <w:style w:type="paragraph" w:styleId="Ttulo1">
     <w:name w:val="heading 1"/>
     <w:basedOn w:val="Normal"/>
     <w:next w:val="Normal"/>
@@ -11923,7 +11817,7 @@
       <w:szCs w:val="32"/>
     </w:rPr>
   </w:style>
-  <w:style w:type="paragraph" w:styleId="Heading2">
+  <w:style w:type="paragraph" w:styleId="Ttulo2">
     <w:name w:val="heading 2"/>
     <w:basedOn w:val="Normal"/>
     <w:next w:val="Normal"/>
@@ -11948,7 +11842,7 @@
       <w:szCs w:val="28"/>
     </w:rPr>
   </w:style>
-  <w:style w:type="paragraph" w:styleId="Heading3">
+  <w:style w:type="paragraph" w:styleId="Ttulo3">
     <w:name w:val="heading 3"/>
     <w:basedOn w:val="Normal"/>
     <w:qFormat/>
@@ -11968,7 +11862,7 @@
       <w:szCs w:val="27"/>
     </w:rPr>
   </w:style>
-  <w:style w:type="paragraph" w:styleId="Heading4">
+  <w:style w:type="paragraph" w:styleId="Ttulo4">
     <w:name w:val="heading 4"/>
     <w:basedOn w:val="Normal"/>
     <w:next w:val="Normal"/>
@@ -11994,7 +11888,7 @@
       <w:szCs w:val="28"/>
     </w:rPr>
   </w:style>
-  <w:style w:type="paragraph" w:styleId="Heading5">
+  <w:style w:type="paragraph" w:styleId="Ttulo5">
     <w:name w:val="heading 5"/>
     <w:basedOn w:val="Normal"/>
     <w:next w:val="Normal"/>
@@ -12021,11 +11915,11 @@
       <w:szCs w:val="26"/>
     </w:rPr>
   </w:style>
-  <w:style w:type="paragraph" w:styleId="Heading6">
+  <w:style w:type="paragraph" w:styleId="Ttulo6">
     <w:name w:val="heading 6"/>
     <w:basedOn w:val="Normal"/>
     <w:next w:val="Normal"/>
-    <w:link w:val="Heading6Char"/>
+    <w:link w:val="Ttulo6Char"/>
     <w:uiPriority w:val="9"/>
     <w:semiHidden/>
     <w:unhideWhenUsed/>
@@ -12048,11 +11942,11 @@
       <w:color w:val="243F60" w:themeColor="accent1" w:themeShade="7F"/>
     </w:rPr>
   </w:style>
-  <w:style w:type="paragraph" w:styleId="Heading7">
+  <w:style w:type="paragraph" w:styleId="Ttulo7">
     <w:name w:val="heading 7"/>
     <w:basedOn w:val="Normal"/>
     <w:next w:val="Normal"/>
-    <w:link w:val="Heading7Char"/>
+    <w:link w:val="Ttulo7Char"/>
     <w:uiPriority w:val="9"/>
     <w:semiHidden/>
     <w:unhideWhenUsed/>
@@ -12075,11 +11969,11 @@
       <w:color w:val="404040" w:themeColor="text1" w:themeTint="BF"/>
     </w:rPr>
   </w:style>
-  <w:style w:type="paragraph" w:styleId="Heading8">
+  <w:style w:type="paragraph" w:styleId="Ttulo8">
     <w:name w:val="heading 8"/>
     <w:basedOn w:val="Normal"/>
     <w:next w:val="Normal"/>
-    <w:link w:val="Heading8Char"/>
+    <w:link w:val="Ttulo8Char"/>
     <w:uiPriority w:val="9"/>
     <w:semiHidden/>
     <w:unhideWhenUsed/>
@@ -12102,11 +11996,11 @@
       <w:szCs w:val="20"/>
     </w:rPr>
   </w:style>
-  <w:style w:type="paragraph" w:styleId="Heading9">
+  <w:style w:type="paragraph" w:styleId="Ttulo9">
     <w:name w:val="heading 9"/>
     <w:basedOn w:val="Normal"/>
     <w:next w:val="Normal"/>
-    <w:link w:val="Heading9Char"/>
+    <w:link w:val="Ttulo9Char"/>
     <w:uiPriority w:val="9"/>
     <w:semiHidden/>
     <w:unhideWhenUsed/>
@@ -12131,17 +12025,18 @@
       <w:szCs w:val="20"/>
     </w:rPr>
   </w:style>
-  <w:style w:type="character" w:default="1" w:styleId="DefaultParagraphFont">
+  <w:style w:type="character" w:default="1" w:styleId="Fontepargpadro">
     <w:name w:val="Default Paragraph Font"/>
     <w:uiPriority w:val="1"/>
     <w:semiHidden/>
     <w:unhideWhenUsed/>
   </w:style>
-  <w:style w:type="table" w:default="1" w:styleId="TableNormal">
+  <w:style w:type="table" w:default="1" w:styleId="Tabelanormal">
     <w:name w:val="Normal Table"/>
     <w:uiPriority w:val="99"/>
     <w:semiHidden/>
     <w:unhideWhenUsed/>
+    <w:qFormat/>
     <w:tblPr>
       <w:tblInd w:w="0" w:type="dxa"/>
       <w:tblCellMar>
@@ -12152,15 +12047,15 @@
       </w:tblCellMar>
     </w:tblPr>
   </w:style>
-  <w:style w:type="numbering" w:default="1" w:styleId="NoList">
+  <w:style w:type="numbering" w:default="1" w:styleId="Semlista">
     <w:name w:val="No List"/>
     <w:uiPriority w:val="99"/>
     <w:semiHidden/>
     <w:unhideWhenUsed/>
   </w:style>
-  <w:style w:type="character" w:styleId="Emphasis">
+  <w:style w:type="character" w:styleId="nfase">
     <w:name w:val="Emphasis"/>
-    <w:basedOn w:val="DefaultParagraphFont"/>
+    <w:basedOn w:val="Fontepargpadro"/>
     <w:qFormat/>
     <w:rsid w:val="00F10269"/>
     <w:rPr>
@@ -12170,10 +12065,10 @@
       <w:iCs w:val="0"/>
     </w:rPr>
   </w:style>
-  <w:style w:type="paragraph" w:styleId="Header">
+  <w:style w:type="paragraph" w:styleId="Cabealho">
     <w:name w:val="header"/>
     <w:basedOn w:val="Normal"/>
-    <w:link w:val="HeaderChar"/>
+    <w:link w:val="CabealhoChar"/>
     <w:uiPriority w:val="99"/>
     <w:rsid w:val="007A1547"/>
     <w:pPr>
@@ -12183,10 +12078,10 @@
       </w:tabs>
     </w:pPr>
   </w:style>
-  <w:style w:type="paragraph" w:styleId="Footer">
+  <w:style w:type="paragraph" w:styleId="Rodap">
     <w:name w:val="footer"/>
     <w:basedOn w:val="Normal"/>
-    <w:link w:val="FooterChar"/>
+    <w:link w:val="RodapChar"/>
     <w:uiPriority w:val="99"/>
     <w:rsid w:val="007A1547"/>
     <w:pPr>
@@ -12196,7 +12091,7 @@
       </w:tabs>
     </w:pPr>
   </w:style>
-  <w:style w:type="paragraph" w:styleId="Title">
+  <w:style w:type="paragraph" w:styleId="Ttulo">
     <w:name w:val="Title"/>
     <w:basedOn w:val="Normal"/>
     <w:qFormat/>
@@ -12213,7 +12108,7 @@
   </w:style>
   <w:style w:type="character" w:customStyle="1" w:styleId="mw-headline">
     <w:name w:val="mw-headline"/>
-    <w:basedOn w:val="DefaultParagraphFont"/>
+    <w:basedOn w:val="Fontepargpadro"/>
     <w:rsid w:val="005856E9"/>
   </w:style>
   <w:style w:type="paragraph" w:styleId="NormalWeb">
@@ -12226,7 +12121,7 @@
   </w:style>
   <w:style w:type="character" w:styleId="Hyperlink">
     <w:name w:val="Hyperlink"/>
-    <w:basedOn w:val="DefaultParagraphFont"/>
+    <w:basedOn w:val="Fontepargpadro"/>
     <w:uiPriority w:val="99"/>
     <w:rsid w:val="002E5F52"/>
     <w:rPr>
@@ -12236,12 +12131,12 @@
   </w:style>
   <w:style w:type="character" w:customStyle="1" w:styleId="editsection">
     <w:name w:val="editsection"/>
-    <w:basedOn w:val="DefaultParagraphFont"/>
+    <w:basedOn w:val="Fontepargpadro"/>
     <w:rsid w:val="00877765"/>
   </w:style>
-  <w:style w:type="character" w:styleId="Strong">
+  <w:style w:type="character" w:styleId="Forte">
     <w:name w:val="Strong"/>
-    <w:basedOn w:val="DefaultParagraphFont"/>
+    <w:basedOn w:val="Fontepargpadro"/>
     <w:qFormat/>
     <w:rsid w:val="00D60F06"/>
     <w:rPr>
@@ -12275,12 +12170,12 @@
   </w:style>
   <w:style w:type="character" w:customStyle="1" w:styleId="longtext">
     <w:name w:val="long_text"/>
-    <w:basedOn w:val="DefaultParagraphFont"/>
+    <w:basedOn w:val="Fontepargpadro"/>
     <w:rsid w:val="00295749"/>
   </w:style>
-  <w:style w:type="paragraph" w:styleId="NoSpacing">
+  <w:style w:type="paragraph" w:styleId="SemEspaamento">
     <w:name w:val="No Spacing"/>
-    <w:link w:val="NoSpacingChar"/>
+    <w:link w:val="SemEspaamentoChar"/>
     <w:qFormat/>
     <w:rsid w:val="008F5B04"/>
     <w:rPr>
@@ -12290,10 +12185,10 @@
       <w:lang w:eastAsia="en-US"/>
     </w:rPr>
   </w:style>
-  <w:style w:type="character" w:customStyle="1" w:styleId="NoSpacingChar">
-    <w:name w:val="No Spacing Char"/>
-    <w:basedOn w:val="DefaultParagraphFont"/>
-    <w:link w:val="NoSpacing"/>
+  <w:style w:type="character" w:customStyle="1" w:styleId="SemEspaamentoChar">
+    <w:name w:val="Sem Espaçamento Char"/>
+    <w:basedOn w:val="Fontepargpadro"/>
+    <w:link w:val="SemEspaamento"/>
     <w:locked/>
     <w:rsid w:val="008F5B04"/>
     <w:rPr>
@@ -12305,7 +12200,7 @@
   </w:style>
   <w:style w:type="character" w:customStyle="1" w:styleId="mediumtext">
     <w:name w:val="medium_text"/>
-    <w:basedOn w:val="DefaultParagraphFont"/>
+    <w:basedOn w:val="Fontepargpadro"/>
     <w:rsid w:val="00CB1E3A"/>
   </w:style>
   <w:style w:type="paragraph" w:customStyle="1" w:styleId="last-para">
@@ -12318,18 +12213,19 @@
   </w:style>
   <w:style w:type="character" w:customStyle="1" w:styleId="longtext1">
     <w:name w:val="long_text1"/>
-    <w:basedOn w:val="DefaultParagraphFont"/>
+    <w:basedOn w:val="Fontepargpadro"/>
     <w:rsid w:val="0044154C"/>
     <w:rPr>
       <w:sz w:val="26"/>
       <w:szCs w:val="26"/>
     </w:rPr>
   </w:style>
-  <w:style w:type="table" w:styleId="TableGrid">
+  <w:style w:type="table" w:styleId="Tabelacomgrade">
     <w:name w:val="Table Grid"/>
-    <w:basedOn w:val="TableNormal"/>
+    <w:basedOn w:val="Tabelanormal"/>
     <w:rsid w:val="00E872DE"/>
     <w:tblPr>
+      <w:tblInd w:w="0" w:type="dxa"/>
       <w:tblBorders>
         <w:top w:val="single" w:sz="4" w:space="0" w:color="auto"/>
         <w:left w:val="single" w:sz="4" w:space="0" w:color="auto"/>
@@ -12338,12 +12234,18 @@
         <w:insideH w:val="single" w:sz="4" w:space="0" w:color="auto"/>
         <w:insideV w:val="single" w:sz="4" w:space="0" w:color="auto"/>
       </w:tblBorders>
+      <w:tblCellMar>
+        <w:top w:w="0" w:type="dxa"/>
+        <w:left w:w="108" w:type="dxa"/>
+        <w:bottom w:w="0" w:type="dxa"/>
+        <w:right w:w="108" w:type="dxa"/>
+      </w:tblCellMar>
     </w:tblPr>
   </w:style>
-  <w:style w:type="paragraph" w:styleId="BodyTextIndent">
+  <w:style w:type="paragraph" w:styleId="Recuodecorpodetexto">
     <w:name w:val="Body Text Indent"/>
     <w:basedOn w:val="Normal"/>
-    <w:link w:val="BodyTextIndentChar"/>
+    <w:link w:val="RecuodecorpodetextoChar"/>
     <w:semiHidden/>
     <w:rsid w:val="0005753F"/>
     <w:pPr>
@@ -12356,10 +12258,10 @@
       <w:lang w:eastAsia="ar-SA"/>
     </w:rPr>
   </w:style>
-  <w:style w:type="character" w:customStyle="1" w:styleId="BodyTextIndentChar">
-    <w:name w:val="Body Text Indent Char"/>
-    <w:basedOn w:val="DefaultParagraphFont"/>
-    <w:link w:val="BodyTextIndent"/>
+  <w:style w:type="character" w:customStyle="1" w:styleId="RecuodecorpodetextoChar">
+    <w:name w:val="Recuo de corpo de texto Char"/>
+    <w:basedOn w:val="Fontepargpadro"/>
+    <w:link w:val="Recuodecorpodetexto"/>
     <w:semiHidden/>
     <w:rsid w:val="0005753F"/>
     <w:rPr>
@@ -12367,10 +12269,10 @@
       <w:lang w:eastAsia="ar-SA"/>
     </w:rPr>
   </w:style>
-  <w:style w:type="paragraph" w:styleId="BodyTextIndent2">
+  <w:style w:type="paragraph" w:styleId="Recuodecorpodetexto2">
     <w:name w:val="Body Text Indent 2"/>
     <w:basedOn w:val="Normal"/>
-    <w:link w:val="BodyTextIndent2Char"/>
+    <w:link w:val="Recuodecorpodetexto2Char"/>
     <w:semiHidden/>
     <w:rsid w:val="0005753F"/>
     <w:pPr>
@@ -12386,10 +12288,10 @@
       <w:lang w:eastAsia="ar-SA"/>
     </w:rPr>
   </w:style>
-  <w:style w:type="character" w:customStyle="1" w:styleId="BodyTextIndent2Char">
-    <w:name w:val="Body Text Indent 2 Char"/>
-    <w:basedOn w:val="DefaultParagraphFont"/>
-    <w:link w:val="BodyTextIndent2"/>
+  <w:style w:type="character" w:customStyle="1" w:styleId="Recuodecorpodetexto2Char">
+    <w:name w:val="Recuo de corpo de texto 2 Char"/>
+    <w:basedOn w:val="Fontepargpadro"/>
+    <w:link w:val="Recuodecorpodetexto2"/>
     <w:semiHidden/>
     <w:rsid w:val="0005753F"/>
     <w:rPr>
@@ -12399,10 +12301,10 @@
       <w:lang w:eastAsia="ar-SA"/>
     </w:rPr>
   </w:style>
-  <w:style w:type="paragraph" w:styleId="BalloonText">
+  <w:style w:type="paragraph" w:styleId="Textodebalo">
     <w:name w:val="Balloon Text"/>
     <w:basedOn w:val="Normal"/>
-    <w:link w:val="BalloonTextChar"/>
+    <w:link w:val="TextodebaloChar"/>
     <w:uiPriority w:val="99"/>
     <w:semiHidden/>
     <w:unhideWhenUsed/>
@@ -12413,10 +12315,10 @@
       <w:szCs w:val="16"/>
     </w:rPr>
   </w:style>
-  <w:style w:type="character" w:customStyle="1" w:styleId="BalloonTextChar">
-    <w:name w:val="Balloon Text Char"/>
-    <w:basedOn w:val="DefaultParagraphFont"/>
-    <w:link w:val="BalloonText"/>
+  <w:style w:type="character" w:customStyle="1" w:styleId="TextodebaloChar">
+    <w:name w:val="Texto de balão Char"/>
+    <w:basedOn w:val="Fontepargpadro"/>
+    <w:link w:val="Textodebalo"/>
     <w:uiPriority w:val="99"/>
     <w:semiHidden/>
     <w:rsid w:val="00855F39"/>
@@ -12446,7 +12348,7 @@
       <w:lang w:eastAsia="ar-SA"/>
     </w:rPr>
   </w:style>
-  <w:style w:type="paragraph" w:styleId="BlockText">
+  <w:style w:type="paragraph" w:styleId="Textoembloco">
     <w:name w:val="Block Text"/>
     <w:basedOn w:val="Normal"/>
     <w:rsid w:val="00F1406A"/>
@@ -12485,10 +12387,10 @@
       </w:numPr>
     </w:pPr>
   </w:style>
-  <w:style w:type="character" w:customStyle="1" w:styleId="HeaderChar">
-    <w:name w:val="Header Char"/>
-    <w:basedOn w:val="DefaultParagraphFont"/>
-    <w:link w:val="Header"/>
+  <w:style w:type="character" w:customStyle="1" w:styleId="CabealhoChar">
+    <w:name w:val="Cabeçalho Char"/>
+    <w:basedOn w:val="Fontepargpadro"/>
+    <w:link w:val="Cabealho"/>
     <w:uiPriority w:val="99"/>
     <w:rsid w:val="00332E75"/>
     <w:rPr>
@@ -12496,10 +12398,10 @@
       <w:szCs w:val="24"/>
     </w:rPr>
   </w:style>
-  <w:style w:type="character" w:customStyle="1" w:styleId="FooterChar">
-    <w:name w:val="Footer Char"/>
-    <w:basedOn w:val="DefaultParagraphFont"/>
-    <w:link w:val="Footer"/>
+  <w:style w:type="character" w:customStyle="1" w:styleId="RodapChar">
+    <w:name w:val="Rodapé Char"/>
+    <w:basedOn w:val="Fontepargpadro"/>
+    <w:link w:val="Rodap"/>
     <w:uiPriority w:val="99"/>
     <w:rsid w:val="00332E75"/>
     <w:rPr>
@@ -12507,9 +12409,9 @@
       <w:szCs w:val="24"/>
     </w:rPr>
   </w:style>
-  <w:style w:type="paragraph" w:styleId="TOCHeading">
+  <w:style w:type="paragraph" w:styleId="CabealhodoSumrio">
     <w:name w:val="TOC Heading"/>
-    <w:basedOn w:val="Heading1"/>
+    <w:basedOn w:val="Ttulo1"/>
     <w:next w:val="Normal"/>
     <w:uiPriority w:val="39"/>
     <w:semiHidden/>
@@ -12530,7 +12432,7 @@
       <w:lang w:eastAsia="en-US"/>
     </w:rPr>
   </w:style>
-  <w:style w:type="paragraph" w:styleId="TOC1">
+  <w:style w:type="paragraph" w:styleId="Sumrio1">
     <w:name w:val="toc 1"/>
     <w:basedOn w:val="Normal"/>
     <w:next w:val="Normal"/>
@@ -12551,7 +12453,7 @@
       <w:sz w:val="22"/>
     </w:rPr>
   </w:style>
-  <w:style w:type="paragraph" w:styleId="TOC2">
+  <w:style w:type="paragraph" w:styleId="Sumrio2">
     <w:name w:val="toc 2"/>
     <w:basedOn w:val="Normal"/>
     <w:next w:val="Normal"/>
@@ -12570,7 +12472,7 @@
       <w:lang w:eastAsia="en-US"/>
     </w:rPr>
   </w:style>
-  <w:style w:type="paragraph" w:styleId="TOC3">
+  <w:style w:type="paragraph" w:styleId="Sumrio3">
     <w:name w:val="toc 3"/>
     <w:basedOn w:val="Normal"/>
     <w:next w:val="Normal"/>
@@ -12589,10 +12491,10 @@
       <w:lang w:eastAsia="en-US"/>
     </w:rPr>
   </w:style>
-  <w:style w:type="character" w:customStyle="1" w:styleId="Heading6Char">
-    <w:name w:val="Heading 6 Char"/>
-    <w:basedOn w:val="DefaultParagraphFont"/>
-    <w:link w:val="Heading6"/>
+  <w:style w:type="character" w:customStyle="1" w:styleId="Ttulo6Char">
+    <w:name w:val="Título 6 Char"/>
+    <w:basedOn w:val="Fontepargpadro"/>
+    <w:link w:val="Ttulo6"/>
     <w:uiPriority w:val="9"/>
     <w:semiHidden/>
     <w:rsid w:val="00FB2B6C"/>
@@ -12605,10 +12507,10 @@
       <w:szCs w:val="24"/>
     </w:rPr>
   </w:style>
-  <w:style w:type="character" w:customStyle="1" w:styleId="Heading7Char">
-    <w:name w:val="Heading 7 Char"/>
-    <w:basedOn w:val="DefaultParagraphFont"/>
-    <w:link w:val="Heading7"/>
+  <w:style w:type="character" w:customStyle="1" w:styleId="Ttulo7Char">
+    <w:name w:val="Título 7 Char"/>
+    <w:basedOn w:val="Fontepargpadro"/>
+    <w:link w:val="Ttulo7"/>
     <w:uiPriority w:val="9"/>
     <w:semiHidden/>
     <w:rsid w:val="00FB2B6C"/>
@@ -12621,10 +12523,10 @@
       <w:szCs w:val="24"/>
     </w:rPr>
   </w:style>
-  <w:style w:type="character" w:customStyle="1" w:styleId="Heading8Char">
-    <w:name w:val="Heading 8 Char"/>
-    <w:basedOn w:val="DefaultParagraphFont"/>
-    <w:link w:val="Heading8"/>
+  <w:style w:type="character" w:customStyle="1" w:styleId="Ttulo8Char">
+    <w:name w:val="Título 8 Char"/>
+    <w:basedOn w:val="Fontepargpadro"/>
+    <w:link w:val="Ttulo8"/>
     <w:uiPriority w:val="9"/>
     <w:semiHidden/>
     <w:rsid w:val="00FB2B6C"/>
@@ -12633,10 +12535,10 @@
       <w:color w:val="404040" w:themeColor="text1" w:themeTint="BF"/>
     </w:rPr>
   </w:style>
-  <w:style w:type="character" w:customStyle="1" w:styleId="Heading9Char">
-    <w:name w:val="Heading 9 Char"/>
-    <w:basedOn w:val="DefaultParagraphFont"/>
-    <w:link w:val="Heading9"/>
+  <w:style w:type="character" w:customStyle="1" w:styleId="Ttulo9Char">
+    <w:name w:val="Título 9 Char"/>
+    <w:basedOn w:val="Fontepargpadro"/>
+    <w:link w:val="Ttulo9"/>
     <w:uiPriority w:val="9"/>
     <w:semiHidden/>
     <w:rsid w:val="00FB2B6C"/>
@@ -12938,7 +12840,7 @@
 </file>
 
 <file path=customXml/itemProps1.xml><?xml version="1.0" encoding="utf-8"?>
-<ds:datastoreItem xmlns:ds="http://schemas.openxmlformats.org/officeDocument/2006/customXml" ds:itemID="{6A757317-0570-47C1-85E9-BFFAE8BFDB62}">
+<ds:datastoreItem xmlns:ds="http://schemas.openxmlformats.org/officeDocument/2006/customXml" ds:itemID="{A6A610D3-7A8E-416F-AD1A-EE41F7F8C1BF}">
   <ds:schemaRefs>
     <ds:schemaRef ds:uri="http://schemas.openxmlformats.org/officeDocument/2006/bibliography"/>
   </ds:schemaRefs>

</xml_diff>

<commit_message>
atualização características da solução 2
atualização características da solução 2
</commit_message>
<xml_diff>
--- a/TCC_ParteComum/Monografia Comum Psystem.docx
+++ b/TCC_ParteComum/Monografia Comum Psystem.docx
@@ -1803,23 +1803,7 @@
                       <w:sz w:val="20"/>
                       <w:lang w:val="en-US"/>
                     </w:rPr>
-                    <w:t xml:space="preserve">3. </w:t>
-                  </w:r>
-                  <w:proofErr w:type="spellStart"/>
-                  <w:r>
-                    <w:rPr>
-                      <w:sz w:val="20"/>
-                      <w:lang w:val="en-US"/>
-                    </w:rPr>
-                    <w:t>Preço</w:t>
-                  </w:r>
-                  <w:proofErr w:type="spellEnd"/>
-                  <w:r>
-                    <w:rPr>
-                      <w:sz w:val="20"/>
-                      <w:lang w:val="en-US"/>
-                    </w:rPr>
-                    <w:t xml:space="preserve">.                    </w:t>
+                    <w:t xml:space="preserve">3. Preço.                    </w:t>
                   </w:r>
                   <w:r>
                     <w:rPr>
@@ -9895,35 +9879,7 @@
         <w:rPr>
           <w:rFonts w:ascii="Arial" w:hAnsi="Arial" w:cs="Arial"/>
         </w:rPr>
-        <w:t>São formas uteis e convenientes de descrever funcionalidades de um novo sistema sem se atolar em detalhes (</w:t>
-      </w:r>
-      <w:proofErr w:type="spellStart"/>
-      <w:r>
-        <w:rPr>
-          <w:rFonts w:ascii="Arial" w:hAnsi="Arial" w:cs="Arial"/>
-        </w:rPr>
-        <w:t>Leffingwell</w:t>
-      </w:r>
-      <w:proofErr w:type="spellEnd"/>
-      <w:r>
-        <w:rPr>
-          <w:rFonts w:ascii="Arial" w:hAnsi="Arial" w:cs="Arial"/>
-        </w:rPr>
-        <w:t xml:space="preserve"> &amp; </w:t>
-      </w:r>
-      <w:proofErr w:type="spellStart"/>
-      <w:r>
-        <w:rPr>
-          <w:rFonts w:ascii="Arial" w:hAnsi="Arial" w:cs="Arial"/>
-        </w:rPr>
-        <w:t>Widrig</w:t>
-      </w:r>
-      <w:proofErr w:type="spellEnd"/>
-      <w:r>
-        <w:rPr>
-          <w:rFonts w:ascii="Arial" w:hAnsi="Arial" w:cs="Arial"/>
-        </w:rPr>
-        <w:t>, 2000).</w:t>
+        <w:t>São formas uteis e convenientes de descrever funcionalidades de um novo sistema sem se atolar em detalhes (Leffingwell &amp; Widrig, 2000).</w:t>
       </w:r>
     </w:p>
     <w:p>
@@ -9932,7 +9888,6 @@
         <w:ind w:firstLine="708"/>
         <w:rPr>
           <w:rFonts w:ascii="Arial" w:hAnsi="Arial" w:cs="Arial"/>
-          <w:sz w:val="20"/>
         </w:rPr>
       </w:pPr>
       <w:r>
@@ -9947,11 +9902,47 @@
         </w:rPr>
         <w:t xml:space="preserve"> com menos de 50 preferivelmente convenientemente categorizadas e organizadas.</w:t>
       </w:r>
-      <w:r>
-        <w:rPr>
-          <w:rFonts w:ascii="Arial" w:hAnsi="Arial" w:cs="Arial"/>
-        </w:rPr>
-        <w:t xml:space="preserve"> Página 71 continuar...</w:t>
+    </w:p>
+    <w:p>
+      <w:pPr>
+        <w:spacing w:line="360" w:lineRule="auto"/>
+        <w:ind w:firstLine="708"/>
+        <w:rPr>
+          <w:rFonts w:ascii="Arial" w:hAnsi="Arial" w:cs="Arial"/>
+        </w:rPr>
+      </w:pPr>
+      <w:r>
+        <w:rPr>
+          <w:rFonts w:ascii="Arial" w:hAnsi="Arial" w:cs="Arial"/>
+        </w:rPr>
+        <w:t>Para a realização deste projeto, utilizamos a técnica de workshop de características, que consiste numa entrevista simples e direta</w:t>
+      </w:r>
+      <w:r>
+        <w:rPr>
+          <w:rFonts w:ascii="Arial" w:hAnsi="Arial" w:cs="Arial"/>
+        </w:rPr>
+        <w:t xml:space="preserve"> com questões livres de contexto. </w:t>
+      </w:r>
+      <w:r>
+        <w:rPr>
+          <w:rFonts w:ascii="Arial" w:hAnsi="Arial" w:cs="Arial"/>
+        </w:rPr>
+        <w:t>A técnica sugere que haja a reunião com os principais stakeholders junto com um facilitador responsável pela interpretação das idéias.</w:t>
+      </w:r>
+    </w:p>
+    <w:p>
+      <w:pPr>
+        <w:spacing w:line="360" w:lineRule="auto"/>
+        <w:ind w:firstLine="708"/>
+        <w:rPr>
+          <w:rFonts w:ascii="Arial" w:hAnsi="Arial" w:cs="Arial"/>
+        </w:rPr>
+      </w:pPr>
+      <w:r>
+        <w:rPr>
+          <w:rFonts w:ascii="Arial" w:hAnsi="Arial" w:cs="Arial"/>
+        </w:rPr>
+        <w:t>Durante a reunião é feito uma Brainstorm onde as caracteristicas são propostas e listadas, agrupadas e priorizadas pelo facilitador em consenso com os stakeholders.</w:t>
       </w:r>
     </w:p>
     <w:p>
@@ -12840,7 +12831,7 @@
 </file>
 
 <file path=customXml/itemProps1.xml><?xml version="1.0" encoding="utf-8"?>
-<ds:datastoreItem xmlns:ds="http://schemas.openxmlformats.org/officeDocument/2006/customXml" ds:itemID="{A6A610D3-7A8E-416F-AD1A-EE41F7F8C1BF}">
+<ds:datastoreItem xmlns:ds="http://schemas.openxmlformats.org/officeDocument/2006/customXml" ds:itemID="{B9B4B47B-DE6C-4A8C-9DDC-E64D4C91446F}">
   <ds:schemaRefs>
     <ds:schemaRef ds:uri="http://schemas.openxmlformats.org/officeDocument/2006/bibliography"/>
   </ds:schemaRefs>

</xml_diff>

<commit_message>
Revisão, incl obj espec, justif, empresa
Revisão, preenchimento do item 'Introdução', alteração da 'Justificativa', inclusão da seção 'A Empresa', preenchimento da seção 'Objetivos específicos', alteração da 'Declaração do Problema'.
</commit_message>
<xml_diff>
--- a/TCC_ParteComum/Monografia Comum Psystem.docx
+++ b/TCC_ParteComum/Monografia Comum Psystem.docx
@@ -1,6 +1,6 @@
 
 <file path=word/document.xml><?xml version="1.0" encoding="utf-8"?>
-<w:document xmlns:wpc="http://schemas.microsoft.com/office/word/2010/wordprocessingCanvas" xmlns:mc="http://schemas.openxmlformats.org/markup-compatibility/2006" xmlns:o="urn:schemas-microsoft-com:office:office" xmlns:r="http://schemas.openxmlformats.org/officeDocument/2006/relationships" xmlns:m="http://schemas.openxmlformats.org/officeDocument/2006/math" xmlns:v="urn:schemas-microsoft-com:vml" xmlns:wp14="http://schemas.microsoft.com/office/word/2010/wordprocessingDrawing" xmlns:wp="http://schemas.openxmlformats.org/drawingml/2006/wordprocessingDrawing" xmlns:w10="urn:schemas-microsoft-com:office:word" xmlns:w="http://schemas.openxmlformats.org/wordprocessingml/2006/main" xmlns:w14="http://schemas.microsoft.com/office/word/2010/wordml" xmlns:w15="http://schemas.microsoft.com/office/word/2012/wordml" xmlns:wpg="http://schemas.microsoft.com/office/word/2010/wordprocessingGroup" xmlns:wpi="http://schemas.microsoft.com/office/word/2010/wordprocessingInk" xmlns:wne="http://schemas.microsoft.com/office/word/2006/wordml" xmlns:wps="http://schemas.microsoft.com/office/word/2010/wordprocessingShape" mc:Ignorable="w14 w15 wp14">
+<w:document xmlns:ve="http://schemas.openxmlformats.org/markup-compatibility/2006" xmlns:o="urn:schemas-microsoft-com:office:office" xmlns:r="http://schemas.openxmlformats.org/officeDocument/2006/relationships" xmlns:m="http://schemas.openxmlformats.org/officeDocument/2006/math" xmlns:v="urn:schemas-microsoft-com:vml" xmlns:wp="http://schemas.openxmlformats.org/drawingml/2006/wordprocessingDrawing" xmlns:w10="urn:schemas-microsoft-com:office:word" xmlns:w="http://schemas.openxmlformats.org/wordprocessingml/2006/main" xmlns:wne="http://schemas.microsoft.com/office/word/2006/wordml">
   <w:body>
     <w:p>
       <w:pPr>
@@ -4710,6 +4710,18 @@
           <w:tab w:val="left" w:pos="660"/>
           <w:tab w:val="right" w:leader="dot" w:pos="9062"/>
         </w:tabs>
+      </w:pPr>
+      <w:r>
+        <w:t>1.1 A Empresa</w:t>
+      </w:r>
+    </w:p>
+    <w:p>
+      <w:pPr>
+        <w:pStyle w:val="Sumrio2"/>
+        <w:tabs>
+          <w:tab w:val="left" w:pos="660"/>
+          <w:tab w:val="right" w:leader="dot" w:pos="9062"/>
+        </w:tabs>
         <w:rPr>
           <w:rFonts w:asciiTheme="minorHAnsi" w:eastAsiaTheme="minorEastAsia" w:hAnsiTheme="minorHAnsi" w:cstheme="minorBidi"/>
           <w:noProof/>
@@ -4723,7 +4735,14 @@
             <w:rStyle w:val="Hyperlink"/>
             <w:noProof/>
           </w:rPr>
-          <w:t>1.1</w:t>
+          <w:t>1.</w:t>
+        </w:r>
+        <w:r>
+          <w:rPr>
+            <w:rStyle w:val="Hyperlink"/>
+            <w:noProof/>
+          </w:rPr>
+          <w:t>2</w:t>
         </w:r>
         <w:r>
           <w:rPr>
@@ -4810,7 +4829,21 @@
             <w:rStyle w:val="Hyperlink"/>
             <w:noProof/>
           </w:rPr>
-          <w:t>1.1.1</w:t>
+          <w:t>1.</w:t>
+        </w:r>
+        <w:r>
+          <w:rPr>
+            <w:rStyle w:val="Hyperlink"/>
+            <w:noProof/>
+          </w:rPr>
+          <w:t>2</w:t>
+        </w:r>
+        <w:r>
+          <w:rPr>
+            <w:rStyle w:val="Hyperlink"/>
+            <w:noProof/>
+          </w:rPr>
+          <w:t>.1</w:t>
         </w:r>
         <w:r>
           <w:rPr>
@@ -4896,7 +4929,14 @@
             <w:rStyle w:val="Hyperlink"/>
             <w:noProof/>
           </w:rPr>
-          <w:t>1.1.2</w:t>
+          <w:t>1.2</w:t>
+        </w:r>
+        <w:r>
+          <w:rPr>
+            <w:rStyle w:val="Hyperlink"/>
+            <w:noProof/>
+          </w:rPr>
+          <w:t>.2</w:t>
         </w:r>
         <w:r>
           <w:rPr>
@@ -4983,7 +5023,14 @@
             <w:rStyle w:val="Hyperlink"/>
             <w:noProof/>
           </w:rPr>
-          <w:t>1.2</w:t>
+          <w:t>1.</w:t>
+        </w:r>
+        <w:r>
+          <w:rPr>
+            <w:rStyle w:val="Hyperlink"/>
+            <w:noProof/>
+          </w:rPr>
+          <w:t>3</w:t>
         </w:r>
         <w:r>
           <w:rPr>
@@ -5071,7 +5118,14 @@
             <w:rStyle w:val="Hyperlink"/>
             <w:noProof/>
           </w:rPr>
-          <w:t>1.3</w:t>
+          <w:t>1.</w:t>
+        </w:r>
+        <w:r>
+          <w:rPr>
+            <w:rStyle w:val="Hyperlink"/>
+            <w:noProof/>
+          </w:rPr>
+          <w:t>4</w:t>
         </w:r>
         <w:r>
           <w:rPr>
@@ -8926,97 +8980,106 @@
     <w:p>
       <w:pPr>
         <w:spacing w:line="360" w:lineRule="auto"/>
-        <w:ind w:firstLine="708"/>
-        <w:rPr>
-          <w:rFonts w:ascii="Arial" w:hAnsi="Arial" w:cs="Arial"/>
-        </w:rPr>
-      </w:pPr>
-      <w:r>
-        <w:rPr>
-          <w:rFonts w:ascii="Arial" w:hAnsi="Arial" w:cs="Arial"/>
-        </w:rPr>
-        <w:t>A</w:t>
-      </w:r>
-      <w:r>
-        <w:rPr>
-          <w:rFonts w:ascii="Arial" w:hAnsi="Arial" w:cs="Arial"/>
-        </w:rPr>
-        <w:t xml:space="preserve"> cliente, </w:t>
-      </w:r>
-      <w:r>
-        <w:rPr>
-          <w:rFonts w:ascii="Arial" w:hAnsi="Arial" w:cs="Arial"/>
-        </w:rPr>
-        <w:t xml:space="preserve">NR Avaliações Psicológicas é uma empresa especializada em avaliação psicossocial voltada para Medicina e Segurança do Trabalho. Possui </w:t>
-      </w:r>
-      <w:r>
-        <w:rPr>
-          <w:rFonts w:ascii="Arial" w:hAnsi="Arial" w:cs="Arial"/>
-        </w:rPr>
-        <w:t>2</w:t>
-      </w:r>
-      <w:r>
-        <w:rPr>
-          <w:rFonts w:ascii="Arial" w:hAnsi="Arial" w:cs="Arial"/>
-        </w:rPr>
-        <w:t xml:space="preserve"> ano</w:t>
-      </w:r>
-      <w:r>
-        <w:rPr>
-          <w:rFonts w:ascii="Arial" w:hAnsi="Arial" w:cs="Arial"/>
-        </w:rPr>
-        <w:t>s</w:t>
-      </w:r>
-      <w:r>
-        <w:rPr>
-          <w:rFonts w:ascii="Arial" w:hAnsi="Arial" w:cs="Arial"/>
-        </w:rPr>
-        <w:t xml:space="preserve"> </w:t>
-      </w:r>
-      <w:r>
-        <w:rPr>
-          <w:rFonts w:ascii="Arial" w:hAnsi="Arial" w:cs="Arial"/>
-        </w:rPr>
-        <w:t>de existência, s</w:t>
-      </w:r>
-      <w:r>
-        <w:rPr>
-          <w:rFonts w:ascii="Arial" w:hAnsi="Arial" w:cs="Arial"/>
-        </w:rPr>
-        <w:t xml:space="preserve">ua atividade principal é a realização de avaliações psicossociais para empresas, mas também realiza palestras, diagnósticos organizacionais e atendimentos clínicos. </w:t>
-      </w:r>
-    </w:p>
+        <w:ind w:left="432"/>
+        <w:jc w:val="both"/>
+        <w:rPr>
+          <w:rFonts w:ascii="Arial" w:hAnsi="Arial" w:cs="Arial"/>
+        </w:rPr>
+      </w:pPr>
+      <w:r>
+        <w:rPr>
+          <w:rFonts w:ascii="Arial" w:hAnsi="Arial" w:cs="Arial"/>
+        </w:rPr>
+        <w:t>Na seção 1.1 é descrita a empresa NR Avaliações Psicológicas, seu ramo de atuação e seus processos. Na seção 1.2</w:t>
+      </w:r>
+      <w:r>
+        <w:rPr>
+          <w:rFonts w:ascii="Arial" w:hAnsi="Arial" w:cs="Arial"/>
+        </w:rPr>
+        <w:t xml:space="preserve"> é descrito o objetivo geral do sistema bem como os objetivos específicos. Na seção 1.3 é apresentada a justificativa para o desenvolvimento da solução e, por fim, na seção </w:t>
+      </w:r>
+      <w:r>
+        <w:rPr>
+          <w:rFonts w:ascii="Arial" w:hAnsi="Arial" w:cs="Arial"/>
+        </w:rPr>
+        <w:t xml:space="preserve">1.4 </w:t>
+      </w:r>
+      <w:r>
+        <w:rPr>
+          <w:rFonts w:ascii="Arial" w:hAnsi="Arial" w:cs="Arial"/>
+        </w:rPr>
+        <w:t>é descrita a metodologia utilizada.</w:t>
+      </w:r>
+    </w:p>
+    <w:p>
+      <w:pPr>
+        <w:rPr>
+          <w:rFonts w:ascii="Arial" w:hAnsi="Arial" w:cs="Arial"/>
+          <w:b/>
+        </w:rPr>
+      </w:pPr>
+    </w:p>
+    <w:p>
+      <w:pPr>
+        <w:pStyle w:val="Ttulo2"/>
+        <w:rPr>
+          <w:sz w:val="24"/>
+          <w:szCs w:val="24"/>
+        </w:rPr>
+      </w:pPr>
+      <w:r>
+        <w:rPr>
+          <w:sz w:val="24"/>
+          <w:szCs w:val="24"/>
+        </w:rPr>
+        <w:t>A Empresa</w:t>
+      </w:r>
+    </w:p>
+    <w:p/>
     <w:p>
       <w:pPr>
         <w:spacing w:line="360" w:lineRule="auto"/>
         <w:ind w:firstLine="708"/>
-        <w:rPr>
-          <w:rFonts w:ascii="Arial" w:hAnsi="Arial" w:cs="Arial"/>
-        </w:rPr>
-      </w:pPr>
-      <w:r>
-        <w:rPr>
-          <w:rFonts w:ascii="Arial" w:hAnsi="Arial" w:cs="Arial"/>
-        </w:rPr>
-        <w:t>Toda a administração da NR e o agendamento dos atendimentos são realizados utilizando planilhas em Excel ou agendas físicas</w:t>
-      </w:r>
-      <w:r>
-        <w:rPr>
-          <w:rFonts w:ascii="Arial" w:hAnsi="Arial" w:cs="Arial"/>
-        </w:rPr>
-        <w:t xml:space="preserve"> pela proprietária. Visando o aumento do atendimento da clínica a partir de parcerias com convênios médicos e credenciamento na Polícia F</w:t>
-      </w:r>
-      <w:r>
-        <w:rPr>
-          <w:rFonts w:ascii="Arial" w:hAnsi="Arial" w:cs="Arial"/>
-        </w:rPr>
-        <w:t xml:space="preserve">ederal para avaliar candidatos </w:t>
-      </w:r>
-      <w:r>
-        <w:rPr>
-          <w:rFonts w:ascii="Arial" w:hAnsi="Arial" w:cs="Arial"/>
-        </w:rPr>
-        <w:t>para obter o</w:t>
+        <w:jc w:val="both"/>
+        <w:rPr>
+          <w:rFonts w:ascii="Arial" w:hAnsi="Arial" w:cs="Arial"/>
+        </w:rPr>
+      </w:pPr>
+      <w:r>
+        <w:rPr>
+          <w:rFonts w:ascii="Arial" w:hAnsi="Arial" w:cs="Arial"/>
+        </w:rPr>
+        <w:t>A</w:t>
+      </w:r>
+      <w:r>
+        <w:rPr>
+          <w:rFonts w:ascii="Arial" w:hAnsi="Arial" w:cs="Arial"/>
+        </w:rPr>
+        <w:t xml:space="preserve"> cliente, </w:t>
+      </w:r>
+      <w:r>
+        <w:rPr>
+          <w:rFonts w:ascii="Arial" w:hAnsi="Arial" w:cs="Arial"/>
+        </w:rPr>
+        <w:t xml:space="preserve">NR Avaliações Psicológicas é uma empresa especializada em avaliação psicossocial voltada para Medicina e Segurança do Trabalho. Possui </w:t>
+      </w:r>
+      <w:r>
+        <w:rPr>
+          <w:rFonts w:ascii="Arial" w:hAnsi="Arial" w:cs="Arial"/>
+        </w:rPr>
+        <w:t>2</w:t>
+      </w:r>
+      <w:r>
+        <w:rPr>
+          <w:rFonts w:ascii="Arial" w:hAnsi="Arial" w:cs="Arial"/>
+        </w:rPr>
+        <w:t xml:space="preserve"> ano</w:t>
+      </w:r>
+      <w:r>
+        <w:rPr>
+          <w:rFonts w:ascii="Arial" w:hAnsi="Arial" w:cs="Arial"/>
+        </w:rPr>
+        <w:t>s</w:t>
       </w:r>
       <w:r>
         <w:rPr>
@@ -9028,127 +9091,181 @@
         <w:rPr>
           <w:rFonts w:ascii="Arial" w:hAnsi="Arial" w:cs="Arial"/>
         </w:rPr>
-        <w:t>porte de arma</w:t>
-      </w:r>
-      <w:r>
-        <w:rPr>
-          <w:rFonts w:ascii="Arial" w:hAnsi="Arial" w:cs="Arial"/>
-        </w:rPr>
-        <w:t>,</w:t>
-      </w:r>
-      <w:r>
-        <w:rPr>
-          <w:rFonts w:ascii="Arial" w:hAnsi="Arial" w:cs="Arial"/>
-        </w:rPr>
-        <w:t xml:space="preserve"> surgiu </w:t>
-      </w:r>
-      <w:r>
-        <w:rPr>
-          <w:rFonts w:ascii="Arial" w:hAnsi="Arial" w:cs="Arial"/>
-        </w:rPr>
-        <w:t xml:space="preserve">a necessidade </w:t>
-      </w:r>
-      <w:r>
-        <w:rPr>
-          <w:rFonts w:ascii="Arial" w:hAnsi="Arial" w:cs="Arial"/>
-        </w:rPr>
-        <w:t xml:space="preserve">ter um </w:t>
-      </w:r>
-      <w:r>
-        <w:rPr>
-          <w:rFonts w:ascii="Arial" w:hAnsi="Arial" w:cs="Arial"/>
-        </w:rPr>
-        <w:t xml:space="preserve">sistema automatizado </w:t>
-      </w:r>
-      <w:r>
-        <w:rPr>
-          <w:rFonts w:ascii="Arial" w:hAnsi="Arial" w:cs="Arial"/>
-        </w:rPr>
-        <w:t>para facilitar as atividades diárias do consultório.</w:t>
+        <w:t>de existência, s</w:t>
+      </w:r>
+      <w:r>
+        <w:rPr>
+          <w:rFonts w:ascii="Arial" w:hAnsi="Arial" w:cs="Arial"/>
+        </w:rPr>
+        <w:t xml:space="preserve">ua atividade principal é a realização de avaliações psicossociais para empresas, mas também realiza palestras, diagnósticos organizacionais e atendimentos clínicos. </w:t>
       </w:r>
     </w:p>
     <w:p>
       <w:pPr>
         <w:spacing w:line="360" w:lineRule="auto"/>
         <w:ind w:firstLine="708"/>
-        <w:rPr>
-          <w:rFonts w:ascii="Arial" w:hAnsi="Arial" w:cs="Arial"/>
-        </w:rPr>
-      </w:pPr>
-      <w:r>
-        <w:rPr>
-          <w:rFonts w:ascii="Arial" w:hAnsi="Arial" w:cs="Arial"/>
-        </w:rPr>
-        <w:t xml:space="preserve">A partir desta necessidade foi iniciado o desenvolvimento do </w:t>
-      </w:r>
-      <w:r>
-        <w:rPr>
-          <w:rFonts w:ascii="Arial" w:hAnsi="Arial" w:cs="Arial"/>
-          <w:i/>
-        </w:rPr>
-        <w:t>Psystem</w:t>
-      </w:r>
-      <w:r>
-        <w:rPr>
-          <w:rFonts w:ascii="Arial" w:hAnsi="Arial" w:cs="Arial"/>
-        </w:rPr>
-        <w:t xml:space="preserve"> (</w:t>
-      </w:r>
-      <w:r>
-        <w:rPr>
-          <w:rFonts w:ascii="Arial" w:hAnsi="Arial" w:cs="Arial"/>
-          <w:i/>
-        </w:rPr>
-        <w:t>Psychology</w:t>
-      </w:r>
-      <w:r>
-        <w:rPr>
-          <w:rFonts w:ascii="Arial" w:hAnsi="Arial" w:cs="Arial"/>
-        </w:rPr>
-        <w:t xml:space="preserve"> + </w:t>
-      </w:r>
-      <w:r>
-        <w:rPr>
-          <w:rFonts w:ascii="Arial" w:hAnsi="Arial" w:cs="Arial"/>
-          <w:i/>
-        </w:rPr>
-        <w:t>System</w:t>
-      </w:r>
-      <w:r>
-        <w:rPr>
-          <w:rFonts w:ascii="Arial" w:hAnsi="Arial" w:cs="Arial"/>
-        </w:rPr>
-        <w:t>)</w:t>
-      </w:r>
-      <w:r>
-        <w:rPr>
-          <w:rFonts w:ascii="Arial" w:hAnsi="Arial" w:cs="Arial"/>
-        </w:rPr>
-        <w:t>, um sistema de gestão para clínicas psicológicas que terá funcionalidades como: cadastro de empresa, paciente, serviços e funcionários; controle e evolução de prontuário, emissões de avaliações, controle de agenda, relatórios financeiros</w:t>
-      </w:r>
-      <w:r>
-        <w:rPr>
-          <w:rFonts w:ascii="Arial" w:hAnsi="Arial" w:cs="Arial"/>
-        </w:rPr>
-        <w:t xml:space="preserve"> e</w:t>
-      </w:r>
-      <w:r>
-        <w:rPr>
-          <w:rFonts w:ascii="Arial" w:hAnsi="Arial" w:cs="Arial"/>
-        </w:rPr>
-        <w:t xml:space="preserve"> controle de acesso</w:t>
-      </w:r>
-      <w:r>
-        <w:rPr>
-          <w:rFonts w:ascii="Arial" w:hAnsi="Arial" w:cs="Arial"/>
-        </w:rPr>
-        <w:t>.</w:t>
+        <w:jc w:val="both"/>
+        <w:rPr>
+          <w:rFonts w:ascii="Arial" w:hAnsi="Arial" w:cs="Arial"/>
+        </w:rPr>
+      </w:pPr>
+      <w:r>
+        <w:rPr>
+          <w:rFonts w:ascii="Arial" w:hAnsi="Arial" w:cs="Arial"/>
+        </w:rPr>
+        <w:t>Toda a administração da NR e o agendamento dos atendimentos são realizados utilizando planilhas em Excel ou agendas físicas</w:t>
+      </w:r>
+      <w:r>
+        <w:rPr>
+          <w:rFonts w:ascii="Arial" w:hAnsi="Arial" w:cs="Arial"/>
+        </w:rPr>
+        <w:t xml:space="preserve"> pela proprietária. Visando o aumento do atendimento da clínica a partir de parcerias com convênios médicos e credenciamento na Polícia F</w:t>
+      </w:r>
+      <w:r>
+        <w:rPr>
+          <w:rFonts w:ascii="Arial" w:hAnsi="Arial" w:cs="Arial"/>
+        </w:rPr>
+        <w:t xml:space="preserve">ederal para avaliar candidatos </w:t>
+      </w:r>
+      <w:r>
+        <w:rPr>
+          <w:rFonts w:ascii="Arial" w:hAnsi="Arial" w:cs="Arial"/>
+        </w:rPr>
+        <w:t>para obter o</w:t>
+      </w:r>
+      <w:r>
+        <w:rPr>
+          <w:rFonts w:ascii="Arial" w:hAnsi="Arial" w:cs="Arial"/>
+        </w:rPr>
+        <w:t xml:space="preserve"> </w:t>
+      </w:r>
+      <w:r>
+        <w:rPr>
+          <w:rFonts w:ascii="Arial" w:hAnsi="Arial" w:cs="Arial"/>
+        </w:rPr>
+        <w:t>porte de arma</w:t>
+      </w:r>
+      <w:r>
+        <w:rPr>
+          <w:rFonts w:ascii="Arial" w:hAnsi="Arial" w:cs="Arial"/>
+        </w:rPr>
+        <w:t>,</w:t>
+      </w:r>
+      <w:r>
+        <w:rPr>
+          <w:rFonts w:ascii="Arial" w:hAnsi="Arial" w:cs="Arial"/>
+        </w:rPr>
+        <w:t xml:space="preserve"> surgiu </w:t>
+      </w:r>
+      <w:r>
+        <w:rPr>
+          <w:rFonts w:ascii="Arial" w:hAnsi="Arial" w:cs="Arial"/>
+        </w:rPr>
+        <w:t xml:space="preserve">a necessidade </w:t>
+      </w:r>
+      <w:r>
+        <w:rPr>
+          <w:rFonts w:ascii="Arial" w:hAnsi="Arial" w:cs="Arial"/>
+        </w:rPr>
+        <w:t xml:space="preserve">ter um </w:t>
+      </w:r>
+      <w:r>
+        <w:rPr>
+          <w:rFonts w:ascii="Arial" w:hAnsi="Arial" w:cs="Arial"/>
+        </w:rPr>
+        <w:t xml:space="preserve">sistema automatizado </w:t>
+      </w:r>
+      <w:r>
+        <w:rPr>
+          <w:rFonts w:ascii="Arial" w:hAnsi="Arial" w:cs="Arial"/>
+        </w:rPr>
+        <w:t>para facilitar as atividades diárias do consultório.</w:t>
       </w:r>
     </w:p>
     <w:p>
       <w:pPr>
         <w:spacing w:line="360" w:lineRule="auto"/>
         <w:ind w:firstLine="708"/>
+        <w:jc w:val="both"/>
+        <w:rPr>
+          <w:rFonts w:ascii="Arial" w:hAnsi="Arial" w:cs="Arial"/>
+        </w:rPr>
+      </w:pPr>
+      <w:r>
+        <w:rPr>
+          <w:rFonts w:ascii="Arial" w:hAnsi="Arial" w:cs="Arial"/>
+        </w:rPr>
+        <w:t xml:space="preserve">A partir desta necessidade foi iniciado o desenvolvimento do </w:t>
+      </w:r>
+      <w:r>
+        <w:rPr>
+          <w:rFonts w:ascii="Arial" w:hAnsi="Arial" w:cs="Arial"/>
+          <w:i/>
+        </w:rPr>
+        <w:t>Psystem</w:t>
+      </w:r>
+      <w:r>
+        <w:rPr>
+          <w:rFonts w:ascii="Arial" w:hAnsi="Arial" w:cs="Arial"/>
+        </w:rPr>
+        <w:t xml:space="preserve"> (</w:t>
+      </w:r>
+      <w:r>
+        <w:rPr>
+          <w:rFonts w:ascii="Arial" w:hAnsi="Arial" w:cs="Arial"/>
+          <w:i/>
+        </w:rPr>
+        <w:t>Psychology</w:t>
+      </w:r>
+      <w:r>
+        <w:rPr>
+          <w:rFonts w:ascii="Arial" w:hAnsi="Arial" w:cs="Arial"/>
+        </w:rPr>
+        <w:t xml:space="preserve"> + </w:t>
+      </w:r>
+      <w:r>
+        <w:rPr>
+          <w:rFonts w:ascii="Arial" w:hAnsi="Arial" w:cs="Arial"/>
+          <w:i/>
+        </w:rPr>
+        <w:t>System</w:t>
+      </w:r>
+      <w:r>
+        <w:rPr>
+          <w:rFonts w:ascii="Arial" w:hAnsi="Arial" w:cs="Arial"/>
+        </w:rPr>
+        <w:t>)</w:t>
+      </w:r>
+      <w:r>
+        <w:rPr>
+          <w:rFonts w:ascii="Arial" w:hAnsi="Arial" w:cs="Arial"/>
+        </w:rPr>
+        <w:t>, um sistema de gestão para clínicas psicológicas que terá funcionalidades como: cadastro de empresa, paciente, serviços e funcionários; controle e evolução de prontuário, emissões de avaliações, controle de agenda, relatórios financeiros</w:t>
+      </w:r>
+      <w:r>
+        <w:rPr>
+          <w:rFonts w:ascii="Arial" w:hAnsi="Arial" w:cs="Arial"/>
+        </w:rPr>
+        <w:t xml:space="preserve"> e</w:t>
+      </w:r>
+      <w:r>
+        <w:rPr>
+          <w:rFonts w:ascii="Arial" w:hAnsi="Arial" w:cs="Arial"/>
+        </w:rPr>
+        <w:t xml:space="preserve"> controle de acesso</w:t>
+      </w:r>
+      <w:r>
+        <w:rPr>
+          <w:rFonts w:ascii="Arial" w:hAnsi="Arial" w:cs="Arial"/>
+        </w:rPr>
+        <w:t>.</w:t>
+      </w:r>
+    </w:p>
+    <w:p>
+      <w:pPr>
+        <w:spacing w:line="360" w:lineRule="auto"/>
+        <w:ind w:firstLine="708"/>
+        <w:jc w:val="both"/>
         <w:rPr>
           <w:rFonts w:ascii="Arial" w:hAnsi="Arial" w:cs="Arial"/>
         </w:rPr>
@@ -9220,8 +9337,13 @@
     <w:p>
       <w:pPr>
         <w:pStyle w:val="Ttulo2"/>
-        <w:rPr>
-          <w:sz w:val="22"/>
+        <w:numPr>
+          <w:ilvl w:val="1"/>
+          <w:numId w:val="40"/>
+        </w:numPr>
+        <w:rPr>
+          <w:sz w:val="24"/>
+          <w:szCs w:val="24"/>
         </w:rPr>
       </w:pPr>
       <w:bookmarkStart w:id="49" w:name="_Toc259998450"/>
@@ -9229,7 +9351,8 @@
       <w:bookmarkStart w:id="51" w:name="_Toc486094521"/>
       <w:r>
         <w:rPr>
-          <w:sz w:val="22"/>
+          <w:sz w:val="24"/>
+          <w:szCs w:val="24"/>
         </w:rPr>
         <w:lastRenderedPageBreak/>
         <w:t>Objetivos</w:t>
@@ -9243,7 +9366,9 @@
       <w:pPr>
         <w:pStyle w:val="Ttulo3"/>
         <w:rPr>
-          <w:sz w:val="22"/>
+          <w:rFonts w:ascii="Arial" w:hAnsi="Arial" w:cs="Arial"/>
+          <w:sz w:val="24"/>
+          <w:szCs w:val="24"/>
         </w:rPr>
       </w:pPr>
       <w:bookmarkStart w:id="52" w:name="_Toc259998451"/>
@@ -9251,7 +9376,9 @@
       <w:bookmarkStart w:id="54" w:name="_Toc486094522"/>
       <w:r>
         <w:rPr>
-          <w:sz w:val="22"/>
+          <w:rFonts w:ascii="Arial" w:hAnsi="Arial" w:cs="Arial"/>
+          <w:sz w:val="24"/>
+          <w:szCs w:val="24"/>
         </w:rPr>
         <w:t>Objetivo Geral</w:t>
       </w:r>
@@ -9260,7 +9387,9 @@
       <w:bookmarkEnd w:id="54"/>
       <w:r>
         <w:rPr>
-          <w:sz w:val="22"/>
+          <w:rFonts w:ascii="Arial" w:hAnsi="Arial" w:cs="Arial"/>
+          <w:sz w:val="24"/>
+          <w:szCs w:val="24"/>
         </w:rPr>
         <w:t xml:space="preserve"> </w:t>
       </w:r>
@@ -9269,46 +9398,46 @@
       <w:pPr>
         <w:spacing w:line="360" w:lineRule="auto"/>
         <w:ind w:firstLine="708"/>
-        <w:rPr>
-          <w:rFonts w:ascii="Arial" w:hAnsi="Arial" w:cs="Arial"/>
-        </w:rPr>
-      </w:pPr>
-      <w:r>
-        <w:rPr>
-          <w:rFonts w:ascii="Arial" w:hAnsi="Arial" w:cs="Arial"/>
-        </w:rPr>
-        <w:t xml:space="preserve">Apresentar para </w:t>
-      </w:r>
-      <w:r>
-        <w:rPr>
-          <w:rFonts w:ascii="Arial" w:hAnsi="Arial" w:cs="Arial"/>
-        </w:rPr>
-        <w:t xml:space="preserve">a cliente </w:t>
-      </w:r>
-      <w:r>
-        <w:rPr>
-          <w:rFonts w:ascii="Arial" w:hAnsi="Arial" w:cs="Arial"/>
-        </w:rPr>
-        <w:t xml:space="preserve">NR Avaliações </w:t>
-      </w:r>
-      <w:r>
-        <w:rPr>
-          <w:rFonts w:ascii="Arial" w:hAnsi="Arial" w:cs="Arial"/>
-        </w:rPr>
-        <w:t xml:space="preserve">Psicológicas a especificação do sistema </w:t>
-      </w:r>
-      <w:r>
-        <w:rPr>
-          <w:rFonts w:ascii="Arial" w:hAnsi="Arial" w:cs="Arial"/>
-          <w:i/>
-        </w:rPr>
-        <w:t>Psystem</w:t>
-      </w:r>
-      <w:r>
-        <w:rPr>
-          <w:rFonts w:ascii="Arial" w:hAnsi="Arial" w:cs="Arial"/>
-        </w:rPr>
-        <w:t xml:space="preserve">. Este sistema permitirá que a psicóloga ou </w:t>
+        <w:jc w:val="both"/>
+        <w:rPr>
+          <w:rFonts w:ascii="Arial" w:hAnsi="Arial" w:cs="Arial"/>
+        </w:rPr>
+      </w:pPr>
+      <w:r>
+        <w:rPr>
+          <w:rFonts w:ascii="Arial" w:hAnsi="Arial" w:cs="Arial"/>
+        </w:rPr>
+        <w:t>O objetivo geral deste trabalho é</w:t>
+      </w:r>
+      <w:r>
+        <w:rPr>
+          <w:rFonts w:ascii="Arial" w:hAnsi="Arial" w:cs="Arial"/>
+        </w:rPr>
+        <w:t xml:space="preserve"> </w:t>
+      </w:r>
+      <w:r>
+        <w:rPr>
+          <w:rFonts w:ascii="Arial" w:hAnsi="Arial" w:cs="Arial"/>
+        </w:rPr>
+        <w:t>desenvolver a especificação de um</w:t>
+      </w:r>
+      <w:r>
+        <w:rPr>
+          <w:rFonts w:ascii="Arial" w:hAnsi="Arial" w:cs="Arial"/>
+        </w:rPr>
+        <w:t xml:space="preserve"> sistema </w:t>
+      </w:r>
+      <w:r>
+        <w:rPr>
+          <w:rFonts w:ascii="Arial" w:hAnsi="Arial" w:cs="Arial"/>
+        </w:rPr>
+        <w:t xml:space="preserve">que </w:t>
+      </w:r>
+      <w:r>
+        <w:rPr>
+          <w:rFonts w:ascii="Arial" w:hAnsi="Arial" w:cs="Arial"/>
+        </w:rPr>
+        <w:t xml:space="preserve">permitirá que a psicóloga ou </w:t>
       </w:r>
       <w:r>
         <w:rPr>
@@ -9332,13 +9461,26 @@
         <w:rPr>
           <w:rFonts w:ascii="Arial" w:hAnsi="Arial" w:cs="Arial"/>
         </w:rPr>
-        <w:t>as atividades abaixo no sistema:</w:t>
+        <w:t xml:space="preserve">as </w:t>
+      </w:r>
+      <w:r>
+        <w:rPr>
+          <w:rFonts w:ascii="Arial" w:hAnsi="Arial" w:cs="Arial"/>
+        </w:rPr>
+        <w:t xml:space="preserve">seguintes </w:t>
+      </w:r>
+      <w:r>
+        <w:rPr>
+          <w:rFonts w:ascii="Arial" w:hAnsi="Arial" w:cs="Arial"/>
+        </w:rPr>
+        <w:t>atividades:</w:t>
       </w:r>
     </w:p>
     <w:p>
       <w:pPr>
         <w:spacing w:line="360" w:lineRule="auto"/>
         <w:ind w:firstLine="708"/>
+        <w:jc w:val="both"/>
         <w:rPr>
           <w:rFonts w:ascii="Arial" w:hAnsi="Arial" w:cs="Arial"/>
         </w:rPr>
@@ -9384,6 +9526,7 @@
       <w:pPr>
         <w:spacing w:line="360" w:lineRule="auto"/>
         <w:ind w:firstLine="708"/>
+        <w:jc w:val="both"/>
         <w:rPr>
           <w:rFonts w:ascii="Arial" w:hAnsi="Arial" w:cs="Arial"/>
         </w:rPr>
@@ -9405,7 +9548,10 @@
       <w:pPr>
         <w:pStyle w:val="Ttulo3"/>
         <w:rPr>
-          <w:sz w:val="22"/>
+          <w:rFonts w:ascii="Arial" w:hAnsi="Arial" w:cs="Arial"/>
+          <w:i/>
+          <w:sz w:val="24"/>
+          <w:szCs w:val="24"/>
         </w:rPr>
       </w:pPr>
       <w:bookmarkStart w:id="55" w:name="_Toc259998452"/>
@@ -9413,7 +9559,10 @@
       <w:bookmarkStart w:id="57" w:name="_Toc486094523"/>
       <w:r>
         <w:rPr>
-          <w:sz w:val="22"/>
+          <w:rFonts w:ascii="Arial" w:hAnsi="Arial" w:cs="Arial"/>
+          <w:i/>
+          <w:sz w:val="24"/>
+          <w:szCs w:val="24"/>
         </w:rPr>
         <w:t>Objetivos Específicos</w:t>
       </w:r>
@@ -9425,22 +9574,200 @@
       <w:pPr>
         <w:spacing w:line="360" w:lineRule="auto"/>
         <w:ind w:firstLine="708"/>
-        <w:rPr>
-          <w:rFonts w:ascii="Arial" w:hAnsi="Arial" w:cs="Arial"/>
-        </w:rPr>
-      </w:pPr>
-      <w:r>
-        <w:rPr>
-          <w:rFonts w:ascii="Arial" w:hAnsi="Arial" w:cs="Arial"/>
-        </w:rPr>
-        <w:t>Deve abordar os subsistemas que serão tratados nas monografias individuais. Esta parte cada um deve realizar em seu artefato.</w:t>
+        <w:jc w:val="both"/>
+        <w:rPr>
+          <w:rFonts w:ascii="Arial" w:hAnsi="Arial" w:cs="Arial"/>
+        </w:rPr>
+      </w:pPr>
+      <w:r>
+        <w:rPr>
+          <w:rFonts w:ascii="Arial" w:hAnsi="Arial" w:cs="Arial"/>
+        </w:rPr>
+        <w:t xml:space="preserve">O sistema está dividido em </w:t>
+      </w:r>
+      <w:proofErr w:type="gramStart"/>
+      <w:r>
+        <w:rPr>
+          <w:rFonts w:ascii="Arial" w:hAnsi="Arial" w:cs="Arial"/>
+        </w:rPr>
+        <w:t>6</w:t>
+      </w:r>
+      <w:proofErr w:type="gramEnd"/>
+      <w:r>
+        <w:rPr>
+          <w:rFonts w:ascii="Arial" w:hAnsi="Arial" w:cs="Arial"/>
+        </w:rPr>
+        <w:t xml:space="preserve"> módulos descritos abaixo:</w:t>
+      </w:r>
+    </w:p>
+    <w:p>
+      <w:pPr>
+        <w:pStyle w:val="PargrafodaLista"/>
+        <w:numPr>
+          <w:ilvl w:val="0"/>
+          <w:numId w:val="41"/>
+        </w:numPr>
+        <w:spacing w:line="360" w:lineRule="auto"/>
+        <w:jc w:val="both"/>
+        <w:rPr>
+          <w:rFonts w:ascii="Arial" w:hAnsi="Arial" w:cs="Arial"/>
+        </w:rPr>
+      </w:pPr>
+      <w:r>
+        <w:rPr>
+          <w:rFonts w:ascii="Arial" w:hAnsi="Arial" w:cs="Arial"/>
+          <w:b/>
+        </w:rPr>
+        <w:t>Agenda</w:t>
+      </w:r>
+      <w:r>
+        <w:rPr>
+          <w:rFonts w:ascii="Arial" w:hAnsi="Arial" w:cs="Arial"/>
+        </w:rPr>
+        <w:t>: responsável por realizar os agendamentos dos serviços prestados pela psicóloga em sua clínica ou fora dela.</w:t>
+      </w:r>
+    </w:p>
+    <w:p>
+      <w:pPr>
+        <w:pStyle w:val="PargrafodaLista"/>
+        <w:numPr>
+          <w:ilvl w:val="0"/>
+          <w:numId w:val="41"/>
+        </w:numPr>
+        <w:spacing w:line="360" w:lineRule="auto"/>
+        <w:jc w:val="both"/>
+        <w:rPr>
+          <w:rFonts w:ascii="Arial" w:hAnsi="Arial" w:cs="Arial"/>
+        </w:rPr>
+      </w:pPr>
+      <w:r>
+        <w:rPr>
+          <w:rFonts w:ascii="Arial" w:hAnsi="Arial" w:cs="Arial"/>
+          <w:b/>
+        </w:rPr>
+        <w:t>Paciente</w:t>
+      </w:r>
+      <w:r>
+        <w:rPr>
+          <w:rFonts w:ascii="Arial" w:hAnsi="Arial" w:cs="Arial"/>
+        </w:rPr>
+        <w:t>: responsável por registrar os atendimentos realizados.</w:t>
+      </w:r>
+    </w:p>
+    <w:p>
+      <w:pPr>
+        <w:pStyle w:val="PargrafodaLista"/>
+        <w:numPr>
+          <w:ilvl w:val="0"/>
+          <w:numId w:val="41"/>
+        </w:numPr>
+        <w:spacing w:line="360" w:lineRule="auto"/>
+        <w:jc w:val="both"/>
+        <w:rPr>
+          <w:rFonts w:ascii="Arial" w:hAnsi="Arial" w:cs="Arial"/>
+        </w:rPr>
+      </w:pPr>
+      <w:r>
+        <w:rPr>
+          <w:rFonts w:ascii="Arial" w:hAnsi="Arial" w:cs="Arial"/>
+          <w:b/>
+        </w:rPr>
+        <w:t>Financeiro</w:t>
+      </w:r>
+      <w:r>
+        <w:rPr>
+          <w:rFonts w:ascii="Arial" w:hAnsi="Arial" w:cs="Arial"/>
+        </w:rPr>
+        <w:t>: responsável por fazer as cobranças e o controle de caixa, emitir relatórios e balanços.</w:t>
+      </w:r>
+    </w:p>
+    <w:p>
+      <w:pPr>
+        <w:pStyle w:val="PargrafodaLista"/>
+        <w:numPr>
+          <w:ilvl w:val="0"/>
+          <w:numId w:val="41"/>
+        </w:numPr>
+        <w:spacing w:line="360" w:lineRule="auto"/>
+        <w:jc w:val="both"/>
+        <w:rPr>
+          <w:rFonts w:ascii="Arial" w:hAnsi="Arial" w:cs="Arial"/>
+        </w:rPr>
+      </w:pPr>
+      <w:r>
+        <w:rPr>
+          <w:rFonts w:ascii="Arial" w:hAnsi="Arial" w:cs="Arial"/>
+          <w:b/>
+        </w:rPr>
+        <w:t>Empresa</w:t>
+      </w:r>
+      <w:r>
+        <w:rPr>
+          <w:rFonts w:ascii="Arial" w:hAnsi="Arial" w:cs="Arial"/>
+        </w:rPr>
+        <w:t>: responsável pelo cadastro de empresas e convênios.</w:t>
+      </w:r>
+    </w:p>
+    <w:p>
+      <w:pPr>
+        <w:pStyle w:val="PargrafodaLista"/>
+        <w:numPr>
+          <w:ilvl w:val="0"/>
+          <w:numId w:val="41"/>
+        </w:numPr>
+        <w:spacing w:line="360" w:lineRule="auto"/>
+        <w:jc w:val="both"/>
+        <w:rPr>
+          <w:rFonts w:ascii="Arial" w:hAnsi="Arial" w:cs="Arial"/>
+        </w:rPr>
+      </w:pPr>
+      <w:r>
+        <w:rPr>
+          <w:rFonts w:ascii="Arial" w:hAnsi="Arial" w:cs="Arial"/>
+          <w:b/>
+        </w:rPr>
+        <w:t>Serviço</w:t>
+      </w:r>
+      <w:r>
+        <w:rPr>
+          <w:rFonts w:ascii="Arial" w:hAnsi="Arial" w:cs="Arial"/>
+        </w:rPr>
+        <w:t>: responsável pelo cadastro dos serviços realizados pela psicóloga.</w:t>
+      </w:r>
+    </w:p>
+    <w:p>
+      <w:pPr>
+        <w:pStyle w:val="PargrafodaLista"/>
+        <w:numPr>
+          <w:ilvl w:val="0"/>
+          <w:numId w:val="41"/>
+        </w:numPr>
+        <w:spacing w:line="360" w:lineRule="auto"/>
+        <w:jc w:val="both"/>
+        <w:rPr>
+          <w:rFonts w:ascii="Arial" w:hAnsi="Arial" w:cs="Arial"/>
+        </w:rPr>
+      </w:pPr>
+      <w:r>
+        <w:rPr>
+          <w:rFonts w:ascii="Arial" w:hAnsi="Arial" w:cs="Arial"/>
+          <w:b/>
+        </w:rPr>
+        <w:t>Controle de Acesso</w:t>
+      </w:r>
+      <w:r>
+        <w:rPr>
+          <w:rFonts w:ascii="Arial" w:hAnsi="Arial" w:cs="Arial"/>
+        </w:rPr>
+        <w:t>: responsável por gerenciar os usuários que tem acesso ao sistema bem como controlar as funcionalidades de acordo com o perfil de acesso cadastrado.</w:t>
       </w:r>
     </w:p>
     <w:p>
       <w:pPr>
         <w:pStyle w:val="Ttulo2"/>
         <w:rPr>
-          <w:sz w:val="22"/>
+          <w:sz w:val="24"/>
+          <w:szCs w:val="24"/>
         </w:rPr>
       </w:pPr>
       <w:bookmarkStart w:id="58" w:name="_Toc259998453"/>
@@ -9448,7 +9775,8 @@
       <w:bookmarkStart w:id="60" w:name="_Toc486094524"/>
       <w:r>
         <w:rPr>
-          <w:sz w:val="22"/>
+          <w:sz w:val="24"/>
+          <w:szCs w:val="24"/>
         </w:rPr>
         <w:t>Justificativa</w:t>
       </w:r>
@@ -9469,7 +9797,49 @@
         <w:rPr>
           <w:rFonts w:ascii="Arial" w:hAnsi="Arial" w:cs="Arial"/>
         </w:rPr>
-        <w:t xml:space="preserve">Fornecer para a cliente a especificação de um sistema informatizado que proverá maior </w:t>
+        <w:t>A cliente planeja expandir suas atividades e os métodos atuais de controle do negócio se tornaram obsoletos</w:t>
+      </w:r>
+      <w:r>
+        <w:rPr>
+          <w:rFonts w:ascii="Arial" w:hAnsi="Arial" w:cs="Arial"/>
+        </w:rPr>
+        <w:t>, conforme exp</w:t>
+      </w:r>
+      <w:r>
+        <w:rPr>
+          <w:rFonts w:ascii="Arial" w:hAnsi="Arial" w:cs="Arial"/>
+        </w:rPr>
+        <w:t>osto</w:t>
+      </w:r>
+      <w:r>
+        <w:rPr>
+          <w:rFonts w:ascii="Arial" w:hAnsi="Arial" w:cs="Arial"/>
+        </w:rPr>
+        <w:t xml:space="preserve"> na seção 1.1</w:t>
+      </w:r>
+      <w:r>
+        <w:rPr>
+          <w:rFonts w:ascii="Arial" w:hAnsi="Arial" w:cs="Arial"/>
+        </w:rPr>
+        <w:t xml:space="preserve">. A ideia é fornecer </w:t>
+      </w:r>
+      <w:r>
+        <w:rPr>
+          <w:rFonts w:ascii="Arial" w:hAnsi="Arial" w:cs="Arial"/>
+        </w:rPr>
+        <w:t xml:space="preserve">para </w:t>
+      </w:r>
+      <w:r>
+        <w:rPr>
+          <w:rFonts w:ascii="Arial" w:hAnsi="Arial" w:cs="Arial"/>
+        </w:rPr>
+        <w:t>a</w:t>
+      </w:r>
+      <w:r>
+        <w:rPr>
+          <w:rFonts w:ascii="Arial" w:hAnsi="Arial" w:cs="Arial"/>
+        </w:rPr>
+        <w:t xml:space="preserve"> cliente a especificação de um sistema informatizado que proverá maior </w:t>
       </w:r>
       <w:r>
         <w:rPr>
@@ -9506,71 +9876,44 @@
         <w:rPr>
           <w:rFonts w:ascii="Arial" w:hAnsi="Arial" w:cs="Arial"/>
         </w:rPr>
-        <w:t xml:space="preserve"> ao negócio da NR Avaliações Psicológicas, foi possí</w:t>
-      </w:r>
-      <w:r>
-        <w:rPr>
-          <w:rFonts w:ascii="Arial" w:hAnsi="Arial" w:cs="Arial"/>
-        </w:rPr>
-        <w:t xml:space="preserve">vel a partir de sua necessidade de </w:t>
-      </w:r>
-      <w:r>
-        <w:rPr>
-          <w:rFonts w:ascii="Arial" w:hAnsi="Arial" w:cs="Arial"/>
-        </w:rPr>
-        <w:t xml:space="preserve">obter a especificação de </w:t>
-      </w:r>
-      <w:r>
-        <w:rPr>
-          <w:rFonts w:ascii="Arial" w:hAnsi="Arial" w:cs="Arial"/>
-        </w:rPr>
-        <w:t xml:space="preserve">um sistema informatizado e da necessidade do </w:t>
-      </w:r>
-      <w:r>
-        <w:rPr>
-          <w:rFonts w:ascii="Arial" w:hAnsi="Arial" w:cs="Arial"/>
-        </w:rPr>
-        <w:t xml:space="preserve">nosso </w:t>
-      </w:r>
-      <w:r>
-        <w:rPr>
-          <w:rFonts w:ascii="Arial" w:hAnsi="Arial" w:cs="Arial"/>
-        </w:rPr>
-        <w:t xml:space="preserve">grupo </w:t>
-      </w:r>
-      <w:r>
-        <w:rPr>
-          <w:rFonts w:ascii="Arial" w:hAnsi="Arial" w:cs="Arial"/>
-        </w:rPr>
-        <w:t>em</w:t>
-      </w:r>
-      <w:r>
-        <w:rPr>
-          <w:rFonts w:ascii="Arial" w:hAnsi="Arial" w:cs="Arial"/>
-        </w:rPr>
-        <w:t xml:space="preserve"> obter o título de Especia</w:t>
+        <w:t xml:space="preserve"> ao negócio da NR Avaliações Psicológicas</w:t>
+      </w:r>
+      <w:r>
+        <w:rPr>
+          <w:rFonts w:ascii="Arial" w:hAnsi="Arial" w:cs="Arial"/>
+        </w:rPr>
+        <w:t xml:space="preserve"> pretende, portanto, atender essa </w:t>
+      </w:r>
+      <w:r>
+        <w:rPr>
+          <w:rFonts w:ascii="Arial" w:hAnsi="Arial" w:cs="Arial"/>
+        </w:rPr>
+        <w:t xml:space="preserve">necessidade </w:t>
       </w:r>
       <w:bookmarkStart w:id="61" w:name="_Toc259998454"/>
       <w:r>
         <w:rPr>
           <w:rFonts w:ascii="Arial" w:hAnsi="Arial" w:cs="Arial"/>
         </w:rPr>
-        <w:t xml:space="preserve">lista em Engenharia de Software pela Faculdade Impacta de tecnologia. </w:t>
+        <w:t>de crescimento.</w:t>
       </w:r>
     </w:p>
     <w:p>
       <w:pPr>
         <w:pStyle w:val="Ttulo2"/>
         <w:rPr>
-          <w:sz w:val="22"/>
+          <w:sz w:val="24"/>
+          <w:szCs w:val="24"/>
         </w:rPr>
       </w:pPr>
       <w:bookmarkStart w:id="62" w:name="_Toc486094415"/>
       <w:bookmarkStart w:id="63" w:name="_Toc486094525"/>
       <w:r>
         <w:rPr>
-          <w:sz w:val="22"/>
-        </w:rPr>
+          <w:sz w:val="24"/>
+          <w:szCs w:val="24"/>
+        </w:rPr>
+        <w:lastRenderedPageBreak/>
         <w:t>Metodologia</w:t>
       </w:r>
       <w:bookmarkEnd w:id="61"/>
@@ -9596,6 +9939,7 @@
       <w:pPr>
         <w:spacing w:line="360" w:lineRule="auto"/>
         <w:ind w:firstLine="708"/>
+        <w:jc w:val="both"/>
         <w:rPr>
           <w:rFonts w:ascii="Arial" w:hAnsi="Arial" w:cs="Arial"/>
         </w:rPr>
@@ -9633,13 +9977,7 @@
     </w:p>
     <w:p>
       <w:pPr>
-        <w:rPr>
-          <w:rFonts w:ascii="Arial" w:hAnsi="Arial" w:cs="Arial"/>
-        </w:rPr>
-      </w:pPr>
-    </w:p>
-    <w:p>
-      <w:pPr>
+        <w:jc w:val="both"/>
         <w:rPr>
           <w:rFonts w:ascii="Arial" w:hAnsi="Arial" w:cs="Arial"/>
         </w:rPr>
@@ -9649,15 +9987,15 @@
       <w:pPr>
         <w:spacing w:line="360" w:lineRule="auto"/>
         <w:ind w:firstLine="708"/>
-        <w:rPr>
-          <w:rFonts w:ascii="Arial" w:hAnsi="Arial" w:cs="Arial"/>
-        </w:rPr>
-      </w:pPr>
-      <w:r>
-        <w:rPr>
-          <w:rFonts w:ascii="Arial" w:hAnsi="Arial" w:cs="Arial"/>
-        </w:rPr>
-        <w:lastRenderedPageBreak/>
+        <w:jc w:val="both"/>
+        <w:rPr>
+          <w:rFonts w:ascii="Arial" w:hAnsi="Arial" w:cs="Arial"/>
+        </w:rPr>
+      </w:pPr>
+      <w:r>
+        <w:rPr>
+          <w:rFonts w:ascii="Arial" w:hAnsi="Arial" w:cs="Arial"/>
+        </w:rPr>
         <w:t xml:space="preserve">- Análise do </w:t>
       </w:r>
       <w:r>
@@ -9682,7 +10020,21 @@
         <w:rPr>
           <w:rFonts w:ascii="Arial" w:hAnsi="Arial" w:cs="Arial"/>
         </w:rPr>
-        <w:t xml:space="preserve">Iniciada com a Análise do Problema utilizando os 5 passos </w:t>
+        <w:t xml:space="preserve">Iniciada com a Análise do Problema utilizando os </w:t>
+      </w:r>
+      <w:proofErr w:type="gramStart"/>
+      <w:r>
+        <w:rPr>
+          <w:rFonts w:ascii="Arial" w:hAnsi="Arial" w:cs="Arial"/>
+        </w:rPr>
+        <w:t>5</w:t>
+      </w:r>
+      <w:proofErr w:type="gramEnd"/>
+      <w:r>
+        <w:rPr>
+          <w:rFonts w:ascii="Arial" w:hAnsi="Arial" w:cs="Arial"/>
+        </w:rPr>
+        <w:t xml:space="preserve"> passos </w:t>
       </w:r>
       <w:r>
         <w:rPr>
@@ -9792,6 +10144,7 @@
       <w:pPr>
         <w:spacing w:line="360" w:lineRule="auto"/>
         <w:ind w:firstLine="708"/>
+        <w:jc w:val="both"/>
         <w:rPr>
           <w:rFonts w:ascii="Arial" w:hAnsi="Arial" w:cs="Arial"/>
         </w:rPr>
@@ -9890,6 +10243,7 @@
       <w:pPr>
         <w:spacing w:line="360" w:lineRule="auto"/>
         <w:ind w:firstLine="708"/>
+        <w:jc w:val="both"/>
         <w:rPr>
           <w:rFonts w:ascii="Arial" w:hAnsi="Arial" w:cs="Arial"/>
         </w:rPr>
@@ -9967,6 +10321,7 @@
       <w:pPr>
         <w:spacing w:line="360" w:lineRule="auto"/>
         <w:ind w:firstLine="708"/>
+        <w:jc w:val="both"/>
         <w:rPr>
           <w:rFonts w:ascii="Arial" w:hAnsi="Arial" w:cs="Arial"/>
         </w:rPr>
@@ -10030,6 +10385,7 @@
       <w:pPr>
         <w:spacing w:line="360" w:lineRule="auto"/>
         <w:ind w:firstLine="708"/>
+        <w:jc w:val="both"/>
         <w:rPr>
           <w:rFonts w:ascii="Arial" w:hAnsi="Arial" w:cs="Arial"/>
         </w:rPr>
@@ -10099,14 +10455,16 @@
       <w:pPr>
         <w:spacing w:line="360" w:lineRule="auto"/>
         <w:ind w:firstLine="708"/>
-        <w:rPr>
-          <w:rFonts w:ascii="Arial" w:hAnsi="Arial" w:cs="Arial"/>
-        </w:rPr>
-      </w:pPr>
-      <w:r>
-        <w:rPr>
-          <w:rFonts w:ascii="Arial" w:hAnsi="Arial" w:cs="Arial"/>
-        </w:rPr>
+        <w:jc w:val="both"/>
+        <w:rPr>
+          <w:rFonts w:ascii="Arial" w:hAnsi="Arial" w:cs="Arial"/>
+        </w:rPr>
+      </w:pPr>
+      <w:r>
+        <w:rPr>
+          <w:rFonts w:ascii="Arial" w:hAnsi="Arial" w:cs="Arial"/>
+        </w:rPr>
+        <w:lastRenderedPageBreak/>
         <w:t xml:space="preserve">- </w:t>
       </w:r>
       <w:r>
@@ -10180,6 +10538,7 @@
       <w:pPr>
         <w:spacing w:line="360" w:lineRule="auto"/>
         <w:ind w:firstLine="708"/>
+        <w:jc w:val="both"/>
         <w:rPr>
           <w:rFonts w:ascii="Arial" w:hAnsi="Arial" w:cs="Arial"/>
         </w:rPr>
@@ -10511,7 +10870,7 @@
           <w:left w:w="70" w:type="dxa"/>
           <w:right w:w="70" w:type="dxa"/>
         </w:tblCellMar>
-        <w:tblLook w:val="00A0" w:firstRow="1" w:lastRow="0" w:firstColumn="1" w:lastColumn="0" w:noHBand="0" w:noVBand="0"/>
+        <w:tblLook w:val="00A0"/>
       </w:tblPr>
       <w:tblGrid>
         <w:gridCol w:w="2012"/>
@@ -10864,7 +11223,21 @@
                 <w:rFonts w:ascii="Arial" w:hAnsi="Arial" w:cs="Arial"/>
                 <w:color w:val="000000"/>
               </w:rPr>
-              <w:t>Sistema de Gestão de Consultório irá permitir que seja feito:</w:t>
+              <w:t xml:space="preserve">Sistema de Gestão de Consultório </w:t>
+            </w:r>
+            <w:r>
+              <w:rPr>
+                <w:rFonts w:ascii="Arial" w:hAnsi="Arial" w:cs="Arial"/>
+                <w:color w:val="000000"/>
+              </w:rPr>
+              <w:t>são</w:t>
+            </w:r>
+            <w:r>
+              <w:rPr>
+                <w:rFonts w:ascii="Arial" w:hAnsi="Arial" w:cs="Arial"/>
+                <w:color w:val="000000"/>
+              </w:rPr>
+              <w:t>:</w:t>
             </w:r>
           </w:p>
           <w:p>
@@ -11284,8 +11657,9 @@
           <w:sz w:val="22"/>
           <w:szCs w:val="22"/>
         </w:rPr>
+        <w:lastRenderedPageBreak/>
         <w:drawing>
-          <wp:inline distT="0" distB="0" distL="0" distR="0" wp14:anchorId="02AA3106" wp14:editId="56275F16">
+          <wp:inline distT="0" distB="0" distL="0" distR="0">
             <wp:extent cx="5762625" cy="3200400"/>
             <wp:effectExtent l="0" t="0" r="0" b="0"/>
             <wp:docPr id="8" name="Picture 8"/>
@@ -11302,10 +11676,10 @@
                     </pic:cNvPicPr>
                   </pic:nvPicPr>
                   <pic:blipFill>
-                    <a:blip r:embed="rId9">
+                    <a:blip r:embed="rId9" cstate="print">
                       <a:extLst>
                         <a:ext uri="{28A0092B-C50C-407E-A947-70E740481C1C}">
-                          <a14:useLocalDpi xmlns:a14="http://schemas.microsoft.com/office/drawing/2010/main" val="0"/>
+                          <a14:useLocalDpi xmlns:a14="http://schemas.microsoft.com/office/drawing/2010/main" xmlns:wps="http://schemas.microsoft.com/office/word/2010/wordprocessingShape" xmlns:wpi="http://schemas.microsoft.com/office/word/2010/wordprocessingInk" xmlns:wpg="http://schemas.microsoft.com/office/word/2010/wordprocessingGroup" xmlns:w15="http://schemas.microsoft.com/office/word/2012/wordml" xmlns:w14="http://schemas.microsoft.com/office/word/2010/wordml" xmlns:w="http://schemas.openxmlformats.org/wordprocessingml/2006/main" xmlns:w10="urn:schemas-microsoft-com:office:word" xmlns:wp14="http://schemas.microsoft.com/office/word/2010/wordprocessingDrawing" xmlns:v="urn:schemas-microsoft-com:vml" xmlns:o="urn:schemas-microsoft-com:office:office" xmlns:mc="http://schemas.openxmlformats.org/markup-compatibility/2006" xmlns:wpc="http://schemas.microsoft.com/office/word/2010/wordprocessingCanvas" xmlns="" val="0"/>
                         </a:ext>
                       </a:extLst>
                     </a:blip>
@@ -11786,7 +12160,7 @@
         <w:tblStyle w:val="Tabelacomgrade"/>
         <w:tblpPr w:leftFromText="141" w:rightFromText="141" w:vertAnchor="text" w:horzAnchor="margin" w:tblpXSpec="center" w:tblpY="-741"/>
         <w:tblW w:w="10645" w:type="dxa"/>
-        <w:tblLook w:val="04A0" w:firstRow="1" w:lastRow="0" w:firstColumn="1" w:lastColumn="0" w:noHBand="0" w:noVBand="1"/>
+        <w:tblLook w:val="04A0"/>
       </w:tblPr>
       <w:tblGrid>
         <w:gridCol w:w="608"/>
@@ -13126,27 +13500,7 @@
                 <w:sz w:val="20"/>
                 <w:szCs w:val="20"/>
               </w:rPr>
-              <w:t xml:space="preserve">A empresa provedora do serviço de e-mail (a ser definida) está envolvida, pois há necessidade de envios de notificações aos pacientes em alguns procedimentos como agendamentos, </w:t>
-            </w:r>
-            <w:proofErr w:type="spellStart"/>
-            <w:r>
-              <w:rPr>
-                <w:rFonts w:ascii="Arial" w:hAnsi="Arial"/>
-                <w:color w:val="000000"/>
-                <w:sz w:val="20"/>
-                <w:szCs w:val="20"/>
-              </w:rPr>
-              <w:t>reagendamentos</w:t>
-            </w:r>
-            <w:proofErr w:type="spellEnd"/>
-            <w:r>
-              <w:rPr>
-                <w:rFonts w:ascii="Arial" w:hAnsi="Arial"/>
-                <w:color w:val="000000"/>
-                <w:sz w:val="20"/>
-                <w:szCs w:val="20"/>
-              </w:rPr>
-              <w:t xml:space="preserve"> e outros a serem definidos.</w:t>
+              <w:t>A empresa provedora do serviço de e-mail (a ser definida) está envolvida, pois há necessidade de envios de notificações aos pacientes em alguns procedimentos como agendamentos, reagendamentos e outros a serem definidos.</w:t>
             </w:r>
           </w:p>
         </w:tc>
@@ -13412,7 +13766,7 @@
           <w:noProof/>
         </w:rPr>
         <w:drawing>
-          <wp:inline distT="0" distB="0" distL="0" distR="0" wp14:anchorId="3F77B9C5" wp14:editId="6F1E7ED3">
+          <wp:inline distT="0" distB="0" distL="0" distR="0">
             <wp:extent cx="5543550" cy="3067050"/>
             <wp:effectExtent l="0" t="0" r="0" b="0"/>
             <wp:docPr id="7" name="Picture 7"/>
@@ -13429,10 +13783,10 @@
                     </pic:cNvPicPr>
                   </pic:nvPicPr>
                   <pic:blipFill>
-                    <a:blip r:embed="rId10">
+                    <a:blip r:embed="rId10" cstate="print">
                       <a:extLst>
                         <a:ext uri="{28A0092B-C50C-407E-A947-70E740481C1C}">
-                          <a14:useLocalDpi xmlns:a14="http://schemas.microsoft.com/office/drawing/2010/main" val="0"/>
+                          <a14:useLocalDpi xmlns:a14="http://schemas.microsoft.com/office/drawing/2010/main" xmlns:wps="http://schemas.microsoft.com/office/word/2010/wordprocessingShape" xmlns:wpi="http://schemas.microsoft.com/office/word/2010/wordprocessingInk" xmlns:wpg="http://schemas.microsoft.com/office/word/2010/wordprocessingGroup" xmlns:w15="http://schemas.microsoft.com/office/word/2012/wordml" xmlns:w14="http://schemas.microsoft.com/office/word/2010/wordml" xmlns:w="http://schemas.openxmlformats.org/wordprocessingml/2006/main" xmlns:w10="urn:schemas-microsoft-com:office:word" xmlns:wp14="http://schemas.microsoft.com/office/word/2010/wordprocessingDrawing" xmlns:v="urn:schemas-microsoft-com:vml" xmlns:o="urn:schemas-microsoft-com:office:office" xmlns:mc="http://schemas.openxmlformats.org/markup-compatibility/2006" xmlns:wpc="http://schemas.microsoft.com/office/word/2010/wordprocessingCanvas" xmlns="" val="0"/>
                         </a:ext>
                       </a:extLst>
                     </a:blip>
@@ -13496,19 +13850,7 @@
         <w:rPr>
           <w:rFonts w:ascii="Arial" w:hAnsi="Arial" w:cs="Arial"/>
         </w:rPr>
-        <w:t>Restrição é definida como “</w:t>
-      </w:r>
-      <w:r>
-        <w:rPr>
-          <w:rFonts w:ascii="Arial" w:hAnsi="Arial" w:cs="Arial"/>
-        </w:rPr>
-        <w:t>um limite sobre o grau de liberdade que temos em fornecer uma solução</w:t>
-      </w:r>
-      <w:r>
-        <w:rPr>
-          <w:rFonts w:ascii="Arial" w:hAnsi="Arial" w:cs="Arial"/>
-        </w:rPr>
-        <w:t xml:space="preserve">” </w:t>
+        <w:t xml:space="preserve">Restrição é definida como “um limite sobre o grau de liberdade que temos em fornecer uma solução” </w:t>
       </w:r>
       <w:r>
         <w:rPr>
@@ -13572,13 +13914,7 @@
         <w:rPr>
           <w:rFonts w:ascii="Arial" w:hAnsi="Arial" w:cs="Arial"/>
         </w:rPr>
-        <w:t>apenas</w:t>
-      </w:r>
-      <w:r>
-        <w:rPr>
-          <w:rFonts w:ascii="Arial" w:hAnsi="Arial" w:cs="Arial"/>
-        </w:rPr>
-        <w:t xml:space="preserve"> restrições tecnológicas à equipe de desenvolvimento, pois a cliente não possui recursos para investir em tecnologias privadas.</w:t>
+        <w:t>apenas restrições tecnológicas à equipe de desenvolvimento, pois a cliente não possui recursos para investir em tecnologias privadas.</w:t>
       </w:r>
     </w:p>
     <w:p>
@@ -13641,7 +13977,7 @@
           <w:left w:w="70" w:type="dxa"/>
           <w:right w:w="70" w:type="dxa"/>
         </w:tblCellMar>
-        <w:tblLook w:val="04A0" w:firstRow="1" w:lastRow="0" w:firstColumn="1" w:lastColumn="0" w:noHBand="0" w:noVBand="1"/>
+        <w:tblLook w:val="04A0"/>
       </w:tblPr>
       <w:tblGrid>
         <w:gridCol w:w="441"/>
@@ -15023,7 +15359,7 @@
         <w:tblStyle w:val="Tabelacomgrade"/>
         <w:tblW w:w="0" w:type="auto"/>
         <w:jc w:val="center"/>
-        <w:tblLook w:val="04A0" w:firstRow="1" w:lastRow="0" w:firstColumn="1" w:lastColumn="0" w:noHBand="0" w:noVBand="1"/>
+        <w:tblLook w:val="04A0"/>
       </w:tblPr>
       <w:tblGrid>
         <w:gridCol w:w="884"/>
@@ -15491,7 +15827,7 @@
         <w:tblStyle w:val="Tabelacomgrade"/>
         <w:tblW w:w="0" w:type="auto"/>
         <w:jc w:val="center"/>
-        <w:tblLook w:val="04A0" w:firstRow="1" w:lastRow="0" w:firstColumn="1" w:lastColumn="0" w:noHBand="0" w:noVBand="1"/>
+        <w:tblLook w:val="04A0"/>
       </w:tblPr>
       <w:tblGrid>
         <w:gridCol w:w="869"/>
@@ -16623,7 +16959,7 @@
         <w:tblStyle w:val="Tabelacomgrade"/>
         <w:tblW w:w="0" w:type="auto"/>
         <w:jc w:val="center"/>
-        <w:tblLook w:val="04A0" w:firstRow="1" w:lastRow="0" w:firstColumn="1" w:lastColumn="0" w:noHBand="0" w:noVBand="1"/>
+        <w:tblLook w:val="04A0"/>
       </w:tblPr>
       <w:tblGrid>
         <w:gridCol w:w="764"/>
@@ -17796,7 +18132,7 @@
         <w:tblStyle w:val="Tabelacomgrade"/>
         <w:tblW w:w="9422" w:type="dxa"/>
         <w:jc w:val="center"/>
-        <w:tblLook w:val="04A0" w:firstRow="1" w:lastRow="0" w:firstColumn="1" w:lastColumn="0" w:noHBand="0" w:noVBand="1"/>
+        <w:tblLook w:val="04A0"/>
       </w:tblPr>
       <w:tblGrid>
         <w:gridCol w:w="764"/>
@@ -19348,7 +19684,7 @@
           <w:left w:w="70" w:type="dxa"/>
           <w:right w:w="70" w:type="dxa"/>
         </w:tblCellMar>
-        <w:tblLook w:val="04A0" w:firstRow="1" w:lastRow="0" w:firstColumn="1" w:lastColumn="0" w:noHBand="0" w:noVBand="1"/>
+        <w:tblLook w:val="04A0"/>
       </w:tblPr>
       <w:tblGrid>
         <w:gridCol w:w="960"/>
@@ -22222,7 +22558,7 @@
           <w:noProof/>
         </w:rPr>
         <w:drawing>
-          <wp:inline distT="0" distB="0" distL="0" distR="0" wp14:anchorId="7F2365D0" wp14:editId="0C05CAEF">
+          <wp:inline distT="0" distB="0" distL="0" distR="0">
             <wp:extent cx="3412901" cy="1910419"/>
             <wp:effectExtent l="57150" t="57150" r="92710" b="90170"/>
             <wp:docPr id="4" name="Imagem 4"/>
@@ -22237,10 +22573,10 @@
                     <pic:cNvPicPr/>
                   </pic:nvPicPr>
                   <pic:blipFill>
-                    <a:blip r:embed="rId12">
+                    <a:blip r:embed="rId12" cstate="print">
                       <a:extLst>
                         <a:ext uri="{28A0092B-C50C-407E-A947-70E740481C1C}">
-                          <a14:useLocalDpi xmlns:a14="http://schemas.microsoft.com/office/drawing/2010/main" val="0"/>
+                          <a14:useLocalDpi xmlns:a14="http://schemas.microsoft.com/office/drawing/2010/main" xmlns:wps="http://schemas.microsoft.com/office/word/2010/wordprocessingShape" xmlns:wpi="http://schemas.microsoft.com/office/word/2010/wordprocessingInk" xmlns:wpg="http://schemas.microsoft.com/office/word/2010/wordprocessingGroup" xmlns:w15="http://schemas.microsoft.com/office/word/2012/wordml" xmlns:w14="http://schemas.microsoft.com/office/word/2010/wordml" xmlns:w="http://schemas.openxmlformats.org/wordprocessingml/2006/main" xmlns:w10="urn:schemas-microsoft-com:office:word" xmlns:wp14="http://schemas.microsoft.com/office/word/2010/wordprocessingDrawing" xmlns:v="urn:schemas-microsoft-com:vml" xmlns:o="urn:schemas-microsoft-com:office:office" xmlns:mc="http://schemas.openxmlformats.org/markup-compatibility/2006" xmlns:wpc="http://schemas.microsoft.com/office/word/2010/wordprocessingCanvas" xmlns="" val="0"/>
                         </a:ext>
                       </a:extLst>
                     </a:blip>
@@ -22288,7 +22624,7 @@
         </w:rPr>
         <w:lastRenderedPageBreak/>
         <w:drawing>
-          <wp:inline distT="0" distB="0" distL="0" distR="0" wp14:anchorId="2AF7E482" wp14:editId="030618E3">
+          <wp:inline distT="0" distB="0" distL="0" distR="0">
             <wp:extent cx="3411831" cy="1764405"/>
             <wp:effectExtent l="57150" t="57150" r="93980" b="102870"/>
             <wp:docPr id="5" name="Imagem 5"/>
@@ -22306,7 +22642,7 @@
                     <a:blip r:embed="rId13" cstate="print">
                       <a:extLst>
                         <a:ext uri="{28A0092B-C50C-407E-A947-70E740481C1C}">
-                          <a14:useLocalDpi xmlns:a14="http://schemas.microsoft.com/office/drawing/2010/main" val="0"/>
+                          <a14:useLocalDpi xmlns:a14="http://schemas.microsoft.com/office/drawing/2010/main" xmlns:wps="http://schemas.microsoft.com/office/word/2010/wordprocessingShape" xmlns:wpi="http://schemas.microsoft.com/office/word/2010/wordprocessingInk" xmlns:wpg="http://schemas.microsoft.com/office/word/2010/wordprocessingGroup" xmlns:w15="http://schemas.microsoft.com/office/word/2012/wordml" xmlns:w14="http://schemas.microsoft.com/office/word/2010/wordml" xmlns:w="http://schemas.openxmlformats.org/wordprocessingml/2006/main" xmlns:w10="urn:schemas-microsoft-com:office:word" xmlns:wp14="http://schemas.microsoft.com/office/word/2010/wordprocessingDrawing" xmlns:v="urn:schemas-microsoft-com:vml" xmlns:o="urn:schemas-microsoft-com:office:office" xmlns:mc="http://schemas.openxmlformats.org/markup-compatibility/2006" xmlns:wpc="http://schemas.microsoft.com/office/word/2010/wordprocessingCanvas" xmlns="" val="0"/>
                         </a:ext>
                       </a:extLst>
                     </a:blip>
@@ -22353,7 +22689,7 @@
           <w:noProof/>
         </w:rPr>
         <w:drawing>
-          <wp:inline distT="0" distB="0" distL="0" distR="0" wp14:anchorId="1200BC24" wp14:editId="413E6D2C">
+          <wp:inline distT="0" distB="0" distL="0" distR="0">
             <wp:extent cx="3644817" cy="2144333"/>
             <wp:effectExtent l="57150" t="57150" r="89535" b="104140"/>
             <wp:docPr id="6" name="Imagem 6"/>
@@ -22368,10 +22704,10 @@
                     <pic:cNvPicPr/>
                   </pic:nvPicPr>
                   <pic:blipFill>
-                    <a:blip r:embed="rId14">
+                    <a:blip r:embed="rId14" cstate="print">
                       <a:extLst>
                         <a:ext uri="{28A0092B-C50C-407E-A947-70E740481C1C}">
-                          <a14:useLocalDpi xmlns:a14="http://schemas.microsoft.com/office/drawing/2010/main" val="0"/>
+                          <a14:useLocalDpi xmlns:a14="http://schemas.microsoft.com/office/drawing/2010/main" xmlns:wps="http://schemas.microsoft.com/office/word/2010/wordprocessingShape" xmlns:wpi="http://schemas.microsoft.com/office/word/2010/wordprocessingInk" xmlns:wpg="http://schemas.microsoft.com/office/word/2010/wordprocessingGroup" xmlns:w15="http://schemas.microsoft.com/office/word/2012/wordml" xmlns:w14="http://schemas.microsoft.com/office/word/2010/wordml" xmlns:w="http://schemas.openxmlformats.org/wordprocessingml/2006/main" xmlns:w10="urn:schemas-microsoft-com:office:word" xmlns:wp14="http://schemas.microsoft.com/office/word/2010/wordprocessingDrawing" xmlns:v="urn:schemas-microsoft-com:vml" xmlns:o="urn:schemas-microsoft-com:office:office" xmlns:mc="http://schemas.openxmlformats.org/markup-compatibility/2006" xmlns:wpc="http://schemas.microsoft.com/office/word/2010/wordprocessingCanvas" xmlns="" val="0"/>
                         </a:ext>
                       </a:extLst>
                     </a:blip>
@@ -23882,7 +24218,7 @@
           <w:insideV w:val="nil"/>
         </w:tblBorders>
         <w:tblLayout w:type="fixed"/>
-        <w:tblLook w:val="0600" w:firstRow="0" w:lastRow="0" w:firstColumn="0" w:lastColumn="0" w:noHBand="1" w:noVBand="1"/>
+        <w:tblLook w:val="0600"/>
       </w:tblPr>
       <w:tblGrid>
         <w:gridCol w:w="1701"/>
@@ -26463,7 +26799,7 @@
 </file>
 
 <file path=word/endnotes.xml><?xml version="1.0" encoding="utf-8"?>
-<w:endnotes xmlns:wpc="http://schemas.microsoft.com/office/word/2010/wordprocessingCanvas" xmlns:mc="http://schemas.openxmlformats.org/markup-compatibility/2006" xmlns:o="urn:schemas-microsoft-com:office:office" xmlns:r="http://schemas.openxmlformats.org/officeDocument/2006/relationships" xmlns:m="http://schemas.openxmlformats.org/officeDocument/2006/math" xmlns:v="urn:schemas-microsoft-com:vml" xmlns:wp14="http://schemas.microsoft.com/office/word/2010/wordprocessingDrawing" xmlns:wp="http://schemas.openxmlformats.org/drawingml/2006/wordprocessingDrawing" xmlns:w10="urn:schemas-microsoft-com:office:word" xmlns:w="http://schemas.openxmlformats.org/wordprocessingml/2006/main" xmlns:w14="http://schemas.microsoft.com/office/word/2010/wordml" xmlns:w15="http://schemas.microsoft.com/office/word/2012/wordml" xmlns:wpg="http://schemas.microsoft.com/office/word/2010/wordprocessingGroup" xmlns:wpi="http://schemas.microsoft.com/office/word/2010/wordprocessingInk" xmlns:wne="http://schemas.microsoft.com/office/word/2006/wordml" xmlns:wps="http://schemas.microsoft.com/office/word/2010/wordprocessingShape" mc:Ignorable="w14 w15 wp14">
+<w:endnotes xmlns:ve="http://schemas.openxmlformats.org/markup-compatibility/2006" xmlns:o="urn:schemas-microsoft-com:office:office" xmlns:r="http://schemas.openxmlformats.org/officeDocument/2006/relationships" xmlns:m="http://schemas.openxmlformats.org/officeDocument/2006/math" xmlns:v="urn:schemas-microsoft-com:vml" xmlns:wp="http://schemas.openxmlformats.org/drawingml/2006/wordprocessingDrawing" xmlns:w10="urn:schemas-microsoft-com:office:word" xmlns:w="http://schemas.openxmlformats.org/wordprocessingml/2006/main" xmlns:wne="http://schemas.microsoft.com/office/word/2006/wordml">
   <w:endnote w:type="separator" w:id="-1">
     <w:p>
       <w:r>
@@ -26482,7 +26818,7 @@
 </file>
 
 <file path=word/footer1.xml><?xml version="1.0" encoding="utf-8"?>
-<w:ftr xmlns:wpc="http://schemas.microsoft.com/office/word/2010/wordprocessingCanvas" xmlns:mc="http://schemas.openxmlformats.org/markup-compatibility/2006" xmlns:o="urn:schemas-microsoft-com:office:office" xmlns:r="http://schemas.openxmlformats.org/officeDocument/2006/relationships" xmlns:m="http://schemas.openxmlformats.org/officeDocument/2006/math" xmlns:v="urn:schemas-microsoft-com:vml" xmlns:wp14="http://schemas.microsoft.com/office/word/2010/wordprocessingDrawing" xmlns:wp="http://schemas.openxmlformats.org/drawingml/2006/wordprocessingDrawing" xmlns:w10="urn:schemas-microsoft-com:office:word" xmlns:w="http://schemas.openxmlformats.org/wordprocessingml/2006/main" xmlns:w14="http://schemas.microsoft.com/office/word/2010/wordml" xmlns:w15="http://schemas.microsoft.com/office/word/2012/wordml" xmlns:wpg="http://schemas.microsoft.com/office/word/2010/wordprocessingGroup" xmlns:wpi="http://schemas.microsoft.com/office/word/2010/wordprocessingInk" xmlns:wne="http://schemas.microsoft.com/office/word/2006/wordml" xmlns:wps="http://schemas.microsoft.com/office/word/2010/wordprocessingShape" mc:Ignorable="w14 w15 wp14">
+<w:ftr xmlns:ve="http://schemas.openxmlformats.org/markup-compatibility/2006" xmlns:o="urn:schemas-microsoft-com:office:office" xmlns:r="http://schemas.openxmlformats.org/officeDocument/2006/relationships" xmlns:m="http://schemas.openxmlformats.org/officeDocument/2006/math" xmlns:v="urn:schemas-microsoft-com:vml" xmlns:wp="http://schemas.openxmlformats.org/drawingml/2006/wordprocessingDrawing" xmlns:w10="urn:schemas-microsoft-com:office:word" xmlns:w="http://schemas.openxmlformats.org/wordprocessingml/2006/main" xmlns:wne="http://schemas.microsoft.com/office/word/2006/wordml">
   <w:p>
     <w:pPr>
       <w:pStyle w:val="Rodap"/>
@@ -26491,27 +26827,14 @@
       </w:pBdr>
       <w:jc w:val="right"/>
     </w:pPr>
-    <w:r>
-      <w:fldChar w:fldCharType="begin"/>
-    </w:r>
-    <w:r>
-      <w:instrText xml:space="preserve"> PAGE   \* MERGEFORMAT </w:instrText>
-    </w:r>
-    <w:r>
-      <w:fldChar w:fldCharType="separate"/>
-    </w:r>
-    <w:r>
-      <w:rPr>
-        <w:noProof/>
-      </w:rPr>
-      <w:t>1-xi</w:t>
-    </w:r>
-    <w:r>
-      <w:rPr>
-        <w:noProof/>
-      </w:rPr>
-      <w:fldChar w:fldCharType="end"/>
-    </w:r>
+    <w:fldSimple w:instr=" PAGE   \* MERGEFORMAT ">
+      <w:r>
+        <w:rPr>
+          <w:noProof/>
+        </w:rPr>
+        <w:t>1-xiii</w:t>
+      </w:r>
+    </w:fldSimple>
   </w:p>
   <w:p>
     <w:pPr>
@@ -26522,7 +26845,7 @@
 </file>
 
 <file path=word/footer2.xml><?xml version="1.0" encoding="utf-8"?>
-<w:ftr xmlns:wpc="http://schemas.microsoft.com/office/word/2010/wordprocessingCanvas" xmlns:mc="http://schemas.openxmlformats.org/markup-compatibility/2006" xmlns:o="urn:schemas-microsoft-com:office:office" xmlns:r="http://schemas.openxmlformats.org/officeDocument/2006/relationships" xmlns:m="http://schemas.openxmlformats.org/officeDocument/2006/math" xmlns:v="urn:schemas-microsoft-com:vml" xmlns:wp14="http://schemas.microsoft.com/office/word/2010/wordprocessingDrawing" xmlns:wp="http://schemas.openxmlformats.org/drawingml/2006/wordprocessingDrawing" xmlns:w10="urn:schemas-microsoft-com:office:word" xmlns:w="http://schemas.openxmlformats.org/wordprocessingml/2006/main" xmlns:w14="http://schemas.microsoft.com/office/word/2010/wordml" xmlns:w15="http://schemas.microsoft.com/office/word/2012/wordml" xmlns:wpg="http://schemas.microsoft.com/office/word/2010/wordprocessingGroup" xmlns:wpi="http://schemas.microsoft.com/office/word/2010/wordprocessingInk" xmlns:wne="http://schemas.microsoft.com/office/word/2006/wordml" xmlns:wps="http://schemas.microsoft.com/office/word/2010/wordprocessingShape" mc:Ignorable="w14 w15 wp14">
+<w:ftr xmlns:ve="http://schemas.openxmlformats.org/markup-compatibility/2006" xmlns:o="urn:schemas-microsoft-com:office:office" xmlns:r="http://schemas.openxmlformats.org/officeDocument/2006/relationships" xmlns:m="http://schemas.openxmlformats.org/officeDocument/2006/math" xmlns:v="urn:schemas-microsoft-com:vml" xmlns:wp="http://schemas.openxmlformats.org/drawingml/2006/wordprocessingDrawing" xmlns:w10="urn:schemas-microsoft-com:office:word" xmlns:w="http://schemas.openxmlformats.org/wordprocessingml/2006/main" xmlns:wne="http://schemas.microsoft.com/office/word/2006/wordml">
   <w:p>
     <w:pPr>
       <w:pStyle w:val="Rodap"/>
@@ -26531,27 +26854,14 @@
       </w:pBdr>
       <w:jc w:val="right"/>
     </w:pPr>
-    <w:r>
-      <w:fldChar w:fldCharType="begin"/>
-    </w:r>
-    <w:r>
-      <w:instrText xml:space="preserve"> PAGE   \* MERGEFORMAT </w:instrText>
-    </w:r>
-    <w:r>
-      <w:fldChar w:fldCharType="separate"/>
-    </w:r>
-    <w:r>
-      <w:rPr>
-        <w:noProof/>
-      </w:rPr>
-      <w:t>2-7</w:t>
-    </w:r>
-    <w:r>
-      <w:rPr>
-        <w:noProof/>
-      </w:rPr>
-      <w:fldChar w:fldCharType="end"/>
-    </w:r>
+    <w:fldSimple w:instr=" PAGE   \* MERGEFORMAT ">
+      <w:r>
+        <w:rPr>
+          <w:noProof/>
+        </w:rPr>
+        <w:t>3-16</w:t>
+      </w:r>
+    </w:fldSimple>
   </w:p>
   <w:p>
     <w:pPr>
@@ -26562,7 +26872,7 @@
 </file>
 
 <file path=word/footnotes.xml><?xml version="1.0" encoding="utf-8"?>
-<w:footnotes xmlns:wpc="http://schemas.microsoft.com/office/word/2010/wordprocessingCanvas" xmlns:mc="http://schemas.openxmlformats.org/markup-compatibility/2006" xmlns:o="urn:schemas-microsoft-com:office:office" xmlns:r="http://schemas.openxmlformats.org/officeDocument/2006/relationships" xmlns:m="http://schemas.openxmlformats.org/officeDocument/2006/math" xmlns:v="urn:schemas-microsoft-com:vml" xmlns:wp14="http://schemas.microsoft.com/office/word/2010/wordprocessingDrawing" xmlns:wp="http://schemas.openxmlformats.org/drawingml/2006/wordprocessingDrawing" xmlns:w10="urn:schemas-microsoft-com:office:word" xmlns:w="http://schemas.openxmlformats.org/wordprocessingml/2006/main" xmlns:w14="http://schemas.microsoft.com/office/word/2010/wordml" xmlns:w15="http://schemas.microsoft.com/office/word/2012/wordml" xmlns:wpg="http://schemas.microsoft.com/office/word/2010/wordprocessingGroup" xmlns:wpi="http://schemas.microsoft.com/office/word/2010/wordprocessingInk" xmlns:wne="http://schemas.microsoft.com/office/word/2006/wordml" xmlns:wps="http://schemas.microsoft.com/office/word/2010/wordprocessingShape" mc:Ignorable="w14 w15 wp14">
+<w:footnotes xmlns:ve="http://schemas.openxmlformats.org/markup-compatibility/2006" xmlns:o="urn:schemas-microsoft-com:office:office" xmlns:r="http://schemas.openxmlformats.org/officeDocument/2006/relationships" xmlns:m="http://schemas.openxmlformats.org/officeDocument/2006/math" xmlns:v="urn:schemas-microsoft-com:vml" xmlns:wp="http://schemas.openxmlformats.org/drawingml/2006/wordprocessingDrawing" xmlns:w10="urn:schemas-microsoft-com:office:word" xmlns:w="http://schemas.openxmlformats.org/wordprocessingml/2006/main" xmlns:wne="http://schemas.microsoft.com/office/word/2006/wordml">
   <w:footnote w:type="separator" w:id="-1">
     <w:p>
       <w:r>
@@ -26581,8 +26891,8 @@
 </file>
 
 <file path=word/numbering.xml><?xml version="1.0" encoding="utf-8"?>
-<w:numbering xmlns:wpc="http://schemas.microsoft.com/office/word/2010/wordprocessingCanvas" xmlns:mc="http://schemas.openxmlformats.org/markup-compatibility/2006" xmlns:o="urn:schemas-microsoft-com:office:office" xmlns:r="http://schemas.openxmlformats.org/officeDocument/2006/relationships" xmlns:m="http://schemas.openxmlformats.org/officeDocument/2006/math" xmlns:v="urn:schemas-microsoft-com:vml" xmlns:wp14="http://schemas.microsoft.com/office/word/2010/wordprocessingDrawing" xmlns:wp="http://schemas.openxmlformats.org/drawingml/2006/wordprocessingDrawing" xmlns:w10="urn:schemas-microsoft-com:office:word" xmlns:w="http://schemas.openxmlformats.org/wordprocessingml/2006/main" xmlns:w14="http://schemas.microsoft.com/office/word/2010/wordml" xmlns:w15="http://schemas.microsoft.com/office/word/2012/wordml" xmlns:wpg="http://schemas.microsoft.com/office/word/2010/wordprocessingGroup" xmlns:wpi="http://schemas.microsoft.com/office/word/2010/wordprocessingInk" xmlns:wne="http://schemas.microsoft.com/office/word/2006/wordml" xmlns:wps="http://schemas.microsoft.com/office/word/2010/wordprocessingShape" mc:Ignorable="w14 w15 wp14">
-  <w:abstractNum w:abstractNumId="0" w15:restartNumberingAfterBreak="0">
+<w:numbering xmlns:ve="http://schemas.openxmlformats.org/markup-compatibility/2006" xmlns:o="urn:schemas-microsoft-com:office:office" xmlns:r="http://schemas.openxmlformats.org/officeDocument/2006/relationships" xmlns:m="http://schemas.openxmlformats.org/officeDocument/2006/math" xmlns:v="urn:schemas-microsoft-com:vml" xmlns:wp="http://schemas.openxmlformats.org/drawingml/2006/wordprocessingDrawing" xmlns:w10="urn:schemas-microsoft-com:office:word" xmlns:w="http://schemas.openxmlformats.org/wordprocessingml/2006/main" xmlns:wne="http://schemas.microsoft.com/office/word/2006/wordml">
+  <w:abstractNum w:abstractNumId="0">
     <w:nsid w:val="09245665"/>
     <w:multiLevelType w:val="multilevel"/>
     <w:tmpl w:val="14625F72"/>
@@ -26723,7 +27033,7 @@
       </w:rPr>
     </w:lvl>
   </w:abstractNum>
-  <w:abstractNum w:abstractNumId="1" w15:restartNumberingAfterBreak="0">
+  <w:abstractNum w:abstractNumId="1">
     <w:nsid w:val="0AC7206C"/>
     <w:multiLevelType w:val="multilevel"/>
     <w:tmpl w:val="04160025"/>
@@ -26818,7 +27128,7 @@
       </w:pPr>
     </w:lvl>
   </w:abstractNum>
-  <w:abstractNum w:abstractNumId="2" w15:restartNumberingAfterBreak="0">
+  <w:abstractNum w:abstractNumId="2">
     <w:nsid w:val="23A94B2E"/>
     <w:multiLevelType w:val="hybridMultilevel"/>
     <w:tmpl w:val="C67E7C54"/>
@@ -26931,7 +27241,7 @@
       </w:rPr>
     </w:lvl>
   </w:abstractNum>
-  <w:abstractNum w:abstractNumId="3" w15:restartNumberingAfterBreak="0">
+  <w:abstractNum w:abstractNumId="3">
     <w:nsid w:val="270103C7"/>
     <w:multiLevelType w:val="hybridMultilevel"/>
     <w:tmpl w:val="39AE5160"/>
@@ -27044,7 +27354,7 @@
       </w:rPr>
     </w:lvl>
   </w:abstractNum>
-  <w:abstractNum w:abstractNumId="4" w15:restartNumberingAfterBreak="0">
+  <w:abstractNum w:abstractNumId="4">
     <w:nsid w:val="29235B22"/>
     <w:multiLevelType w:val="multilevel"/>
     <w:tmpl w:val="04160025"/>
@@ -27130,7 +27440,7 @@
       </w:pPr>
     </w:lvl>
   </w:abstractNum>
-  <w:abstractNum w:abstractNumId="5" w15:restartNumberingAfterBreak="0">
+  <w:abstractNum w:abstractNumId="5">
     <w:nsid w:val="2EFF2556"/>
     <w:multiLevelType w:val="hybridMultilevel"/>
     <w:tmpl w:val="3B42DD5C"/>
@@ -27243,7 +27553,7 @@
       </w:rPr>
     </w:lvl>
   </w:abstractNum>
-  <w:abstractNum w:abstractNumId="6" w15:restartNumberingAfterBreak="0">
+  <w:abstractNum w:abstractNumId="6">
     <w:nsid w:val="320760E0"/>
     <w:multiLevelType w:val="multilevel"/>
     <w:tmpl w:val="53B0DF38"/>
@@ -27392,7 +27702,7 @@
       </w:rPr>
     </w:lvl>
   </w:abstractNum>
-  <w:abstractNum w:abstractNumId="7" w15:restartNumberingAfterBreak="0">
+  <w:abstractNum w:abstractNumId="7">
     <w:nsid w:val="32A47AE2"/>
     <w:multiLevelType w:val="hybridMultilevel"/>
     <w:tmpl w:val="F7BEBA22"/>
@@ -27505,7 +27815,7 @@
       </w:rPr>
     </w:lvl>
   </w:abstractNum>
-  <w:abstractNum w:abstractNumId="8" w15:restartNumberingAfterBreak="0">
+  <w:abstractNum w:abstractNumId="8">
     <w:nsid w:val="366454C4"/>
     <w:multiLevelType w:val="hybridMultilevel"/>
     <w:tmpl w:val="FAA674E6"/>
@@ -27618,7 +27928,7 @@
       </w:rPr>
     </w:lvl>
   </w:abstractNum>
-  <w:abstractNum w:abstractNumId="9" w15:restartNumberingAfterBreak="0">
+  <w:abstractNum w:abstractNumId="9">
     <w:nsid w:val="3DF65854"/>
     <w:multiLevelType w:val="multilevel"/>
     <w:tmpl w:val="90885DAE"/>
@@ -27758,7 +28068,7 @@
       </w:rPr>
     </w:lvl>
   </w:abstractNum>
-  <w:abstractNum w:abstractNumId="10" w15:restartNumberingAfterBreak="0">
+  <w:abstractNum w:abstractNumId="10">
     <w:nsid w:val="44430B86"/>
     <w:multiLevelType w:val="hybridMultilevel"/>
     <w:tmpl w:val="9A2635DE"/>
@@ -27871,13 +28181,13 @@
       </w:rPr>
     </w:lvl>
   </w:abstractNum>
-  <w:abstractNum w:abstractNumId="11" w15:restartNumberingAfterBreak="0">
+  <w:abstractNum w:abstractNumId="11">
     <w:nsid w:val="50FE7000"/>
     <w:multiLevelType w:val="multilevel"/>
     <w:tmpl w:val="14625F72"/>
     <w:numStyleLink w:val="A"/>
   </w:abstractNum>
-  <w:abstractNum w:abstractNumId="12" w15:restartNumberingAfterBreak="0">
+  <w:abstractNum w:abstractNumId="12">
     <w:nsid w:val="5879735F"/>
     <w:multiLevelType w:val="hybridMultilevel"/>
     <w:tmpl w:val="9E686898"/>
@@ -27966,7 +28276,7 @@
       </w:pPr>
     </w:lvl>
   </w:abstractNum>
-  <w:abstractNum w:abstractNumId="13" w15:restartNumberingAfterBreak="0">
+  <w:abstractNum w:abstractNumId="13">
     <w:nsid w:val="5CE21738"/>
     <w:multiLevelType w:val="hybridMultilevel"/>
     <w:tmpl w:val="028E56DE"/>
@@ -28079,7 +28389,7 @@
       </w:rPr>
     </w:lvl>
   </w:abstractNum>
-  <w:abstractNum w:abstractNumId="14" w15:restartNumberingAfterBreak="0">
+  <w:abstractNum w:abstractNumId="14">
     <w:nsid w:val="65BC28C5"/>
     <w:multiLevelType w:val="hybridMultilevel"/>
     <w:tmpl w:val="8D849C3A"/>
@@ -28192,7 +28502,7 @@
       </w:rPr>
     </w:lvl>
   </w:abstractNum>
-  <w:abstractNum w:abstractNumId="15" w15:restartNumberingAfterBreak="0">
+  <w:abstractNum w:abstractNumId="15">
     <w:nsid w:val="66120B2E"/>
     <w:multiLevelType w:val="hybridMultilevel"/>
     <w:tmpl w:val="3196C1EC"/>
@@ -28305,7 +28615,7 @@
       </w:rPr>
     </w:lvl>
   </w:abstractNum>
-  <w:abstractNum w:abstractNumId="16" w15:restartNumberingAfterBreak="0">
+  <w:abstractNum w:abstractNumId="16">
     <w:nsid w:val="69E36F11"/>
     <w:multiLevelType w:val="hybridMultilevel"/>
     <w:tmpl w:val="6F2C8784"/>
@@ -28418,7 +28728,7 @@
       </w:rPr>
     </w:lvl>
   </w:abstractNum>
-  <w:abstractNum w:abstractNumId="17" w15:restartNumberingAfterBreak="0">
+  <w:abstractNum w:abstractNumId="17">
     <w:nsid w:val="75FE570B"/>
     <w:multiLevelType w:val="multilevel"/>
     <w:tmpl w:val="04160025"/>
@@ -28502,6 +28812,119 @@
       <w:pPr>
         <w:ind w:left="1584" w:hanging="1584"/>
       </w:pPr>
+    </w:lvl>
+  </w:abstractNum>
+  <w:abstractNum w:abstractNumId="18">
+    <w:nsid w:val="7781729C"/>
+    <w:multiLevelType w:val="hybridMultilevel"/>
+    <w:tmpl w:val="4AFE67BA"/>
+    <w:lvl w:ilvl="0" w:tplc="04160001">
+      <w:start w:val="1"/>
+      <w:numFmt w:val="bullet"/>
+      <w:lvlText w:val=""/>
+      <w:lvlJc w:val="left"/>
+      <w:pPr>
+        <w:ind w:left="1428" w:hanging="360"/>
+      </w:pPr>
+      <w:rPr>
+        <w:rFonts w:ascii="Symbol" w:hAnsi="Symbol" w:hint="default"/>
+      </w:rPr>
+    </w:lvl>
+    <w:lvl w:ilvl="1" w:tplc="04160003" w:tentative="1">
+      <w:start w:val="1"/>
+      <w:numFmt w:val="bullet"/>
+      <w:lvlText w:val="o"/>
+      <w:lvlJc w:val="left"/>
+      <w:pPr>
+        <w:ind w:left="2148" w:hanging="360"/>
+      </w:pPr>
+      <w:rPr>
+        <w:rFonts w:ascii="Courier New" w:hAnsi="Courier New" w:cs="Courier New" w:hint="default"/>
+      </w:rPr>
+    </w:lvl>
+    <w:lvl w:ilvl="2" w:tplc="04160005" w:tentative="1">
+      <w:start w:val="1"/>
+      <w:numFmt w:val="bullet"/>
+      <w:lvlText w:val=""/>
+      <w:lvlJc w:val="left"/>
+      <w:pPr>
+        <w:ind w:left="2868" w:hanging="360"/>
+      </w:pPr>
+      <w:rPr>
+        <w:rFonts w:ascii="Wingdings" w:hAnsi="Wingdings" w:hint="default"/>
+      </w:rPr>
+    </w:lvl>
+    <w:lvl w:ilvl="3" w:tplc="04160001" w:tentative="1">
+      <w:start w:val="1"/>
+      <w:numFmt w:val="bullet"/>
+      <w:lvlText w:val=""/>
+      <w:lvlJc w:val="left"/>
+      <w:pPr>
+        <w:ind w:left="3588" w:hanging="360"/>
+      </w:pPr>
+      <w:rPr>
+        <w:rFonts w:ascii="Symbol" w:hAnsi="Symbol" w:hint="default"/>
+      </w:rPr>
+    </w:lvl>
+    <w:lvl w:ilvl="4" w:tplc="04160003" w:tentative="1">
+      <w:start w:val="1"/>
+      <w:numFmt w:val="bullet"/>
+      <w:lvlText w:val="o"/>
+      <w:lvlJc w:val="left"/>
+      <w:pPr>
+        <w:ind w:left="4308" w:hanging="360"/>
+      </w:pPr>
+      <w:rPr>
+        <w:rFonts w:ascii="Courier New" w:hAnsi="Courier New" w:cs="Courier New" w:hint="default"/>
+      </w:rPr>
+    </w:lvl>
+    <w:lvl w:ilvl="5" w:tplc="04160005" w:tentative="1">
+      <w:start w:val="1"/>
+      <w:numFmt w:val="bullet"/>
+      <w:lvlText w:val=""/>
+      <w:lvlJc w:val="left"/>
+      <w:pPr>
+        <w:ind w:left="5028" w:hanging="360"/>
+      </w:pPr>
+      <w:rPr>
+        <w:rFonts w:ascii="Wingdings" w:hAnsi="Wingdings" w:hint="default"/>
+      </w:rPr>
+    </w:lvl>
+    <w:lvl w:ilvl="6" w:tplc="04160001" w:tentative="1">
+      <w:start w:val="1"/>
+      <w:numFmt w:val="bullet"/>
+      <w:lvlText w:val=""/>
+      <w:lvlJc w:val="left"/>
+      <w:pPr>
+        <w:ind w:left="5748" w:hanging="360"/>
+      </w:pPr>
+      <w:rPr>
+        <w:rFonts w:ascii="Symbol" w:hAnsi="Symbol" w:hint="default"/>
+      </w:rPr>
+    </w:lvl>
+    <w:lvl w:ilvl="7" w:tplc="04160003" w:tentative="1">
+      <w:start w:val="1"/>
+      <w:numFmt w:val="bullet"/>
+      <w:lvlText w:val="o"/>
+      <w:lvlJc w:val="left"/>
+      <w:pPr>
+        <w:ind w:left="6468" w:hanging="360"/>
+      </w:pPr>
+      <w:rPr>
+        <w:rFonts w:ascii="Courier New" w:hAnsi="Courier New" w:cs="Courier New" w:hint="default"/>
+      </w:rPr>
+    </w:lvl>
+    <w:lvl w:ilvl="8" w:tplc="04160005" w:tentative="1">
+      <w:start w:val="1"/>
+      <w:numFmt w:val="bullet"/>
+      <w:lvlText w:val=""/>
+      <w:lvlJc w:val="left"/>
+      <w:pPr>
+        <w:ind w:left="7188" w:hanging="360"/>
+      </w:pPr>
+      <w:rPr>
+        <w:rFonts w:ascii="Wingdings" w:hAnsi="Wingdings" w:hint="default"/>
+      </w:rPr>
     </w:lvl>
   </w:abstractNum>
   <w:num w:numId="1">
@@ -28621,12 +29044,24 @@
   <w:num w:numId="39">
     <w:abstractNumId w:val="7"/>
   </w:num>
+  <w:num w:numId="40">
+    <w:abstractNumId w:val="1"/>
+    <w:lvlOverride w:ilvl="0">
+      <w:startOverride w:val="1"/>
+    </w:lvlOverride>
+    <w:lvlOverride w:ilvl="1">
+      <w:startOverride w:val="2"/>
+    </w:lvlOverride>
+  </w:num>
+  <w:num w:numId="41">
+    <w:abstractNumId w:val="18"/>
+  </w:num>
   <w:numIdMacAtCleanup w:val="3"/>
 </w:numbering>
 </file>
 
 <file path=word/styles.xml><?xml version="1.0" encoding="utf-8"?>
-<w:styles xmlns:mc="http://schemas.openxmlformats.org/markup-compatibility/2006" xmlns:r="http://schemas.openxmlformats.org/officeDocument/2006/relationships" xmlns:w="http://schemas.openxmlformats.org/wordprocessingml/2006/main" xmlns:w14="http://schemas.microsoft.com/office/word/2010/wordml" xmlns:w15="http://schemas.microsoft.com/office/word/2012/wordml" mc:Ignorable="w14 w15">
+<w:styles xmlns:r="http://schemas.openxmlformats.org/officeDocument/2006/relationships" xmlns:w="http://schemas.openxmlformats.org/wordprocessingml/2006/main">
   <w:docDefaults>
     <w:rPrDefault>
       <w:rPr>
@@ -28636,378 +29071,147 @@
     </w:rPrDefault>
     <w:pPrDefault/>
   </w:docDefaults>
-  <w:latentStyles w:defLockedState="0" w:defUIPriority="99" w:defSemiHidden="0" w:defUnhideWhenUsed="0" w:defQFormat="0" w:count="371">
-    <w:lsdException w:name="Normal" w:uiPriority="0" w:qFormat="1"/>
-    <w:lsdException w:name="heading 1" w:uiPriority="0" w:qFormat="1"/>
-    <w:lsdException w:name="heading 2" w:uiPriority="0" w:qFormat="1"/>
-    <w:lsdException w:name="heading 3" w:uiPriority="0" w:qFormat="1"/>
-    <w:lsdException w:name="heading 4" w:uiPriority="0" w:qFormat="1"/>
-    <w:lsdException w:name="heading 5" w:uiPriority="0" w:qFormat="1"/>
-    <w:lsdException w:name="heading 6" w:semiHidden="1" w:uiPriority="9" w:unhideWhenUsed="1" w:qFormat="1"/>
-    <w:lsdException w:name="heading 7" w:semiHidden="1" w:uiPriority="9" w:unhideWhenUsed="1" w:qFormat="1"/>
-    <w:lsdException w:name="heading 8" w:semiHidden="1" w:uiPriority="9" w:unhideWhenUsed="1" w:qFormat="1"/>
-    <w:lsdException w:name="heading 9" w:semiHidden="1" w:uiPriority="9" w:unhideWhenUsed="1" w:qFormat="1"/>
-    <w:lsdException w:name="index 1" w:semiHidden="1" w:unhideWhenUsed="1"/>
-    <w:lsdException w:name="index 2" w:semiHidden="1" w:unhideWhenUsed="1"/>
-    <w:lsdException w:name="index 3" w:semiHidden="1" w:unhideWhenUsed="1"/>
-    <w:lsdException w:name="index 4" w:semiHidden="1" w:unhideWhenUsed="1"/>
-    <w:lsdException w:name="index 5" w:semiHidden="1" w:unhideWhenUsed="1"/>
-    <w:lsdException w:name="index 6" w:semiHidden="1" w:unhideWhenUsed="1"/>
-    <w:lsdException w:name="index 7" w:semiHidden="1" w:unhideWhenUsed="1"/>
-    <w:lsdException w:name="index 8" w:semiHidden="1" w:unhideWhenUsed="1"/>
-    <w:lsdException w:name="index 9" w:semiHidden="1" w:unhideWhenUsed="1"/>
-    <w:lsdException w:name="toc 1" w:semiHidden="1" w:uiPriority="39" w:unhideWhenUsed="1" w:qFormat="1"/>
-    <w:lsdException w:name="toc 2" w:semiHidden="1" w:uiPriority="39" w:unhideWhenUsed="1" w:qFormat="1"/>
-    <w:lsdException w:name="toc 3" w:semiHidden="1" w:uiPriority="39" w:unhideWhenUsed="1" w:qFormat="1"/>
-    <w:lsdException w:name="toc 4" w:semiHidden="1" w:uiPriority="39" w:unhideWhenUsed="1"/>
-    <w:lsdException w:name="toc 5" w:semiHidden="1" w:uiPriority="39" w:unhideWhenUsed="1"/>
-    <w:lsdException w:name="toc 6" w:semiHidden="1" w:uiPriority="39" w:unhideWhenUsed="1"/>
-    <w:lsdException w:name="toc 7" w:semiHidden="1" w:uiPriority="39" w:unhideWhenUsed="1"/>
-    <w:lsdException w:name="toc 8" w:semiHidden="1" w:uiPriority="39" w:unhideWhenUsed="1"/>
-    <w:lsdException w:name="toc 9" w:semiHidden="1" w:uiPriority="39" w:unhideWhenUsed="1"/>
-    <w:lsdException w:name="Normal Indent" w:semiHidden="1" w:unhideWhenUsed="1"/>
-    <w:lsdException w:name="footnote text" w:semiHidden="1" w:unhideWhenUsed="1"/>
-    <w:lsdException w:name="annotation text" w:semiHidden="1" w:unhideWhenUsed="1"/>
-    <w:lsdException w:name="header" w:semiHidden="1" w:unhideWhenUsed="1"/>
-    <w:lsdException w:name="footer" w:semiHidden="1" w:unhideWhenUsed="1"/>
-    <w:lsdException w:name="index heading" w:semiHidden="1" w:unhideWhenUsed="1"/>
-    <w:lsdException w:name="caption" w:semiHidden="1" w:uiPriority="35" w:unhideWhenUsed="1" w:qFormat="1"/>
-    <w:lsdException w:name="table of figures" w:semiHidden="1" w:unhideWhenUsed="1"/>
-    <w:lsdException w:name="envelope address" w:semiHidden="1" w:unhideWhenUsed="1"/>
-    <w:lsdException w:name="envelope return" w:semiHidden="1" w:unhideWhenUsed="1"/>
-    <w:lsdException w:name="footnote reference" w:semiHidden="1" w:unhideWhenUsed="1"/>
-    <w:lsdException w:name="annotation reference" w:semiHidden="1" w:unhideWhenUsed="1"/>
-    <w:lsdException w:name="line number" w:semiHidden="1" w:unhideWhenUsed="1"/>
-    <w:lsdException w:name="page number" w:semiHidden="1" w:unhideWhenUsed="1"/>
-    <w:lsdException w:name="endnote reference" w:semiHidden="1" w:unhideWhenUsed="1"/>
-    <w:lsdException w:name="endnote text" w:semiHidden="1" w:unhideWhenUsed="1"/>
-    <w:lsdException w:name="table of authorities" w:semiHidden="1" w:unhideWhenUsed="1"/>
-    <w:lsdException w:name="macro" w:semiHidden="1" w:unhideWhenUsed="1"/>
-    <w:lsdException w:name="toa heading" w:semiHidden="1" w:unhideWhenUsed="1"/>
-    <w:lsdException w:name="List" w:semiHidden="1" w:unhideWhenUsed="1"/>
-    <w:lsdException w:name="List Bullet" w:semiHidden="1" w:unhideWhenUsed="1"/>
-    <w:lsdException w:name="List Number" w:semiHidden="1" w:unhideWhenUsed="1"/>
-    <w:lsdException w:name="List 2" w:semiHidden="1" w:unhideWhenUsed="1"/>
-    <w:lsdException w:name="List 3" w:semiHidden="1" w:unhideWhenUsed="1"/>
-    <w:lsdException w:name="List 4" w:semiHidden="1" w:unhideWhenUsed="1"/>
-    <w:lsdException w:name="List 5" w:semiHidden="1" w:unhideWhenUsed="1"/>
-    <w:lsdException w:name="List Bullet 2" w:semiHidden="1" w:unhideWhenUsed="1"/>
-    <w:lsdException w:name="List Bullet 3" w:semiHidden="1" w:unhideWhenUsed="1"/>
-    <w:lsdException w:name="List Bullet 4" w:semiHidden="1" w:unhideWhenUsed="1"/>
-    <w:lsdException w:name="List Bullet 5" w:semiHidden="1" w:unhideWhenUsed="1"/>
-    <w:lsdException w:name="List Number 2" w:semiHidden="1" w:unhideWhenUsed="1"/>
-    <w:lsdException w:name="List Number 3" w:semiHidden="1" w:unhideWhenUsed="1"/>
-    <w:lsdException w:name="List Number 4" w:semiHidden="1" w:unhideWhenUsed="1"/>
-    <w:lsdException w:name="List Number 5" w:semiHidden="1" w:unhideWhenUsed="1"/>
-    <w:lsdException w:name="Title" w:uiPriority="10" w:qFormat="1"/>
-    <w:lsdException w:name="Closing" w:semiHidden="1" w:unhideWhenUsed="1"/>
-    <w:lsdException w:name="Signature" w:semiHidden="1" w:unhideWhenUsed="1"/>
-    <w:lsdException w:name="Default Paragraph Font" w:semiHidden="1" w:uiPriority="1" w:unhideWhenUsed="1"/>
-    <w:lsdException w:name="Body Text" w:semiHidden="1" w:unhideWhenUsed="1"/>
-    <w:lsdException w:name="Body Text Indent" w:semiHidden="1" w:uiPriority="0" w:unhideWhenUsed="1"/>
-    <w:lsdException w:name="List Continue" w:semiHidden="1" w:unhideWhenUsed="1"/>
-    <w:lsdException w:name="List Continue 2" w:semiHidden="1" w:unhideWhenUsed="1"/>
-    <w:lsdException w:name="List Continue 3" w:semiHidden="1" w:unhideWhenUsed="1"/>
-    <w:lsdException w:name="List Continue 4" w:semiHidden="1" w:unhideWhenUsed="1"/>
-    <w:lsdException w:name="List Continue 5" w:semiHidden="1" w:unhideWhenUsed="1"/>
-    <w:lsdException w:name="Message Header" w:semiHidden="1" w:unhideWhenUsed="1"/>
-    <w:lsdException w:name="Subtitle" w:uiPriority="11" w:qFormat="1"/>
-    <w:lsdException w:name="Salutation" w:semiHidden="1" w:unhideWhenUsed="1"/>
-    <w:lsdException w:name="Date" w:semiHidden="1" w:unhideWhenUsed="1"/>
-    <w:lsdException w:name="Body Text First Indent" w:semiHidden="1" w:unhideWhenUsed="1"/>
-    <w:lsdException w:name="Body Text First Indent 2" w:semiHidden="1" w:unhideWhenUsed="1"/>
-    <w:lsdException w:name="Note Heading" w:semiHidden="1" w:unhideWhenUsed="1"/>
-    <w:lsdException w:name="Body Text 2" w:semiHidden="1" w:unhideWhenUsed="1"/>
-    <w:lsdException w:name="Body Text 3" w:semiHidden="1" w:unhideWhenUsed="1"/>
-    <w:lsdException w:name="Body Text Indent 2" w:semiHidden="1" w:uiPriority="0" w:unhideWhenUsed="1"/>
-    <w:lsdException w:name="Body Text Indent 3" w:semiHidden="1" w:unhideWhenUsed="1"/>
-    <w:lsdException w:name="Block Text" w:semiHidden="1" w:uiPriority="0" w:unhideWhenUsed="1"/>
-    <w:lsdException w:name="Hyperlink" w:semiHidden="1" w:unhideWhenUsed="1"/>
-    <w:lsdException w:name="FollowedHyperlink" w:semiHidden="1" w:unhideWhenUsed="1"/>
-    <w:lsdException w:name="Strong" w:uiPriority="0" w:qFormat="1"/>
-    <w:lsdException w:name="Emphasis" w:uiPriority="20" w:qFormat="1"/>
-    <w:lsdException w:name="Document Map" w:semiHidden="1" w:unhideWhenUsed="1"/>
-    <w:lsdException w:name="Plain Text" w:semiHidden="1" w:unhideWhenUsed="1"/>
-    <w:lsdException w:name="E-mail Signature" w:semiHidden="1" w:unhideWhenUsed="1"/>
-    <w:lsdException w:name="HTML Top of Form" w:semiHidden="1" w:unhideWhenUsed="1"/>
-    <w:lsdException w:name="HTML Bottom of Form" w:semiHidden="1" w:unhideWhenUsed="1"/>
-    <w:lsdException w:name="Normal (Web)" w:semiHidden="1" w:unhideWhenUsed="1"/>
-    <w:lsdException w:name="HTML Acronym" w:semiHidden="1" w:unhideWhenUsed="1"/>
-    <w:lsdException w:name="HTML Address" w:semiHidden="1" w:unhideWhenUsed="1"/>
-    <w:lsdException w:name="HTML Cite" w:semiHidden="1" w:unhideWhenUsed="1"/>
-    <w:lsdException w:name="HTML Code" w:semiHidden="1" w:unhideWhenUsed="1"/>
-    <w:lsdException w:name="HTML Definition" w:semiHidden="1" w:unhideWhenUsed="1"/>
-    <w:lsdException w:name="HTML Keyboard" w:semiHidden="1" w:unhideWhenUsed="1"/>
-    <w:lsdException w:name="HTML Preformatted" w:semiHidden="1" w:unhideWhenUsed="1"/>
-    <w:lsdException w:name="HTML Sample" w:semiHidden="1" w:unhideWhenUsed="1"/>
-    <w:lsdException w:name="HTML Typewriter" w:semiHidden="1" w:unhideWhenUsed="1"/>
-    <w:lsdException w:name="HTML Variable" w:semiHidden="1" w:unhideWhenUsed="1"/>
-    <w:lsdException w:name="Normal Table" w:semiHidden="1" w:unhideWhenUsed="1"/>
-    <w:lsdException w:name="annotation subject" w:semiHidden="1" w:unhideWhenUsed="1"/>
-    <w:lsdException w:name="No List" w:semiHidden="1" w:unhideWhenUsed="1"/>
-    <w:lsdException w:name="Outline List 1" w:semiHidden="1" w:unhideWhenUsed="1"/>
-    <w:lsdException w:name="Outline List 2" w:semiHidden="1" w:unhideWhenUsed="1"/>
-    <w:lsdException w:name="Outline List 3" w:semiHidden="1" w:unhideWhenUsed="1"/>
-    <w:lsdException w:name="Table Simple 1" w:semiHidden="1" w:unhideWhenUsed="1"/>
-    <w:lsdException w:name="Table Simple 2" w:semiHidden="1" w:unhideWhenUsed="1"/>
-    <w:lsdException w:name="Table Simple 3" w:semiHidden="1" w:unhideWhenUsed="1"/>
-    <w:lsdException w:name="Table Classic 1" w:semiHidden="1" w:unhideWhenUsed="1"/>
-    <w:lsdException w:name="Table Classic 2" w:semiHidden="1" w:unhideWhenUsed="1"/>
-    <w:lsdException w:name="Table Classic 3" w:semiHidden="1" w:unhideWhenUsed="1"/>
-    <w:lsdException w:name="Table Classic 4" w:semiHidden="1" w:unhideWhenUsed="1"/>
-    <w:lsdException w:name="Table Colorful 1" w:semiHidden="1" w:unhideWhenUsed="1"/>
-    <w:lsdException w:name="Table Colorful 2" w:semiHidden="1" w:unhideWhenUsed="1"/>
-    <w:lsdException w:name="Table Colorful 3" w:semiHidden="1" w:unhideWhenUsed="1"/>
-    <w:lsdException w:name="Table Columns 1" w:semiHidden="1" w:unhideWhenUsed="1"/>
-    <w:lsdException w:name="Table Columns 2" w:semiHidden="1" w:unhideWhenUsed="1"/>
-    <w:lsdException w:name="Table Columns 3" w:semiHidden="1" w:unhideWhenUsed="1"/>
-    <w:lsdException w:name="Table Columns 4" w:semiHidden="1" w:unhideWhenUsed="1"/>
-    <w:lsdException w:name="Table Columns 5" w:semiHidden="1" w:unhideWhenUsed="1"/>
-    <w:lsdException w:name="Table Grid 1" w:semiHidden="1" w:unhideWhenUsed="1"/>
-    <w:lsdException w:name="Table Grid 2" w:semiHidden="1" w:unhideWhenUsed="1"/>
-    <w:lsdException w:name="Table Grid 3" w:semiHidden="1" w:unhideWhenUsed="1"/>
-    <w:lsdException w:name="Table Grid 4" w:semiHidden="1" w:unhideWhenUsed="1"/>
-    <w:lsdException w:name="Table Grid 5" w:semiHidden="1" w:unhideWhenUsed="1"/>
-    <w:lsdException w:name="Table Grid 6" w:semiHidden="1" w:unhideWhenUsed="1"/>
-    <w:lsdException w:name="Table Grid 7" w:semiHidden="1" w:unhideWhenUsed="1"/>
-    <w:lsdException w:name="Table Grid 8" w:semiHidden="1" w:unhideWhenUsed="1"/>
-    <w:lsdException w:name="Table List 1" w:semiHidden="1" w:unhideWhenUsed="1"/>
-    <w:lsdException w:name="Table List 2" w:semiHidden="1" w:unhideWhenUsed="1"/>
-    <w:lsdException w:name="Table List 3" w:semiHidden="1" w:unhideWhenUsed="1"/>
-    <w:lsdException w:name="Table List 4" w:semiHidden="1" w:unhideWhenUsed="1"/>
-    <w:lsdException w:name="Table List 5" w:semiHidden="1" w:unhideWhenUsed="1"/>
-    <w:lsdException w:name="Table List 6" w:semiHidden="1" w:unhideWhenUsed="1"/>
-    <w:lsdException w:name="Table List 7" w:semiHidden="1" w:unhideWhenUsed="1"/>
-    <w:lsdException w:name="Table List 8" w:semiHidden="1" w:unhideWhenUsed="1"/>
-    <w:lsdException w:name="Table 3D effects 1" w:semiHidden="1" w:unhideWhenUsed="1"/>
-    <w:lsdException w:name="Table 3D effects 2" w:semiHidden="1" w:unhideWhenUsed="1"/>
-    <w:lsdException w:name="Table 3D effects 3" w:semiHidden="1" w:unhideWhenUsed="1"/>
-    <w:lsdException w:name="Table Contemporary" w:semiHidden="1" w:unhideWhenUsed="1"/>
-    <w:lsdException w:name="Table Elegant" w:semiHidden="1" w:unhideWhenUsed="1"/>
-    <w:lsdException w:name="Table Professional" w:semiHidden="1" w:unhideWhenUsed="1"/>
-    <w:lsdException w:name="Table Subtle 1" w:semiHidden="1" w:unhideWhenUsed="1"/>
-    <w:lsdException w:name="Table Subtle 2" w:semiHidden="1" w:unhideWhenUsed="1"/>
-    <w:lsdException w:name="Table Web 1" w:semiHidden="1" w:unhideWhenUsed="1"/>
-    <w:lsdException w:name="Table Web 2" w:semiHidden="1" w:unhideWhenUsed="1"/>
-    <w:lsdException w:name="Table Web 3" w:semiHidden="1" w:unhideWhenUsed="1"/>
-    <w:lsdException w:name="Balloon Text" w:semiHidden="1" w:unhideWhenUsed="1"/>
-    <w:lsdException w:name="Table Grid" w:uiPriority="0"/>
-    <w:lsdException w:name="Table Theme" w:semiHidden="1" w:unhideWhenUsed="1"/>
-    <w:lsdException w:name="Placeholder Text" w:semiHidden="1"/>
-    <w:lsdException w:name="No Spacing" w:uiPriority="1" w:qFormat="1"/>
-    <w:lsdException w:name="Light Shading" w:uiPriority="60"/>
-    <w:lsdException w:name="Light List" w:uiPriority="61"/>
-    <w:lsdException w:name="Light Grid" w:uiPriority="62"/>
-    <w:lsdException w:name="Medium Shading 1" w:uiPriority="63"/>
-    <w:lsdException w:name="Medium Shading 2" w:uiPriority="64"/>
-    <w:lsdException w:name="Medium List 1" w:uiPriority="65"/>
-    <w:lsdException w:name="Medium List 2" w:uiPriority="66"/>
-    <w:lsdException w:name="Medium Grid 1" w:uiPriority="67"/>
-    <w:lsdException w:name="Medium Grid 2" w:uiPriority="68"/>
-    <w:lsdException w:name="Medium Grid 3" w:uiPriority="69"/>
-    <w:lsdException w:name="Dark List" w:uiPriority="70"/>
-    <w:lsdException w:name="Colorful Shading" w:uiPriority="71"/>
-    <w:lsdException w:name="Colorful List" w:uiPriority="72"/>
-    <w:lsdException w:name="Colorful Grid" w:uiPriority="73"/>
-    <w:lsdException w:name="Light Shading Accent 1" w:uiPriority="60"/>
-    <w:lsdException w:name="Light List Accent 1" w:uiPriority="61"/>
-    <w:lsdException w:name="Light Grid Accent 1" w:uiPriority="62"/>
-    <w:lsdException w:name="Medium Shading 1 Accent 1" w:uiPriority="63"/>
-    <w:lsdException w:name="Medium Shading 2 Accent 1" w:uiPriority="64"/>
-    <w:lsdException w:name="Medium List 1 Accent 1" w:uiPriority="65"/>
-    <w:lsdException w:name="Revision" w:semiHidden="1"/>
-    <w:lsdException w:name="List Paragraph" w:qFormat="1"/>
-    <w:lsdException w:name="Quote" w:uiPriority="29" w:qFormat="1"/>
-    <w:lsdException w:name="Intense Quote" w:uiPriority="30" w:qFormat="1"/>
-    <w:lsdException w:name="Medium List 2 Accent 1" w:uiPriority="66"/>
-    <w:lsdException w:name="Medium Grid 1 Accent 1" w:uiPriority="67"/>
-    <w:lsdException w:name="Medium Grid 2 Accent 1" w:uiPriority="68"/>
-    <w:lsdException w:name="Medium Grid 3 Accent 1" w:uiPriority="69"/>
-    <w:lsdException w:name="Dark List Accent 1" w:uiPriority="70"/>
-    <w:lsdException w:name="Colorful Shading Accent 1" w:uiPriority="71"/>
-    <w:lsdException w:name="Colorful List Accent 1" w:uiPriority="72"/>
-    <w:lsdException w:name="Colorful Grid Accent 1" w:uiPriority="73"/>
-    <w:lsdException w:name="Light Shading Accent 2" w:uiPriority="60"/>
-    <w:lsdException w:name="Light List Accent 2" w:uiPriority="61"/>
-    <w:lsdException w:name="Light Grid Accent 2" w:uiPriority="62"/>
-    <w:lsdException w:name="Medium Shading 1 Accent 2" w:uiPriority="63"/>
-    <w:lsdException w:name="Medium Shading 2 Accent 2" w:uiPriority="64"/>
-    <w:lsdException w:name="Medium List 1 Accent 2" w:uiPriority="65"/>
-    <w:lsdException w:name="Medium List 2 Accent 2" w:uiPriority="66"/>
-    <w:lsdException w:name="Medium Grid 1 Accent 2" w:uiPriority="67"/>
-    <w:lsdException w:name="Medium Grid 2 Accent 2" w:uiPriority="68"/>
-    <w:lsdException w:name="Medium Grid 3 Accent 2" w:uiPriority="69"/>
-    <w:lsdException w:name="Dark List Accent 2" w:uiPriority="70"/>
-    <w:lsdException w:name="Colorful Shading Accent 2" w:uiPriority="71"/>
-    <w:lsdException w:name="Colorful List Accent 2" w:uiPriority="72"/>
-    <w:lsdException w:name="Colorful Grid Accent 2" w:uiPriority="73"/>
-    <w:lsdException w:name="Light Shading Accent 3" w:uiPriority="60"/>
-    <w:lsdException w:name="Light List Accent 3" w:uiPriority="61"/>
-    <w:lsdException w:name="Light Grid Accent 3" w:uiPriority="62"/>
-    <w:lsdException w:name="Medium Shading 1 Accent 3" w:uiPriority="63"/>
-    <w:lsdException w:name="Medium Shading 2 Accent 3" w:uiPriority="64"/>
-    <w:lsdException w:name="Medium List 1 Accent 3" w:uiPriority="65"/>
-    <w:lsdException w:name="Medium List 2 Accent 3" w:uiPriority="66"/>
-    <w:lsdException w:name="Medium Grid 1 Accent 3" w:uiPriority="67"/>
-    <w:lsdException w:name="Medium Grid 2 Accent 3" w:uiPriority="68"/>
-    <w:lsdException w:name="Medium Grid 3 Accent 3" w:uiPriority="69"/>
-    <w:lsdException w:name="Dark List Accent 3" w:uiPriority="70"/>
-    <w:lsdException w:name="Colorful Shading Accent 3" w:uiPriority="71"/>
-    <w:lsdException w:name="Colorful List Accent 3" w:uiPriority="72"/>
-    <w:lsdException w:name="Colorful Grid Accent 3" w:uiPriority="73"/>
-    <w:lsdException w:name="Light Shading Accent 4" w:uiPriority="60"/>
-    <w:lsdException w:name="Light List Accent 4" w:uiPriority="61"/>
-    <w:lsdException w:name="Light Grid Accent 4" w:uiPriority="62"/>
-    <w:lsdException w:name="Medium Shading 1 Accent 4" w:uiPriority="63"/>
-    <w:lsdException w:name="Medium Shading 2 Accent 4" w:uiPriority="64"/>
-    <w:lsdException w:name="Medium List 1 Accent 4" w:uiPriority="65"/>
-    <w:lsdException w:name="Medium List 2 Accent 4" w:uiPriority="66"/>
-    <w:lsdException w:name="Medium Grid 1 Accent 4" w:uiPriority="67"/>
-    <w:lsdException w:name="Medium Grid 2 Accent 4" w:uiPriority="68"/>
-    <w:lsdException w:name="Medium Grid 3 Accent 4" w:uiPriority="69"/>
-    <w:lsdException w:name="Dark List Accent 4" w:uiPriority="70"/>
-    <w:lsdException w:name="Colorful Shading Accent 4" w:uiPriority="71"/>
-    <w:lsdException w:name="Colorful List Accent 4" w:uiPriority="72"/>
-    <w:lsdException w:name="Colorful Grid Accent 4" w:uiPriority="73"/>
-    <w:lsdException w:name="Light Shading Accent 5" w:uiPriority="60"/>
-    <w:lsdException w:name="Light List Accent 5" w:uiPriority="61"/>
-    <w:lsdException w:name="Light Grid Accent 5" w:uiPriority="62"/>
-    <w:lsdException w:name="Medium Shading 1 Accent 5" w:uiPriority="63"/>
-    <w:lsdException w:name="Medium Shading 2 Accent 5" w:uiPriority="64"/>
-    <w:lsdException w:name="Medium List 1 Accent 5" w:uiPriority="65"/>
-    <w:lsdException w:name="Medium List 2 Accent 5" w:uiPriority="66"/>
-    <w:lsdException w:name="Medium Grid 1 Accent 5" w:uiPriority="67"/>
-    <w:lsdException w:name="Medium Grid 2 Accent 5" w:uiPriority="68"/>
-    <w:lsdException w:name="Medium Grid 3 Accent 5" w:uiPriority="69"/>
-    <w:lsdException w:name="Dark List Accent 5" w:uiPriority="70"/>
-    <w:lsdException w:name="Colorful Shading Accent 5" w:uiPriority="71"/>
-    <w:lsdException w:name="Colorful List Accent 5" w:uiPriority="72"/>
-    <w:lsdException w:name="Colorful Grid Accent 5" w:uiPriority="73"/>
-    <w:lsdException w:name="Light Shading Accent 6" w:uiPriority="60"/>
-    <w:lsdException w:name="Light List Accent 6" w:uiPriority="61"/>
-    <w:lsdException w:name="Light Grid Accent 6" w:uiPriority="62"/>
-    <w:lsdException w:name="Medium Shading 1 Accent 6" w:uiPriority="63"/>
-    <w:lsdException w:name="Medium Shading 2 Accent 6" w:uiPriority="64"/>
-    <w:lsdException w:name="Medium List 1 Accent 6" w:uiPriority="65"/>
-    <w:lsdException w:name="Medium List 2 Accent 6" w:uiPriority="66"/>
-    <w:lsdException w:name="Medium Grid 1 Accent 6" w:uiPriority="67"/>
-    <w:lsdException w:name="Medium Grid 2 Accent 6" w:uiPriority="68"/>
-    <w:lsdException w:name="Medium Grid 3 Accent 6" w:uiPriority="69"/>
-    <w:lsdException w:name="Dark List Accent 6" w:uiPriority="70"/>
-    <w:lsdException w:name="Colorful Shading Accent 6" w:uiPriority="71"/>
-    <w:lsdException w:name="Colorful List Accent 6" w:uiPriority="72"/>
-    <w:lsdException w:name="Colorful Grid Accent 6" w:uiPriority="73"/>
-    <w:lsdException w:name="Subtle Emphasis" w:uiPriority="19" w:qFormat="1"/>
-    <w:lsdException w:name="Intense Emphasis" w:uiPriority="21" w:qFormat="1"/>
-    <w:lsdException w:name="Subtle Reference" w:uiPriority="31" w:qFormat="1"/>
-    <w:lsdException w:name="Intense Reference" w:uiPriority="32" w:qFormat="1"/>
-    <w:lsdException w:name="Book Title" w:uiPriority="33" w:qFormat="1"/>
-    <w:lsdException w:name="Bibliography" w:semiHidden="1" w:uiPriority="37" w:unhideWhenUsed="1"/>
-    <w:lsdException w:name="TOC Heading" w:semiHidden="1" w:uiPriority="39" w:unhideWhenUsed="1" w:qFormat="1"/>
-    <w:lsdException w:name="Plain Table 1" w:uiPriority="41"/>
-    <w:lsdException w:name="Plain Table 2" w:uiPriority="42"/>
-    <w:lsdException w:name="Plain Table 3" w:uiPriority="43"/>
-    <w:lsdException w:name="Plain Table 4" w:uiPriority="44"/>
-    <w:lsdException w:name="Plain Table 5" w:uiPriority="45"/>
-    <w:lsdException w:name="Grid Table Light" w:uiPriority="40"/>
-    <w:lsdException w:name="Grid Table 1 Light" w:uiPriority="46"/>
-    <w:lsdException w:name="Grid Table 2" w:uiPriority="47"/>
-    <w:lsdException w:name="Grid Table 3" w:uiPriority="48"/>
-    <w:lsdException w:name="Grid Table 4" w:uiPriority="49"/>
-    <w:lsdException w:name="Grid Table 5 Dark" w:uiPriority="50"/>
-    <w:lsdException w:name="Grid Table 6 Colorful" w:uiPriority="51"/>
-    <w:lsdException w:name="Grid Table 7 Colorful" w:uiPriority="52"/>
-    <w:lsdException w:name="Grid Table 1 Light Accent 1" w:uiPriority="46"/>
-    <w:lsdException w:name="Grid Table 2 Accent 1" w:uiPriority="47"/>
-    <w:lsdException w:name="Grid Table 3 Accent 1" w:uiPriority="48"/>
-    <w:lsdException w:name="Grid Table 4 Accent 1" w:uiPriority="49"/>
-    <w:lsdException w:name="Grid Table 5 Dark Accent 1" w:uiPriority="50"/>
-    <w:lsdException w:name="Grid Table 6 Colorful Accent 1" w:uiPriority="51"/>
-    <w:lsdException w:name="Grid Table 7 Colorful Accent 1" w:uiPriority="52"/>
-    <w:lsdException w:name="Grid Table 1 Light Accent 2" w:uiPriority="46"/>
-    <w:lsdException w:name="Grid Table 2 Accent 2" w:uiPriority="47"/>
-    <w:lsdException w:name="Grid Table 3 Accent 2" w:uiPriority="48"/>
-    <w:lsdException w:name="Grid Table 4 Accent 2" w:uiPriority="49"/>
-    <w:lsdException w:name="Grid Table 5 Dark Accent 2" w:uiPriority="50"/>
-    <w:lsdException w:name="Grid Table 6 Colorful Accent 2" w:uiPriority="51"/>
-    <w:lsdException w:name="Grid Table 7 Colorful Accent 2" w:uiPriority="52"/>
-    <w:lsdException w:name="Grid Table 1 Light Accent 3" w:uiPriority="46"/>
-    <w:lsdException w:name="Grid Table 2 Accent 3" w:uiPriority="47"/>
-    <w:lsdException w:name="Grid Table 3 Accent 3" w:uiPriority="48"/>
-    <w:lsdException w:name="Grid Table 4 Accent 3" w:uiPriority="49"/>
-    <w:lsdException w:name="Grid Table 5 Dark Accent 3" w:uiPriority="50"/>
-    <w:lsdException w:name="Grid Table 6 Colorful Accent 3" w:uiPriority="51"/>
-    <w:lsdException w:name="Grid Table 7 Colorful Accent 3" w:uiPriority="52"/>
-    <w:lsdException w:name="Grid Table 1 Light Accent 4" w:uiPriority="46"/>
-    <w:lsdException w:name="Grid Table 2 Accent 4" w:uiPriority="47"/>
-    <w:lsdException w:name="Grid Table 3 Accent 4" w:uiPriority="48"/>
-    <w:lsdException w:name="Grid Table 4 Accent 4" w:uiPriority="49"/>
-    <w:lsdException w:name="Grid Table 5 Dark Accent 4" w:uiPriority="50"/>
-    <w:lsdException w:name="Grid Table 6 Colorful Accent 4" w:uiPriority="51"/>
-    <w:lsdException w:name="Grid Table 7 Colorful Accent 4" w:uiPriority="52"/>
-    <w:lsdException w:name="Grid Table 1 Light Accent 5" w:uiPriority="46"/>
-    <w:lsdException w:name="Grid Table 2 Accent 5" w:uiPriority="47"/>
-    <w:lsdException w:name="Grid Table 3 Accent 5" w:uiPriority="48"/>
-    <w:lsdException w:name="Grid Table 4 Accent 5" w:uiPriority="49"/>
-    <w:lsdException w:name="Grid Table 5 Dark Accent 5" w:uiPriority="50"/>
-    <w:lsdException w:name="Grid Table 6 Colorful Accent 5" w:uiPriority="51"/>
-    <w:lsdException w:name="Grid Table 7 Colorful Accent 5" w:uiPriority="52"/>
-    <w:lsdException w:name="Grid Table 1 Light Accent 6" w:uiPriority="46"/>
-    <w:lsdException w:name="Grid Table 2 Accent 6" w:uiPriority="47"/>
-    <w:lsdException w:name="Grid Table 3 Accent 6" w:uiPriority="48"/>
-    <w:lsdException w:name="Grid Table 4 Accent 6" w:uiPriority="49"/>
-    <w:lsdException w:name="Grid Table 5 Dark Accent 6" w:uiPriority="50"/>
-    <w:lsdException w:name="Grid Table 6 Colorful Accent 6" w:uiPriority="51"/>
-    <w:lsdException w:name="Grid Table 7 Colorful Accent 6" w:uiPriority="52"/>
-    <w:lsdException w:name="List Table 1 Light" w:uiPriority="46"/>
-    <w:lsdException w:name="List Table 2" w:uiPriority="47"/>
-    <w:lsdException w:name="List Table 3" w:uiPriority="48"/>
-    <w:lsdException w:name="List Table 4" w:uiPriority="49"/>
-    <w:lsdException w:name="List Table 5 Dark" w:uiPriority="50"/>
-    <w:lsdException w:name="List Table 6 Colorful" w:uiPriority="51"/>
-    <w:lsdException w:name="List Table 7 Colorful" w:uiPriority="52"/>
-    <w:lsdException w:name="List Table 1 Light Accent 1" w:uiPriority="46"/>
-    <w:lsdException w:name="List Table 2 Accent 1" w:uiPriority="47"/>
-    <w:lsdException w:name="List Table 3 Accent 1" w:uiPriority="48"/>
-    <w:lsdException w:name="List Table 4 Accent 1" w:uiPriority="49"/>
-    <w:lsdException w:name="List Table 5 Dark Accent 1" w:uiPriority="50"/>
-    <w:lsdException w:name="List Table 6 Colorful Accent 1" w:uiPriority="51"/>
-    <w:lsdException w:name="List Table 7 Colorful Accent 1" w:uiPriority="52"/>
-    <w:lsdException w:name="List Table 1 Light Accent 2" w:uiPriority="46"/>
-    <w:lsdException w:name="List Table 2 Accent 2" w:uiPriority="47"/>
-    <w:lsdException w:name="List Table 3 Accent 2" w:uiPriority="48"/>
-    <w:lsdException w:name="List Table 4 Accent 2" w:uiPriority="49"/>
-    <w:lsdException w:name="List Table 5 Dark Accent 2" w:uiPriority="50"/>
-    <w:lsdException w:name="List Table 6 Colorful Accent 2" w:uiPriority="51"/>
-    <w:lsdException w:name="List Table 7 Colorful Accent 2" w:uiPriority="52"/>
-    <w:lsdException w:name="List Table 1 Light Accent 3" w:uiPriority="46"/>
-    <w:lsdException w:name="List Table 2 Accent 3" w:uiPriority="47"/>
-    <w:lsdException w:name="List Table 3 Accent 3" w:uiPriority="48"/>
-    <w:lsdException w:name="List Table 4 Accent 3" w:uiPriority="49"/>
-    <w:lsdException w:name="List Table 5 Dark Accent 3" w:uiPriority="50"/>
-    <w:lsdException w:name="List Table 6 Colorful Accent 3" w:uiPriority="51"/>
-    <w:lsdException w:name="List Table 7 Colorful Accent 3" w:uiPriority="52"/>
-    <w:lsdException w:name="List Table 1 Light Accent 4" w:uiPriority="46"/>
-    <w:lsdException w:name="List Table 2 Accent 4" w:uiPriority="47"/>
-    <w:lsdException w:name="List Table 3 Accent 4" w:uiPriority="48"/>
-    <w:lsdException w:name="List Table 4 Accent 4" w:uiPriority="49"/>
-    <w:lsdException w:name="List Table 5 Dark Accent 4" w:uiPriority="50"/>
-    <w:lsdException w:name="List Table 6 Colorful Accent 4" w:uiPriority="51"/>
-    <w:lsdException w:name="List Table 7 Colorful Accent 4" w:uiPriority="52"/>
-    <w:lsdException w:name="List Table 1 Light Accent 5" w:uiPriority="46"/>
-    <w:lsdException w:name="List Table 2 Accent 5" w:uiPriority="47"/>
-    <w:lsdException w:name="List Table 3 Accent 5" w:uiPriority="48"/>
-    <w:lsdException w:name="List Table 4 Accent 5" w:uiPriority="49"/>
-    <w:lsdException w:name="List Table 5 Dark Accent 5" w:uiPriority="50"/>
-    <w:lsdException w:name="List Table 6 Colorful Accent 5" w:uiPriority="51"/>
-    <w:lsdException w:name="List Table 7 Colorful Accent 5" w:uiPriority="52"/>
-    <w:lsdException w:name="List Table 1 Light Accent 6" w:uiPriority="46"/>
-    <w:lsdException w:name="List Table 2 Accent 6" w:uiPriority="47"/>
-    <w:lsdException w:name="List Table 3 Accent 6" w:uiPriority="48"/>
-    <w:lsdException w:name="List Table 4 Accent 6" w:uiPriority="49"/>
-    <w:lsdException w:name="List Table 5 Dark Accent 6" w:uiPriority="50"/>
-    <w:lsdException w:name="List Table 6 Colorful Accent 6" w:uiPriority="51"/>
-    <w:lsdException w:name="List Table 7 Colorful Accent 6" w:uiPriority="52"/>
+  <w:latentStyles w:defLockedState="0" w:defUIPriority="99" w:defSemiHidden="1" w:defUnhideWhenUsed="1" w:defQFormat="0" w:count="267">
+    <w:lsdException w:name="Normal" w:semiHidden="0" w:uiPriority="0" w:unhideWhenUsed="0" w:qFormat="1"/>
+    <w:lsdException w:name="heading 1" w:semiHidden="0" w:uiPriority="0" w:unhideWhenUsed="0" w:qFormat="1"/>
+    <w:lsdException w:name="heading 2" w:semiHidden="0" w:uiPriority="0" w:unhideWhenUsed="0" w:qFormat="1"/>
+    <w:lsdException w:name="heading 3" w:semiHidden="0" w:uiPriority="0" w:unhideWhenUsed="0" w:qFormat="1"/>
+    <w:lsdException w:name="heading 4" w:semiHidden="0" w:uiPriority="0" w:unhideWhenUsed="0" w:qFormat="1"/>
+    <w:lsdException w:name="heading 5" w:semiHidden="0" w:uiPriority="0" w:unhideWhenUsed="0" w:qFormat="1"/>
+    <w:lsdException w:name="heading 6" w:uiPriority="9" w:qFormat="1"/>
+    <w:lsdException w:name="heading 7" w:uiPriority="9" w:qFormat="1"/>
+    <w:lsdException w:name="heading 8" w:uiPriority="9" w:qFormat="1"/>
+    <w:lsdException w:name="heading 9" w:uiPriority="9" w:qFormat="1"/>
+    <w:lsdException w:name="toc 1" w:uiPriority="39" w:qFormat="1"/>
+    <w:lsdException w:name="toc 2" w:uiPriority="39" w:qFormat="1"/>
+    <w:lsdException w:name="toc 3" w:uiPriority="39" w:qFormat="1"/>
+    <w:lsdException w:name="toc 4" w:uiPriority="39"/>
+    <w:lsdException w:name="toc 5" w:uiPriority="39"/>
+    <w:lsdException w:name="toc 6" w:uiPriority="39"/>
+    <w:lsdException w:name="toc 7" w:uiPriority="39"/>
+    <w:lsdException w:name="toc 8" w:uiPriority="39"/>
+    <w:lsdException w:name="toc 9" w:uiPriority="39"/>
+    <w:lsdException w:name="caption" w:uiPriority="35" w:qFormat="1"/>
+    <w:lsdException w:name="Title" w:semiHidden="0" w:uiPriority="10" w:unhideWhenUsed="0" w:qFormat="1"/>
+    <w:lsdException w:name="Default Paragraph Font" w:uiPriority="1"/>
+    <w:lsdException w:name="Body Text Indent" w:uiPriority="0"/>
+    <w:lsdException w:name="Subtitle" w:semiHidden="0" w:uiPriority="11" w:unhideWhenUsed="0" w:qFormat="1"/>
+    <w:lsdException w:name="Body Text Indent 2" w:uiPriority="0"/>
+    <w:lsdException w:name="Block Text" w:uiPriority="0"/>
+    <w:lsdException w:name="Strong" w:semiHidden="0" w:uiPriority="0" w:unhideWhenUsed="0" w:qFormat="1"/>
+    <w:lsdException w:name="Emphasis" w:semiHidden="0" w:uiPriority="20" w:unhideWhenUsed="0" w:qFormat="1"/>
+    <w:lsdException w:name="Table Grid" w:semiHidden="0" w:uiPriority="0" w:unhideWhenUsed="0"/>
+    <w:lsdException w:name="Placeholder Text" w:unhideWhenUsed="0"/>
+    <w:lsdException w:name="No Spacing" w:semiHidden="0" w:uiPriority="1" w:unhideWhenUsed="0" w:qFormat="1"/>
+    <w:lsdException w:name="Light Shading" w:semiHidden="0" w:uiPriority="60" w:unhideWhenUsed="0"/>
+    <w:lsdException w:name="Light List" w:semiHidden="0" w:uiPriority="61" w:unhideWhenUsed="0"/>
+    <w:lsdException w:name="Light Grid" w:semiHidden="0" w:uiPriority="62" w:unhideWhenUsed="0"/>
+    <w:lsdException w:name="Medium Shading 1" w:semiHidden="0" w:uiPriority="63" w:unhideWhenUsed="0"/>
+    <w:lsdException w:name="Medium Shading 2" w:semiHidden="0" w:uiPriority="64" w:unhideWhenUsed="0"/>
+    <w:lsdException w:name="Medium List 1" w:semiHidden="0" w:uiPriority="65" w:unhideWhenUsed="0"/>
+    <w:lsdException w:name="Medium List 2" w:semiHidden="0" w:uiPriority="66" w:unhideWhenUsed="0"/>
+    <w:lsdException w:name="Medium Grid 1" w:semiHidden="0" w:uiPriority="67" w:unhideWhenUsed="0"/>
+    <w:lsdException w:name="Medium Grid 2" w:semiHidden="0" w:uiPriority="68" w:unhideWhenUsed="0"/>
+    <w:lsdException w:name="Medium Grid 3" w:semiHidden="0" w:uiPriority="69" w:unhideWhenUsed="0"/>
+    <w:lsdException w:name="Dark List" w:semiHidden="0" w:uiPriority="70" w:unhideWhenUsed="0"/>
+    <w:lsdException w:name="Colorful Shading" w:semiHidden="0" w:uiPriority="71" w:unhideWhenUsed="0"/>
+    <w:lsdException w:name="Colorful List" w:semiHidden="0" w:uiPriority="72" w:unhideWhenUsed="0"/>
+    <w:lsdException w:name="Colorful Grid" w:semiHidden="0" w:uiPriority="73" w:unhideWhenUsed="0"/>
+    <w:lsdException w:name="Light Shading Accent 1" w:semiHidden="0" w:uiPriority="60" w:unhideWhenUsed="0"/>
+    <w:lsdException w:name="Light List Accent 1" w:semiHidden="0" w:uiPriority="61" w:unhideWhenUsed="0"/>
+    <w:lsdException w:name="Light Grid Accent 1" w:semiHidden="0" w:uiPriority="62" w:unhideWhenUsed="0"/>
+    <w:lsdException w:name="Medium Shading 1 Accent 1" w:semiHidden="0" w:uiPriority="63" w:unhideWhenUsed="0"/>
+    <w:lsdException w:name="Medium Shading 2 Accent 1" w:semiHidden="0" w:uiPriority="64" w:unhideWhenUsed="0"/>
+    <w:lsdException w:name="Medium List 1 Accent 1" w:semiHidden="0" w:uiPriority="65" w:unhideWhenUsed="0"/>
+    <w:lsdException w:name="Revision" w:unhideWhenUsed="0"/>
+    <w:lsdException w:name="List Paragraph" w:semiHidden="0" w:unhideWhenUsed="0" w:qFormat="1"/>
+    <w:lsdException w:name="Quote" w:semiHidden="0" w:uiPriority="29" w:unhideWhenUsed="0" w:qFormat="1"/>
+    <w:lsdException w:name="Intense Quote" w:semiHidden="0" w:uiPriority="30" w:unhideWhenUsed="0" w:qFormat="1"/>
+    <w:lsdException w:name="Medium List 2 Accent 1" w:semiHidden="0" w:uiPriority="66" w:unhideWhenUsed="0"/>
+    <w:lsdException w:name="Medium Grid 1 Accent 1" w:semiHidden="0" w:uiPriority="67" w:unhideWhenUsed="0"/>
+    <w:lsdException w:name="Medium Grid 2 Accent 1" w:semiHidden="0" w:uiPriority="68" w:unhideWhenUsed="0"/>
+    <w:lsdException w:name="Medium Grid 3 Accent 1" w:semiHidden="0" w:uiPriority="69" w:unhideWhenUsed="0"/>
+    <w:lsdException w:name="Dark List Accent 1" w:semiHidden="0" w:uiPriority="70" w:unhideWhenUsed="0"/>
+    <w:lsdException w:name="Colorful Shading Accent 1" w:semiHidden="0" w:uiPriority="71" w:unhideWhenUsed="0"/>
+    <w:lsdException w:name="Colorful List Accent 1" w:semiHidden="0" w:uiPriority="72" w:unhideWhenUsed="0"/>
+    <w:lsdException w:name="Colorful Grid Accent 1" w:semiHidden="0" w:uiPriority="73" w:unhideWhenUsed="0"/>
+    <w:lsdException w:name="Light Shading Accent 2" w:semiHidden="0" w:uiPriority="60" w:unhideWhenUsed="0"/>
+    <w:lsdException w:name="Light List Accent 2" w:semiHidden="0" w:uiPriority="61" w:unhideWhenUsed="0"/>
+    <w:lsdException w:name="Light Grid Accent 2" w:semiHidden="0" w:uiPriority="62" w:unhideWhenUsed="0"/>
+    <w:lsdException w:name="Medium Shading 1 Accent 2" w:semiHidden="0" w:uiPriority="63" w:unhideWhenUsed="0"/>
+    <w:lsdException w:name="Medium Shading 2 Accent 2" w:semiHidden="0" w:uiPriority="64" w:unhideWhenUsed="0"/>
+    <w:lsdException w:name="Medium List 1 Accent 2" w:semiHidden="0" w:uiPriority="65" w:unhideWhenUsed="0"/>
+    <w:lsdException w:name="Medium List 2 Accent 2" w:semiHidden="0" w:uiPriority="66" w:unhideWhenUsed="0"/>
+    <w:lsdException w:name="Medium Grid 1 Accent 2" w:semiHidden="0" w:uiPriority="67" w:unhideWhenUsed="0"/>
+    <w:lsdException w:name="Medium Grid 2 Accent 2" w:semiHidden="0" w:uiPriority="68" w:unhideWhenUsed="0"/>
+    <w:lsdException w:name="Medium Grid 3 Accent 2" w:semiHidden="0" w:uiPriority="69" w:unhideWhenUsed="0"/>
+    <w:lsdException w:name="Dark List Accent 2" w:semiHidden="0" w:uiPriority="70" w:unhideWhenUsed="0"/>
+    <w:lsdException w:name="Colorful Shading Accent 2" w:semiHidden="0" w:uiPriority="71" w:unhideWhenUsed="0"/>
+    <w:lsdException w:name="Colorful List Accent 2" w:semiHidden="0" w:uiPriority="72" w:unhideWhenUsed="0"/>
+    <w:lsdException w:name="Colorful Grid Accent 2" w:semiHidden="0" w:uiPriority="73" w:unhideWhenUsed="0"/>
+    <w:lsdException w:name="Light Shading Accent 3" w:semiHidden="0" w:uiPriority="60" w:unhideWhenUsed="0"/>
+    <w:lsdException w:name="Light List Accent 3" w:semiHidden="0" w:uiPriority="61" w:unhideWhenUsed="0"/>
+    <w:lsdException w:name="Light Grid Accent 3" w:semiHidden="0" w:uiPriority="62" w:unhideWhenUsed="0"/>
+    <w:lsdException w:name="Medium Shading 1 Accent 3" w:semiHidden="0" w:uiPriority="63" w:unhideWhenUsed="0"/>
+    <w:lsdException w:name="Medium Shading 2 Accent 3" w:semiHidden="0" w:uiPriority="64" w:unhideWhenUsed="0"/>
+    <w:lsdException w:name="Medium List 1 Accent 3" w:semiHidden="0" w:uiPriority="65" w:unhideWhenUsed="0"/>
+    <w:lsdException w:name="Medium List 2 Accent 3" w:semiHidden="0" w:uiPriority="66" w:unhideWhenUsed="0"/>
+    <w:lsdException w:name="Medium Grid 1 Accent 3" w:semiHidden="0" w:uiPriority="67" w:unhideWhenUsed="0"/>
+    <w:lsdException w:name="Medium Grid 2 Accent 3" w:semiHidden="0" w:uiPriority="68" w:unhideWhenUsed="0"/>
+    <w:lsdException w:name="Medium Grid 3 Accent 3" w:semiHidden="0" w:uiPriority="69" w:unhideWhenUsed="0"/>
+    <w:lsdException w:name="Dark List Accent 3" w:semiHidden="0" w:uiPriority="70" w:unhideWhenUsed="0"/>
+    <w:lsdException w:name="Colorful Shading Accent 3" w:semiHidden="0" w:uiPriority="71" w:unhideWhenUsed="0"/>
+    <w:lsdException w:name="Colorful List Accent 3" w:semiHidden="0" w:uiPriority="72" w:unhideWhenUsed="0"/>
+    <w:lsdException w:name="Colorful Grid Accent 3" w:semiHidden="0" w:uiPriority="73" w:unhideWhenUsed="0"/>
+    <w:lsdException w:name="Light Shading Accent 4" w:semiHidden="0" w:uiPriority="60" w:unhideWhenUsed="0"/>
+    <w:lsdException w:name="Light List Accent 4" w:semiHidden="0" w:uiPriority="61" w:unhideWhenUsed="0"/>
+    <w:lsdException w:name="Light Grid Accent 4" w:semiHidden="0" w:uiPriority="62" w:unhideWhenUsed="0"/>
+    <w:lsdException w:name="Medium Shading 1 Accent 4" w:semiHidden="0" w:uiPriority="63" w:unhideWhenUsed="0"/>
+    <w:lsdException w:name="Medium Shading 2 Accent 4" w:semiHidden="0" w:uiPriority="64" w:unhideWhenUsed="0"/>
+    <w:lsdException w:name="Medium List 1 Accent 4" w:semiHidden="0" w:uiPriority="65" w:unhideWhenUsed="0"/>
+    <w:lsdException w:name="Medium List 2 Accent 4" w:semiHidden="0" w:uiPriority="66" w:unhideWhenUsed="0"/>
+    <w:lsdException w:name="Medium Grid 1 Accent 4" w:semiHidden="0" w:uiPriority="67" w:unhideWhenUsed="0"/>
+    <w:lsdException w:name="Medium Grid 2 Accent 4" w:semiHidden="0" w:uiPriority="68" w:unhideWhenUsed="0"/>
+    <w:lsdException w:name="Medium Grid 3 Accent 4" w:semiHidden="0" w:uiPriority="69" w:unhideWhenUsed="0"/>
+    <w:lsdException w:name="Dark List Accent 4" w:semiHidden="0" w:uiPriority="70" w:unhideWhenUsed="0"/>
+    <w:lsdException w:name="Colorful Shading Accent 4" w:semiHidden="0" w:uiPriority="71" w:unhideWhenUsed="0"/>
+    <w:lsdException w:name="Colorful List Accent 4" w:semiHidden="0" w:uiPriority="72" w:unhideWhenUsed="0"/>
+    <w:lsdException w:name="Colorful Grid Accent 4" w:semiHidden="0" w:uiPriority="73" w:unhideWhenUsed="0"/>
+    <w:lsdException w:name="Light Shading Accent 5" w:semiHidden="0" w:uiPriority="60" w:unhideWhenUsed="0"/>
+    <w:lsdException w:name="Light List Accent 5" w:semiHidden="0" w:uiPriority="61" w:unhideWhenUsed="0"/>
+    <w:lsdException w:name="Light Grid Accent 5" w:semiHidden="0" w:uiPriority="62" w:unhideWhenUsed="0"/>
+    <w:lsdException w:name="Medium Shading 1 Accent 5" w:semiHidden="0" w:uiPriority="63" w:unhideWhenUsed="0"/>
+    <w:lsdException w:name="Medium Shading 2 Accent 5" w:semiHidden="0" w:uiPriority="64" w:unhideWhenUsed="0"/>
+    <w:lsdException w:name="Medium List 1 Accent 5" w:semiHidden="0" w:uiPriority="65" w:unhideWhenUsed="0"/>
+    <w:lsdException w:name="Medium List 2 Accent 5" w:semiHidden="0" w:uiPriority="66" w:unhideWhenUsed="0"/>
+    <w:lsdException w:name="Medium Grid 1 Accent 5" w:semiHidden="0" w:uiPriority="67" w:unhideWhenUsed="0"/>
+    <w:lsdException w:name="Medium Grid 2 Accent 5" w:semiHidden="0" w:uiPriority="68" w:unhideWhenUsed="0"/>
+    <w:lsdException w:name="Medium Grid 3 Accent 5" w:semiHidden="0" w:uiPriority="69" w:unhideWhenUsed="0"/>
+    <w:lsdException w:name="Dark List Accent 5" w:semiHidden="0" w:uiPriority="70" w:unhideWhenUsed="0"/>
+    <w:lsdException w:name="Colorful Shading Accent 5" w:semiHidden="0" w:uiPriority="71" w:unhideWhenUsed="0"/>
+    <w:lsdException w:name="Colorful List Accent 5" w:semiHidden="0" w:uiPriority="72" w:unhideWhenUsed="0"/>
+    <w:lsdException w:name="Colorful Grid Accent 5" w:semiHidden="0" w:uiPriority="73" w:unhideWhenUsed="0"/>
+    <w:lsdException w:name="Light Shading Accent 6" w:semiHidden="0" w:uiPriority="60" w:unhideWhenUsed="0"/>
+    <w:lsdException w:name="Light List Accent 6" w:semiHidden="0" w:uiPriority="61" w:unhideWhenUsed="0"/>
+    <w:lsdException w:name="Light Grid Accent 6" w:semiHidden="0" w:uiPriority="62" w:unhideWhenUsed="0"/>
+    <w:lsdException w:name="Medium Shading 1 Accent 6" w:semiHidden="0" w:uiPriority="63" w:unhideWhenUsed="0"/>
+    <w:lsdException w:name="Medium Shading 2 Accent 6" w:semiHidden="0" w:uiPriority="64" w:unhideWhenUsed="0"/>
+    <w:lsdException w:name="Medium List 1 Accent 6" w:semiHidden="0" w:uiPriority="65" w:unhideWhenUsed="0"/>
+    <w:lsdException w:name="Medium List 2 Accent 6" w:semiHidden="0" w:uiPriority="66" w:unhideWhenUsed="0"/>
+    <w:lsdException w:name="Medium Grid 1 Accent 6" w:semiHidden="0" w:uiPriority="67" w:unhideWhenUsed="0"/>
+    <w:lsdException w:name="Medium Grid 2 Accent 6" w:semiHidden="0" w:uiPriority="68" w:unhideWhenUsed="0"/>
+    <w:lsdException w:name="Medium Grid 3 Accent 6" w:semiHidden="0" w:uiPriority="69" w:unhideWhenUsed="0"/>
+    <w:lsdException w:name="Dark List Accent 6" w:semiHidden="0" w:uiPriority="70" w:unhideWhenUsed="0"/>
+    <w:lsdException w:name="Colorful Shading Accent 6" w:semiHidden="0" w:uiPriority="71" w:unhideWhenUsed="0"/>
+    <w:lsdException w:name="Colorful List Accent 6" w:semiHidden="0" w:uiPriority="72" w:unhideWhenUsed="0"/>
+    <w:lsdException w:name="Colorful Grid Accent 6" w:semiHidden="0" w:uiPriority="73" w:unhideWhenUsed="0"/>
+    <w:lsdException w:name="Subtle Emphasis" w:semiHidden="0" w:uiPriority="19" w:unhideWhenUsed="0" w:qFormat="1"/>
+    <w:lsdException w:name="Intense Emphasis" w:semiHidden="0" w:uiPriority="21" w:unhideWhenUsed="0" w:qFormat="1"/>
+    <w:lsdException w:name="Subtle Reference" w:semiHidden="0" w:uiPriority="31" w:unhideWhenUsed="0" w:qFormat="1"/>
+    <w:lsdException w:name="Intense Reference" w:semiHidden="0" w:uiPriority="32" w:unhideWhenUsed="0" w:qFormat="1"/>
+    <w:lsdException w:name="Book Title" w:semiHidden="0" w:uiPriority="33" w:unhideWhenUsed="0" w:qFormat="1"/>
+    <w:lsdException w:name="Bibliography" w:uiPriority="37"/>
+    <w:lsdException w:name="TOC Heading" w:uiPriority="39" w:qFormat="1"/>
   </w:latentStyles>
   <w:style w:type="paragraph" w:default="1" w:styleId="Normal">
     <w:name w:val="Normal"/>
@@ -29260,6 +29464,7 @@
     <w:uiPriority w:val="99"/>
     <w:semiHidden/>
     <w:unhideWhenUsed/>
+    <w:qFormat/>
     <w:tblPr>
       <w:tblInd w:w="0" w:type="dxa"/>
       <w:tblCellMar>
@@ -29449,6 +29654,7 @@
     <w:basedOn w:val="Tabelanormal"/>
     <w:rsid w:val="00E872DE"/>
     <w:tblPr>
+      <w:tblInd w:w="0" w:type="dxa"/>
       <w:tblBorders>
         <w:top w:val="single" w:sz="4" w:space="0" w:color="auto"/>
         <w:left w:val="single" w:sz="4" w:space="0" w:color="auto"/>
@@ -29457,6 +29663,12 @@
         <w:insideH w:val="single" w:sz="4" w:space="0" w:color="auto"/>
         <w:insideV w:val="single" w:sz="4" w:space="0" w:color="auto"/>
       </w:tblBorders>
+      <w:tblCellMar>
+        <w:top w:w="0" w:type="dxa"/>
+        <w:left w:w="108" w:type="dxa"/>
+        <w:bottom w:w="0" w:type="dxa"/>
+        <w:right w:w="108" w:type="dxa"/>
+      </w:tblCellMar>
     </w:tblPr>
   </w:style>
   <w:style w:type="paragraph" w:styleId="Recuodecorpodetexto">
@@ -30100,7 +30312,7 @@
 </file>
 
 <file path=customXml/itemProps1.xml><?xml version="1.0" encoding="utf-8"?>
-<ds:datastoreItem xmlns:ds="http://schemas.openxmlformats.org/officeDocument/2006/customXml" ds:itemID="{3DAAD295-C3C1-48A0-83F2-EA1A577152F4}">
+<ds:datastoreItem xmlns:ds="http://schemas.openxmlformats.org/officeDocument/2006/customXml" ds:itemID="{1F8A25AA-777B-431E-B878-531EF2107FDC}">
   <ds:schemaRefs>
     <ds:schemaRef ds:uri="http://schemas.openxmlformats.org/officeDocument/2006/bibliography"/>
   </ds:schemaRefs>

</xml_diff>

<commit_message>
Revisão novo padrão  - Vagner 001
Revisão novo padrão  - Vagner 001
</commit_message>
<xml_diff>
--- a/TCC_ParteComum/Monografia Comum Psystem.docx
+++ b/TCC_ParteComum/Monografia Comum Psystem.docx
@@ -1,6 +1,6 @@
 
 <file path=word/document.xml><?xml version="1.0" encoding="utf-8"?>
-<w:document xmlns:wpc="http://schemas.microsoft.com/office/word/2010/wordprocessingCanvas" xmlns:mc="http://schemas.openxmlformats.org/markup-compatibility/2006" xmlns:o="urn:schemas-microsoft-com:office:office" xmlns:r="http://schemas.openxmlformats.org/officeDocument/2006/relationships" xmlns:m="http://schemas.openxmlformats.org/officeDocument/2006/math" xmlns:v="urn:schemas-microsoft-com:vml" xmlns:wp14="http://schemas.microsoft.com/office/word/2010/wordprocessingDrawing" xmlns:wp="http://schemas.openxmlformats.org/drawingml/2006/wordprocessingDrawing" xmlns:w10="urn:schemas-microsoft-com:office:word" xmlns:w="http://schemas.openxmlformats.org/wordprocessingml/2006/main" xmlns:w14="http://schemas.microsoft.com/office/word/2010/wordml" xmlns:w15="http://schemas.microsoft.com/office/word/2012/wordml" xmlns:wpg="http://schemas.microsoft.com/office/word/2010/wordprocessingGroup" xmlns:wpi="http://schemas.microsoft.com/office/word/2010/wordprocessingInk" xmlns:wne="http://schemas.microsoft.com/office/word/2006/wordml" xmlns:wps="http://schemas.microsoft.com/office/word/2010/wordprocessingShape" mc:Ignorable="w14 w15 wp14">
+<w:document xmlns:ve="http://schemas.openxmlformats.org/markup-compatibility/2006" xmlns:o="urn:schemas-microsoft-com:office:office" xmlns:r="http://schemas.openxmlformats.org/officeDocument/2006/relationships" xmlns:m="http://schemas.openxmlformats.org/officeDocument/2006/math" xmlns:v="urn:schemas-microsoft-com:vml" xmlns:wp="http://schemas.openxmlformats.org/drawingml/2006/wordprocessingDrawing" xmlns:w10="urn:schemas-microsoft-com:office:word" xmlns:w="http://schemas.openxmlformats.org/wordprocessingml/2006/main" xmlns:wne="http://schemas.microsoft.com/office/word/2006/wordml">
   <w:body>
     <w:p>
       <w:pPr>
@@ -4365,19 +4365,11 @@
             </w:rPr>
             <w:t xml:space="preserve"> – </w:t>
           </w:r>
-          <w:proofErr w:type="spellStart"/>
           <w:r>
             <w:rPr>
               <w:b/>
             </w:rPr>
-            <w:t>Stakeholders</w:t>
-          </w:r>
-          <w:proofErr w:type="spellEnd"/>
-          <w:r>
-            <w:rPr>
-              <w:b/>
-            </w:rPr>
-            <w:t>/</w:t>
+            <w:t>Stakeholders/</w:t>
           </w:r>
           <w:r>
             <w:rPr>
@@ -10668,7 +10660,27 @@
         <w:rPr>
           <w:rFonts w:ascii="Arial" w:hAnsi="Arial" w:cs="Arial"/>
         </w:rPr>
-        <w:t>A análise do problema é composta por 5 passos: declaração do problema, análise das causas raízes, identificar stakeholders e usuários, definir a fronteira de solução sistêmica e identificar as restrições impostas à solução apresentada.</w:t>
+        <w:t xml:space="preserve">A análise do problema é composta por 5 passos: declaração do problema, análise das causas raízes, </w:t>
+      </w:r>
+      <w:commentRangeStart w:id="67"/>
+      <w:r>
+        <w:rPr>
+          <w:rFonts w:ascii="Arial" w:hAnsi="Arial" w:cs="Arial"/>
+        </w:rPr>
+        <w:t>identificar</w:t>
+      </w:r>
+      <w:commentRangeEnd w:id="67"/>
+      <w:r>
+        <w:rPr>
+          <w:rStyle w:val="Refdecomentrio"/>
+        </w:rPr>
+        <w:commentReference w:id="67"/>
+      </w:r>
+      <w:r>
+        <w:rPr>
+          <w:rFonts w:ascii="Arial" w:hAnsi="Arial" w:cs="Arial"/>
+        </w:rPr>
+        <w:t xml:space="preserve"> stakeholders e usuários, definir a fronteira de solução sistêmica e identificar as restrições impostas à solução apresentada.</w:t>
       </w:r>
     </w:p>
     <w:p>
@@ -10678,18 +10690,18 @@
           <w:sz w:val="22"/>
         </w:rPr>
       </w:pPr>
-      <w:bookmarkStart w:id="67" w:name="_Toc486094417"/>
-      <w:bookmarkStart w:id="68" w:name="_Toc486094527"/>
-      <w:bookmarkStart w:id="69" w:name="_Toc486446650"/>
+      <w:bookmarkStart w:id="68" w:name="_Toc486094417"/>
+      <w:bookmarkStart w:id="69" w:name="_Toc486094527"/>
+      <w:bookmarkStart w:id="70" w:name="_Toc486446650"/>
       <w:r>
         <w:rPr>
           <w:sz w:val="22"/>
         </w:rPr>
         <w:t>Declaração do Problema</w:t>
       </w:r>
-      <w:bookmarkEnd w:id="67"/>
       <w:bookmarkEnd w:id="68"/>
       <w:bookmarkEnd w:id="69"/>
+      <w:bookmarkEnd w:id="70"/>
     </w:p>
     <w:p/>
     <w:p>
@@ -10840,7 +10852,7 @@
           <w:left w:w="70" w:type="dxa"/>
           <w:right w:w="70" w:type="dxa"/>
         </w:tblCellMar>
-        <w:tblLook w:val="00A0" w:firstRow="1" w:lastRow="0" w:firstColumn="1" w:lastColumn="0" w:noHBand="0" w:noVBand="0"/>
+        <w:tblLook w:val="00A0"/>
       </w:tblPr>
       <w:tblGrid>
         <w:gridCol w:w="2012"/>
@@ -11012,7 +11024,6 @@
                 <w:color w:val="000000"/>
               </w:rPr>
             </w:pPr>
-            <w:proofErr w:type="gramStart"/>
             <w:r>
               <w:rPr>
                 <w:rFonts w:ascii="Arial" w:hAnsi="Arial" w:cs="Arial"/>
@@ -11027,7 +11038,6 @@
               </w:rPr>
               <w:t>feta</w:t>
             </w:r>
-            <w:proofErr w:type="gramEnd"/>
           </w:p>
         </w:tc>
         <w:tc>
@@ -11086,7 +11096,6 @@
                 <w:color w:val="000000"/>
               </w:rPr>
             </w:pPr>
-            <w:proofErr w:type="gramStart"/>
             <w:r>
               <w:rPr>
                 <w:rFonts w:ascii="Arial" w:hAnsi="Arial" w:cs="Arial"/>
@@ -11101,7 +11110,6 @@
               </w:rPr>
               <w:t>evido</w:t>
             </w:r>
-            <w:proofErr w:type="gramEnd"/>
           </w:p>
         </w:tc>
         <w:tc>
@@ -11426,18 +11434,18 @@
           <w:sz w:val="22"/>
         </w:rPr>
       </w:pPr>
-      <w:bookmarkStart w:id="70" w:name="_Toc486094418"/>
-      <w:bookmarkStart w:id="71" w:name="_Toc486094528"/>
-      <w:bookmarkStart w:id="72" w:name="_Toc486446651"/>
+      <w:bookmarkStart w:id="71" w:name="_Toc486094418"/>
+      <w:bookmarkStart w:id="72" w:name="_Toc486094528"/>
+      <w:bookmarkStart w:id="73" w:name="_Toc486446651"/>
       <w:r>
         <w:rPr>
           <w:sz w:val="22"/>
         </w:rPr>
         <w:t>Análise das Causas Raízes</w:t>
       </w:r>
-      <w:bookmarkEnd w:id="70"/>
       <w:bookmarkEnd w:id="71"/>
       <w:bookmarkEnd w:id="72"/>
+      <w:bookmarkEnd w:id="73"/>
     </w:p>
     <w:p/>
     <w:p>
@@ -11478,7 +11486,27 @@
         <w:rPr>
           <w:rFonts w:ascii="Arial" w:hAnsi="Arial" w:cs="Arial"/>
         </w:rPr>
-        <w:t>, é recomendada a utilização do formato “espinha de peixe” ou diagrama de Ishikawa, onde cada “osso</w:t>
+        <w:t xml:space="preserve">, é recomendada a utilização do formato “espinha de peixe” </w:t>
+      </w:r>
+      <w:commentRangeStart w:id="74"/>
+      <w:r>
+        <w:rPr>
+          <w:rFonts w:ascii="Arial" w:hAnsi="Arial" w:cs="Arial"/>
+        </w:rPr>
+        <w:t>ou</w:t>
+      </w:r>
+      <w:commentRangeEnd w:id="74"/>
+      <w:r>
+        <w:rPr>
+          <w:rStyle w:val="Refdecomentrio"/>
+        </w:rPr>
+        <w:commentReference w:id="74"/>
+      </w:r>
+      <w:r>
+        <w:rPr>
+          <w:rFonts w:ascii="Arial" w:hAnsi="Arial" w:cs="Arial"/>
+        </w:rPr>
+        <w:t xml:space="preserve"> diagrama de Ishikawa, onde cada “osso</w:t>
       </w:r>
       <w:r>
         <w:rPr>
@@ -11518,21 +11546,7 @@
         <w:rPr>
           <w:rFonts w:ascii="Arial" w:hAnsi="Arial" w:cs="Arial"/>
         </w:rPr>
-        <w:t xml:space="preserve">podem ser realizados </w:t>
-      </w:r>
-      <w:proofErr w:type="spellStart"/>
-      <w:r>
-        <w:rPr>
-          <w:rFonts w:ascii="Arial" w:hAnsi="Arial" w:cs="Arial"/>
-        </w:rPr>
-        <w:t>brainstorms</w:t>
-      </w:r>
-      <w:proofErr w:type="spellEnd"/>
-      <w:r>
-        <w:rPr>
-          <w:rFonts w:ascii="Arial" w:hAnsi="Arial" w:cs="Arial"/>
-        </w:rPr>
-        <w:t xml:space="preserve"> ou até mesmo projetos para realizar o levantamento dos dados. Para o problema da NR Avaliações Psicológicas apenas o questionamento foi o suficiente, a </w:t>
+        <w:t xml:space="preserve">podem ser realizados brainstorms ou até mesmo projetos para realizar o levantamento dos dados. Para o problema da NR Avaliações Psicológicas apenas o questionamento foi o suficiente, a </w:t>
       </w:r>
       <w:r>
         <w:rPr>
@@ -11560,7 +11574,27 @@
         <w:rPr>
           <w:rFonts w:ascii="Arial" w:hAnsi="Arial" w:cs="Arial"/>
         </w:rPr>
-        <w:t>O maior ofensor do problema da nossa cliente é o processo atual totalmente manual, sem nenhum controle sistêmico.</w:t>
+        <w:t xml:space="preserve">O maior ofensor do </w:t>
+      </w:r>
+      <w:commentRangeStart w:id="75"/>
+      <w:r>
+        <w:rPr>
+          <w:rFonts w:ascii="Arial" w:hAnsi="Arial" w:cs="Arial"/>
+        </w:rPr>
+        <w:t>problema</w:t>
+      </w:r>
+      <w:commentRangeEnd w:id="75"/>
+      <w:r>
+        <w:rPr>
+          <w:rStyle w:val="Refdecomentrio"/>
+        </w:rPr>
+        <w:commentReference w:id="75"/>
+      </w:r>
+      <w:r>
+        <w:rPr>
+          <w:rFonts w:ascii="Arial" w:hAnsi="Arial" w:cs="Arial"/>
+        </w:rPr>
+        <w:t xml:space="preserve"> da nossa cliente é o processo atual totalmente manual, sem nenhum controle sistêmico.</w:t>
       </w:r>
     </w:p>
     <w:p>
@@ -11595,6 +11629,21 @@
     </w:p>
     <w:p>
       <w:pPr>
+        <w:rPr>
+          <w:rFonts w:ascii="Arial" w:hAnsi="Arial" w:cs="Arial"/>
+          <w:b/>
+        </w:rPr>
+      </w:pPr>
+      <w:r>
+        <w:rPr>
+          <w:rFonts w:ascii="Arial" w:hAnsi="Arial" w:cs="Arial"/>
+          <w:b/>
+        </w:rPr>
+        <w:br w:type="page"/>
+      </w:r>
+    </w:p>
+    <w:p>
+      <w:pPr>
         <w:spacing w:line="360" w:lineRule="auto"/>
         <w:ind w:left="1416" w:firstLine="708"/>
         <w:jc w:val="both"/>
@@ -11608,6 +11657,7 @@
           <w:rFonts w:ascii="Arial" w:hAnsi="Arial" w:cs="Arial"/>
           <w:b/>
         </w:rPr>
+        <w:lastRenderedPageBreak/>
         <w:t>Figura 2-1 Análise da Causa Raiz</w:t>
       </w:r>
     </w:p>
@@ -11627,7 +11677,6 @@
           <w:sz w:val="22"/>
           <w:szCs w:val="22"/>
         </w:rPr>
-        <w:lastRenderedPageBreak/>
         <w:drawing>
           <wp:inline distT="0" distB="0" distL="0" distR="0">
             <wp:extent cx="5762625" cy="3200400"/>
@@ -11646,10 +11695,10 @@
                     </pic:cNvPicPr>
                   </pic:nvPicPr>
                   <pic:blipFill>
-                    <a:blip r:embed="rId9" cstate="print">
+                    <a:blip r:embed="rId10" cstate="print">
                       <a:extLst>
                         <a:ext uri="{28A0092B-C50C-407E-A947-70E740481C1C}">
-                          <a14:useLocalDpi xmlns:a14="http://schemas.microsoft.com/office/drawing/2010/main" val="0"/>
+                          <a14:useLocalDpi xmlns:a14="http://schemas.microsoft.com/office/drawing/2010/main" xmlns:wps="http://schemas.microsoft.com/office/word/2010/wordprocessingShape" xmlns:wpi="http://schemas.microsoft.com/office/word/2010/wordprocessingInk" xmlns:wpg="http://schemas.microsoft.com/office/word/2010/wordprocessingGroup" xmlns:w15="http://schemas.microsoft.com/office/word/2012/wordml" xmlns:w14="http://schemas.microsoft.com/office/word/2010/wordml" xmlns:w="http://schemas.openxmlformats.org/wordprocessingml/2006/main" xmlns:w10="urn:schemas-microsoft-com:office:word" xmlns:wp14="http://schemas.microsoft.com/office/word/2010/wordprocessingDrawing" xmlns:v="urn:schemas-microsoft-com:vml" xmlns:o="urn:schemas-microsoft-com:office:office" xmlns:mc="http://schemas.openxmlformats.org/markup-compatibility/2006" xmlns:wpc="http://schemas.microsoft.com/office/word/2010/wordprocessingCanvas" xmlns="" val="0"/>
                         </a:ext>
                       </a:extLst>
                     </a:blip>
@@ -11690,33 +11739,26 @@
           <w:szCs w:val="28"/>
         </w:rPr>
       </w:pPr>
-      <w:bookmarkStart w:id="73" w:name="_Toc486094419"/>
-      <w:bookmarkStart w:id="74" w:name="_Toc486094529"/>
-      <w:bookmarkStart w:id="75" w:name="_Toc486446652"/>
-      <w:r>
+      <w:bookmarkStart w:id="76" w:name="_Toc486094419"/>
+      <w:bookmarkStart w:id="77" w:name="_Toc486094529"/>
+      <w:bookmarkStart w:id="78" w:name="_Toc486446652"/>
+    </w:p>
+    <w:p>
+      <w:pPr>
+        <w:pStyle w:val="Ttulo2"/>
         <w:rPr>
           <w:sz w:val="22"/>
         </w:rPr>
-        <w:br w:type="page"/>
-      </w:r>
-    </w:p>
-    <w:p>
-      <w:pPr>
-        <w:pStyle w:val="Ttulo2"/>
+      </w:pPr>
+      <w:r>
         <w:rPr>
           <w:sz w:val="22"/>
         </w:rPr>
-      </w:pPr>
-      <w:r>
-        <w:rPr>
-          <w:sz w:val="22"/>
-        </w:rPr>
-        <w:lastRenderedPageBreak/>
         <w:t>Usuários e outros Stakeholders</w:t>
       </w:r>
-      <w:bookmarkEnd w:id="73"/>
-      <w:bookmarkEnd w:id="74"/>
-      <w:bookmarkEnd w:id="75"/>
+      <w:bookmarkEnd w:id="76"/>
+      <w:bookmarkEnd w:id="77"/>
+      <w:bookmarkEnd w:id="78"/>
     </w:p>
     <w:p/>
     <w:p>
@@ -11732,21 +11774,7 @@
         <w:rPr>
           <w:rFonts w:ascii="Arial" w:hAnsi="Arial" w:cs="Arial"/>
         </w:rPr>
-        <w:t xml:space="preserve">Para que as necessidades e expectativas do sistema a ser desenvolvido sejam atingidas é primordial identificarmos quais serão todos os usuários envolvidos com a definição do sistema. Estes usuários são chamados de </w:t>
-      </w:r>
-      <w:proofErr w:type="spellStart"/>
-      <w:r>
-        <w:rPr>
-          <w:rFonts w:ascii="Arial" w:hAnsi="Arial" w:cs="Arial"/>
-        </w:rPr>
-        <w:t>stakeholders</w:t>
-      </w:r>
-      <w:proofErr w:type="spellEnd"/>
-      <w:r>
-        <w:rPr>
-          <w:rFonts w:ascii="Arial" w:hAnsi="Arial" w:cs="Arial"/>
-        </w:rPr>
-        <w:t xml:space="preserve">. Geralmente eles possuem domínio e conhecimento dos processos de negócio da empresa </w:t>
+        <w:t xml:space="preserve">Para que as necessidades e expectativas do sistema a ser desenvolvido sejam atingidas é primordial identificarmos quais serão todos os usuários envolvidos com a definição do sistema. Estes usuários são chamados de stakeholders. Geralmente eles possuem domínio e conhecimento dos processos de negócio da empresa </w:t>
       </w:r>
       <w:r>
         <w:rPr>
@@ -11786,21 +11814,7 @@
         <w:rPr>
           <w:rFonts w:ascii="Arial" w:hAnsi="Arial" w:cs="Arial"/>
         </w:rPr>
-        <w:t xml:space="preserve">Tabela 2-2 – </w:t>
-      </w:r>
-      <w:proofErr w:type="spellStart"/>
-      <w:r>
-        <w:rPr>
-          <w:rFonts w:ascii="Arial" w:hAnsi="Arial" w:cs="Arial"/>
-        </w:rPr>
-        <w:t>Stakeholders</w:t>
-      </w:r>
-      <w:proofErr w:type="spellEnd"/>
-      <w:r>
-        <w:rPr>
-          <w:rFonts w:ascii="Arial" w:hAnsi="Arial" w:cs="Arial"/>
-        </w:rPr>
-        <w:t>/Usuários</w:t>
+        <w:t>Tabela 2-2 – Stakeholders/Usuários</w:t>
       </w:r>
       <w:r>
         <w:rPr>
@@ -11812,21 +11826,7 @@
         <w:rPr>
           <w:rFonts w:ascii="Arial" w:hAnsi="Arial" w:cs="Arial"/>
         </w:rPr>
-        <w:t xml:space="preserve"> Esta identificação é de suma importância, pois estes </w:t>
-      </w:r>
-      <w:proofErr w:type="spellStart"/>
-      <w:r>
-        <w:rPr>
-          <w:rFonts w:ascii="Arial" w:hAnsi="Arial" w:cs="Arial"/>
-        </w:rPr>
-        <w:t>stakeholders</w:t>
-      </w:r>
-      <w:proofErr w:type="spellEnd"/>
-      <w:r>
-        <w:rPr>
-          <w:rFonts w:ascii="Arial" w:hAnsi="Arial" w:cs="Arial"/>
-        </w:rPr>
-        <w:t xml:space="preserve"> que irão determinar ao final do projeto se</w:t>
+        <w:t xml:space="preserve"> Esta identificação é de suma importância, pois estes stakeholders que irão determinar ao final do projeto se</w:t>
       </w:r>
       <w:r>
         <w:rPr>
@@ -11910,176 +11910,6 @@
     <w:p>
       <w:pPr>
         <w:spacing w:line="360" w:lineRule="auto"/>
-        <w:ind w:firstLine="708"/>
-        <w:jc w:val="both"/>
-        <w:rPr>
-          <w:rFonts w:ascii="Arial" w:hAnsi="Arial" w:cs="Arial"/>
-        </w:rPr>
-      </w:pPr>
-    </w:p>
-    <w:p>
-      <w:pPr>
-        <w:spacing w:line="360" w:lineRule="auto"/>
-        <w:ind w:firstLine="708"/>
-        <w:jc w:val="both"/>
-        <w:rPr>
-          <w:rFonts w:ascii="Arial" w:hAnsi="Arial" w:cs="Arial"/>
-        </w:rPr>
-      </w:pPr>
-    </w:p>
-    <w:p>
-      <w:pPr>
-        <w:spacing w:line="360" w:lineRule="auto"/>
-        <w:ind w:firstLine="708"/>
-        <w:jc w:val="both"/>
-        <w:rPr>
-          <w:rFonts w:ascii="Arial" w:hAnsi="Arial" w:cs="Arial"/>
-        </w:rPr>
-      </w:pPr>
-    </w:p>
-    <w:p>
-      <w:pPr>
-        <w:spacing w:line="360" w:lineRule="auto"/>
-        <w:ind w:firstLine="708"/>
-        <w:jc w:val="both"/>
-        <w:rPr>
-          <w:rFonts w:ascii="Arial" w:hAnsi="Arial" w:cs="Arial"/>
-        </w:rPr>
-      </w:pPr>
-    </w:p>
-    <w:p>
-      <w:pPr>
-        <w:spacing w:line="360" w:lineRule="auto"/>
-        <w:ind w:firstLine="708"/>
-        <w:jc w:val="both"/>
-        <w:rPr>
-          <w:rFonts w:ascii="Arial" w:hAnsi="Arial" w:cs="Arial"/>
-        </w:rPr>
-      </w:pPr>
-    </w:p>
-    <w:p>
-      <w:pPr>
-        <w:spacing w:line="360" w:lineRule="auto"/>
-        <w:ind w:firstLine="708"/>
-        <w:jc w:val="both"/>
-        <w:rPr>
-          <w:rFonts w:ascii="Arial" w:hAnsi="Arial" w:cs="Arial"/>
-        </w:rPr>
-      </w:pPr>
-    </w:p>
-    <w:p>
-      <w:pPr>
-        <w:spacing w:line="360" w:lineRule="auto"/>
-        <w:ind w:firstLine="708"/>
-        <w:jc w:val="both"/>
-        <w:rPr>
-          <w:rFonts w:ascii="Arial" w:hAnsi="Arial" w:cs="Arial"/>
-        </w:rPr>
-      </w:pPr>
-    </w:p>
-    <w:p>
-      <w:pPr>
-        <w:spacing w:line="360" w:lineRule="auto"/>
-        <w:ind w:firstLine="708"/>
-        <w:jc w:val="both"/>
-        <w:rPr>
-          <w:rFonts w:ascii="Arial" w:hAnsi="Arial" w:cs="Arial"/>
-        </w:rPr>
-      </w:pPr>
-    </w:p>
-    <w:p>
-      <w:pPr>
-        <w:spacing w:line="360" w:lineRule="auto"/>
-        <w:ind w:firstLine="708"/>
-        <w:jc w:val="both"/>
-        <w:rPr>
-          <w:rFonts w:ascii="Arial" w:hAnsi="Arial" w:cs="Arial"/>
-        </w:rPr>
-      </w:pPr>
-    </w:p>
-    <w:p>
-      <w:pPr>
-        <w:spacing w:line="360" w:lineRule="auto"/>
-        <w:ind w:firstLine="708"/>
-        <w:jc w:val="both"/>
-        <w:rPr>
-          <w:rFonts w:ascii="Arial" w:hAnsi="Arial" w:cs="Arial"/>
-        </w:rPr>
-      </w:pPr>
-    </w:p>
-    <w:p>
-      <w:pPr>
-        <w:spacing w:line="360" w:lineRule="auto"/>
-        <w:ind w:firstLine="708"/>
-        <w:jc w:val="both"/>
-        <w:rPr>
-          <w:rFonts w:ascii="Arial" w:hAnsi="Arial" w:cs="Arial"/>
-        </w:rPr>
-      </w:pPr>
-    </w:p>
-    <w:p>
-      <w:pPr>
-        <w:spacing w:line="360" w:lineRule="auto"/>
-        <w:ind w:firstLine="708"/>
-        <w:jc w:val="both"/>
-        <w:rPr>
-          <w:rFonts w:ascii="Arial" w:hAnsi="Arial" w:cs="Arial"/>
-        </w:rPr>
-      </w:pPr>
-    </w:p>
-    <w:p>
-      <w:pPr>
-        <w:spacing w:line="360" w:lineRule="auto"/>
-        <w:ind w:firstLine="708"/>
-        <w:jc w:val="both"/>
-        <w:rPr>
-          <w:rFonts w:ascii="Arial" w:hAnsi="Arial" w:cs="Arial"/>
-        </w:rPr>
-      </w:pPr>
-    </w:p>
-    <w:p>
-      <w:pPr>
-        <w:spacing w:line="360" w:lineRule="auto"/>
-        <w:ind w:firstLine="708"/>
-        <w:jc w:val="both"/>
-        <w:rPr>
-          <w:rFonts w:ascii="Arial" w:hAnsi="Arial" w:cs="Arial"/>
-        </w:rPr>
-      </w:pPr>
-    </w:p>
-    <w:p>
-      <w:pPr>
-        <w:spacing w:line="360" w:lineRule="auto"/>
-        <w:ind w:firstLine="708"/>
-        <w:jc w:val="both"/>
-        <w:rPr>
-          <w:rFonts w:ascii="Arial" w:hAnsi="Arial" w:cs="Arial"/>
-        </w:rPr>
-      </w:pPr>
-    </w:p>
-    <w:p>
-      <w:pPr>
-        <w:spacing w:line="360" w:lineRule="auto"/>
-        <w:ind w:firstLine="708"/>
-        <w:jc w:val="both"/>
-        <w:rPr>
-          <w:rFonts w:ascii="Arial" w:hAnsi="Arial" w:cs="Arial"/>
-        </w:rPr>
-      </w:pPr>
-    </w:p>
-    <w:p>
-      <w:pPr>
-        <w:spacing w:line="360" w:lineRule="auto"/>
-        <w:ind w:firstLine="708"/>
-        <w:jc w:val="both"/>
-        <w:rPr>
-          <w:rFonts w:ascii="Arial" w:hAnsi="Arial" w:cs="Arial"/>
-        </w:rPr>
-      </w:pPr>
-    </w:p>
-    <w:p>
-      <w:pPr>
-        <w:spacing w:line="360" w:lineRule="auto"/>
         <w:jc w:val="both"/>
         <w:rPr>
           <w:rFonts w:ascii="Arial" w:hAnsi="Arial" w:cs="Arial"/>
@@ -12093,33 +11923,16 @@
         <w:jc w:val="both"/>
         <w:rPr>
           <w:rFonts w:ascii="Arial" w:hAnsi="Arial" w:cs="Arial"/>
-        </w:rPr>
-      </w:pPr>
-      <w:r>
-        <w:rPr>
-          <w:rFonts w:ascii="Arial" w:hAnsi="Arial" w:cs="Arial"/>
-        </w:rPr>
-        <w:t xml:space="preserve">Tabela 2-2 – </w:t>
-      </w:r>
-      <w:proofErr w:type="spellStart"/>
-      <w:r>
-        <w:rPr>
-          <w:rFonts w:ascii="Arial" w:hAnsi="Arial" w:cs="Arial"/>
-        </w:rPr>
-        <w:t>Stakeholders</w:t>
-      </w:r>
-      <w:proofErr w:type="spellEnd"/>
-      <w:r>
-        <w:rPr>
-          <w:rFonts w:ascii="Arial" w:hAnsi="Arial" w:cs="Arial"/>
-        </w:rPr>
-        <w:t>/Usu</w:t>
-      </w:r>
-      <w:r>
-        <w:rPr>
-          <w:rFonts w:ascii="Arial" w:hAnsi="Arial" w:cs="Arial"/>
-        </w:rPr>
-        <w:t>ários</w:t>
+          <w:b/>
+        </w:rPr>
+      </w:pPr>
+      <w:r>
+        <w:rPr>
+          <w:rFonts w:ascii="Arial" w:hAnsi="Arial" w:cs="Arial"/>
+          <w:b/>
+        </w:rPr>
+        <w:lastRenderedPageBreak/>
+        <w:t>Tabela 2-2 – Stakeholders/Usuários</w:t>
       </w:r>
     </w:p>
     <w:p/>
@@ -12130,7 +11943,7 @@
         <w:tblStyle w:val="Tabelacomgrade"/>
         <w:tblpPr w:leftFromText="141" w:rightFromText="141" w:vertAnchor="text" w:horzAnchor="margin" w:tblpXSpec="center" w:tblpY="-741"/>
         <w:tblW w:w="10645" w:type="dxa"/>
-        <w:tblLook w:val="04A0" w:firstRow="1" w:lastRow="0" w:firstColumn="1" w:lastColumn="0" w:noHBand="0" w:noVBand="1"/>
+        <w:tblLook w:val="04A0"/>
       </w:tblPr>
       <w:tblGrid>
         <w:gridCol w:w="608"/>
@@ -12160,7 +11973,6 @@
                 <w:szCs w:val="20"/>
               </w:rPr>
             </w:pPr>
-            <w:proofErr w:type="spellStart"/>
             <w:r>
               <w:rPr>
                 <w:rFonts w:ascii="Arial" w:hAnsi="Arial"/>
@@ -12168,17 +11980,7 @@
                 <w:sz w:val="20"/>
                 <w:szCs w:val="20"/>
               </w:rPr>
-              <w:t>Stakeholders</w:t>
-            </w:r>
-            <w:proofErr w:type="spellEnd"/>
-            <w:r>
-              <w:rPr>
-                <w:rFonts w:ascii="Arial" w:hAnsi="Arial"/>
-                <w:color w:val="000000"/>
-                <w:sz w:val="20"/>
-                <w:szCs w:val="20"/>
-              </w:rPr>
-              <w:t xml:space="preserve"> / Usuários</w:t>
+              <w:t>Stakeholders / Usuários</w:t>
             </w:r>
           </w:p>
         </w:tc>
@@ -13560,7 +13362,6 @@
         <w:rPr>
           <w:rFonts w:ascii="Arial" w:hAnsi="Arial" w:cs="Arial"/>
         </w:rPr>
-        <w:lastRenderedPageBreak/>
         <w:t xml:space="preserve">Analisando a tabela acima foram identificados dois usuários que terão interação direta com o </w:t>
       </w:r>
       <w:r>
@@ -13607,6 +13408,7 @@
         <w:rPr>
           <w:rFonts w:ascii="Arial" w:hAnsi="Arial" w:cs="Arial"/>
         </w:rPr>
+        <w:lastRenderedPageBreak/>
         <w:t>Secretária</w:t>
       </w:r>
     </w:p>
@@ -13716,18 +13518,18 @@
           <w:sz w:val="22"/>
         </w:rPr>
       </w:pPr>
-      <w:bookmarkStart w:id="76" w:name="_Toc486094420"/>
-      <w:bookmarkStart w:id="77" w:name="_Toc486094530"/>
-      <w:bookmarkStart w:id="78" w:name="_Toc486446653"/>
+      <w:bookmarkStart w:id="79" w:name="_Toc486094420"/>
+      <w:bookmarkStart w:id="80" w:name="_Toc486094530"/>
+      <w:bookmarkStart w:id="81" w:name="_Toc486446653"/>
       <w:r>
         <w:rPr>
           <w:sz w:val="22"/>
         </w:rPr>
         <w:t>Delimitação da Fronteira Sistêmica</w:t>
       </w:r>
-      <w:bookmarkEnd w:id="76"/>
-      <w:bookmarkEnd w:id="77"/>
-      <w:bookmarkEnd w:id="78"/>
+      <w:bookmarkEnd w:id="79"/>
+      <w:bookmarkEnd w:id="80"/>
+      <w:bookmarkEnd w:id="81"/>
     </w:p>
     <w:p/>
     <w:p>
@@ -13753,10 +13555,10 @@
                     </pic:cNvPicPr>
                   </pic:nvPicPr>
                   <pic:blipFill>
-                    <a:blip r:embed="rId10" cstate="print">
+                    <a:blip r:embed="rId11" cstate="print">
                       <a:extLst>
                         <a:ext uri="{28A0092B-C50C-407E-A947-70E740481C1C}">
-                          <a14:useLocalDpi xmlns:a14="http://schemas.microsoft.com/office/drawing/2010/main" val="0"/>
+                          <a14:useLocalDpi xmlns:a14="http://schemas.microsoft.com/office/drawing/2010/main" xmlns:wps="http://schemas.microsoft.com/office/word/2010/wordprocessingShape" xmlns:wpi="http://schemas.microsoft.com/office/word/2010/wordprocessingInk" xmlns:wpg="http://schemas.microsoft.com/office/word/2010/wordprocessingGroup" xmlns:w15="http://schemas.microsoft.com/office/word/2012/wordml" xmlns:w14="http://schemas.microsoft.com/office/word/2010/wordml" xmlns:w="http://schemas.openxmlformats.org/wordprocessingml/2006/main" xmlns:w10="urn:schemas-microsoft-com:office:word" xmlns:wp14="http://schemas.microsoft.com/office/word/2010/wordprocessingDrawing" xmlns:v="urn:schemas-microsoft-com:vml" xmlns:o="urn:schemas-microsoft-com:office:office" xmlns:mc="http://schemas.openxmlformats.org/markup-compatibility/2006" xmlns:wpc="http://schemas.microsoft.com/office/word/2010/wordprocessingCanvas" xmlns="" val="0"/>
                         </a:ext>
                       </a:extLst>
                     </a:blip>
@@ -13793,18 +13595,18 @@
           <w:sz w:val="22"/>
         </w:rPr>
       </w:pPr>
-      <w:bookmarkStart w:id="79" w:name="_Toc486094421"/>
-      <w:bookmarkStart w:id="80" w:name="_Toc486094531"/>
-      <w:bookmarkStart w:id="81" w:name="_Toc486446654"/>
+      <w:bookmarkStart w:id="82" w:name="_Toc486094421"/>
+      <w:bookmarkStart w:id="83" w:name="_Toc486094531"/>
+      <w:bookmarkStart w:id="84" w:name="_Toc486446654"/>
       <w:r>
         <w:rPr>
           <w:sz w:val="22"/>
         </w:rPr>
         <w:t>Restrições e Limitações</w:t>
       </w:r>
-      <w:bookmarkEnd w:id="79"/>
-      <w:bookmarkEnd w:id="80"/>
-      <w:bookmarkEnd w:id="81"/>
+      <w:bookmarkEnd w:id="82"/>
+      <w:bookmarkEnd w:id="83"/>
+      <w:bookmarkEnd w:id="84"/>
     </w:p>
     <w:p/>
     <w:p>
@@ -13826,35 +13628,7 @@
         <w:rPr>
           <w:rFonts w:ascii="Arial" w:hAnsi="Arial" w:cs="Arial"/>
         </w:rPr>
-        <w:t>(</w:t>
-      </w:r>
-      <w:proofErr w:type="spellStart"/>
-      <w:r>
-        <w:rPr>
-          <w:rFonts w:ascii="Arial" w:hAnsi="Arial" w:cs="Arial"/>
-        </w:rPr>
-        <w:t>Leffingwell</w:t>
-      </w:r>
-      <w:proofErr w:type="spellEnd"/>
-      <w:r>
-        <w:rPr>
-          <w:rFonts w:ascii="Arial" w:hAnsi="Arial" w:cs="Arial"/>
-        </w:rPr>
-        <w:t xml:space="preserve"> &amp; </w:t>
-      </w:r>
-      <w:proofErr w:type="spellStart"/>
-      <w:r>
-        <w:rPr>
-          <w:rFonts w:ascii="Arial" w:hAnsi="Arial" w:cs="Arial"/>
-        </w:rPr>
-        <w:t>Widrig</w:t>
-      </w:r>
-      <w:proofErr w:type="spellEnd"/>
-      <w:r>
-        <w:rPr>
-          <w:rFonts w:ascii="Arial" w:hAnsi="Arial" w:cs="Arial"/>
-        </w:rPr>
-        <w:t>, 2000)</w:t>
+        <w:t>(Leffingwell &amp; Widrig, 2000)</w:t>
       </w:r>
       <w:r>
         <w:rPr>
@@ -13928,15 +13702,33 @@
     <w:p/>
     <w:p>
       <w:pPr>
+        <w:rPr>
+          <w:rFonts w:ascii="Arial" w:hAnsi="Arial" w:cs="Arial"/>
+        </w:rPr>
+      </w:pPr>
+      <w:r>
+        <w:rPr>
+          <w:rFonts w:ascii="Arial" w:hAnsi="Arial" w:cs="Arial"/>
+        </w:rPr>
+        <w:br w:type="page"/>
+      </w:r>
+    </w:p>
+    <w:p>
+      <w:pPr>
+        <w:spacing w:line="360" w:lineRule="auto"/>
         <w:ind w:left="1416" w:firstLine="708"/>
-        <w:rPr>
-          <w:rFonts w:ascii="Arial" w:hAnsi="Arial" w:cs="Arial"/>
-        </w:rPr>
-      </w:pPr>
-      <w:r>
-        <w:rPr>
-          <w:rFonts w:ascii="Arial" w:hAnsi="Arial" w:cs="Arial"/>
-        </w:rPr>
+        <w:jc w:val="both"/>
+        <w:rPr>
+          <w:rFonts w:ascii="Arial" w:hAnsi="Arial" w:cs="Arial"/>
+          <w:b/>
+        </w:rPr>
+      </w:pPr>
+      <w:r>
+        <w:rPr>
+          <w:rFonts w:ascii="Arial" w:hAnsi="Arial" w:cs="Arial"/>
+          <w:b/>
+        </w:rPr>
+        <w:lastRenderedPageBreak/>
         <w:t>Tabela 2-3 – Lista de Restrições</w:t>
       </w:r>
     </w:p>
@@ -13947,7 +13739,7 @@
           <w:left w:w="70" w:type="dxa"/>
           <w:right w:w="70" w:type="dxa"/>
         </w:tblCellMar>
-        <w:tblLook w:val="04A0" w:firstRow="1" w:lastRow="0" w:firstColumn="1" w:lastColumn="0" w:noHBand="0" w:noVBand="1"/>
+        <w:tblLook w:val="04A0"/>
       </w:tblPr>
       <w:tblGrid>
         <w:gridCol w:w="441"/>
@@ -14343,7 +14135,29 @@
                 <w:rFonts w:ascii="Calibri" w:hAnsi="Calibri"/>
                 <w:color w:val="000000"/>
               </w:rPr>
-              <w:t>A hospedagem deverá ser na nuvem.</w:t>
+              <w:t xml:space="preserve">A </w:t>
+            </w:r>
+            <w:commentRangeStart w:id="85"/>
+            <w:r>
+              <w:rPr>
+                <w:rFonts w:ascii="Calibri" w:hAnsi="Calibri"/>
+                <w:color w:val="000000"/>
+              </w:rPr>
+              <w:t>hospedagem</w:t>
+            </w:r>
+            <w:commentRangeEnd w:id="85"/>
+            <w:r>
+              <w:rPr>
+                <w:rStyle w:val="Refdecomentrio"/>
+              </w:rPr>
+              <w:commentReference w:id="85"/>
+            </w:r>
+            <w:r>
+              <w:rPr>
+                <w:rFonts w:ascii="Calibri" w:hAnsi="Calibri"/>
+                <w:color w:val="000000"/>
+              </w:rPr>
+              <w:t xml:space="preserve"> deverá ser na nuvem.</w:t>
             </w:r>
           </w:p>
         </w:tc>
@@ -14413,18 +14227,36 @@
           <w:sz w:val="24"/>
         </w:rPr>
       </w:pPr>
-      <w:bookmarkStart w:id="82" w:name="_Toc486094422"/>
-      <w:bookmarkStart w:id="83" w:name="_Toc486094532"/>
+      <w:bookmarkStart w:id="86" w:name="_Toc486094422"/>
+      <w:bookmarkStart w:id="87" w:name="_Toc486094532"/>
       <w:r>
         <w:rPr>
           <w:sz w:val="24"/>
         </w:rPr>
         <w:lastRenderedPageBreak/>
-        <w:t>CARACTERÍSTICAS DE SOLUÇÃO</w:t>
+        <w:t xml:space="preserve">CARACTERÍSTICAS DE </w:t>
+      </w:r>
+      <w:commentRangeStart w:id="88"/>
+      <w:r>
+        <w:rPr>
+          <w:sz w:val="24"/>
+        </w:rPr>
+        <w:t>SOLUÇÃO</w:t>
       </w:r>
       <w:bookmarkEnd w:id="66"/>
-      <w:bookmarkEnd w:id="82"/>
-      <w:bookmarkEnd w:id="83"/>
+      <w:bookmarkEnd w:id="86"/>
+      <w:bookmarkEnd w:id="87"/>
+      <w:commentRangeEnd w:id="88"/>
+      <w:r>
+        <w:rPr>
+          <w:rStyle w:val="Refdecomentrio"/>
+          <w:rFonts w:ascii="Times New Roman" w:hAnsi="Times New Roman" w:cs="Times New Roman"/>
+          <w:b w:val="0"/>
+          <w:bCs w:val="0"/>
+          <w:kern w:val="0"/>
+        </w:rPr>
+        <w:commentReference w:id="88"/>
+      </w:r>
     </w:p>
     <w:p/>
     <w:p>
@@ -14437,7 +14269,6 @@
         </w:rPr>
         <w:t xml:space="preserve">Na seção 3.1 é descrita a lista de características. Já na seção 3.2 é descrita a definição de </w:t>
       </w:r>
-      <w:proofErr w:type="spellStart"/>
       <w:r>
         <w:rPr>
           <w:i/>
@@ -14445,7 +14276,6 @@
         </w:rPr>
         <w:t>baselines</w:t>
       </w:r>
-      <w:proofErr w:type="spellEnd"/>
       <w:r>
         <w:rPr>
           <w:lang w:val="pt-BR"/>
@@ -14460,18 +14290,18 @@
           <w:sz w:val="22"/>
         </w:rPr>
       </w:pPr>
-      <w:bookmarkStart w:id="84" w:name="_Toc259998462"/>
-      <w:bookmarkStart w:id="85" w:name="_Toc486094423"/>
-      <w:bookmarkStart w:id="86" w:name="_Toc486094533"/>
+      <w:bookmarkStart w:id="89" w:name="_Toc259998462"/>
+      <w:bookmarkStart w:id="90" w:name="_Toc486094423"/>
+      <w:bookmarkStart w:id="91" w:name="_Toc486094533"/>
       <w:r>
         <w:rPr>
           <w:sz w:val="22"/>
         </w:rPr>
         <w:t>Lista de Características</w:t>
       </w:r>
-      <w:bookmarkEnd w:id="84"/>
-      <w:bookmarkEnd w:id="85"/>
-      <w:bookmarkEnd w:id="86"/>
+      <w:bookmarkEnd w:id="89"/>
+      <w:bookmarkEnd w:id="90"/>
+      <w:bookmarkEnd w:id="91"/>
     </w:p>
     <w:p/>
     <w:p>
@@ -14597,8 +14427,8 @@
         </w:rPr>
         <w:t>integrantes do grupo.</w:t>
       </w:r>
-      <w:bookmarkStart w:id="87" w:name="_GoBack"/>
-      <w:bookmarkEnd w:id="87"/>
+      <w:bookmarkStart w:id="92" w:name="_GoBack"/>
+      <w:bookmarkEnd w:id="92"/>
     </w:p>
     <w:p>
       <w:pPr>
@@ -14828,7 +14658,7 @@
                     <pic:cNvPicPr/>
                   </pic:nvPicPr>
                   <pic:blipFill>
-                    <a:blip r:embed="rId11" cstate="print"/>
+                    <a:blip r:embed="rId12" cstate="print"/>
                     <a:stretch>
                       <a:fillRect/>
                     </a:stretch>
@@ -14973,7 +14803,7 @@
         <w:tblStyle w:val="Tabelacomgrade"/>
         <w:tblW w:w="0" w:type="auto"/>
         <w:jc w:val="center"/>
-        <w:tblLook w:val="04A0" w:firstRow="1" w:lastRow="0" w:firstColumn="1" w:lastColumn="0" w:noHBand="0" w:noVBand="1"/>
+        <w:tblLook w:val="04A0"/>
       </w:tblPr>
       <w:tblGrid>
         <w:gridCol w:w="884"/>
@@ -15264,13 +15094,8 @@
           </w:tcPr>
           <w:p>
             <w:r>
-              <w:t xml:space="preserve">Notificações por </w:t>
-            </w:r>
-            <w:proofErr w:type="spellStart"/>
-            <w:r>
-              <w:t>sms</w:t>
-            </w:r>
-            <w:proofErr w:type="spellEnd"/>
+              <w:t>Notificações por sms</w:t>
+            </w:r>
           </w:p>
         </w:tc>
       </w:tr>
@@ -16426,13 +16251,8 @@
           </w:tcPr>
           <w:p>
             <w:r>
-              <w:t xml:space="preserve">Tecnologias </w:t>
-            </w:r>
-            <w:proofErr w:type="spellStart"/>
-            <w:r>
-              <w:t>opensource</w:t>
-            </w:r>
-            <w:proofErr w:type="spellEnd"/>
+              <w:t>Tecnologias opensource</w:t>
+            </w:r>
           </w:p>
         </w:tc>
       </w:tr>
@@ -17065,27 +16885,19 @@
           <w:sz w:val="22"/>
         </w:rPr>
       </w:pPr>
-      <w:bookmarkStart w:id="88" w:name="_Toc259998465"/>
-      <w:bookmarkStart w:id="89" w:name="_Toc486094426"/>
-      <w:bookmarkStart w:id="90" w:name="_Toc486094536"/>
+      <w:bookmarkStart w:id="93" w:name="_Toc259998465"/>
+      <w:bookmarkStart w:id="94" w:name="_Toc486094426"/>
+      <w:bookmarkStart w:id="95" w:name="_Toc486094536"/>
       <w:r>
         <w:rPr>
           <w:sz w:val="22"/>
         </w:rPr>
-        <w:t xml:space="preserve">Definição de </w:t>
-      </w:r>
-      <w:proofErr w:type="spellStart"/>
-      <w:r>
-        <w:rPr>
-          <w:sz w:val="22"/>
-        </w:rPr>
-        <w:t>Baselines</w:t>
-      </w:r>
-      <w:bookmarkStart w:id="91" w:name="_Toc259998466"/>
-      <w:bookmarkEnd w:id="88"/>
-      <w:bookmarkEnd w:id="89"/>
-      <w:bookmarkEnd w:id="90"/>
-      <w:proofErr w:type="spellEnd"/>
+        <w:t>Definição de Baselines</w:t>
+      </w:r>
+      <w:bookmarkStart w:id="96" w:name="_Toc259998466"/>
+      <w:bookmarkEnd w:id="93"/>
+      <w:bookmarkEnd w:id="94"/>
+      <w:bookmarkEnd w:id="95"/>
     </w:p>
     <w:p/>
     <w:p>
@@ -17218,6 +17030,19 @@
           <w:rFonts w:ascii="Arial" w:hAnsi="Arial" w:cs="Arial"/>
         </w:rPr>
         <w:t>.</w:t>
+      </w:r>
+    </w:p>
+    <w:p>
+      <w:pPr>
+        <w:rPr>
+          <w:rStyle w:val="Forte"/>
+        </w:rPr>
+      </w:pPr>
+      <w:r>
+        <w:rPr>
+          <w:rStyle w:val="Forte"/>
+        </w:rPr>
+        <w:br w:type="page"/>
       </w:r>
     </w:p>
     <w:p>
@@ -17234,6 +17059,7 @@
         <w:rPr>
           <w:rStyle w:val="Forte"/>
         </w:rPr>
+        <w:lastRenderedPageBreak/>
         <w:t>Tabela 3-</w:t>
       </w:r>
       <w:r>
@@ -17248,21 +17074,19 @@
         </w:rPr>
         <w:t xml:space="preserve"> – </w:t>
       </w:r>
-      <w:proofErr w:type="spellStart"/>
       <w:r>
         <w:rPr>
           <w:rStyle w:val="Forte"/>
         </w:rPr>
         <w:t>Baselines</w:t>
       </w:r>
-      <w:proofErr w:type="spellEnd"/>
     </w:p>
     <w:tbl>
       <w:tblPr>
         <w:tblStyle w:val="Tabelacomgrade"/>
         <w:tblW w:w="9422" w:type="dxa"/>
         <w:jc w:val="center"/>
-        <w:tblLook w:val="04A0" w:firstRow="1" w:lastRow="0" w:firstColumn="1" w:lastColumn="0" w:noHBand="0" w:noVBand="1"/>
+        <w:tblLook w:val="04A0"/>
       </w:tblPr>
       <w:tblGrid>
         <w:gridCol w:w="746"/>
@@ -17289,22 +17113,12 @@
                 <w:b/>
               </w:rPr>
             </w:pPr>
-            <w:proofErr w:type="spellStart"/>
             <w:r>
               <w:rPr>
                 <w:rFonts w:ascii="Arial" w:hAnsi="Arial" w:cs="Arial"/>
                 <w:b/>
               </w:rPr>
-              <w:lastRenderedPageBreak/>
-              <w:t>Baseline</w:t>
-            </w:r>
-            <w:proofErr w:type="spellEnd"/>
-            <w:r>
-              <w:rPr>
-                <w:rFonts w:ascii="Arial" w:hAnsi="Arial" w:cs="Arial"/>
-                <w:b/>
-              </w:rPr>
-              <w:t xml:space="preserve"> 01</w:t>
+              <w:t>Baseline 01</w:t>
             </w:r>
           </w:p>
         </w:tc>
@@ -17887,13 +17701,8 @@
           </w:tcPr>
           <w:p>
             <w:r>
-              <w:t xml:space="preserve">Permitir cadastrar os convênios que prestará </w:t>
-            </w:r>
-            <w:proofErr w:type="gramStart"/>
-            <w:r>
-              <w:t>serviço .</w:t>
-            </w:r>
-            <w:proofErr w:type="gramEnd"/>
+              <w:t>Permitir cadastrar os convênios que prestará serviço .</w:t>
+            </w:r>
           </w:p>
         </w:tc>
         <w:tc>
@@ -18207,19 +18016,11 @@
           </w:tcPr>
           <w:p>
             <w:r>
-              <w:t xml:space="preserve">Cadastrar os usuários que irão usar o sistema com </w:t>
-            </w:r>
-            <w:proofErr w:type="spellStart"/>
-            <w:r>
-              <w:t>login</w:t>
-            </w:r>
-            <w:proofErr w:type="spellEnd"/>
-            <w:r>
-              <w:t xml:space="preserve"> e senha, permitindo e restringindo acesso a determinadas </w:t>
+              <w:t xml:space="preserve">Cadastrar os usuários que irão usar o </w:t>
             </w:r>
             <w:r>
               <w:lastRenderedPageBreak/>
-              <w:t>funcionalidades.</w:t>
+              <w:t>sistema com login e senha, permitindo e restringindo acesso a determinadas funcionalidades.</w:t>
             </w:r>
           </w:p>
         </w:tc>
@@ -18245,6 +18046,7 @@
           </w:tcPr>
           <w:p>
             <w:r>
+              <w:lastRenderedPageBreak/>
               <w:t>39</w:t>
             </w:r>
           </w:p>
@@ -18355,23 +18157,7 @@
           </w:tcPr>
           <w:p>
             <w:r>
-              <w:t xml:space="preserve">Possibilidade de realizar uma pesquisa informando o </w:t>
-            </w:r>
-            <w:proofErr w:type="spellStart"/>
-            <w:r>
-              <w:t>cpf</w:t>
-            </w:r>
-            <w:proofErr w:type="spellEnd"/>
-            <w:r>
-              <w:t>/</w:t>
-            </w:r>
-            <w:proofErr w:type="spellStart"/>
-            <w:r>
-              <w:t>rg</w:t>
-            </w:r>
-            <w:proofErr w:type="spellEnd"/>
-            <w:r>
-              <w:t>/nome de um paciente.</w:t>
+              <w:t>Possibilidade de realizar uma pesquisa informando o cpf/rg/nome de um paciente.</w:t>
             </w:r>
           </w:p>
         </w:tc>
@@ -19081,7 +18867,11 @@
           </w:tcPr>
           <w:p>
             <w:r>
-              <w:t>Cadastro de convênio médico</w:t>
+              <w:t xml:space="preserve">Cadastro de convênio </w:t>
+            </w:r>
+            <w:r>
+              <w:lastRenderedPageBreak/>
+              <w:t>médico</w:t>
             </w:r>
           </w:p>
         </w:tc>
@@ -19091,13 +18881,13 @@
           </w:tcPr>
           <w:p>
             <w:r>
-              <w:t xml:space="preserve">Permitir cadastrar os convênios que prestará </w:t>
-            </w:r>
-            <w:proofErr w:type="gramStart"/>
-            <w:r>
-              <w:t>serviço .</w:t>
-            </w:r>
-            <w:proofErr w:type="gramEnd"/>
+              <w:lastRenderedPageBreak/>
+              <w:t xml:space="preserve">Permitir cadastrar os convênios que </w:t>
+            </w:r>
+            <w:r>
+              <w:lastRenderedPageBreak/>
+              <w:t>prestará serviço .</w:t>
+            </w:r>
           </w:p>
         </w:tc>
         <w:tc>
@@ -19106,6 +18896,7 @@
           </w:tcPr>
           <w:p>
             <w:r>
+              <w:lastRenderedPageBreak/>
               <w:t>IMPORTANTE</w:t>
             </w:r>
           </w:p>
@@ -19121,6 +18912,7 @@
           </w:tcPr>
           <w:p>
             <w:r>
+              <w:lastRenderedPageBreak/>
               <w:t>30</w:t>
             </w:r>
           </w:p>
@@ -19141,11 +18933,7 @@
           </w:tcPr>
           <w:p>
             <w:r>
-              <w:t xml:space="preserve">Disponibilizar na aplicação teclas de </w:t>
-            </w:r>
-            <w:r>
-              <w:lastRenderedPageBreak/>
-              <w:t>atalho, minimizando uso do mouse.</w:t>
+              <w:t>Disponibilizar na aplicação teclas de atalho, minimizando uso do mouse.</w:t>
             </w:r>
           </w:p>
         </w:tc>
@@ -19155,7 +18943,6 @@
           </w:tcPr>
           <w:p>
             <w:r>
-              <w:lastRenderedPageBreak/>
               <w:t>CRÍTICO</w:t>
             </w:r>
           </w:p>
@@ -19416,15 +19203,7 @@
           </w:tcPr>
           <w:p>
             <w:r>
-              <w:t xml:space="preserve">Cadastrar os usuários que irão usar o sistema com </w:t>
-            </w:r>
-            <w:proofErr w:type="spellStart"/>
-            <w:r>
-              <w:t>login</w:t>
-            </w:r>
-            <w:proofErr w:type="spellEnd"/>
-            <w:r>
-              <w:t xml:space="preserve"> e senha, permitindo e restringindo acesso a determinadas funcionalidades.</w:t>
+              <w:t>Cadastrar os usuários que irão usar o sistema com login e senha, permitindo e restringindo acesso a determinadas funcionalidades.</w:t>
             </w:r>
           </w:p>
         </w:tc>
@@ -19559,23 +19338,7 @@
           </w:tcPr>
           <w:p>
             <w:r>
-              <w:t xml:space="preserve">Possibilidade de realizar uma pesquisa informando o </w:t>
-            </w:r>
-            <w:proofErr w:type="spellStart"/>
-            <w:r>
-              <w:t>cpf</w:t>
-            </w:r>
-            <w:proofErr w:type="spellEnd"/>
-            <w:r>
-              <w:t>/</w:t>
-            </w:r>
-            <w:proofErr w:type="spellStart"/>
-            <w:r>
-              <w:t>rg</w:t>
-            </w:r>
-            <w:proofErr w:type="spellEnd"/>
-            <w:r>
-              <w:t>/nome de um paciente.</w:t>
+              <w:t>Possibilidade de realizar uma pesquisa informando o cpf/rg/nome de um paciente.</w:t>
             </w:r>
           </w:p>
         </w:tc>
@@ -19844,22 +19607,37 @@
     </w:p>
     <w:p>
       <w:pPr>
+        <w:rPr>
+          <w:rFonts w:ascii="Arial" w:hAnsi="Arial" w:cs="Arial"/>
+          <w:b/>
+          <w:bCs/>
+          <w:kern w:val="32"/>
+          <w:szCs w:val="32"/>
+        </w:rPr>
+      </w:pPr>
+      <w:bookmarkStart w:id="97" w:name="_Toc486094427"/>
+      <w:bookmarkStart w:id="98" w:name="_Toc486094537"/>
+      <w:r>
+        <w:br w:type="page"/>
+      </w:r>
+    </w:p>
+    <w:p>
+      <w:pPr>
         <w:pStyle w:val="Ttulo1"/>
         <w:rPr>
           <w:sz w:val="24"/>
         </w:rPr>
       </w:pPr>
-      <w:bookmarkStart w:id="92" w:name="_Toc486094427"/>
-      <w:bookmarkStart w:id="93" w:name="_Toc486094537"/>
       <w:r>
         <w:rPr>
           <w:sz w:val="24"/>
         </w:rPr>
+        <w:lastRenderedPageBreak/>
         <w:t>MODELAGEM DE NEGÓCIOS</w:t>
       </w:r>
-      <w:bookmarkEnd w:id="91"/>
-      <w:bookmarkEnd w:id="92"/>
-      <w:bookmarkEnd w:id="93"/>
+      <w:bookmarkEnd w:id="96"/>
+      <w:bookmarkEnd w:id="97"/>
+      <w:bookmarkEnd w:id="98"/>
     </w:p>
     <w:p/>
     <w:p>
@@ -19898,14 +19676,7 @@
         <w:rPr>
           <w:rFonts w:ascii="Arial" w:hAnsi="Arial" w:cs="Arial"/>
         </w:rPr>
-        <w:t xml:space="preserve">objetos de dados — informações compostas que devem ser </w:t>
-      </w:r>
-      <w:r>
-        <w:rPr>
-          <w:rFonts w:ascii="Arial" w:hAnsi="Arial" w:cs="Arial"/>
-        </w:rPr>
-        <w:lastRenderedPageBreak/>
-        <w:t>compreendidas pelo software. Os</w:t>
+        <w:t>objetos de dados — informações compostas que devem ser compreendidas pelo software. Os</w:t>
       </w:r>
       <w:r>
         <w:rPr>
@@ -20070,18 +19841,18 @@
           <w:sz w:val="22"/>
         </w:rPr>
       </w:pPr>
-      <w:bookmarkStart w:id="94" w:name="_Toc259998467"/>
-      <w:bookmarkStart w:id="95" w:name="_Toc486094428"/>
-      <w:bookmarkStart w:id="96" w:name="_Toc486094538"/>
+      <w:bookmarkStart w:id="99" w:name="_Toc259998467"/>
+      <w:bookmarkStart w:id="100" w:name="_Toc486094428"/>
+      <w:bookmarkStart w:id="101" w:name="_Toc486094538"/>
       <w:r>
         <w:rPr>
           <w:sz w:val="22"/>
         </w:rPr>
         <w:t>Lista de Eventos</w:t>
       </w:r>
-      <w:bookmarkEnd w:id="94"/>
-      <w:bookmarkEnd w:id="95"/>
-      <w:bookmarkEnd w:id="96"/>
+      <w:bookmarkEnd w:id="99"/>
+      <w:bookmarkEnd w:id="100"/>
+      <w:bookmarkEnd w:id="101"/>
     </w:p>
     <w:p/>
     <w:p>
@@ -20142,7 +19913,7 @@
           <w:left w:w="70" w:type="dxa"/>
           <w:right w:w="70" w:type="dxa"/>
         </w:tblCellMar>
-        <w:tblLook w:val="04A0" w:firstRow="1" w:lastRow="0" w:firstColumn="1" w:lastColumn="0" w:noHBand="0" w:noVBand="1"/>
+        <w:tblLook w:val="04A0"/>
       </w:tblPr>
       <w:tblGrid>
         <w:gridCol w:w="960"/>
@@ -22696,23 +22467,43 @@
     <w:p/>
     <w:p>
       <w:pPr>
+        <w:rPr>
+          <w:rFonts w:ascii="Arial" w:hAnsi="Arial" w:cs="Arial"/>
+          <w:b/>
+          <w:bCs/>
+          <w:i/>
+          <w:iCs/>
+          <w:sz w:val="22"/>
+          <w:szCs w:val="28"/>
+        </w:rPr>
+      </w:pPr>
+      <w:bookmarkStart w:id="102" w:name="_Toc259998468"/>
+      <w:bookmarkStart w:id="103" w:name="_Toc486094429"/>
+      <w:bookmarkStart w:id="104" w:name="_Toc486094539"/>
+      <w:r>
+        <w:rPr>
+          <w:sz w:val="22"/>
+        </w:rPr>
+        <w:br w:type="page"/>
+      </w:r>
+    </w:p>
+    <w:p>
+      <w:pPr>
         <w:pStyle w:val="Ttulo2"/>
         <w:rPr>
           <w:sz w:val="22"/>
         </w:rPr>
       </w:pPr>
-      <w:bookmarkStart w:id="97" w:name="_Toc259998468"/>
-      <w:bookmarkStart w:id="98" w:name="_Toc486094429"/>
-      <w:bookmarkStart w:id="99" w:name="_Toc486094539"/>
       <w:r>
         <w:rPr>
           <w:sz w:val="22"/>
         </w:rPr>
+        <w:lastRenderedPageBreak/>
         <w:t>Descrição dos Eventos</w:t>
       </w:r>
-      <w:bookmarkEnd w:id="97"/>
-      <w:bookmarkEnd w:id="98"/>
-      <w:bookmarkEnd w:id="99"/>
+      <w:bookmarkEnd w:id="102"/>
+      <w:bookmarkEnd w:id="103"/>
+      <w:bookmarkEnd w:id="104"/>
     </w:p>
     <w:p/>
     <w:p>
@@ -22821,7 +22612,6 @@
         <w:rPr>
           <w:rFonts w:ascii="Arial" w:hAnsi="Arial" w:cs="Arial"/>
         </w:rPr>
-        <w:lastRenderedPageBreak/>
         <w:t>Essa percepção de um sistema é particularmente adequada para sistemas de tempo real. A modelagem baseada</w:t>
       </w:r>
       <w:r>
@@ -22861,18 +22651,18 @@
           <w:sz w:val="22"/>
         </w:rPr>
       </w:pPr>
-      <w:bookmarkStart w:id="100" w:name="_Toc259998469"/>
-      <w:bookmarkStart w:id="101" w:name="_Toc486094430"/>
-      <w:bookmarkStart w:id="102" w:name="_Toc486094540"/>
+      <w:bookmarkStart w:id="105" w:name="_Toc259998469"/>
+      <w:bookmarkStart w:id="106" w:name="_Toc486094430"/>
+      <w:bookmarkStart w:id="107" w:name="_Toc486094540"/>
       <w:r>
         <w:rPr>
           <w:sz w:val="22"/>
         </w:rPr>
         <w:t>DFD Essencial de Negócio</w:t>
       </w:r>
-      <w:bookmarkEnd w:id="100"/>
-      <w:bookmarkEnd w:id="101"/>
-      <w:bookmarkEnd w:id="102"/>
+      <w:bookmarkEnd w:id="105"/>
+      <w:bookmarkEnd w:id="106"/>
+      <w:bookmarkEnd w:id="107"/>
     </w:p>
     <w:p/>
     <w:p>
@@ -22969,18 +22759,19 @@
           <w:sz w:val="22"/>
         </w:rPr>
       </w:pPr>
-      <w:bookmarkStart w:id="103" w:name="_Toc259998470"/>
-      <w:bookmarkStart w:id="104" w:name="_Toc486094431"/>
-      <w:bookmarkStart w:id="105" w:name="_Toc486094541"/>
+      <w:bookmarkStart w:id="108" w:name="_Toc259998470"/>
+      <w:bookmarkStart w:id="109" w:name="_Toc486094431"/>
+      <w:bookmarkStart w:id="110" w:name="_Toc486094541"/>
       <w:r>
         <w:rPr>
           <w:sz w:val="22"/>
         </w:rPr>
+        <w:lastRenderedPageBreak/>
         <w:t>Detalhes dos Processos de Negócio</w:t>
       </w:r>
-      <w:bookmarkEnd w:id="103"/>
-      <w:bookmarkEnd w:id="104"/>
-      <w:bookmarkEnd w:id="105"/>
+      <w:bookmarkEnd w:id="108"/>
+      <w:bookmarkEnd w:id="109"/>
+      <w:bookmarkEnd w:id="110"/>
     </w:p>
     <w:p>
       <w:pPr>
@@ -22989,18 +22780,18 @@
           <w:sz w:val="22"/>
         </w:rPr>
       </w:pPr>
-      <w:bookmarkStart w:id="106" w:name="_Toc259998471"/>
-      <w:bookmarkStart w:id="107" w:name="_Toc486094432"/>
-      <w:bookmarkStart w:id="108" w:name="_Toc486094542"/>
+      <w:bookmarkStart w:id="111" w:name="_Toc259998471"/>
+      <w:bookmarkStart w:id="112" w:name="_Toc486094432"/>
+      <w:bookmarkStart w:id="113" w:name="_Toc486094542"/>
       <w:r>
         <w:rPr>
           <w:sz w:val="22"/>
         </w:rPr>
         <w:t>Modelo Conceitual</w:t>
       </w:r>
-      <w:bookmarkEnd w:id="106"/>
-      <w:bookmarkEnd w:id="107"/>
-      <w:bookmarkEnd w:id="108"/>
+      <w:bookmarkEnd w:id="111"/>
+      <w:bookmarkEnd w:id="112"/>
+      <w:bookmarkEnd w:id="113"/>
     </w:p>
     <w:p>
       <w:pPr>
@@ -23015,7 +22806,6 @@
         <w:rPr>
           <w:noProof/>
         </w:rPr>
-        <w:lastRenderedPageBreak/>
         <w:drawing>
           <wp:inline distT="0" distB="0" distL="0" distR="0">
             <wp:extent cx="3412901" cy="1910419"/>
@@ -23032,10 +22822,10 @@
                     <pic:cNvPicPr/>
                   </pic:nvPicPr>
                   <pic:blipFill>
-                    <a:blip r:embed="rId12" cstate="print">
+                    <a:blip r:embed="rId13" cstate="print">
                       <a:extLst>
                         <a:ext uri="{28A0092B-C50C-407E-A947-70E740481C1C}">
-                          <a14:useLocalDpi xmlns:a14="http://schemas.microsoft.com/office/drawing/2010/main" val="0"/>
+                          <a14:useLocalDpi xmlns:a14="http://schemas.microsoft.com/office/drawing/2010/main" xmlns:wps="http://schemas.microsoft.com/office/word/2010/wordprocessingShape" xmlns:wpi="http://schemas.microsoft.com/office/word/2010/wordprocessingInk" xmlns:wpg="http://schemas.microsoft.com/office/word/2010/wordprocessingGroup" xmlns:w15="http://schemas.microsoft.com/office/word/2012/wordml" xmlns:w14="http://schemas.microsoft.com/office/word/2010/wordml" xmlns:w="http://schemas.openxmlformats.org/wordprocessingml/2006/main" xmlns:w10="urn:schemas-microsoft-com:office:word" xmlns:wp14="http://schemas.microsoft.com/office/word/2010/wordprocessingDrawing" xmlns:v="urn:schemas-microsoft-com:vml" xmlns:o="urn:schemas-microsoft-com:office:office" xmlns:mc="http://schemas.openxmlformats.org/markup-compatibility/2006" xmlns:wpc="http://schemas.microsoft.com/office/word/2010/wordprocessingCanvas" xmlns="" val="0"/>
                         </a:ext>
                       </a:extLst>
                     </a:blip>
@@ -23097,10 +22887,10 @@
                     <pic:cNvPicPr/>
                   </pic:nvPicPr>
                   <pic:blipFill>
-                    <a:blip r:embed="rId13" cstate="print">
+                    <a:blip r:embed="rId14" cstate="print">
                       <a:extLst>
                         <a:ext uri="{28A0092B-C50C-407E-A947-70E740481C1C}">
-                          <a14:useLocalDpi xmlns:a14="http://schemas.microsoft.com/office/drawing/2010/main" val="0"/>
+                          <a14:useLocalDpi xmlns:a14="http://schemas.microsoft.com/office/drawing/2010/main" xmlns:wps="http://schemas.microsoft.com/office/word/2010/wordprocessingShape" xmlns:wpi="http://schemas.microsoft.com/office/word/2010/wordprocessingInk" xmlns:wpg="http://schemas.microsoft.com/office/word/2010/wordprocessingGroup" xmlns:w15="http://schemas.microsoft.com/office/word/2012/wordml" xmlns:w14="http://schemas.microsoft.com/office/word/2010/wordml" xmlns:w="http://schemas.openxmlformats.org/wordprocessingml/2006/main" xmlns:w10="urn:schemas-microsoft-com:office:word" xmlns:wp14="http://schemas.microsoft.com/office/word/2010/wordprocessingDrawing" xmlns:v="urn:schemas-microsoft-com:vml" xmlns:o="urn:schemas-microsoft-com:office:office" xmlns:mc="http://schemas.openxmlformats.org/markup-compatibility/2006" xmlns:wpc="http://schemas.microsoft.com/office/word/2010/wordprocessingCanvas" xmlns="" val="0"/>
                         </a:ext>
                       </a:extLst>
                     </a:blip>
@@ -23162,10 +22952,10 @@
                     <pic:cNvPicPr/>
                   </pic:nvPicPr>
                   <pic:blipFill>
-                    <a:blip r:embed="rId14" cstate="print">
+                    <a:blip r:embed="rId15" cstate="print">
                       <a:extLst>
                         <a:ext uri="{28A0092B-C50C-407E-A947-70E740481C1C}">
-                          <a14:useLocalDpi xmlns:a14="http://schemas.microsoft.com/office/drawing/2010/main" val="0"/>
+                          <a14:useLocalDpi xmlns:a14="http://schemas.microsoft.com/office/drawing/2010/main" xmlns:wps="http://schemas.microsoft.com/office/word/2010/wordprocessingShape" xmlns:wpi="http://schemas.microsoft.com/office/word/2010/wordprocessingInk" xmlns:wpg="http://schemas.microsoft.com/office/word/2010/wordprocessingGroup" xmlns:w15="http://schemas.microsoft.com/office/word/2012/wordml" xmlns:w14="http://schemas.microsoft.com/office/word/2010/wordml" xmlns:w="http://schemas.openxmlformats.org/wordprocessingml/2006/main" xmlns:w10="urn:schemas-microsoft-com:office:word" xmlns:wp14="http://schemas.microsoft.com/office/word/2010/wordprocessingDrawing" xmlns:v="urn:schemas-microsoft-com:vml" xmlns:o="urn:schemas-microsoft-com:office:office" xmlns:mc="http://schemas.openxmlformats.org/markup-compatibility/2006" xmlns:wpc="http://schemas.microsoft.com/office/word/2010/wordprocessingCanvas" xmlns="" val="0"/>
                         </a:ext>
                       </a:extLst>
                     </a:blip>
@@ -23378,18 +23168,18 @@
           <w:sz w:val="24"/>
         </w:rPr>
       </w:pPr>
-      <w:bookmarkStart w:id="109" w:name="_Toc259998472"/>
-      <w:bookmarkStart w:id="110" w:name="_Toc486094433"/>
-      <w:bookmarkStart w:id="111" w:name="_Toc486094543"/>
+      <w:bookmarkStart w:id="114" w:name="_Toc259998472"/>
+      <w:bookmarkStart w:id="115" w:name="_Toc486094433"/>
+      <w:bookmarkStart w:id="116" w:name="_Toc486094543"/>
       <w:r>
         <w:rPr>
           <w:sz w:val="24"/>
         </w:rPr>
         <w:t>REQUISITOS DO SISTEMA</w:t>
       </w:r>
-      <w:bookmarkEnd w:id="109"/>
-      <w:bookmarkEnd w:id="110"/>
-      <w:bookmarkEnd w:id="111"/>
+      <w:bookmarkEnd w:id="114"/>
+      <w:bookmarkEnd w:id="115"/>
+      <w:bookmarkEnd w:id="116"/>
     </w:p>
     <w:p>
       <w:pPr>
@@ -23398,18 +23188,18 @@
           <w:sz w:val="22"/>
         </w:rPr>
       </w:pPr>
-      <w:bookmarkStart w:id="112" w:name="_Toc259998473"/>
-      <w:bookmarkStart w:id="113" w:name="_Toc486094434"/>
-      <w:bookmarkStart w:id="114" w:name="_Toc486094544"/>
+      <w:bookmarkStart w:id="117" w:name="_Toc259998473"/>
+      <w:bookmarkStart w:id="118" w:name="_Toc486094434"/>
+      <w:bookmarkStart w:id="119" w:name="_Toc486094544"/>
       <w:r>
         <w:rPr>
           <w:sz w:val="22"/>
         </w:rPr>
         <w:t>Atividade x Requisitos do Sistema</w:t>
       </w:r>
-      <w:bookmarkEnd w:id="112"/>
-      <w:bookmarkEnd w:id="113"/>
-      <w:bookmarkEnd w:id="114"/>
+      <w:bookmarkEnd w:id="117"/>
+      <w:bookmarkEnd w:id="118"/>
+      <w:bookmarkEnd w:id="119"/>
     </w:p>
     <w:p/>
     <w:p>
@@ -23455,7 +23245,7 @@
                     <pic:cNvPicPr preferRelativeResize="0"/>
                   </pic:nvPicPr>
                   <pic:blipFill>
-                    <a:blip r:embed="rId15" cstate="print"/>
+                    <a:blip r:embed="rId16" cstate="print"/>
                     <a:srcRect/>
                     <a:stretch>
                       <a:fillRect/>
@@ -23536,7 +23326,7 @@
                     <pic:cNvPicPr preferRelativeResize="0"/>
                   </pic:nvPicPr>
                   <pic:blipFill>
-                    <a:blip r:embed="rId16" cstate="print"/>
+                    <a:blip r:embed="rId17" cstate="print"/>
                     <a:srcRect/>
                     <a:stretch>
                       <a:fillRect/>
@@ -23569,18 +23359,18 @@
           <w:sz w:val="22"/>
         </w:rPr>
       </w:pPr>
-      <w:bookmarkStart w:id="115" w:name="_Toc259998474"/>
-      <w:bookmarkStart w:id="116" w:name="_Toc486094435"/>
-      <w:bookmarkStart w:id="117" w:name="_Toc486094545"/>
+      <w:bookmarkStart w:id="120" w:name="_Toc259998474"/>
+      <w:bookmarkStart w:id="121" w:name="_Toc486094435"/>
+      <w:bookmarkStart w:id="122" w:name="_Toc486094545"/>
       <w:r>
         <w:rPr>
           <w:sz w:val="22"/>
         </w:rPr>
         <w:t>Detalhes dos Requisitos do Sistema</w:t>
       </w:r>
-      <w:bookmarkEnd w:id="115"/>
-      <w:bookmarkEnd w:id="116"/>
-      <w:bookmarkEnd w:id="117"/>
+      <w:bookmarkEnd w:id="120"/>
+      <w:bookmarkEnd w:id="121"/>
+      <w:bookmarkEnd w:id="122"/>
     </w:p>
     <w:p>
       <w:pPr>
@@ -24598,18 +24388,18 @@
           <w:sz w:val="22"/>
         </w:rPr>
       </w:pPr>
-      <w:bookmarkStart w:id="118" w:name="_Toc259998475"/>
-      <w:bookmarkStart w:id="119" w:name="_Toc486094436"/>
-      <w:bookmarkStart w:id="120" w:name="_Toc486094546"/>
+      <w:bookmarkStart w:id="123" w:name="_Toc259998475"/>
+      <w:bookmarkStart w:id="124" w:name="_Toc486094436"/>
+      <w:bookmarkStart w:id="125" w:name="_Toc486094546"/>
       <w:r>
         <w:rPr>
           <w:sz w:val="22"/>
         </w:rPr>
         <w:t>Requisitos do Sistema x Características</w:t>
       </w:r>
-      <w:bookmarkEnd w:id="118"/>
-      <w:bookmarkEnd w:id="119"/>
-      <w:bookmarkEnd w:id="120"/>
+      <w:bookmarkEnd w:id="123"/>
+      <w:bookmarkEnd w:id="124"/>
+      <w:bookmarkEnd w:id="125"/>
     </w:p>
     <w:p/>
     <w:p>
@@ -24676,7 +24466,7 @@
           <w:insideV w:val="nil"/>
         </w:tblBorders>
         <w:tblLayout w:type="fixed"/>
-        <w:tblLook w:val="0600" w:firstRow="0" w:lastRow="0" w:firstColumn="0" w:lastColumn="0" w:noHBand="1" w:noVBand="1"/>
+        <w:tblLook w:val="0600"/>
       </w:tblPr>
       <w:tblGrid>
         <w:gridCol w:w="1701"/>
@@ -26153,18 +25943,18 @@
           <w:sz w:val="24"/>
         </w:rPr>
       </w:pPr>
-      <w:bookmarkStart w:id="121" w:name="_Toc259998476"/>
-      <w:bookmarkStart w:id="122" w:name="_Toc486094437"/>
-      <w:bookmarkStart w:id="123" w:name="_Toc486094547"/>
+      <w:bookmarkStart w:id="126" w:name="_Toc259998476"/>
+      <w:bookmarkStart w:id="127" w:name="_Toc486094437"/>
+      <w:bookmarkStart w:id="128" w:name="_Toc486094547"/>
       <w:r>
         <w:rPr>
           <w:sz w:val="24"/>
         </w:rPr>
         <w:t>ARQUITETURA DO SISTEMA</w:t>
       </w:r>
-      <w:bookmarkEnd w:id="121"/>
-      <w:bookmarkEnd w:id="122"/>
-      <w:bookmarkEnd w:id="123"/>
+      <w:bookmarkEnd w:id="126"/>
+      <w:bookmarkEnd w:id="127"/>
+      <w:bookmarkEnd w:id="128"/>
       <w:r>
         <w:rPr>
           <w:sz w:val="24"/>
@@ -26285,18 +26075,18 @@
           <w:sz w:val="22"/>
         </w:rPr>
       </w:pPr>
-      <w:bookmarkStart w:id="124" w:name="_Toc259998477"/>
-      <w:bookmarkStart w:id="125" w:name="_Toc486094438"/>
-      <w:bookmarkStart w:id="126" w:name="_Toc486094548"/>
+      <w:bookmarkStart w:id="129" w:name="_Toc259998477"/>
+      <w:bookmarkStart w:id="130" w:name="_Toc486094438"/>
+      <w:bookmarkStart w:id="131" w:name="_Toc486094548"/>
       <w:r>
         <w:rPr>
           <w:sz w:val="22"/>
         </w:rPr>
         <w:t>Subsistemas / COTS</w:t>
       </w:r>
-      <w:bookmarkEnd w:id="124"/>
-      <w:bookmarkEnd w:id="125"/>
-      <w:bookmarkEnd w:id="126"/>
+      <w:bookmarkEnd w:id="129"/>
+      <w:bookmarkEnd w:id="130"/>
+      <w:bookmarkEnd w:id="131"/>
       <w:r>
         <w:rPr>
           <w:sz w:val="22"/>
@@ -26488,258 +26278,258 @@
           <w:sz w:val="22"/>
         </w:rPr>
       </w:pPr>
-      <w:bookmarkStart w:id="127" w:name="_Toc259998478"/>
-      <w:bookmarkStart w:id="128" w:name="_Toc486094439"/>
-      <w:bookmarkStart w:id="129" w:name="_Toc486094549"/>
+      <w:bookmarkStart w:id="132" w:name="_Toc259998478"/>
+      <w:bookmarkStart w:id="133" w:name="_Toc486094439"/>
+      <w:bookmarkStart w:id="134" w:name="_Toc486094549"/>
       <w:r>
         <w:rPr>
           <w:sz w:val="22"/>
         </w:rPr>
         <w:t>Flowdown de Requisitos do Sistemas</w:t>
       </w:r>
-      <w:bookmarkEnd w:id="127"/>
-      <w:bookmarkEnd w:id="128"/>
-      <w:bookmarkEnd w:id="129"/>
-    </w:p>
-    <w:p>
-      <w:pPr>
-        <w:pStyle w:val="Ttulo2"/>
-        <w:rPr>
-          <w:sz w:val="22"/>
-        </w:rPr>
-      </w:pPr>
-      <w:bookmarkStart w:id="130" w:name="_Toc259998479"/>
-      <w:bookmarkStart w:id="131" w:name="_Toc486094440"/>
-      <w:bookmarkStart w:id="132" w:name="_Toc486094550"/>
-      <w:r>
-        <w:rPr>
-          <w:sz w:val="22"/>
-        </w:rPr>
-        <w:t>Definição das Interfaces Externas</w:t>
-      </w:r>
-      <w:bookmarkEnd w:id="130"/>
-      <w:bookmarkEnd w:id="131"/>
       <w:bookmarkEnd w:id="132"/>
-    </w:p>
-    <w:p>
-      <w:pPr>
-        <w:pStyle w:val="Ttulo2"/>
-        <w:rPr>
-          <w:sz w:val="22"/>
-        </w:rPr>
-      </w:pPr>
-      <w:bookmarkStart w:id="133" w:name="_Toc259998480"/>
-      <w:bookmarkStart w:id="134" w:name="_Toc486094441"/>
-      <w:bookmarkStart w:id="135" w:name="_Toc486094551"/>
-      <w:r>
-        <w:rPr>
-          <w:sz w:val="22"/>
-        </w:rPr>
-        <w:t>Definição das Interfaces Internas</w:t>
-      </w:r>
       <w:bookmarkEnd w:id="133"/>
       <w:bookmarkEnd w:id="134"/>
+    </w:p>
+    <w:p>
+      <w:pPr>
+        <w:pStyle w:val="Ttulo2"/>
+        <w:rPr>
+          <w:sz w:val="22"/>
+        </w:rPr>
+      </w:pPr>
+      <w:bookmarkStart w:id="135" w:name="_Toc259998479"/>
+      <w:bookmarkStart w:id="136" w:name="_Toc486094440"/>
+      <w:bookmarkStart w:id="137" w:name="_Toc486094550"/>
+      <w:r>
+        <w:rPr>
+          <w:sz w:val="22"/>
+        </w:rPr>
+        <w:t>Definição das Interfaces Externas</w:t>
+      </w:r>
       <w:bookmarkEnd w:id="135"/>
-    </w:p>
-    <w:p>
-      <w:pPr>
-        <w:pStyle w:val="Ttulo1"/>
-        <w:rPr>
-          <w:sz w:val="24"/>
-        </w:rPr>
-      </w:pPr>
-      <w:bookmarkStart w:id="136" w:name="_Toc259998481"/>
-      <w:bookmarkStart w:id="137" w:name="_Toc486094442"/>
-      <w:bookmarkStart w:id="138" w:name="_Toc486094552"/>
-      <w:r>
-        <w:rPr>
-          <w:sz w:val="24"/>
-        </w:rPr>
-        <w:t>MODELAGEM DE CASOS DE USO DO SUBSISTEMA &lt;NOME DO SUBSISTEMA&gt;</w:t>
-      </w:r>
       <w:bookmarkEnd w:id="136"/>
       <w:bookmarkEnd w:id="137"/>
+    </w:p>
+    <w:p>
+      <w:pPr>
+        <w:pStyle w:val="Ttulo2"/>
+        <w:rPr>
+          <w:sz w:val="22"/>
+        </w:rPr>
+      </w:pPr>
+      <w:bookmarkStart w:id="138" w:name="_Toc259998480"/>
+      <w:bookmarkStart w:id="139" w:name="_Toc486094441"/>
+      <w:bookmarkStart w:id="140" w:name="_Toc486094551"/>
+      <w:r>
+        <w:rPr>
+          <w:sz w:val="22"/>
+        </w:rPr>
+        <w:t>Definição das Interfaces Internas</w:t>
+      </w:r>
       <w:bookmarkEnd w:id="138"/>
-    </w:p>
-    <w:p>
-      <w:pPr>
-        <w:pStyle w:val="Ttulo2"/>
-        <w:rPr>
-          <w:sz w:val="22"/>
-        </w:rPr>
-      </w:pPr>
-      <w:bookmarkStart w:id="139" w:name="_Toc259998482"/>
-      <w:bookmarkStart w:id="140" w:name="_Toc486094443"/>
-      <w:bookmarkStart w:id="141" w:name="_Toc486094553"/>
-      <w:r>
-        <w:rPr>
-          <w:sz w:val="22"/>
-        </w:rPr>
-        <w:t>Diagrama de Casos de Uso do Subsistema &lt;Nome do Subsistema&gt;</w:t>
-      </w:r>
       <w:bookmarkEnd w:id="139"/>
       <w:bookmarkEnd w:id="140"/>
+    </w:p>
+    <w:p>
+      <w:pPr>
+        <w:pStyle w:val="Ttulo1"/>
+        <w:rPr>
+          <w:sz w:val="24"/>
+        </w:rPr>
+      </w:pPr>
+      <w:bookmarkStart w:id="141" w:name="_Toc259998481"/>
+      <w:bookmarkStart w:id="142" w:name="_Toc486094442"/>
+      <w:bookmarkStart w:id="143" w:name="_Toc486094552"/>
+      <w:r>
+        <w:rPr>
+          <w:sz w:val="24"/>
+        </w:rPr>
+        <w:t>MODELAGEM DE CASOS DE USO DO SUBSISTEMA &lt;NOME DO SUBSISTEMA&gt;</w:t>
+      </w:r>
       <w:bookmarkEnd w:id="141"/>
-    </w:p>
-    <w:p>
-      <w:pPr>
-        <w:pStyle w:val="Ttulo2"/>
-        <w:rPr>
-          <w:sz w:val="22"/>
-        </w:rPr>
-      </w:pPr>
-      <w:bookmarkStart w:id="142" w:name="_Toc259998483"/>
-      <w:bookmarkStart w:id="143" w:name="_Toc486094444"/>
-      <w:bookmarkStart w:id="144" w:name="_Toc486094554"/>
-      <w:r>
-        <w:rPr>
-          <w:sz w:val="22"/>
-        </w:rPr>
-        <w:t>Realização dos casos de uso do Subsistema &lt;Nome do Subsistema&gt;</w:t>
-      </w:r>
       <w:bookmarkEnd w:id="142"/>
       <w:bookmarkEnd w:id="143"/>
+    </w:p>
+    <w:p>
+      <w:pPr>
+        <w:pStyle w:val="Ttulo2"/>
+        <w:rPr>
+          <w:sz w:val="22"/>
+        </w:rPr>
+      </w:pPr>
+      <w:bookmarkStart w:id="144" w:name="_Toc259998482"/>
+      <w:bookmarkStart w:id="145" w:name="_Toc486094443"/>
+      <w:bookmarkStart w:id="146" w:name="_Toc486094553"/>
+      <w:r>
+        <w:rPr>
+          <w:sz w:val="22"/>
+        </w:rPr>
+        <w:t>Diagrama de Casos de Uso do Subsistema &lt;Nome do Subsistema&gt;</w:t>
+      </w:r>
       <w:bookmarkEnd w:id="144"/>
-    </w:p>
-    <w:p>
-      <w:pPr>
-        <w:pStyle w:val="Ttulo2"/>
-        <w:rPr>
-          <w:sz w:val="22"/>
-        </w:rPr>
-      </w:pPr>
-      <w:bookmarkStart w:id="145" w:name="_Toc259998484"/>
-      <w:bookmarkStart w:id="146" w:name="_Toc486094445"/>
-      <w:bookmarkStart w:id="147" w:name="_Toc486094555"/>
-      <w:r>
-        <w:rPr>
-          <w:sz w:val="22"/>
-        </w:rPr>
-        <w:t>Requisitos de Software x Requisitos de Sistema</w:t>
-      </w:r>
       <w:bookmarkEnd w:id="145"/>
       <w:bookmarkEnd w:id="146"/>
+    </w:p>
+    <w:p>
+      <w:pPr>
+        <w:pStyle w:val="Ttulo2"/>
+        <w:rPr>
+          <w:sz w:val="22"/>
+        </w:rPr>
+      </w:pPr>
+      <w:bookmarkStart w:id="147" w:name="_Toc259998483"/>
+      <w:bookmarkStart w:id="148" w:name="_Toc486094444"/>
+      <w:bookmarkStart w:id="149" w:name="_Toc486094554"/>
+      <w:r>
+        <w:rPr>
+          <w:sz w:val="22"/>
+        </w:rPr>
+        <w:t>Realização dos casos de uso do Subsistema &lt;Nome do Subsistema&gt;</w:t>
+      </w:r>
       <w:bookmarkEnd w:id="147"/>
-    </w:p>
-    <w:p>
-      <w:pPr>
-        <w:pStyle w:val="Ttulo1"/>
-        <w:rPr>
-          <w:sz w:val="24"/>
-        </w:rPr>
-      </w:pPr>
-      <w:bookmarkStart w:id="148" w:name="_Toc259998485"/>
-      <w:bookmarkStart w:id="149" w:name="_Toc486094446"/>
-      <w:bookmarkStart w:id="150" w:name="_Toc486094556"/>
-      <w:r>
-        <w:rPr>
-          <w:sz w:val="24"/>
-        </w:rPr>
-        <w:t>PROJETO DO SUBSISTEMA &lt;NOME DO SUBSISTEMA&gt;</w:t>
-      </w:r>
       <w:bookmarkEnd w:id="148"/>
       <w:bookmarkEnd w:id="149"/>
+    </w:p>
+    <w:p>
+      <w:pPr>
+        <w:pStyle w:val="Ttulo2"/>
+        <w:rPr>
+          <w:sz w:val="22"/>
+        </w:rPr>
+      </w:pPr>
+      <w:bookmarkStart w:id="150" w:name="_Toc259998484"/>
+      <w:bookmarkStart w:id="151" w:name="_Toc486094445"/>
+      <w:bookmarkStart w:id="152" w:name="_Toc486094555"/>
+      <w:r>
+        <w:rPr>
+          <w:sz w:val="22"/>
+        </w:rPr>
+        <w:t>Requisitos de Software x Requisitos de Sistema</w:t>
+      </w:r>
       <w:bookmarkEnd w:id="150"/>
-    </w:p>
-    <w:p>
-      <w:pPr>
-        <w:pStyle w:val="Ttulo2"/>
-        <w:rPr>
-          <w:sz w:val="22"/>
-        </w:rPr>
-      </w:pPr>
-      <w:bookmarkStart w:id="151" w:name="_Toc259998486"/>
-      <w:bookmarkStart w:id="152" w:name="_Toc486094447"/>
-      <w:bookmarkStart w:id="153" w:name="_Toc486094557"/>
-      <w:r>
-        <w:rPr>
-          <w:sz w:val="22"/>
-        </w:rPr>
-        <w:t>Interface Homem-Máquina</w:t>
-      </w:r>
       <w:bookmarkEnd w:id="151"/>
       <w:bookmarkEnd w:id="152"/>
+    </w:p>
+    <w:p>
+      <w:pPr>
+        <w:pStyle w:val="Ttulo1"/>
+        <w:rPr>
+          <w:sz w:val="24"/>
+        </w:rPr>
+      </w:pPr>
+      <w:bookmarkStart w:id="153" w:name="_Toc259998485"/>
+      <w:bookmarkStart w:id="154" w:name="_Toc486094446"/>
+      <w:bookmarkStart w:id="155" w:name="_Toc486094556"/>
+      <w:r>
+        <w:rPr>
+          <w:sz w:val="24"/>
+        </w:rPr>
+        <w:t>PROJETO DO SUBSISTEMA &lt;NOME DO SUBSISTEMA&gt;</w:t>
+      </w:r>
       <w:bookmarkEnd w:id="153"/>
-    </w:p>
-    <w:p>
-      <w:pPr>
-        <w:pStyle w:val="Ttulo2"/>
-        <w:rPr>
-          <w:sz w:val="22"/>
-        </w:rPr>
-      </w:pPr>
-      <w:bookmarkStart w:id="154" w:name="_Toc259998487"/>
-      <w:bookmarkStart w:id="155" w:name="_Toc486094448"/>
-      <w:bookmarkStart w:id="156" w:name="_Toc486094558"/>
-      <w:r>
-        <w:rPr>
-          <w:sz w:val="22"/>
-        </w:rPr>
-        <w:t>Projeto de Software</w:t>
-      </w:r>
       <w:bookmarkEnd w:id="154"/>
       <w:bookmarkEnd w:id="155"/>
+    </w:p>
+    <w:p>
+      <w:pPr>
+        <w:pStyle w:val="Ttulo2"/>
+        <w:rPr>
+          <w:sz w:val="22"/>
+        </w:rPr>
+      </w:pPr>
+      <w:bookmarkStart w:id="156" w:name="_Toc259998486"/>
+      <w:bookmarkStart w:id="157" w:name="_Toc486094447"/>
+      <w:bookmarkStart w:id="158" w:name="_Toc486094557"/>
+      <w:r>
+        <w:rPr>
+          <w:sz w:val="22"/>
+        </w:rPr>
+        <w:t>Interface Homem-Máquina</w:t>
+      </w:r>
       <w:bookmarkEnd w:id="156"/>
-    </w:p>
-    <w:p>
-      <w:pPr>
-        <w:pStyle w:val="Ttulo2"/>
-        <w:rPr>
-          <w:sz w:val="22"/>
-        </w:rPr>
-      </w:pPr>
-      <w:bookmarkStart w:id="157" w:name="_Toc259998488"/>
-      <w:bookmarkStart w:id="158" w:name="_Toc486094449"/>
-      <w:bookmarkStart w:id="159" w:name="_Toc486094559"/>
-      <w:r>
-        <w:rPr>
-          <w:sz w:val="22"/>
-        </w:rPr>
-        <w:t>Banco de Dados</w:t>
-      </w:r>
       <w:bookmarkEnd w:id="157"/>
       <w:bookmarkEnd w:id="158"/>
+    </w:p>
+    <w:p>
+      <w:pPr>
+        <w:pStyle w:val="Ttulo2"/>
+        <w:rPr>
+          <w:sz w:val="22"/>
+        </w:rPr>
+      </w:pPr>
+      <w:bookmarkStart w:id="159" w:name="_Toc259998487"/>
+      <w:bookmarkStart w:id="160" w:name="_Toc486094448"/>
+      <w:bookmarkStart w:id="161" w:name="_Toc486094558"/>
+      <w:r>
+        <w:rPr>
+          <w:sz w:val="22"/>
+        </w:rPr>
+        <w:t>Projeto de Software</w:t>
+      </w:r>
       <w:bookmarkEnd w:id="159"/>
-    </w:p>
-    <w:p>
-      <w:pPr>
-        <w:pStyle w:val="Ttulo3"/>
-        <w:rPr>
-          <w:sz w:val="22"/>
-        </w:rPr>
-      </w:pPr>
-      <w:bookmarkStart w:id="160" w:name="_Toc259998489"/>
-      <w:bookmarkStart w:id="161" w:name="_Toc486094450"/>
-      <w:bookmarkStart w:id="162" w:name="_Toc486094560"/>
-      <w:r>
-        <w:rPr>
-          <w:sz w:val="22"/>
-        </w:rPr>
-        <w:t>Projeto Lógico</w:t>
-      </w:r>
       <w:bookmarkEnd w:id="160"/>
       <w:bookmarkEnd w:id="161"/>
+    </w:p>
+    <w:p>
+      <w:pPr>
+        <w:pStyle w:val="Ttulo2"/>
+        <w:rPr>
+          <w:sz w:val="22"/>
+        </w:rPr>
+      </w:pPr>
+      <w:bookmarkStart w:id="162" w:name="_Toc259998488"/>
+      <w:bookmarkStart w:id="163" w:name="_Toc486094449"/>
+      <w:bookmarkStart w:id="164" w:name="_Toc486094559"/>
+      <w:r>
+        <w:rPr>
+          <w:sz w:val="22"/>
+        </w:rPr>
+        <w:t>Banco de Dados</w:t>
+      </w:r>
       <w:bookmarkEnd w:id="162"/>
-    </w:p>
-    <w:p>
-      <w:pPr>
-        <w:pStyle w:val="Ttulo3"/>
-        <w:rPr>
-          <w:sz w:val="22"/>
-        </w:rPr>
-      </w:pPr>
-      <w:bookmarkStart w:id="163" w:name="_Toc259998490"/>
-      <w:bookmarkStart w:id="164" w:name="_Toc486094451"/>
-      <w:bookmarkStart w:id="165" w:name="_Toc486094561"/>
-      <w:r>
-        <w:rPr>
-          <w:sz w:val="22"/>
-        </w:rPr>
-        <w:t>Projeto Físico</w:t>
-      </w:r>
       <w:bookmarkEnd w:id="163"/>
       <w:bookmarkEnd w:id="164"/>
+    </w:p>
+    <w:p>
+      <w:pPr>
+        <w:pStyle w:val="Ttulo3"/>
+        <w:rPr>
+          <w:sz w:val="22"/>
+        </w:rPr>
+      </w:pPr>
+      <w:bookmarkStart w:id="165" w:name="_Toc259998489"/>
+      <w:bookmarkStart w:id="166" w:name="_Toc486094450"/>
+      <w:bookmarkStart w:id="167" w:name="_Toc486094560"/>
+      <w:r>
+        <w:rPr>
+          <w:sz w:val="22"/>
+        </w:rPr>
+        <w:t>Projeto Lógico</w:t>
+      </w:r>
       <w:bookmarkEnd w:id="165"/>
+      <w:bookmarkEnd w:id="166"/>
+      <w:bookmarkEnd w:id="167"/>
+    </w:p>
+    <w:p>
+      <w:pPr>
+        <w:pStyle w:val="Ttulo3"/>
+        <w:rPr>
+          <w:sz w:val="22"/>
+        </w:rPr>
+      </w:pPr>
+      <w:bookmarkStart w:id="168" w:name="_Toc259998490"/>
+      <w:bookmarkStart w:id="169" w:name="_Toc486094451"/>
+      <w:bookmarkStart w:id="170" w:name="_Toc486094561"/>
+      <w:r>
+        <w:rPr>
+          <w:sz w:val="22"/>
+        </w:rPr>
+        <w:t>Projeto Físico</w:t>
+      </w:r>
+      <w:bookmarkEnd w:id="168"/>
+      <w:bookmarkEnd w:id="169"/>
+      <w:bookmarkEnd w:id="170"/>
     </w:p>
     <w:p>
       <w:pPr>
@@ -26748,9 +26538,9 @@
           <w:sz w:val="24"/>
         </w:rPr>
       </w:pPr>
-      <w:bookmarkStart w:id="166" w:name="_Toc259998491"/>
-      <w:bookmarkStart w:id="167" w:name="_Toc486094452"/>
-      <w:bookmarkStart w:id="168" w:name="_Toc486094562"/>
+      <w:bookmarkStart w:id="171" w:name="_Toc259998491"/>
+      <w:bookmarkStart w:id="172" w:name="_Toc486094452"/>
+      <w:bookmarkStart w:id="173" w:name="_Toc486094562"/>
       <w:r>
         <w:rPr>
           <w:sz w:val="24"/>
@@ -26758,9 +26548,9 @@
         <w:lastRenderedPageBreak/>
         <w:t>CONSIDERAÇÕES FINAIS</w:t>
       </w:r>
-      <w:bookmarkEnd w:id="166"/>
-      <w:bookmarkEnd w:id="167"/>
-      <w:bookmarkEnd w:id="168"/>
+      <w:bookmarkEnd w:id="171"/>
+      <w:bookmarkEnd w:id="172"/>
+      <w:bookmarkEnd w:id="173"/>
     </w:p>
     <w:p>
       <w:pPr>
@@ -26793,9 +26583,9 @@
           <w:sz w:val="24"/>
         </w:rPr>
       </w:pPr>
-      <w:bookmarkStart w:id="169" w:name="_Toc259998492"/>
-      <w:bookmarkStart w:id="170" w:name="_Toc486094453"/>
-      <w:bookmarkStart w:id="171" w:name="_Toc486094563"/>
+      <w:bookmarkStart w:id="174" w:name="_Toc259998492"/>
+      <w:bookmarkStart w:id="175" w:name="_Toc486094453"/>
+      <w:bookmarkStart w:id="176" w:name="_Toc486094563"/>
       <w:r>
         <w:rPr>
           <w:caps/>
@@ -26804,9 +26594,9 @@
         <w:lastRenderedPageBreak/>
         <w:t>Referências</w:t>
       </w:r>
-      <w:bookmarkEnd w:id="169"/>
-      <w:bookmarkEnd w:id="170"/>
-      <w:bookmarkEnd w:id="171"/>
+      <w:bookmarkEnd w:id="174"/>
+      <w:bookmarkEnd w:id="175"/>
+      <w:bookmarkEnd w:id="176"/>
     </w:p>
     <w:p/>
     <w:p/>
@@ -26841,7 +26631,7 @@
     <w:p>
       <w:pPr>
         <w:sectPr>
-          <w:footerReference w:type="default" r:id="rId17"/>
+          <w:footerReference w:type="default" r:id="rId18"/>
           <w:pgSz w:w="11907" w:h="16839" w:code="9"/>
           <w:pgMar w:top="1701" w:right="1134" w:bottom="1134" w:left="1701" w:header="709" w:footer="709" w:gutter="0"/>
           <w:pgNumType w:start="1" w:chapStyle="1"/>
@@ -26870,7 +26660,7 @@
         </w:rPr>
         <w:t xml:space="preserve">nravaliacoespsicologicas.com.br/. Disponível em &lt; </w:t>
       </w:r>
-      <w:hyperlink r:id="rId18" w:anchor="about" w:history="1">
+      <w:hyperlink r:id="rId19" w:anchor="about" w:history="1">
         <w:r>
           <w:rPr>
             <w:rStyle w:val="Hyperlink"/>
@@ -27069,18 +26859,18 @@
           <w:sz w:val="24"/>
         </w:rPr>
       </w:pPr>
-      <w:bookmarkStart w:id="172" w:name="_Toc259998493"/>
-      <w:bookmarkStart w:id="173" w:name="_Toc486094454"/>
-      <w:bookmarkStart w:id="174" w:name="_Toc486094564"/>
+      <w:bookmarkStart w:id="177" w:name="_Toc259998493"/>
+      <w:bookmarkStart w:id="178" w:name="_Toc486094454"/>
+      <w:bookmarkStart w:id="179" w:name="_Toc486094564"/>
       <w:r>
         <w:rPr>
           <w:sz w:val="24"/>
         </w:rPr>
         <w:t>APÊNDICES</w:t>
       </w:r>
-      <w:bookmarkEnd w:id="172"/>
-      <w:bookmarkEnd w:id="173"/>
-      <w:bookmarkEnd w:id="174"/>
+      <w:bookmarkEnd w:id="177"/>
+      <w:bookmarkEnd w:id="178"/>
+      <w:bookmarkEnd w:id="179"/>
     </w:p>
     <w:p>
       <w:r>
@@ -27098,9 +26888,9 @@
           <w:sz w:val="24"/>
         </w:rPr>
       </w:pPr>
-      <w:bookmarkStart w:id="175" w:name="_Toc259998494"/>
-      <w:bookmarkStart w:id="176" w:name="_Toc486094455"/>
-      <w:bookmarkStart w:id="177" w:name="_Toc486094565"/>
+      <w:bookmarkStart w:id="180" w:name="_Toc259998494"/>
+      <w:bookmarkStart w:id="181" w:name="_Toc486094455"/>
+      <w:bookmarkStart w:id="182" w:name="_Toc486094565"/>
       <w:r>
         <w:rPr>
           <w:sz w:val="24"/>
@@ -27108,9 +26898,9 @@
         <w:lastRenderedPageBreak/>
         <w:t>Algoritmos</w:t>
       </w:r>
-      <w:bookmarkEnd w:id="175"/>
-      <w:bookmarkEnd w:id="176"/>
-      <w:bookmarkEnd w:id="177"/>
+      <w:bookmarkEnd w:id="180"/>
+      <w:bookmarkEnd w:id="181"/>
+      <w:bookmarkEnd w:id="182"/>
     </w:p>
     <w:p>
       <w:pPr>
@@ -27135,9 +26925,9 @@
           <w:sz w:val="24"/>
         </w:rPr>
       </w:pPr>
-      <w:bookmarkStart w:id="178" w:name="_Toc259998495"/>
-      <w:bookmarkStart w:id="179" w:name="_Toc486094456"/>
-      <w:bookmarkStart w:id="180" w:name="_Toc486094566"/>
+      <w:bookmarkStart w:id="183" w:name="_Toc259998495"/>
+      <w:bookmarkStart w:id="184" w:name="_Toc486094456"/>
+      <w:bookmarkStart w:id="185" w:name="_Toc486094566"/>
       <w:r>
         <w:rPr>
           <w:sz w:val="24"/>
@@ -27145,9 +26935,9 @@
         <w:lastRenderedPageBreak/>
         <w:t>Storyboard do Subsistema &lt;Nome do Subsistema&gt;</w:t>
       </w:r>
-      <w:bookmarkEnd w:id="178"/>
-      <w:bookmarkEnd w:id="179"/>
-      <w:bookmarkEnd w:id="180"/>
+      <w:bookmarkEnd w:id="183"/>
+      <w:bookmarkEnd w:id="184"/>
+      <w:bookmarkEnd w:id="185"/>
     </w:p>
     <w:p>
       <w:pPr>
@@ -27172,9 +26962,9 @@
           <w:sz w:val="24"/>
         </w:rPr>
       </w:pPr>
-      <w:bookmarkStart w:id="181" w:name="_Toc259998496"/>
-      <w:bookmarkStart w:id="182" w:name="_Toc486094457"/>
-      <w:bookmarkStart w:id="183" w:name="_Toc486094567"/>
+      <w:bookmarkStart w:id="186" w:name="_Toc259998496"/>
+      <w:bookmarkStart w:id="187" w:name="_Toc486094457"/>
+      <w:bookmarkStart w:id="188" w:name="_Toc486094567"/>
       <w:r>
         <w:rPr>
           <w:sz w:val="24"/>
@@ -27182,9 +26972,9 @@
         <w:lastRenderedPageBreak/>
         <w:t>Dicionário de Dados</w:t>
       </w:r>
-      <w:bookmarkEnd w:id="181"/>
-      <w:bookmarkEnd w:id="182"/>
-      <w:bookmarkEnd w:id="183"/>
+      <w:bookmarkEnd w:id="186"/>
+      <w:bookmarkEnd w:id="187"/>
+      <w:bookmarkEnd w:id="188"/>
     </w:p>
     <w:p>
       <w:pPr>
@@ -27209,9 +26999,9 @@
           <w:sz w:val="24"/>
         </w:rPr>
       </w:pPr>
-      <w:bookmarkStart w:id="184" w:name="_Toc259998497"/>
-      <w:bookmarkStart w:id="185" w:name="_Toc486094458"/>
-      <w:bookmarkStart w:id="186" w:name="_Toc486094568"/>
+      <w:bookmarkStart w:id="189" w:name="_Toc259998497"/>
+      <w:bookmarkStart w:id="190" w:name="_Toc486094458"/>
+      <w:bookmarkStart w:id="191" w:name="_Toc486094568"/>
       <w:r>
         <w:rPr>
           <w:sz w:val="24"/>
@@ -27219,9 +27009,9 @@
         <w:lastRenderedPageBreak/>
         <w:t>Glossário</w:t>
       </w:r>
-      <w:bookmarkEnd w:id="184"/>
-      <w:bookmarkEnd w:id="185"/>
-      <w:bookmarkEnd w:id="186"/>
+      <w:bookmarkEnd w:id="189"/>
+      <w:bookmarkEnd w:id="190"/>
+      <w:bookmarkEnd w:id="191"/>
     </w:p>
     <w:p>
       <w:pPr>
@@ -27256,8 +27046,93 @@
 </w:document>
 </file>
 
+<file path=word/comments.xml><?xml version="1.0" encoding="utf-8"?>
+<w:comments xmlns:ve="http://schemas.openxmlformats.org/markup-compatibility/2006" xmlns:o="urn:schemas-microsoft-com:office:office" xmlns:r="http://schemas.openxmlformats.org/officeDocument/2006/relationships" xmlns:m="http://schemas.openxmlformats.org/officeDocument/2006/math" xmlns:v="urn:schemas-microsoft-com:vml" xmlns:wp="http://schemas.openxmlformats.org/drawingml/2006/wordprocessingDrawing" xmlns:w10="urn:schemas-microsoft-com:office:word" xmlns:w="http://schemas.openxmlformats.org/wordprocessingml/2006/main" xmlns:wne="http://schemas.microsoft.com/office/word/2006/wordml">
+  <w:comment w:id="67" w:author="Vagner" w:date="2017-07-03T18:07:00Z" w:initials="V">
+    <w:p>
+      <w:pPr>
+        <w:pStyle w:val="Textodecomentrio"/>
+      </w:pPr>
+      <w:r>
+        <w:rPr>
+          <w:rStyle w:val="Refdecomentrio"/>
+        </w:rPr>
+        <w:annotationRef/>
+      </w:r>
+      <w:r>
+        <w:t>Alterar para “identificação de”</w:t>
+      </w:r>
+    </w:p>
+  </w:comment>
+  <w:comment w:id="74" w:author="Vagner" w:date="2017-07-03T18:16:00Z" w:initials="V">
+    <w:p>
+      <w:pPr>
+        <w:pStyle w:val="Textodecomentrio"/>
+      </w:pPr>
+      <w:r>
+        <w:rPr>
+          <w:rStyle w:val="Refdecomentrio"/>
+        </w:rPr>
+        <w:annotationRef/>
+      </w:r>
+      <w:r>
+        <w:t>Faz sentido trocar para “também conhecido como” ou algo do tipo? Fica a impressão que são duas coisas diferentes.</w:t>
+      </w:r>
+    </w:p>
+  </w:comment>
+  <w:comment w:id="75" w:author="Vagner" w:date="2017-07-03T18:19:00Z" w:initials="V">
+    <w:p>
+      <w:pPr>
+        <w:pStyle w:val="Textodecomentrio"/>
+      </w:pPr>
+      <w:r>
+        <w:rPr>
+          <w:rStyle w:val="Refdecomentrio"/>
+        </w:rPr>
+        <w:annotationRef/>
+      </w:r>
+      <w:r>
+        <w:t>Frase ficou estranho, o “ofensor do problema” aquele que ofende o problema, estranho pra mim, revisão só pra reflexão e análise.</w:t>
+      </w:r>
+    </w:p>
+  </w:comment>
+  <w:comment w:id="85" w:author="Vagner" w:date="2017-07-03T18:35:00Z" w:initials="V">
+    <w:p>
+      <w:pPr>
+        <w:pStyle w:val="Textodecomentrio"/>
+      </w:pPr>
+      <w:r>
+        <w:rPr>
+          <w:rStyle w:val="Refdecomentrio"/>
+        </w:rPr>
+        <w:annotationRef/>
+      </w:r>
+      <w:r>
+        <w:t>Tínhamos conversado sobre remover esse item, pois, consideraríamos que como o servidor vai estar na web, logo não teríamos que mencionar nada sobre nuvem.</w:t>
+      </w:r>
+    </w:p>
+  </w:comment>
+  <w:comment w:id="88" w:author="Vagner" w:date="2017-07-03T18:38:00Z" w:initials="V">
+    <w:p>
+      <w:pPr>
+        <w:pStyle w:val="Textodecomentrio"/>
+      </w:pPr>
+      <w:r>
+        <w:rPr>
+          <w:rStyle w:val="Refdecomentrio"/>
+        </w:rPr>
+        <w:annotationRef/>
+      </w:r>
+      <w:r>
+        <w:t>Foi removida a breve introdução sobre característica de solução que eu havia feito, acho que seria interessante deixa para enriquecer o trabalho.</w:t>
+      </w:r>
+    </w:p>
+  </w:comment>
+</w:comments>
+</file>
+
 <file path=word/endnotes.xml><?xml version="1.0" encoding="utf-8"?>
-<w:endnotes xmlns:wpc="http://schemas.microsoft.com/office/word/2010/wordprocessingCanvas" xmlns:mc="http://schemas.openxmlformats.org/markup-compatibility/2006" xmlns:o="urn:schemas-microsoft-com:office:office" xmlns:r="http://schemas.openxmlformats.org/officeDocument/2006/relationships" xmlns:m="http://schemas.openxmlformats.org/officeDocument/2006/math" xmlns:v="urn:schemas-microsoft-com:vml" xmlns:wp14="http://schemas.microsoft.com/office/word/2010/wordprocessingDrawing" xmlns:wp="http://schemas.openxmlformats.org/drawingml/2006/wordprocessingDrawing" xmlns:w10="urn:schemas-microsoft-com:office:word" xmlns:w="http://schemas.openxmlformats.org/wordprocessingml/2006/main" xmlns:w14="http://schemas.microsoft.com/office/word/2010/wordml" xmlns:w15="http://schemas.microsoft.com/office/word/2012/wordml" xmlns:wpg="http://schemas.microsoft.com/office/word/2010/wordprocessingGroup" xmlns:wpi="http://schemas.microsoft.com/office/word/2010/wordprocessingInk" xmlns:wne="http://schemas.microsoft.com/office/word/2006/wordml" xmlns:wps="http://schemas.microsoft.com/office/word/2010/wordprocessingShape" mc:Ignorable="w14 w15 wp14">
+<w:endnotes xmlns:ve="http://schemas.openxmlformats.org/markup-compatibility/2006" xmlns:o="urn:schemas-microsoft-com:office:office" xmlns:r="http://schemas.openxmlformats.org/officeDocument/2006/relationships" xmlns:m="http://schemas.openxmlformats.org/officeDocument/2006/math" xmlns:v="urn:schemas-microsoft-com:vml" xmlns:wp="http://schemas.openxmlformats.org/drawingml/2006/wordprocessingDrawing" xmlns:w10="urn:schemas-microsoft-com:office:word" xmlns:w="http://schemas.openxmlformats.org/wordprocessingml/2006/main" xmlns:wne="http://schemas.microsoft.com/office/word/2006/wordml">
   <w:endnote w:type="separator" w:id="-1">
     <w:p>
       <w:r>
@@ -27276,7 +27151,7 @@
 </file>
 
 <file path=word/footer1.xml><?xml version="1.0" encoding="utf-8"?>
-<w:ftr xmlns:wpc="http://schemas.microsoft.com/office/word/2010/wordprocessingCanvas" xmlns:mc="http://schemas.openxmlformats.org/markup-compatibility/2006" xmlns:o="urn:schemas-microsoft-com:office:office" xmlns:r="http://schemas.openxmlformats.org/officeDocument/2006/relationships" xmlns:m="http://schemas.openxmlformats.org/officeDocument/2006/math" xmlns:v="urn:schemas-microsoft-com:vml" xmlns:wp14="http://schemas.microsoft.com/office/word/2010/wordprocessingDrawing" xmlns:wp="http://schemas.openxmlformats.org/drawingml/2006/wordprocessingDrawing" xmlns:w10="urn:schemas-microsoft-com:office:word" xmlns:w="http://schemas.openxmlformats.org/wordprocessingml/2006/main" xmlns:w14="http://schemas.microsoft.com/office/word/2010/wordml" xmlns:w15="http://schemas.microsoft.com/office/word/2012/wordml" xmlns:wpg="http://schemas.microsoft.com/office/word/2010/wordprocessingGroup" xmlns:wpi="http://schemas.microsoft.com/office/word/2010/wordprocessingInk" xmlns:wne="http://schemas.microsoft.com/office/word/2006/wordml" xmlns:wps="http://schemas.microsoft.com/office/word/2010/wordprocessingShape" mc:Ignorable="w14 w15 wp14">
+<w:ftr xmlns:ve="http://schemas.openxmlformats.org/markup-compatibility/2006" xmlns:o="urn:schemas-microsoft-com:office:office" xmlns:r="http://schemas.openxmlformats.org/officeDocument/2006/relationships" xmlns:m="http://schemas.openxmlformats.org/officeDocument/2006/math" xmlns:v="urn:schemas-microsoft-com:vml" xmlns:wp="http://schemas.openxmlformats.org/drawingml/2006/wordprocessingDrawing" xmlns:w10="urn:schemas-microsoft-com:office:word" xmlns:w="http://schemas.openxmlformats.org/wordprocessingml/2006/main" xmlns:wne="http://schemas.microsoft.com/office/word/2006/wordml">
   <w:p>
     <w:pPr>
       <w:pStyle w:val="Rodap"/>
@@ -27316,7 +27191,7 @@
 </file>
 
 <file path=word/footer2.xml><?xml version="1.0" encoding="utf-8"?>
-<w:ftr xmlns:wpc="http://schemas.microsoft.com/office/word/2010/wordprocessingCanvas" xmlns:mc="http://schemas.openxmlformats.org/markup-compatibility/2006" xmlns:o="urn:schemas-microsoft-com:office:office" xmlns:r="http://schemas.openxmlformats.org/officeDocument/2006/relationships" xmlns:m="http://schemas.openxmlformats.org/officeDocument/2006/math" xmlns:v="urn:schemas-microsoft-com:vml" xmlns:wp14="http://schemas.microsoft.com/office/word/2010/wordprocessingDrawing" xmlns:wp="http://schemas.openxmlformats.org/drawingml/2006/wordprocessingDrawing" xmlns:w10="urn:schemas-microsoft-com:office:word" xmlns:w="http://schemas.openxmlformats.org/wordprocessingml/2006/main" xmlns:w14="http://schemas.microsoft.com/office/word/2010/wordml" xmlns:w15="http://schemas.microsoft.com/office/word/2012/wordml" xmlns:wpg="http://schemas.microsoft.com/office/word/2010/wordprocessingGroup" xmlns:wpi="http://schemas.microsoft.com/office/word/2010/wordprocessingInk" xmlns:wne="http://schemas.microsoft.com/office/word/2006/wordml" xmlns:wps="http://schemas.microsoft.com/office/word/2010/wordprocessingShape" mc:Ignorable="w14 w15 wp14">
+<w:ftr xmlns:ve="http://schemas.openxmlformats.org/markup-compatibility/2006" xmlns:o="urn:schemas-microsoft-com:office:office" xmlns:r="http://schemas.openxmlformats.org/officeDocument/2006/relationships" xmlns:m="http://schemas.openxmlformats.org/officeDocument/2006/math" xmlns:v="urn:schemas-microsoft-com:vml" xmlns:wp="http://schemas.openxmlformats.org/drawingml/2006/wordprocessingDrawing" xmlns:w10="urn:schemas-microsoft-com:office:word" xmlns:w="http://schemas.openxmlformats.org/wordprocessingml/2006/main" xmlns:wne="http://schemas.microsoft.com/office/word/2006/wordml">
   <w:p>
     <w:pPr>
       <w:pStyle w:val="Rodap"/>
@@ -27338,7 +27213,7 @@
       <w:rPr>
         <w:noProof/>
       </w:rPr>
-      <w:t>2-9</w:t>
+      <w:t>9-32</w:t>
     </w:r>
     <w:r>
       <w:rPr>
@@ -27356,7 +27231,7 @@
 </file>
 
 <file path=word/footnotes.xml><?xml version="1.0" encoding="utf-8"?>
-<w:footnotes xmlns:wpc="http://schemas.microsoft.com/office/word/2010/wordprocessingCanvas" xmlns:mc="http://schemas.openxmlformats.org/markup-compatibility/2006" xmlns:o="urn:schemas-microsoft-com:office:office" xmlns:r="http://schemas.openxmlformats.org/officeDocument/2006/relationships" xmlns:m="http://schemas.openxmlformats.org/officeDocument/2006/math" xmlns:v="urn:schemas-microsoft-com:vml" xmlns:wp14="http://schemas.microsoft.com/office/word/2010/wordprocessingDrawing" xmlns:wp="http://schemas.openxmlformats.org/drawingml/2006/wordprocessingDrawing" xmlns:w10="urn:schemas-microsoft-com:office:word" xmlns:w="http://schemas.openxmlformats.org/wordprocessingml/2006/main" xmlns:w14="http://schemas.microsoft.com/office/word/2010/wordml" xmlns:w15="http://schemas.microsoft.com/office/word/2012/wordml" xmlns:wpg="http://schemas.microsoft.com/office/word/2010/wordprocessingGroup" xmlns:wpi="http://schemas.microsoft.com/office/word/2010/wordprocessingInk" xmlns:wne="http://schemas.microsoft.com/office/word/2006/wordml" xmlns:wps="http://schemas.microsoft.com/office/word/2010/wordprocessingShape" mc:Ignorable="w14 w15 wp14">
+<w:footnotes xmlns:ve="http://schemas.openxmlformats.org/markup-compatibility/2006" xmlns:o="urn:schemas-microsoft-com:office:office" xmlns:r="http://schemas.openxmlformats.org/officeDocument/2006/relationships" xmlns:m="http://schemas.openxmlformats.org/officeDocument/2006/math" xmlns:v="urn:schemas-microsoft-com:vml" xmlns:wp="http://schemas.openxmlformats.org/drawingml/2006/wordprocessingDrawing" xmlns:w10="urn:schemas-microsoft-com:office:word" xmlns:w="http://schemas.openxmlformats.org/wordprocessingml/2006/main" xmlns:wne="http://schemas.microsoft.com/office/word/2006/wordml">
   <w:footnote w:type="separator" w:id="-1">
     <w:p>
       <w:r>
@@ -27375,8 +27250,8 @@
 </file>
 
 <file path=word/numbering.xml><?xml version="1.0" encoding="utf-8"?>
-<w:numbering xmlns:wpc="http://schemas.microsoft.com/office/word/2010/wordprocessingCanvas" xmlns:mc="http://schemas.openxmlformats.org/markup-compatibility/2006" xmlns:o="urn:schemas-microsoft-com:office:office" xmlns:r="http://schemas.openxmlformats.org/officeDocument/2006/relationships" xmlns:m="http://schemas.openxmlformats.org/officeDocument/2006/math" xmlns:v="urn:schemas-microsoft-com:vml" xmlns:wp14="http://schemas.microsoft.com/office/word/2010/wordprocessingDrawing" xmlns:wp="http://schemas.openxmlformats.org/drawingml/2006/wordprocessingDrawing" xmlns:w10="urn:schemas-microsoft-com:office:word" xmlns:w="http://schemas.openxmlformats.org/wordprocessingml/2006/main" xmlns:w14="http://schemas.microsoft.com/office/word/2010/wordml" xmlns:w15="http://schemas.microsoft.com/office/word/2012/wordml" xmlns:wpg="http://schemas.microsoft.com/office/word/2010/wordprocessingGroup" xmlns:wpi="http://schemas.microsoft.com/office/word/2010/wordprocessingInk" xmlns:wne="http://schemas.microsoft.com/office/word/2006/wordml" xmlns:wps="http://schemas.microsoft.com/office/word/2010/wordprocessingShape" mc:Ignorable="w14 w15 wp14">
-  <w:abstractNum w:abstractNumId="0" w15:restartNumberingAfterBreak="0">
+<w:numbering xmlns:ve="http://schemas.openxmlformats.org/markup-compatibility/2006" xmlns:o="urn:schemas-microsoft-com:office:office" xmlns:r="http://schemas.openxmlformats.org/officeDocument/2006/relationships" xmlns:m="http://schemas.openxmlformats.org/officeDocument/2006/math" xmlns:v="urn:schemas-microsoft-com:vml" xmlns:wp="http://schemas.openxmlformats.org/drawingml/2006/wordprocessingDrawing" xmlns:w10="urn:schemas-microsoft-com:office:word" xmlns:w="http://schemas.openxmlformats.org/wordprocessingml/2006/main" xmlns:wne="http://schemas.microsoft.com/office/word/2006/wordml">
+  <w:abstractNum w:abstractNumId="0">
     <w:nsid w:val="09245665"/>
     <w:multiLevelType w:val="multilevel"/>
     <w:tmpl w:val="14625F72"/>
@@ -27517,7 +27392,7 @@
       </w:rPr>
     </w:lvl>
   </w:abstractNum>
-  <w:abstractNum w:abstractNumId="1" w15:restartNumberingAfterBreak="0">
+  <w:abstractNum w:abstractNumId="1">
     <w:nsid w:val="0AC7206C"/>
     <w:multiLevelType w:val="multilevel"/>
     <w:tmpl w:val="04160025"/>
@@ -27612,7 +27487,7 @@
       </w:pPr>
     </w:lvl>
   </w:abstractNum>
-  <w:abstractNum w:abstractNumId="2" w15:restartNumberingAfterBreak="0">
+  <w:abstractNum w:abstractNumId="2">
     <w:nsid w:val="23A94B2E"/>
     <w:multiLevelType w:val="hybridMultilevel"/>
     <w:tmpl w:val="C67E7C54"/>
@@ -27725,7 +27600,7 @@
       </w:rPr>
     </w:lvl>
   </w:abstractNum>
-  <w:abstractNum w:abstractNumId="3" w15:restartNumberingAfterBreak="0">
+  <w:abstractNum w:abstractNumId="3">
     <w:nsid w:val="270103C7"/>
     <w:multiLevelType w:val="hybridMultilevel"/>
     <w:tmpl w:val="39AE5160"/>
@@ -27838,7 +27713,7 @@
       </w:rPr>
     </w:lvl>
   </w:abstractNum>
-  <w:abstractNum w:abstractNumId="4" w15:restartNumberingAfterBreak="0">
+  <w:abstractNum w:abstractNumId="4">
     <w:nsid w:val="29235B22"/>
     <w:multiLevelType w:val="multilevel"/>
     <w:tmpl w:val="04160025"/>
@@ -27924,7 +27799,7 @@
       </w:pPr>
     </w:lvl>
   </w:abstractNum>
-  <w:abstractNum w:abstractNumId="5" w15:restartNumberingAfterBreak="0">
+  <w:abstractNum w:abstractNumId="5">
     <w:nsid w:val="2EFF2556"/>
     <w:multiLevelType w:val="hybridMultilevel"/>
     <w:tmpl w:val="3B42DD5C"/>
@@ -28037,7 +27912,7 @@
       </w:rPr>
     </w:lvl>
   </w:abstractNum>
-  <w:abstractNum w:abstractNumId="6" w15:restartNumberingAfterBreak="0">
+  <w:abstractNum w:abstractNumId="6">
     <w:nsid w:val="320760E0"/>
     <w:multiLevelType w:val="multilevel"/>
     <w:tmpl w:val="53B0DF38"/>
@@ -28186,7 +28061,7 @@
       </w:rPr>
     </w:lvl>
   </w:abstractNum>
-  <w:abstractNum w:abstractNumId="7" w15:restartNumberingAfterBreak="0">
+  <w:abstractNum w:abstractNumId="7">
     <w:nsid w:val="32A47AE2"/>
     <w:multiLevelType w:val="hybridMultilevel"/>
     <w:tmpl w:val="F7BEBA22"/>
@@ -28299,7 +28174,7 @@
       </w:rPr>
     </w:lvl>
   </w:abstractNum>
-  <w:abstractNum w:abstractNumId="8" w15:restartNumberingAfterBreak="0">
+  <w:abstractNum w:abstractNumId="8">
     <w:nsid w:val="366454C4"/>
     <w:multiLevelType w:val="hybridMultilevel"/>
     <w:tmpl w:val="FAA674E6"/>
@@ -28412,7 +28287,7 @@
       </w:rPr>
     </w:lvl>
   </w:abstractNum>
-  <w:abstractNum w:abstractNumId="9" w15:restartNumberingAfterBreak="0">
+  <w:abstractNum w:abstractNumId="9">
     <w:nsid w:val="3DF65854"/>
     <w:multiLevelType w:val="multilevel"/>
     <w:tmpl w:val="90885DAE"/>
@@ -28552,7 +28427,7 @@
       </w:rPr>
     </w:lvl>
   </w:abstractNum>
-  <w:abstractNum w:abstractNumId="10" w15:restartNumberingAfterBreak="0">
+  <w:abstractNum w:abstractNumId="10">
     <w:nsid w:val="44430B86"/>
     <w:multiLevelType w:val="hybridMultilevel"/>
     <w:tmpl w:val="9A2635DE"/>
@@ -28665,13 +28540,13 @@
       </w:rPr>
     </w:lvl>
   </w:abstractNum>
-  <w:abstractNum w:abstractNumId="11" w15:restartNumberingAfterBreak="0">
+  <w:abstractNum w:abstractNumId="11">
     <w:nsid w:val="50FE7000"/>
     <w:multiLevelType w:val="multilevel"/>
     <w:tmpl w:val="14625F72"/>
     <w:numStyleLink w:val="A"/>
   </w:abstractNum>
-  <w:abstractNum w:abstractNumId="12" w15:restartNumberingAfterBreak="0">
+  <w:abstractNum w:abstractNumId="12">
     <w:nsid w:val="5879735F"/>
     <w:multiLevelType w:val="hybridMultilevel"/>
     <w:tmpl w:val="9E686898"/>
@@ -28760,7 +28635,7 @@
       </w:pPr>
     </w:lvl>
   </w:abstractNum>
-  <w:abstractNum w:abstractNumId="13" w15:restartNumberingAfterBreak="0">
+  <w:abstractNum w:abstractNumId="13">
     <w:nsid w:val="5CE21738"/>
     <w:multiLevelType w:val="hybridMultilevel"/>
     <w:tmpl w:val="028E56DE"/>
@@ -28873,7 +28748,7 @@
       </w:rPr>
     </w:lvl>
   </w:abstractNum>
-  <w:abstractNum w:abstractNumId="14" w15:restartNumberingAfterBreak="0">
+  <w:abstractNum w:abstractNumId="14">
     <w:nsid w:val="65BC28C5"/>
     <w:multiLevelType w:val="hybridMultilevel"/>
     <w:tmpl w:val="8D849C3A"/>
@@ -28986,7 +28861,7 @@
       </w:rPr>
     </w:lvl>
   </w:abstractNum>
-  <w:abstractNum w:abstractNumId="15" w15:restartNumberingAfterBreak="0">
+  <w:abstractNum w:abstractNumId="15">
     <w:nsid w:val="66120B2E"/>
     <w:multiLevelType w:val="hybridMultilevel"/>
     <w:tmpl w:val="3196C1EC"/>
@@ -29099,7 +28974,7 @@
       </w:rPr>
     </w:lvl>
   </w:abstractNum>
-  <w:abstractNum w:abstractNumId="16" w15:restartNumberingAfterBreak="0">
+  <w:abstractNum w:abstractNumId="16">
     <w:nsid w:val="69E36F11"/>
     <w:multiLevelType w:val="hybridMultilevel"/>
     <w:tmpl w:val="6F2C8784"/>
@@ -29212,7 +29087,7 @@
       </w:rPr>
     </w:lvl>
   </w:abstractNum>
-  <w:abstractNum w:abstractNumId="17" w15:restartNumberingAfterBreak="0">
+  <w:abstractNum w:abstractNumId="17">
     <w:nsid w:val="75FE570B"/>
     <w:multiLevelType w:val="multilevel"/>
     <w:tmpl w:val="04160025"/>
@@ -29298,7 +29173,7 @@
       </w:pPr>
     </w:lvl>
   </w:abstractNum>
-  <w:abstractNum w:abstractNumId="18" w15:restartNumberingAfterBreak="0">
+  <w:abstractNum w:abstractNumId="18">
     <w:nsid w:val="7781729C"/>
     <w:multiLevelType w:val="hybridMultilevel"/>
     <w:tmpl w:val="4AFE67BA"/>
@@ -29545,7 +29420,7 @@
 </file>
 
 <file path=word/styles.xml><?xml version="1.0" encoding="utf-8"?>
-<w:styles xmlns:mc="http://schemas.openxmlformats.org/markup-compatibility/2006" xmlns:r="http://schemas.openxmlformats.org/officeDocument/2006/relationships" xmlns:w="http://schemas.openxmlformats.org/wordprocessingml/2006/main" xmlns:w14="http://schemas.microsoft.com/office/word/2010/wordml" xmlns:w15="http://schemas.microsoft.com/office/word/2012/wordml" mc:Ignorable="w14 w15">
+<w:styles xmlns:r="http://schemas.openxmlformats.org/officeDocument/2006/relationships" xmlns:w="http://schemas.openxmlformats.org/wordprocessingml/2006/main">
   <w:docDefaults>
     <w:rPrDefault>
       <w:rPr>
@@ -29555,378 +29430,147 @@
     </w:rPrDefault>
     <w:pPrDefault/>
   </w:docDefaults>
-  <w:latentStyles w:defLockedState="0" w:defUIPriority="99" w:defSemiHidden="0" w:defUnhideWhenUsed="0" w:defQFormat="0" w:count="371">
-    <w:lsdException w:name="Normal" w:uiPriority="0" w:qFormat="1"/>
-    <w:lsdException w:name="heading 1" w:uiPriority="0" w:qFormat="1"/>
-    <w:lsdException w:name="heading 2" w:uiPriority="0" w:qFormat="1"/>
-    <w:lsdException w:name="heading 3" w:uiPriority="0" w:qFormat="1"/>
-    <w:lsdException w:name="heading 4" w:uiPriority="0" w:qFormat="1"/>
-    <w:lsdException w:name="heading 5" w:uiPriority="0" w:qFormat="1"/>
-    <w:lsdException w:name="heading 6" w:semiHidden="1" w:uiPriority="9" w:unhideWhenUsed="1" w:qFormat="1"/>
-    <w:lsdException w:name="heading 7" w:semiHidden="1" w:uiPriority="9" w:unhideWhenUsed="1" w:qFormat="1"/>
-    <w:lsdException w:name="heading 8" w:semiHidden="1" w:uiPriority="9" w:unhideWhenUsed="1" w:qFormat="1"/>
-    <w:lsdException w:name="heading 9" w:semiHidden="1" w:uiPriority="9" w:unhideWhenUsed="1" w:qFormat="1"/>
-    <w:lsdException w:name="index 1" w:semiHidden="1" w:unhideWhenUsed="1"/>
-    <w:lsdException w:name="index 2" w:semiHidden="1" w:unhideWhenUsed="1"/>
-    <w:lsdException w:name="index 3" w:semiHidden="1" w:unhideWhenUsed="1"/>
-    <w:lsdException w:name="index 4" w:semiHidden="1" w:unhideWhenUsed="1"/>
-    <w:lsdException w:name="index 5" w:semiHidden="1" w:unhideWhenUsed="1"/>
-    <w:lsdException w:name="index 6" w:semiHidden="1" w:unhideWhenUsed="1"/>
-    <w:lsdException w:name="index 7" w:semiHidden="1" w:unhideWhenUsed="1"/>
-    <w:lsdException w:name="index 8" w:semiHidden="1" w:unhideWhenUsed="1"/>
-    <w:lsdException w:name="index 9" w:semiHidden="1" w:unhideWhenUsed="1"/>
-    <w:lsdException w:name="toc 1" w:semiHidden="1" w:uiPriority="39" w:unhideWhenUsed="1" w:qFormat="1"/>
-    <w:lsdException w:name="toc 2" w:semiHidden="1" w:uiPriority="39" w:unhideWhenUsed="1" w:qFormat="1"/>
-    <w:lsdException w:name="toc 3" w:semiHidden="1" w:uiPriority="39" w:unhideWhenUsed="1" w:qFormat="1"/>
-    <w:lsdException w:name="toc 4" w:semiHidden="1" w:uiPriority="39" w:unhideWhenUsed="1"/>
-    <w:lsdException w:name="toc 5" w:semiHidden="1" w:uiPriority="39" w:unhideWhenUsed="1"/>
-    <w:lsdException w:name="toc 6" w:semiHidden="1" w:uiPriority="39" w:unhideWhenUsed="1"/>
-    <w:lsdException w:name="toc 7" w:semiHidden="1" w:uiPriority="39" w:unhideWhenUsed="1"/>
-    <w:lsdException w:name="toc 8" w:semiHidden="1" w:uiPriority="39" w:unhideWhenUsed="1"/>
-    <w:lsdException w:name="toc 9" w:semiHidden="1" w:uiPriority="39" w:unhideWhenUsed="1"/>
-    <w:lsdException w:name="Normal Indent" w:semiHidden="1" w:unhideWhenUsed="1"/>
-    <w:lsdException w:name="footnote text" w:semiHidden="1" w:unhideWhenUsed="1"/>
-    <w:lsdException w:name="annotation text" w:semiHidden="1" w:unhideWhenUsed="1"/>
-    <w:lsdException w:name="header" w:semiHidden="1" w:unhideWhenUsed="1"/>
-    <w:lsdException w:name="footer" w:semiHidden="1" w:unhideWhenUsed="1"/>
-    <w:lsdException w:name="index heading" w:semiHidden="1" w:unhideWhenUsed="1"/>
-    <w:lsdException w:name="caption" w:semiHidden="1" w:uiPriority="35" w:unhideWhenUsed="1" w:qFormat="1"/>
-    <w:lsdException w:name="table of figures" w:semiHidden="1" w:unhideWhenUsed="1"/>
-    <w:lsdException w:name="envelope address" w:semiHidden="1" w:unhideWhenUsed="1"/>
-    <w:lsdException w:name="envelope return" w:semiHidden="1" w:unhideWhenUsed="1"/>
-    <w:lsdException w:name="footnote reference" w:semiHidden="1" w:unhideWhenUsed="1"/>
-    <w:lsdException w:name="annotation reference" w:semiHidden="1" w:unhideWhenUsed="1"/>
-    <w:lsdException w:name="line number" w:semiHidden="1" w:unhideWhenUsed="1"/>
-    <w:lsdException w:name="page number" w:semiHidden="1" w:unhideWhenUsed="1"/>
-    <w:lsdException w:name="endnote reference" w:semiHidden="1" w:unhideWhenUsed="1"/>
-    <w:lsdException w:name="endnote text" w:semiHidden="1" w:unhideWhenUsed="1"/>
-    <w:lsdException w:name="table of authorities" w:semiHidden="1" w:unhideWhenUsed="1"/>
-    <w:lsdException w:name="macro" w:semiHidden="1" w:unhideWhenUsed="1"/>
-    <w:lsdException w:name="toa heading" w:semiHidden="1" w:unhideWhenUsed="1"/>
-    <w:lsdException w:name="List" w:semiHidden="1" w:unhideWhenUsed="1"/>
-    <w:lsdException w:name="List Bullet" w:semiHidden="1" w:unhideWhenUsed="1"/>
-    <w:lsdException w:name="List Number" w:semiHidden="1" w:unhideWhenUsed="1"/>
-    <w:lsdException w:name="List 2" w:semiHidden="1" w:unhideWhenUsed="1"/>
-    <w:lsdException w:name="List 3" w:semiHidden="1" w:unhideWhenUsed="1"/>
-    <w:lsdException w:name="List 4" w:semiHidden="1" w:unhideWhenUsed="1"/>
-    <w:lsdException w:name="List 5" w:semiHidden="1" w:unhideWhenUsed="1"/>
-    <w:lsdException w:name="List Bullet 2" w:semiHidden="1" w:unhideWhenUsed="1"/>
-    <w:lsdException w:name="List Bullet 3" w:semiHidden="1" w:unhideWhenUsed="1"/>
-    <w:lsdException w:name="List Bullet 4" w:semiHidden="1" w:unhideWhenUsed="1"/>
-    <w:lsdException w:name="List Bullet 5" w:semiHidden="1" w:unhideWhenUsed="1"/>
-    <w:lsdException w:name="List Number 2" w:semiHidden="1" w:unhideWhenUsed="1"/>
-    <w:lsdException w:name="List Number 3" w:semiHidden="1" w:unhideWhenUsed="1"/>
-    <w:lsdException w:name="List Number 4" w:semiHidden="1" w:unhideWhenUsed="1"/>
-    <w:lsdException w:name="List Number 5" w:semiHidden="1" w:unhideWhenUsed="1"/>
-    <w:lsdException w:name="Title" w:uiPriority="10" w:qFormat="1"/>
-    <w:lsdException w:name="Closing" w:semiHidden="1" w:unhideWhenUsed="1"/>
-    <w:lsdException w:name="Signature" w:semiHidden="1" w:unhideWhenUsed="1"/>
-    <w:lsdException w:name="Default Paragraph Font" w:semiHidden="1" w:uiPriority="1" w:unhideWhenUsed="1"/>
-    <w:lsdException w:name="Body Text" w:semiHidden="1" w:unhideWhenUsed="1"/>
-    <w:lsdException w:name="Body Text Indent" w:semiHidden="1" w:uiPriority="0" w:unhideWhenUsed="1"/>
-    <w:lsdException w:name="List Continue" w:semiHidden="1" w:unhideWhenUsed="1"/>
-    <w:lsdException w:name="List Continue 2" w:semiHidden="1" w:unhideWhenUsed="1"/>
-    <w:lsdException w:name="List Continue 3" w:semiHidden="1" w:unhideWhenUsed="1"/>
-    <w:lsdException w:name="List Continue 4" w:semiHidden="1" w:unhideWhenUsed="1"/>
-    <w:lsdException w:name="List Continue 5" w:semiHidden="1" w:unhideWhenUsed="1"/>
-    <w:lsdException w:name="Message Header" w:semiHidden="1" w:unhideWhenUsed="1"/>
-    <w:lsdException w:name="Subtitle" w:uiPriority="11" w:qFormat="1"/>
-    <w:lsdException w:name="Salutation" w:semiHidden="1" w:unhideWhenUsed="1"/>
-    <w:lsdException w:name="Date" w:semiHidden="1" w:unhideWhenUsed="1"/>
-    <w:lsdException w:name="Body Text First Indent" w:semiHidden="1" w:unhideWhenUsed="1"/>
-    <w:lsdException w:name="Body Text First Indent 2" w:semiHidden="1" w:unhideWhenUsed="1"/>
-    <w:lsdException w:name="Note Heading" w:semiHidden="1" w:unhideWhenUsed="1"/>
-    <w:lsdException w:name="Body Text 2" w:semiHidden="1" w:unhideWhenUsed="1"/>
-    <w:lsdException w:name="Body Text 3" w:semiHidden="1" w:unhideWhenUsed="1"/>
-    <w:lsdException w:name="Body Text Indent 2" w:semiHidden="1" w:uiPriority="0" w:unhideWhenUsed="1"/>
-    <w:lsdException w:name="Body Text Indent 3" w:semiHidden="1" w:unhideWhenUsed="1"/>
-    <w:lsdException w:name="Block Text" w:semiHidden="1" w:uiPriority="0" w:unhideWhenUsed="1"/>
-    <w:lsdException w:name="Hyperlink" w:semiHidden="1" w:unhideWhenUsed="1"/>
-    <w:lsdException w:name="FollowedHyperlink" w:semiHidden="1" w:unhideWhenUsed="1"/>
-    <w:lsdException w:name="Strong" w:uiPriority="0" w:qFormat="1"/>
-    <w:lsdException w:name="Emphasis" w:uiPriority="20" w:qFormat="1"/>
-    <w:lsdException w:name="Document Map" w:semiHidden="1" w:unhideWhenUsed="1"/>
-    <w:lsdException w:name="Plain Text" w:semiHidden="1" w:unhideWhenUsed="1"/>
-    <w:lsdException w:name="E-mail Signature" w:semiHidden="1" w:unhideWhenUsed="1"/>
-    <w:lsdException w:name="HTML Top of Form" w:semiHidden="1" w:unhideWhenUsed="1"/>
-    <w:lsdException w:name="HTML Bottom of Form" w:semiHidden="1" w:unhideWhenUsed="1"/>
-    <w:lsdException w:name="Normal (Web)" w:semiHidden="1" w:unhideWhenUsed="1"/>
-    <w:lsdException w:name="HTML Acronym" w:semiHidden="1" w:unhideWhenUsed="1"/>
-    <w:lsdException w:name="HTML Address" w:semiHidden="1" w:unhideWhenUsed="1"/>
-    <w:lsdException w:name="HTML Cite" w:semiHidden="1" w:unhideWhenUsed="1"/>
-    <w:lsdException w:name="HTML Code" w:semiHidden="1" w:unhideWhenUsed="1"/>
-    <w:lsdException w:name="HTML Definition" w:semiHidden="1" w:unhideWhenUsed="1"/>
-    <w:lsdException w:name="HTML Keyboard" w:semiHidden="1" w:unhideWhenUsed="1"/>
-    <w:lsdException w:name="HTML Preformatted" w:semiHidden="1" w:unhideWhenUsed="1"/>
-    <w:lsdException w:name="HTML Sample" w:semiHidden="1" w:unhideWhenUsed="1"/>
-    <w:lsdException w:name="HTML Typewriter" w:semiHidden="1" w:unhideWhenUsed="1"/>
-    <w:lsdException w:name="HTML Variable" w:semiHidden="1" w:unhideWhenUsed="1"/>
-    <w:lsdException w:name="Normal Table" w:semiHidden="1" w:unhideWhenUsed="1"/>
-    <w:lsdException w:name="annotation subject" w:semiHidden="1" w:unhideWhenUsed="1"/>
-    <w:lsdException w:name="No List" w:semiHidden="1" w:unhideWhenUsed="1"/>
-    <w:lsdException w:name="Outline List 1" w:semiHidden="1" w:unhideWhenUsed="1"/>
-    <w:lsdException w:name="Outline List 2" w:semiHidden="1" w:unhideWhenUsed="1"/>
-    <w:lsdException w:name="Outline List 3" w:semiHidden="1" w:unhideWhenUsed="1"/>
-    <w:lsdException w:name="Table Simple 1" w:semiHidden="1" w:unhideWhenUsed="1"/>
-    <w:lsdException w:name="Table Simple 2" w:semiHidden="1" w:unhideWhenUsed="1"/>
-    <w:lsdException w:name="Table Simple 3" w:semiHidden="1" w:unhideWhenUsed="1"/>
-    <w:lsdException w:name="Table Classic 1" w:semiHidden="1" w:unhideWhenUsed="1"/>
-    <w:lsdException w:name="Table Classic 2" w:semiHidden="1" w:unhideWhenUsed="1"/>
-    <w:lsdException w:name="Table Classic 3" w:semiHidden="1" w:unhideWhenUsed="1"/>
-    <w:lsdException w:name="Table Classic 4" w:semiHidden="1" w:unhideWhenUsed="1"/>
-    <w:lsdException w:name="Table Colorful 1" w:semiHidden="1" w:unhideWhenUsed="1"/>
-    <w:lsdException w:name="Table Colorful 2" w:semiHidden="1" w:unhideWhenUsed="1"/>
-    <w:lsdException w:name="Table Colorful 3" w:semiHidden="1" w:unhideWhenUsed="1"/>
-    <w:lsdException w:name="Table Columns 1" w:semiHidden="1" w:unhideWhenUsed="1"/>
-    <w:lsdException w:name="Table Columns 2" w:semiHidden="1" w:unhideWhenUsed="1"/>
-    <w:lsdException w:name="Table Columns 3" w:semiHidden="1" w:unhideWhenUsed="1"/>
-    <w:lsdException w:name="Table Columns 4" w:semiHidden="1" w:unhideWhenUsed="1"/>
-    <w:lsdException w:name="Table Columns 5" w:semiHidden="1" w:unhideWhenUsed="1"/>
-    <w:lsdException w:name="Table Grid 1" w:semiHidden="1" w:unhideWhenUsed="1"/>
-    <w:lsdException w:name="Table Grid 2" w:semiHidden="1" w:unhideWhenUsed="1"/>
-    <w:lsdException w:name="Table Grid 3" w:semiHidden="1" w:unhideWhenUsed="1"/>
-    <w:lsdException w:name="Table Grid 4" w:semiHidden="1" w:unhideWhenUsed="1"/>
-    <w:lsdException w:name="Table Grid 5" w:semiHidden="1" w:unhideWhenUsed="1"/>
-    <w:lsdException w:name="Table Grid 6" w:semiHidden="1" w:unhideWhenUsed="1"/>
-    <w:lsdException w:name="Table Grid 7" w:semiHidden="1" w:unhideWhenUsed="1"/>
-    <w:lsdException w:name="Table Grid 8" w:semiHidden="1" w:unhideWhenUsed="1"/>
-    <w:lsdException w:name="Table List 1" w:semiHidden="1" w:unhideWhenUsed="1"/>
-    <w:lsdException w:name="Table List 2" w:semiHidden="1" w:unhideWhenUsed="1"/>
-    <w:lsdException w:name="Table List 3" w:semiHidden="1" w:unhideWhenUsed="1"/>
-    <w:lsdException w:name="Table List 4" w:semiHidden="1" w:unhideWhenUsed="1"/>
-    <w:lsdException w:name="Table List 5" w:semiHidden="1" w:unhideWhenUsed="1"/>
-    <w:lsdException w:name="Table List 6" w:semiHidden="1" w:unhideWhenUsed="1"/>
-    <w:lsdException w:name="Table List 7" w:semiHidden="1" w:unhideWhenUsed="1"/>
-    <w:lsdException w:name="Table List 8" w:semiHidden="1" w:unhideWhenUsed="1"/>
-    <w:lsdException w:name="Table 3D effects 1" w:semiHidden="1" w:unhideWhenUsed="1"/>
-    <w:lsdException w:name="Table 3D effects 2" w:semiHidden="1" w:unhideWhenUsed="1"/>
-    <w:lsdException w:name="Table 3D effects 3" w:semiHidden="1" w:unhideWhenUsed="1"/>
-    <w:lsdException w:name="Table Contemporary" w:semiHidden="1" w:unhideWhenUsed="1"/>
-    <w:lsdException w:name="Table Elegant" w:semiHidden="1" w:unhideWhenUsed="1"/>
-    <w:lsdException w:name="Table Professional" w:semiHidden="1" w:unhideWhenUsed="1"/>
-    <w:lsdException w:name="Table Subtle 1" w:semiHidden="1" w:unhideWhenUsed="1"/>
-    <w:lsdException w:name="Table Subtle 2" w:semiHidden="1" w:unhideWhenUsed="1"/>
-    <w:lsdException w:name="Table Web 1" w:semiHidden="1" w:unhideWhenUsed="1"/>
-    <w:lsdException w:name="Table Web 2" w:semiHidden="1" w:unhideWhenUsed="1"/>
-    <w:lsdException w:name="Table Web 3" w:semiHidden="1" w:unhideWhenUsed="1"/>
-    <w:lsdException w:name="Balloon Text" w:semiHidden="1" w:unhideWhenUsed="1"/>
-    <w:lsdException w:name="Table Grid" w:uiPriority="0"/>
-    <w:lsdException w:name="Table Theme" w:semiHidden="1" w:unhideWhenUsed="1"/>
-    <w:lsdException w:name="Placeholder Text" w:semiHidden="1"/>
-    <w:lsdException w:name="No Spacing" w:uiPriority="1" w:qFormat="1"/>
-    <w:lsdException w:name="Light Shading" w:uiPriority="60"/>
-    <w:lsdException w:name="Light List" w:uiPriority="61"/>
-    <w:lsdException w:name="Light Grid" w:uiPriority="62"/>
-    <w:lsdException w:name="Medium Shading 1" w:uiPriority="63"/>
-    <w:lsdException w:name="Medium Shading 2" w:uiPriority="64"/>
-    <w:lsdException w:name="Medium List 1" w:uiPriority="65"/>
-    <w:lsdException w:name="Medium List 2" w:uiPriority="66"/>
-    <w:lsdException w:name="Medium Grid 1" w:uiPriority="67"/>
-    <w:lsdException w:name="Medium Grid 2" w:uiPriority="68"/>
-    <w:lsdException w:name="Medium Grid 3" w:uiPriority="69"/>
-    <w:lsdException w:name="Dark List" w:uiPriority="70"/>
-    <w:lsdException w:name="Colorful Shading" w:uiPriority="71"/>
-    <w:lsdException w:name="Colorful List" w:uiPriority="72"/>
-    <w:lsdException w:name="Colorful Grid" w:uiPriority="73"/>
-    <w:lsdException w:name="Light Shading Accent 1" w:uiPriority="60"/>
-    <w:lsdException w:name="Light List Accent 1" w:uiPriority="61"/>
-    <w:lsdException w:name="Light Grid Accent 1" w:uiPriority="62"/>
-    <w:lsdException w:name="Medium Shading 1 Accent 1" w:uiPriority="63"/>
-    <w:lsdException w:name="Medium Shading 2 Accent 1" w:uiPriority="64"/>
-    <w:lsdException w:name="Medium List 1 Accent 1" w:uiPriority="65"/>
-    <w:lsdException w:name="Revision" w:semiHidden="1"/>
-    <w:lsdException w:name="List Paragraph" w:qFormat="1"/>
-    <w:lsdException w:name="Quote" w:uiPriority="29" w:qFormat="1"/>
-    <w:lsdException w:name="Intense Quote" w:uiPriority="30" w:qFormat="1"/>
-    <w:lsdException w:name="Medium List 2 Accent 1" w:uiPriority="66"/>
-    <w:lsdException w:name="Medium Grid 1 Accent 1" w:uiPriority="67"/>
-    <w:lsdException w:name="Medium Grid 2 Accent 1" w:uiPriority="68"/>
-    <w:lsdException w:name="Medium Grid 3 Accent 1" w:uiPriority="69"/>
-    <w:lsdException w:name="Dark List Accent 1" w:uiPriority="70"/>
-    <w:lsdException w:name="Colorful Shading Accent 1" w:uiPriority="71"/>
-    <w:lsdException w:name="Colorful List Accent 1" w:uiPriority="72"/>
-    <w:lsdException w:name="Colorful Grid Accent 1" w:uiPriority="73"/>
-    <w:lsdException w:name="Light Shading Accent 2" w:uiPriority="60"/>
-    <w:lsdException w:name="Light List Accent 2" w:uiPriority="61"/>
-    <w:lsdException w:name="Light Grid Accent 2" w:uiPriority="62"/>
-    <w:lsdException w:name="Medium Shading 1 Accent 2" w:uiPriority="63"/>
-    <w:lsdException w:name="Medium Shading 2 Accent 2" w:uiPriority="64"/>
-    <w:lsdException w:name="Medium List 1 Accent 2" w:uiPriority="65"/>
-    <w:lsdException w:name="Medium List 2 Accent 2" w:uiPriority="66"/>
-    <w:lsdException w:name="Medium Grid 1 Accent 2" w:uiPriority="67"/>
-    <w:lsdException w:name="Medium Grid 2 Accent 2" w:uiPriority="68"/>
-    <w:lsdException w:name="Medium Grid 3 Accent 2" w:uiPriority="69"/>
-    <w:lsdException w:name="Dark List Accent 2" w:uiPriority="70"/>
-    <w:lsdException w:name="Colorful Shading Accent 2" w:uiPriority="71"/>
-    <w:lsdException w:name="Colorful List Accent 2" w:uiPriority="72"/>
-    <w:lsdException w:name="Colorful Grid Accent 2" w:uiPriority="73"/>
-    <w:lsdException w:name="Light Shading Accent 3" w:uiPriority="60"/>
-    <w:lsdException w:name="Light List Accent 3" w:uiPriority="61"/>
-    <w:lsdException w:name="Light Grid Accent 3" w:uiPriority="62"/>
-    <w:lsdException w:name="Medium Shading 1 Accent 3" w:uiPriority="63"/>
-    <w:lsdException w:name="Medium Shading 2 Accent 3" w:uiPriority="64"/>
-    <w:lsdException w:name="Medium List 1 Accent 3" w:uiPriority="65"/>
-    <w:lsdException w:name="Medium List 2 Accent 3" w:uiPriority="66"/>
-    <w:lsdException w:name="Medium Grid 1 Accent 3" w:uiPriority="67"/>
-    <w:lsdException w:name="Medium Grid 2 Accent 3" w:uiPriority="68"/>
-    <w:lsdException w:name="Medium Grid 3 Accent 3" w:uiPriority="69"/>
-    <w:lsdException w:name="Dark List Accent 3" w:uiPriority="70"/>
-    <w:lsdException w:name="Colorful Shading Accent 3" w:uiPriority="71"/>
-    <w:lsdException w:name="Colorful List Accent 3" w:uiPriority="72"/>
-    <w:lsdException w:name="Colorful Grid Accent 3" w:uiPriority="73"/>
-    <w:lsdException w:name="Light Shading Accent 4" w:uiPriority="60"/>
-    <w:lsdException w:name="Light List Accent 4" w:uiPriority="61"/>
-    <w:lsdException w:name="Light Grid Accent 4" w:uiPriority="62"/>
-    <w:lsdException w:name="Medium Shading 1 Accent 4" w:uiPriority="63"/>
-    <w:lsdException w:name="Medium Shading 2 Accent 4" w:uiPriority="64"/>
-    <w:lsdException w:name="Medium List 1 Accent 4" w:uiPriority="65"/>
-    <w:lsdException w:name="Medium List 2 Accent 4" w:uiPriority="66"/>
-    <w:lsdException w:name="Medium Grid 1 Accent 4" w:uiPriority="67"/>
-    <w:lsdException w:name="Medium Grid 2 Accent 4" w:uiPriority="68"/>
-    <w:lsdException w:name="Medium Grid 3 Accent 4" w:uiPriority="69"/>
-    <w:lsdException w:name="Dark List Accent 4" w:uiPriority="70"/>
-    <w:lsdException w:name="Colorful Shading Accent 4" w:uiPriority="71"/>
-    <w:lsdException w:name="Colorful List Accent 4" w:uiPriority="72"/>
-    <w:lsdException w:name="Colorful Grid Accent 4" w:uiPriority="73"/>
-    <w:lsdException w:name="Light Shading Accent 5" w:uiPriority="60"/>
-    <w:lsdException w:name="Light List Accent 5" w:uiPriority="61"/>
-    <w:lsdException w:name="Light Grid Accent 5" w:uiPriority="62"/>
-    <w:lsdException w:name="Medium Shading 1 Accent 5" w:uiPriority="63"/>
-    <w:lsdException w:name="Medium Shading 2 Accent 5" w:uiPriority="64"/>
-    <w:lsdException w:name="Medium List 1 Accent 5" w:uiPriority="65"/>
-    <w:lsdException w:name="Medium List 2 Accent 5" w:uiPriority="66"/>
-    <w:lsdException w:name="Medium Grid 1 Accent 5" w:uiPriority="67"/>
-    <w:lsdException w:name="Medium Grid 2 Accent 5" w:uiPriority="68"/>
-    <w:lsdException w:name="Medium Grid 3 Accent 5" w:uiPriority="69"/>
-    <w:lsdException w:name="Dark List Accent 5" w:uiPriority="70"/>
-    <w:lsdException w:name="Colorful Shading Accent 5" w:uiPriority="71"/>
-    <w:lsdException w:name="Colorful List Accent 5" w:uiPriority="72"/>
-    <w:lsdException w:name="Colorful Grid Accent 5" w:uiPriority="73"/>
-    <w:lsdException w:name="Light Shading Accent 6" w:uiPriority="60"/>
-    <w:lsdException w:name="Light List Accent 6" w:uiPriority="61"/>
-    <w:lsdException w:name="Light Grid Accent 6" w:uiPriority="62"/>
-    <w:lsdException w:name="Medium Shading 1 Accent 6" w:uiPriority="63"/>
-    <w:lsdException w:name="Medium Shading 2 Accent 6" w:uiPriority="64"/>
-    <w:lsdException w:name="Medium List 1 Accent 6" w:uiPriority="65"/>
-    <w:lsdException w:name="Medium List 2 Accent 6" w:uiPriority="66"/>
-    <w:lsdException w:name="Medium Grid 1 Accent 6" w:uiPriority="67"/>
-    <w:lsdException w:name="Medium Grid 2 Accent 6" w:uiPriority="68"/>
-    <w:lsdException w:name="Medium Grid 3 Accent 6" w:uiPriority="69"/>
-    <w:lsdException w:name="Dark List Accent 6" w:uiPriority="70"/>
-    <w:lsdException w:name="Colorful Shading Accent 6" w:uiPriority="71"/>
-    <w:lsdException w:name="Colorful List Accent 6" w:uiPriority="72"/>
-    <w:lsdException w:name="Colorful Grid Accent 6" w:uiPriority="73"/>
-    <w:lsdException w:name="Subtle Emphasis" w:uiPriority="19" w:qFormat="1"/>
-    <w:lsdException w:name="Intense Emphasis" w:uiPriority="21" w:qFormat="1"/>
-    <w:lsdException w:name="Subtle Reference" w:uiPriority="31" w:qFormat="1"/>
-    <w:lsdException w:name="Intense Reference" w:uiPriority="32" w:qFormat="1"/>
-    <w:lsdException w:name="Book Title" w:uiPriority="33" w:qFormat="1"/>
-    <w:lsdException w:name="Bibliography" w:semiHidden="1" w:uiPriority="37" w:unhideWhenUsed="1"/>
-    <w:lsdException w:name="TOC Heading" w:semiHidden="1" w:uiPriority="39" w:unhideWhenUsed="1" w:qFormat="1"/>
-    <w:lsdException w:name="Plain Table 1" w:uiPriority="41"/>
-    <w:lsdException w:name="Plain Table 2" w:uiPriority="42"/>
-    <w:lsdException w:name="Plain Table 3" w:uiPriority="43"/>
-    <w:lsdException w:name="Plain Table 4" w:uiPriority="44"/>
-    <w:lsdException w:name="Plain Table 5" w:uiPriority="45"/>
-    <w:lsdException w:name="Grid Table Light" w:uiPriority="40"/>
-    <w:lsdException w:name="Grid Table 1 Light" w:uiPriority="46"/>
-    <w:lsdException w:name="Grid Table 2" w:uiPriority="47"/>
-    <w:lsdException w:name="Grid Table 3" w:uiPriority="48"/>
-    <w:lsdException w:name="Grid Table 4" w:uiPriority="49"/>
-    <w:lsdException w:name="Grid Table 5 Dark" w:uiPriority="50"/>
-    <w:lsdException w:name="Grid Table 6 Colorful" w:uiPriority="51"/>
-    <w:lsdException w:name="Grid Table 7 Colorful" w:uiPriority="52"/>
-    <w:lsdException w:name="Grid Table 1 Light Accent 1" w:uiPriority="46"/>
-    <w:lsdException w:name="Grid Table 2 Accent 1" w:uiPriority="47"/>
-    <w:lsdException w:name="Grid Table 3 Accent 1" w:uiPriority="48"/>
-    <w:lsdException w:name="Grid Table 4 Accent 1" w:uiPriority="49"/>
-    <w:lsdException w:name="Grid Table 5 Dark Accent 1" w:uiPriority="50"/>
-    <w:lsdException w:name="Grid Table 6 Colorful Accent 1" w:uiPriority="51"/>
-    <w:lsdException w:name="Grid Table 7 Colorful Accent 1" w:uiPriority="52"/>
-    <w:lsdException w:name="Grid Table 1 Light Accent 2" w:uiPriority="46"/>
-    <w:lsdException w:name="Grid Table 2 Accent 2" w:uiPriority="47"/>
-    <w:lsdException w:name="Grid Table 3 Accent 2" w:uiPriority="48"/>
-    <w:lsdException w:name="Grid Table 4 Accent 2" w:uiPriority="49"/>
-    <w:lsdException w:name="Grid Table 5 Dark Accent 2" w:uiPriority="50"/>
-    <w:lsdException w:name="Grid Table 6 Colorful Accent 2" w:uiPriority="51"/>
-    <w:lsdException w:name="Grid Table 7 Colorful Accent 2" w:uiPriority="52"/>
-    <w:lsdException w:name="Grid Table 1 Light Accent 3" w:uiPriority="46"/>
-    <w:lsdException w:name="Grid Table 2 Accent 3" w:uiPriority="47"/>
-    <w:lsdException w:name="Grid Table 3 Accent 3" w:uiPriority="48"/>
-    <w:lsdException w:name="Grid Table 4 Accent 3" w:uiPriority="49"/>
-    <w:lsdException w:name="Grid Table 5 Dark Accent 3" w:uiPriority="50"/>
-    <w:lsdException w:name="Grid Table 6 Colorful Accent 3" w:uiPriority="51"/>
-    <w:lsdException w:name="Grid Table 7 Colorful Accent 3" w:uiPriority="52"/>
-    <w:lsdException w:name="Grid Table 1 Light Accent 4" w:uiPriority="46"/>
-    <w:lsdException w:name="Grid Table 2 Accent 4" w:uiPriority="47"/>
-    <w:lsdException w:name="Grid Table 3 Accent 4" w:uiPriority="48"/>
-    <w:lsdException w:name="Grid Table 4 Accent 4" w:uiPriority="49"/>
-    <w:lsdException w:name="Grid Table 5 Dark Accent 4" w:uiPriority="50"/>
-    <w:lsdException w:name="Grid Table 6 Colorful Accent 4" w:uiPriority="51"/>
-    <w:lsdException w:name="Grid Table 7 Colorful Accent 4" w:uiPriority="52"/>
-    <w:lsdException w:name="Grid Table 1 Light Accent 5" w:uiPriority="46"/>
-    <w:lsdException w:name="Grid Table 2 Accent 5" w:uiPriority="47"/>
-    <w:lsdException w:name="Grid Table 3 Accent 5" w:uiPriority="48"/>
-    <w:lsdException w:name="Grid Table 4 Accent 5" w:uiPriority="49"/>
-    <w:lsdException w:name="Grid Table 5 Dark Accent 5" w:uiPriority="50"/>
-    <w:lsdException w:name="Grid Table 6 Colorful Accent 5" w:uiPriority="51"/>
-    <w:lsdException w:name="Grid Table 7 Colorful Accent 5" w:uiPriority="52"/>
-    <w:lsdException w:name="Grid Table 1 Light Accent 6" w:uiPriority="46"/>
-    <w:lsdException w:name="Grid Table 2 Accent 6" w:uiPriority="47"/>
-    <w:lsdException w:name="Grid Table 3 Accent 6" w:uiPriority="48"/>
-    <w:lsdException w:name="Grid Table 4 Accent 6" w:uiPriority="49"/>
-    <w:lsdException w:name="Grid Table 5 Dark Accent 6" w:uiPriority="50"/>
-    <w:lsdException w:name="Grid Table 6 Colorful Accent 6" w:uiPriority="51"/>
-    <w:lsdException w:name="Grid Table 7 Colorful Accent 6" w:uiPriority="52"/>
-    <w:lsdException w:name="List Table 1 Light" w:uiPriority="46"/>
-    <w:lsdException w:name="List Table 2" w:uiPriority="47"/>
-    <w:lsdException w:name="List Table 3" w:uiPriority="48"/>
-    <w:lsdException w:name="List Table 4" w:uiPriority="49"/>
-    <w:lsdException w:name="List Table 5 Dark" w:uiPriority="50"/>
-    <w:lsdException w:name="List Table 6 Colorful" w:uiPriority="51"/>
-    <w:lsdException w:name="List Table 7 Colorful" w:uiPriority="52"/>
-    <w:lsdException w:name="List Table 1 Light Accent 1" w:uiPriority="46"/>
-    <w:lsdException w:name="List Table 2 Accent 1" w:uiPriority="47"/>
-    <w:lsdException w:name="List Table 3 Accent 1" w:uiPriority="48"/>
-    <w:lsdException w:name="List Table 4 Accent 1" w:uiPriority="49"/>
-    <w:lsdException w:name="List Table 5 Dark Accent 1" w:uiPriority="50"/>
-    <w:lsdException w:name="List Table 6 Colorful Accent 1" w:uiPriority="51"/>
-    <w:lsdException w:name="List Table 7 Colorful Accent 1" w:uiPriority="52"/>
-    <w:lsdException w:name="List Table 1 Light Accent 2" w:uiPriority="46"/>
-    <w:lsdException w:name="List Table 2 Accent 2" w:uiPriority="47"/>
-    <w:lsdException w:name="List Table 3 Accent 2" w:uiPriority="48"/>
-    <w:lsdException w:name="List Table 4 Accent 2" w:uiPriority="49"/>
-    <w:lsdException w:name="List Table 5 Dark Accent 2" w:uiPriority="50"/>
-    <w:lsdException w:name="List Table 6 Colorful Accent 2" w:uiPriority="51"/>
-    <w:lsdException w:name="List Table 7 Colorful Accent 2" w:uiPriority="52"/>
-    <w:lsdException w:name="List Table 1 Light Accent 3" w:uiPriority="46"/>
-    <w:lsdException w:name="List Table 2 Accent 3" w:uiPriority="47"/>
-    <w:lsdException w:name="List Table 3 Accent 3" w:uiPriority="48"/>
-    <w:lsdException w:name="List Table 4 Accent 3" w:uiPriority="49"/>
-    <w:lsdException w:name="List Table 5 Dark Accent 3" w:uiPriority="50"/>
-    <w:lsdException w:name="List Table 6 Colorful Accent 3" w:uiPriority="51"/>
-    <w:lsdException w:name="List Table 7 Colorful Accent 3" w:uiPriority="52"/>
-    <w:lsdException w:name="List Table 1 Light Accent 4" w:uiPriority="46"/>
-    <w:lsdException w:name="List Table 2 Accent 4" w:uiPriority="47"/>
-    <w:lsdException w:name="List Table 3 Accent 4" w:uiPriority="48"/>
-    <w:lsdException w:name="List Table 4 Accent 4" w:uiPriority="49"/>
-    <w:lsdException w:name="List Table 5 Dark Accent 4" w:uiPriority="50"/>
-    <w:lsdException w:name="List Table 6 Colorful Accent 4" w:uiPriority="51"/>
-    <w:lsdException w:name="List Table 7 Colorful Accent 4" w:uiPriority="52"/>
-    <w:lsdException w:name="List Table 1 Light Accent 5" w:uiPriority="46"/>
-    <w:lsdException w:name="List Table 2 Accent 5" w:uiPriority="47"/>
-    <w:lsdException w:name="List Table 3 Accent 5" w:uiPriority="48"/>
-    <w:lsdException w:name="List Table 4 Accent 5" w:uiPriority="49"/>
-    <w:lsdException w:name="List Table 5 Dark Accent 5" w:uiPriority="50"/>
-    <w:lsdException w:name="List Table 6 Colorful Accent 5" w:uiPriority="51"/>
-    <w:lsdException w:name="List Table 7 Colorful Accent 5" w:uiPriority="52"/>
-    <w:lsdException w:name="List Table 1 Light Accent 6" w:uiPriority="46"/>
-    <w:lsdException w:name="List Table 2 Accent 6" w:uiPriority="47"/>
-    <w:lsdException w:name="List Table 3 Accent 6" w:uiPriority="48"/>
-    <w:lsdException w:name="List Table 4 Accent 6" w:uiPriority="49"/>
-    <w:lsdException w:name="List Table 5 Dark Accent 6" w:uiPriority="50"/>
-    <w:lsdException w:name="List Table 6 Colorful Accent 6" w:uiPriority="51"/>
-    <w:lsdException w:name="List Table 7 Colorful Accent 6" w:uiPriority="52"/>
+  <w:latentStyles w:defLockedState="0" w:defUIPriority="99" w:defSemiHidden="1" w:defUnhideWhenUsed="1" w:defQFormat="0" w:count="267">
+    <w:lsdException w:name="Normal" w:semiHidden="0" w:uiPriority="0" w:unhideWhenUsed="0" w:qFormat="1"/>
+    <w:lsdException w:name="heading 1" w:semiHidden="0" w:uiPriority="0" w:unhideWhenUsed="0" w:qFormat="1"/>
+    <w:lsdException w:name="heading 2" w:semiHidden="0" w:uiPriority="0" w:unhideWhenUsed="0" w:qFormat="1"/>
+    <w:lsdException w:name="heading 3" w:semiHidden="0" w:uiPriority="0" w:unhideWhenUsed="0" w:qFormat="1"/>
+    <w:lsdException w:name="heading 4" w:semiHidden="0" w:uiPriority="0" w:unhideWhenUsed="0" w:qFormat="1"/>
+    <w:lsdException w:name="heading 5" w:semiHidden="0" w:uiPriority="0" w:unhideWhenUsed="0" w:qFormat="1"/>
+    <w:lsdException w:name="heading 6" w:uiPriority="9" w:qFormat="1"/>
+    <w:lsdException w:name="heading 7" w:uiPriority="9" w:qFormat="1"/>
+    <w:lsdException w:name="heading 8" w:uiPriority="9" w:qFormat="1"/>
+    <w:lsdException w:name="heading 9" w:uiPriority="9" w:qFormat="1"/>
+    <w:lsdException w:name="toc 1" w:uiPriority="39" w:qFormat="1"/>
+    <w:lsdException w:name="toc 2" w:uiPriority="39" w:qFormat="1"/>
+    <w:lsdException w:name="toc 3" w:uiPriority="39" w:qFormat="1"/>
+    <w:lsdException w:name="toc 4" w:uiPriority="39"/>
+    <w:lsdException w:name="toc 5" w:uiPriority="39"/>
+    <w:lsdException w:name="toc 6" w:uiPriority="39"/>
+    <w:lsdException w:name="toc 7" w:uiPriority="39"/>
+    <w:lsdException w:name="toc 8" w:uiPriority="39"/>
+    <w:lsdException w:name="toc 9" w:uiPriority="39"/>
+    <w:lsdException w:name="caption" w:uiPriority="35" w:qFormat="1"/>
+    <w:lsdException w:name="Title" w:semiHidden="0" w:uiPriority="10" w:unhideWhenUsed="0" w:qFormat="1"/>
+    <w:lsdException w:name="Default Paragraph Font" w:uiPriority="1"/>
+    <w:lsdException w:name="Body Text Indent" w:uiPriority="0"/>
+    <w:lsdException w:name="Subtitle" w:semiHidden="0" w:uiPriority="11" w:unhideWhenUsed="0" w:qFormat="1"/>
+    <w:lsdException w:name="Body Text Indent 2" w:uiPriority="0"/>
+    <w:lsdException w:name="Block Text" w:uiPriority="0"/>
+    <w:lsdException w:name="Strong" w:semiHidden="0" w:uiPriority="0" w:unhideWhenUsed="0" w:qFormat="1"/>
+    <w:lsdException w:name="Emphasis" w:semiHidden="0" w:uiPriority="20" w:unhideWhenUsed="0" w:qFormat="1"/>
+    <w:lsdException w:name="Table Grid" w:semiHidden="0" w:uiPriority="0" w:unhideWhenUsed="0"/>
+    <w:lsdException w:name="Placeholder Text" w:unhideWhenUsed="0"/>
+    <w:lsdException w:name="No Spacing" w:semiHidden="0" w:uiPriority="1" w:unhideWhenUsed="0" w:qFormat="1"/>
+    <w:lsdException w:name="Light Shading" w:semiHidden="0" w:uiPriority="60" w:unhideWhenUsed="0"/>
+    <w:lsdException w:name="Light List" w:semiHidden="0" w:uiPriority="61" w:unhideWhenUsed="0"/>
+    <w:lsdException w:name="Light Grid" w:semiHidden="0" w:uiPriority="62" w:unhideWhenUsed="0"/>
+    <w:lsdException w:name="Medium Shading 1" w:semiHidden="0" w:uiPriority="63" w:unhideWhenUsed="0"/>
+    <w:lsdException w:name="Medium Shading 2" w:semiHidden="0" w:uiPriority="64" w:unhideWhenUsed="0"/>
+    <w:lsdException w:name="Medium List 1" w:semiHidden="0" w:uiPriority="65" w:unhideWhenUsed="0"/>
+    <w:lsdException w:name="Medium List 2" w:semiHidden="0" w:uiPriority="66" w:unhideWhenUsed="0"/>
+    <w:lsdException w:name="Medium Grid 1" w:semiHidden="0" w:uiPriority="67" w:unhideWhenUsed="0"/>
+    <w:lsdException w:name="Medium Grid 2" w:semiHidden="0" w:uiPriority="68" w:unhideWhenUsed="0"/>
+    <w:lsdException w:name="Medium Grid 3" w:semiHidden="0" w:uiPriority="69" w:unhideWhenUsed="0"/>
+    <w:lsdException w:name="Dark List" w:semiHidden="0" w:uiPriority="70" w:unhideWhenUsed="0"/>
+    <w:lsdException w:name="Colorful Shading" w:semiHidden="0" w:uiPriority="71" w:unhideWhenUsed="0"/>
+    <w:lsdException w:name="Colorful List" w:semiHidden="0" w:uiPriority="72" w:unhideWhenUsed="0"/>
+    <w:lsdException w:name="Colorful Grid" w:semiHidden="0" w:uiPriority="73" w:unhideWhenUsed="0"/>
+    <w:lsdException w:name="Light Shading Accent 1" w:semiHidden="0" w:uiPriority="60" w:unhideWhenUsed="0"/>
+    <w:lsdException w:name="Light List Accent 1" w:semiHidden="0" w:uiPriority="61" w:unhideWhenUsed="0"/>
+    <w:lsdException w:name="Light Grid Accent 1" w:semiHidden="0" w:uiPriority="62" w:unhideWhenUsed="0"/>
+    <w:lsdException w:name="Medium Shading 1 Accent 1" w:semiHidden="0" w:uiPriority="63" w:unhideWhenUsed="0"/>
+    <w:lsdException w:name="Medium Shading 2 Accent 1" w:semiHidden="0" w:uiPriority="64" w:unhideWhenUsed="0"/>
+    <w:lsdException w:name="Medium List 1 Accent 1" w:semiHidden="0" w:uiPriority="65" w:unhideWhenUsed="0"/>
+    <w:lsdException w:name="Revision" w:unhideWhenUsed="0"/>
+    <w:lsdException w:name="List Paragraph" w:semiHidden="0" w:unhideWhenUsed="0" w:qFormat="1"/>
+    <w:lsdException w:name="Quote" w:semiHidden="0" w:uiPriority="29" w:unhideWhenUsed="0" w:qFormat="1"/>
+    <w:lsdException w:name="Intense Quote" w:semiHidden="0" w:uiPriority="30" w:unhideWhenUsed="0" w:qFormat="1"/>
+    <w:lsdException w:name="Medium List 2 Accent 1" w:semiHidden="0" w:uiPriority="66" w:unhideWhenUsed="0"/>
+    <w:lsdException w:name="Medium Grid 1 Accent 1" w:semiHidden="0" w:uiPriority="67" w:unhideWhenUsed="0"/>
+    <w:lsdException w:name="Medium Grid 2 Accent 1" w:semiHidden="0" w:uiPriority="68" w:unhideWhenUsed="0"/>
+    <w:lsdException w:name="Medium Grid 3 Accent 1" w:semiHidden="0" w:uiPriority="69" w:unhideWhenUsed="0"/>
+    <w:lsdException w:name="Dark List Accent 1" w:semiHidden="0" w:uiPriority="70" w:unhideWhenUsed="0"/>
+    <w:lsdException w:name="Colorful Shading Accent 1" w:semiHidden="0" w:uiPriority="71" w:unhideWhenUsed="0"/>
+    <w:lsdException w:name="Colorful List Accent 1" w:semiHidden="0" w:uiPriority="72" w:unhideWhenUsed="0"/>
+    <w:lsdException w:name="Colorful Grid Accent 1" w:semiHidden="0" w:uiPriority="73" w:unhideWhenUsed="0"/>
+    <w:lsdException w:name="Light Shading Accent 2" w:semiHidden="0" w:uiPriority="60" w:unhideWhenUsed="0"/>
+    <w:lsdException w:name="Light List Accent 2" w:semiHidden="0" w:uiPriority="61" w:unhideWhenUsed="0"/>
+    <w:lsdException w:name="Light Grid Accent 2" w:semiHidden="0" w:uiPriority="62" w:unhideWhenUsed="0"/>
+    <w:lsdException w:name="Medium Shading 1 Accent 2" w:semiHidden="0" w:uiPriority="63" w:unhideWhenUsed="0"/>
+    <w:lsdException w:name="Medium Shading 2 Accent 2" w:semiHidden="0" w:uiPriority="64" w:unhideWhenUsed="0"/>
+    <w:lsdException w:name="Medium List 1 Accent 2" w:semiHidden="0" w:uiPriority="65" w:unhideWhenUsed="0"/>
+    <w:lsdException w:name="Medium List 2 Accent 2" w:semiHidden="0" w:uiPriority="66" w:unhideWhenUsed="0"/>
+    <w:lsdException w:name="Medium Grid 1 Accent 2" w:semiHidden="0" w:uiPriority="67" w:unhideWhenUsed="0"/>
+    <w:lsdException w:name="Medium Grid 2 Accent 2" w:semiHidden="0" w:uiPriority="68" w:unhideWhenUsed="0"/>
+    <w:lsdException w:name="Medium Grid 3 Accent 2" w:semiHidden="0" w:uiPriority="69" w:unhideWhenUsed="0"/>
+    <w:lsdException w:name="Dark List Accent 2" w:semiHidden="0" w:uiPriority="70" w:unhideWhenUsed="0"/>
+    <w:lsdException w:name="Colorful Shading Accent 2" w:semiHidden="0" w:uiPriority="71" w:unhideWhenUsed="0"/>
+    <w:lsdException w:name="Colorful List Accent 2" w:semiHidden="0" w:uiPriority="72" w:unhideWhenUsed="0"/>
+    <w:lsdException w:name="Colorful Grid Accent 2" w:semiHidden="0" w:uiPriority="73" w:unhideWhenUsed="0"/>
+    <w:lsdException w:name="Light Shading Accent 3" w:semiHidden="0" w:uiPriority="60" w:unhideWhenUsed="0"/>
+    <w:lsdException w:name="Light List Accent 3" w:semiHidden="0" w:uiPriority="61" w:unhideWhenUsed="0"/>
+    <w:lsdException w:name="Light Grid Accent 3" w:semiHidden="0" w:uiPriority="62" w:unhideWhenUsed="0"/>
+    <w:lsdException w:name="Medium Shading 1 Accent 3" w:semiHidden="0" w:uiPriority="63" w:unhideWhenUsed="0"/>
+    <w:lsdException w:name="Medium Shading 2 Accent 3" w:semiHidden="0" w:uiPriority="64" w:unhideWhenUsed="0"/>
+    <w:lsdException w:name="Medium List 1 Accent 3" w:semiHidden="0" w:uiPriority="65" w:unhideWhenUsed="0"/>
+    <w:lsdException w:name="Medium List 2 Accent 3" w:semiHidden="0" w:uiPriority="66" w:unhideWhenUsed="0"/>
+    <w:lsdException w:name="Medium Grid 1 Accent 3" w:semiHidden="0" w:uiPriority="67" w:unhideWhenUsed="0"/>
+    <w:lsdException w:name="Medium Grid 2 Accent 3" w:semiHidden="0" w:uiPriority="68" w:unhideWhenUsed="0"/>
+    <w:lsdException w:name="Medium Grid 3 Accent 3" w:semiHidden="0" w:uiPriority="69" w:unhideWhenUsed="0"/>
+    <w:lsdException w:name="Dark List Accent 3" w:semiHidden="0" w:uiPriority="70" w:unhideWhenUsed="0"/>
+    <w:lsdException w:name="Colorful Shading Accent 3" w:semiHidden="0" w:uiPriority="71" w:unhideWhenUsed="0"/>
+    <w:lsdException w:name="Colorful List Accent 3" w:semiHidden="0" w:uiPriority="72" w:unhideWhenUsed="0"/>
+    <w:lsdException w:name="Colorful Grid Accent 3" w:semiHidden="0" w:uiPriority="73" w:unhideWhenUsed="0"/>
+    <w:lsdException w:name="Light Shading Accent 4" w:semiHidden="0" w:uiPriority="60" w:unhideWhenUsed="0"/>
+    <w:lsdException w:name="Light List Accent 4" w:semiHidden="0" w:uiPriority="61" w:unhideWhenUsed="0"/>
+    <w:lsdException w:name="Light Grid Accent 4" w:semiHidden="0" w:uiPriority="62" w:unhideWhenUsed="0"/>
+    <w:lsdException w:name="Medium Shading 1 Accent 4" w:semiHidden="0" w:uiPriority="63" w:unhideWhenUsed="0"/>
+    <w:lsdException w:name="Medium Shading 2 Accent 4" w:semiHidden="0" w:uiPriority="64" w:unhideWhenUsed="0"/>
+    <w:lsdException w:name="Medium List 1 Accent 4" w:semiHidden="0" w:uiPriority="65" w:unhideWhenUsed="0"/>
+    <w:lsdException w:name="Medium List 2 Accent 4" w:semiHidden="0" w:uiPriority="66" w:unhideWhenUsed="0"/>
+    <w:lsdException w:name="Medium Grid 1 Accent 4" w:semiHidden="0" w:uiPriority="67" w:unhideWhenUsed="0"/>
+    <w:lsdException w:name="Medium Grid 2 Accent 4" w:semiHidden="0" w:uiPriority="68" w:unhideWhenUsed="0"/>
+    <w:lsdException w:name="Medium Grid 3 Accent 4" w:semiHidden="0" w:uiPriority="69" w:unhideWhenUsed="0"/>
+    <w:lsdException w:name="Dark List Accent 4" w:semiHidden="0" w:uiPriority="70" w:unhideWhenUsed="0"/>
+    <w:lsdException w:name="Colorful Shading Accent 4" w:semiHidden="0" w:uiPriority="71" w:unhideWhenUsed="0"/>
+    <w:lsdException w:name="Colorful List Accent 4" w:semiHidden="0" w:uiPriority="72" w:unhideWhenUsed="0"/>
+    <w:lsdException w:name="Colorful Grid Accent 4" w:semiHidden="0" w:uiPriority="73" w:unhideWhenUsed="0"/>
+    <w:lsdException w:name="Light Shading Accent 5" w:semiHidden="0" w:uiPriority="60" w:unhideWhenUsed="0"/>
+    <w:lsdException w:name="Light List Accent 5" w:semiHidden="0" w:uiPriority="61" w:unhideWhenUsed="0"/>
+    <w:lsdException w:name="Light Grid Accent 5" w:semiHidden="0" w:uiPriority="62" w:unhideWhenUsed="0"/>
+    <w:lsdException w:name="Medium Shading 1 Accent 5" w:semiHidden="0" w:uiPriority="63" w:unhideWhenUsed="0"/>
+    <w:lsdException w:name="Medium Shading 2 Accent 5" w:semiHidden="0" w:uiPriority="64" w:unhideWhenUsed="0"/>
+    <w:lsdException w:name="Medium List 1 Accent 5" w:semiHidden="0" w:uiPriority="65" w:unhideWhenUsed="0"/>
+    <w:lsdException w:name="Medium List 2 Accent 5" w:semiHidden="0" w:uiPriority="66" w:unhideWhenUsed="0"/>
+    <w:lsdException w:name="Medium Grid 1 Accent 5" w:semiHidden="0" w:uiPriority="67" w:unhideWhenUsed="0"/>
+    <w:lsdException w:name="Medium Grid 2 Accent 5" w:semiHidden="0" w:uiPriority="68" w:unhideWhenUsed="0"/>
+    <w:lsdException w:name="Medium Grid 3 Accent 5" w:semiHidden="0" w:uiPriority="69" w:unhideWhenUsed="0"/>
+    <w:lsdException w:name="Dark List Accent 5" w:semiHidden="0" w:uiPriority="70" w:unhideWhenUsed="0"/>
+    <w:lsdException w:name="Colorful Shading Accent 5" w:semiHidden="0" w:uiPriority="71" w:unhideWhenUsed="0"/>
+    <w:lsdException w:name="Colorful List Accent 5" w:semiHidden="0" w:uiPriority="72" w:unhideWhenUsed="0"/>
+    <w:lsdException w:name="Colorful Grid Accent 5" w:semiHidden="0" w:uiPriority="73" w:unhideWhenUsed="0"/>
+    <w:lsdException w:name="Light Shading Accent 6" w:semiHidden="0" w:uiPriority="60" w:unhideWhenUsed="0"/>
+    <w:lsdException w:name="Light List Accent 6" w:semiHidden="0" w:uiPriority="61" w:unhideWhenUsed="0"/>
+    <w:lsdException w:name="Light Grid Accent 6" w:semiHidden="0" w:uiPriority="62" w:unhideWhenUsed="0"/>
+    <w:lsdException w:name="Medium Shading 1 Accent 6" w:semiHidden="0" w:uiPriority="63" w:unhideWhenUsed="0"/>
+    <w:lsdException w:name="Medium Shading 2 Accent 6" w:semiHidden="0" w:uiPriority="64" w:unhideWhenUsed="0"/>
+    <w:lsdException w:name="Medium List 1 Accent 6" w:semiHidden="0" w:uiPriority="65" w:unhideWhenUsed="0"/>
+    <w:lsdException w:name="Medium List 2 Accent 6" w:semiHidden="0" w:uiPriority="66" w:unhideWhenUsed="0"/>
+    <w:lsdException w:name="Medium Grid 1 Accent 6" w:semiHidden="0" w:uiPriority="67" w:unhideWhenUsed="0"/>
+    <w:lsdException w:name="Medium Grid 2 Accent 6" w:semiHidden="0" w:uiPriority="68" w:unhideWhenUsed="0"/>
+    <w:lsdException w:name="Medium Grid 3 Accent 6" w:semiHidden="0" w:uiPriority="69" w:unhideWhenUsed="0"/>
+    <w:lsdException w:name="Dark List Accent 6" w:semiHidden="0" w:uiPriority="70" w:unhideWhenUsed="0"/>
+    <w:lsdException w:name="Colorful Shading Accent 6" w:semiHidden="0" w:uiPriority="71" w:unhideWhenUsed="0"/>
+    <w:lsdException w:name="Colorful List Accent 6" w:semiHidden="0" w:uiPriority="72" w:unhideWhenUsed="0"/>
+    <w:lsdException w:name="Colorful Grid Accent 6" w:semiHidden="0" w:uiPriority="73" w:unhideWhenUsed="0"/>
+    <w:lsdException w:name="Subtle Emphasis" w:semiHidden="0" w:uiPriority="19" w:unhideWhenUsed="0" w:qFormat="1"/>
+    <w:lsdException w:name="Intense Emphasis" w:semiHidden="0" w:uiPriority="21" w:unhideWhenUsed="0" w:qFormat="1"/>
+    <w:lsdException w:name="Subtle Reference" w:semiHidden="0" w:uiPriority="31" w:unhideWhenUsed="0" w:qFormat="1"/>
+    <w:lsdException w:name="Intense Reference" w:semiHidden="0" w:uiPriority="32" w:unhideWhenUsed="0" w:qFormat="1"/>
+    <w:lsdException w:name="Book Title" w:semiHidden="0" w:uiPriority="33" w:unhideWhenUsed="0" w:qFormat="1"/>
+    <w:lsdException w:name="Bibliography" w:uiPriority="37"/>
+    <w:lsdException w:name="TOC Heading" w:uiPriority="39" w:qFormat="1"/>
   </w:latentStyles>
   <w:style w:type="paragraph" w:default="1" w:styleId="Normal">
     <w:name w:val="Normal"/>
@@ -30179,6 +29823,7 @@
     <w:uiPriority w:val="99"/>
     <w:semiHidden/>
     <w:unhideWhenUsed/>
+    <w:qFormat/>
     <w:tblPr>
       <w:tblInd w:w="0" w:type="dxa"/>
       <w:tblCellMar>
@@ -30368,6 +30013,7 @@
     <w:basedOn w:val="Tabelanormal"/>
     <w:rsid w:val="00E872DE"/>
     <w:tblPr>
+      <w:tblInd w:w="0" w:type="dxa"/>
       <w:tblBorders>
         <w:top w:val="single" w:sz="4" w:space="0" w:color="auto"/>
         <w:left w:val="single" w:sz="4" w:space="0" w:color="auto"/>
@@ -30376,6 +30022,12 @@
         <w:insideH w:val="single" w:sz="4" w:space="0" w:color="auto"/>
         <w:insideV w:val="single" w:sz="4" w:space="0" w:color="auto"/>
       </w:tblBorders>
+      <w:tblCellMar>
+        <w:top w:w="0" w:type="dxa"/>
+        <w:left w:w="108" w:type="dxa"/>
+        <w:bottom w:w="0" w:type="dxa"/>
+        <w:right w:w="108" w:type="dxa"/>
+      </w:tblCellMar>
     </w:tblPr>
   </w:style>
   <w:style w:type="paragraph" w:styleId="Recuodecorpodetexto">
@@ -30736,7 +30388,7 @@
     <w:rPr>
       <w:rFonts w:ascii="Arial" w:hAnsi="Arial" w:cs="Arial"/>
       <w:sz w:val="24"/>
-      <w:lang w:val="x-none" w:eastAsia="x-none"/>
+      <w:lang/>
     </w:rPr>
   </w:style>
   <w:style w:type="paragraph" w:customStyle="1" w:styleId="TCC-CorpodoTexto">
@@ -30753,7 +30405,77 @@
     <w:rPr>
       <w:rFonts w:ascii="Arial" w:hAnsi="Arial" w:cs="Arial"/>
       <w:szCs w:val="20"/>
-      <w:lang w:val="x-none" w:eastAsia="x-none"/>
+      <w:lang/>
+    </w:rPr>
+  </w:style>
+  <w:style w:type="character" w:styleId="Refdecomentrio">
+    <w:name w:val="annotation reference"/>
+    <w:basedOn w:val="Fontepargpadro"/>
+    <w:uiPriority w:val="99"/>
+    <w:semiHidden/>
+    <w:unhideWhenUsed/>
+    <w:rsid w:val="00AB7D96"/>
+    <w:rPr>
+      <w:sz w:val="16"/>
+      <w:szCs w:val="16"/>
+    </w:rPr>
+  </w:style>
+  <w:style w:type="paragraph" w:styleId="Textodecomentrio">
+    <w:name w:val="annotation text"/>
+    <w:basedOn w:val="Normal"/>
+    <w:link w:val="TextodecomentrioChar"/>
+    <w:uiPriority w:val="99"/>
+    <w:semiHidden/>
+    <w:unhideWhenUsed/>
+    <w:rsid w:val="00AB7D96"/>
+    <w:rPr>
+      <w:sz w:val="20"/>
+      <w:szCs w:val="20"/>
+    </w:rPr>
+  </w:style>
+  <w:style w:type="character" w:customStyle="1" w:styleId="TextodecomentrioChar">
+    <w:name w:val="Texto de comentário Char"/>
+    <w:basedOn w:val="Fontepargpadro"/>
+    <w:link w:val="Textodecomentrio"/>
+    <w:uiPriority w:val="99"/>
+    <w:semiHidden/>
+    <w:rsid w:val="00AB7D96"/>
+  </w:style>
+  <w:style w:type="paragraph" w:styleId="Assuntodocomentrio">
+    <w:name w:val="annotation subject"/>
+    <w:basedOn w:val="Textodecomentrio"/>
+    <w:next w:val="Textodecomentrio"/>
+    <w:link w:val="AssuntodocomentrioChar"/>
+    <w:uiPriority w:val="99"/>
+    <w:semiHidden/>
+    <w:unhideWhenUsed/>
+    <w:rsid w:val="00AB7D96"/>
+    <w:rPr>
+      <w:b/>
+      <w:bCs/>
+    </w:rPr>
+  </w:style>
+  <w:style w:type="character" w:customStyle="1" w:styleId="AssuntodocomentrioChar">
+    <w:name w:val="Assunto do comentário Char"/>
+    <w:basedOn w:val="TextodecomentrioChar"/>
+    <w:link w:val="Assuntodocomentrio"/>
+    <w:uiPriority w:val="99"/>
+    <w:semiHidden/>
+    <w:rsid w:val="00AB7D96"/>
+    <w:rPr>
+      <w:b/>
+      <w:bCs/>
+    </w:rPr>
+  </w:style>
+  <w:style w:type="paragraph" w:styleId="Reviso">
+    <w:name w:val="Revision"/>
+    <w:hidden/>
+    <w:uiPriority w:val="99"/>
+    <w:semiHidden/>
+    <w:rsid w:val="00223B0B"/>
+    <w:rPr>
+      <w:sz w:val="24"/>
+      <w:szCs w:val="24"/>
     </w:rPr>
   </w:style>
 </w:styles>
@@ -31047,7 +30769,7 @@
 </file>
 
 <file path=customXml/itemProps1.xml><?xml version="1.0" encoding="utf-8"?>
-<ds:datastoreItem xmlns:ds="http://schemas.openxmlformats.org/officeDocument/2006/customXml" ds:itemID="{04B11595-2849-48A5-B5E7-57F1855D1909}">
+<ds:datastoreItem xmlns:ds="http://schemas.openxmlformats.org/officeDocument/2006/customXml" ds:itemID="{7115FF85-A9D0-491F-A373-A5B6C55C7449}">
   <ds:schemaRefs>
     <ds:schemaRef ds:uri="http://schemas.openxmlformats.org/officeDocument/2006/bibliography"/>
   </ds:schemaRefs>

</xml_diff>